<commit_message>
Reverted Linux Testing changes Expanded report added report layout txt
</commit_message>
<xml_diff>
--- a/report/Report.docx
+++ b/report/Report.docx
@@ -15,15 +15,29 @@
           <w:rFonts w:cs="Times New Roman"/>
           <w:szCs w:val="24"/>
         </w:rPr>
-        <w:t>Raspberry Pi Setup</w:t>
-      </w:r>
-    </w:p>
-    <w:p>
-      <w:pPr>
-        <w:jc w:val="both"/>
-        <w:rPr>
-          <w:rFonts w:cs="Times New Roman"/>
-          <w:bCs/>
+        <w:t>Raspberry Pi Setu</w:t>
+      </w:r>
+      <w:r>
+        <w:rPr>
+          <w:rFonts w:cs="Times New Roman"/>
+          <w:szCs w:val="24"/>
+        </w:rPr>
+        <w:t>p</w:t>
+      </w:r>
+    </w:p>
+    <w:p>
+      <w:pPr>
+        <w:pStyle w:val="Title"/>
+      </w:pPr>
+      <w:r>
+        <w:t>Hardware Setup</w:t>
+      </w:r>
+    </w:p>
+    <w:p>
+      <w:pPr>
+        <w:jc w:val="both"/>
+        <w:rPr>
+          <w:rFonts w:cs="Times New Roman"/>
           <w:szCs w:val="24"/>
         </w:rPr>
       </w:pPr>
@@ -90,15 +104,77 @@
           <w:rFonts w:cs="Times New Roman"/>
           <w:szCs w:val="24"/>
         </w:rPr>
-        <w:t xml:space="preserve">, as well as the relatively cheap cost, it seemed the perfect device to build the system upon, even if only for a proof-of-concept if not for a fully realised solution. Along with this device, an </w:t>
-      </w:r>
-      <w:r>
-        <w:rPr>
-          <w:rFonts w:cs="Times New Roman"/>
-          <w:color w:val="FF0000"/>
-          <w:szCs w:val="24"/>
-        </w:rPr>
-        <w:t xml:space="preserve">EasyAcc </w:t>
+        <w:t xml:space="preserve">, as well as the relatively cheap cost, it seemed the perfect device to build the system upon, even if only for a proof-of-concept if not for a fully realised solution. </w:t>
+      </w:r>
+    </w:p>
+    <w:p>
+      <w:pPr>
+        <w:jc w:val="both"/>
+        <w:rPr>
+          <w:rFonts w:cs="Times New Roman"/>
+          <w:szCs w:val="24"/>
+        </w:rPr>
+      </w:pPr>
+      <w:r>
+        <w:rPr>
+          <w:rFonts w:cs="Times New Roman"/>
+          <w:szCs w:val="24"/>
+        </w:rPr>
+        <w:t>Along with this device</w:t>
+      </w:r>
+      <w:r>
+        <w:rPr>
+          <w:rFonts w:cs="Times New Roman"/>
+          <w:szCs w:val="24"/>
+        </w:rPr>
+        <w:t xml:space="preserve"> the following parts were acquired to serve all the required functions:-</w:t>
+      </w:r>
+    </w:p>
+    <w:p>
+      <w:pPr>
+        <w:pStyle w:val="ListParagraph"/>
+        <w:numPr>
+          <w:ilvl w:val="0"/>
+          <w:numId w:val="1"/>
+        </w:numPr>
+        <w:jc w:val="both"/>
+        <w:rPr>
+          <w:rFonts w:cs="Times New Roman"/>
+          <w:bCs/>
+          <w:szCs w:val="24"/>
+        </w:rPr>
+      </w:pPr>
+      <w:r>
+        <w:rPr>
+          <w:rFonts w:cs="Times New Roman"/>
+          <w:szCs w:val="24"/>
+        </w:rPr>
+        <w:t>A</w:t>
+      </w:r>
+      <w:r>
+        <w:rPr>
+          <w:rFonts w:cs="Times New Roman"/>
+          <w:szCs w:val="24"/>
+        </w:rPr>
+        <w:t xml:space="preserve">n </w:t>
+      </w:r>
+      <w:proofErr w:type="spellStart"/>
+      <w:r>
+        <w:rPr>
+          <w:rFonts w:cs="Times New Roman"/>
+          <w:color w:val="FF0000"/>
+          <w:szCs w:val="24"/>
+        </w:rPr>
+        <w:t>EasyAcc</w:t>
+      </w:r>
+      <w:proofErr w:type="spellEnd"/>
+      <w:r>
+        <w:rPr>
+          <w:rFonts w:cs="Times New Roman"/>
+          <w:color w:val="FF0000"/>
+          <w:szCs w:val="24"/>
+        </w:rPr>
+        <w:t xml:space="preserve"> </w:t>
       </w:r>
       <w:r>
         <w:rPr>
@@ -115,16 +191,67 @@
           <w:bCs/>
           <w:szCs w:val="24"/>
         </w:rPr>
-        <w:t xml:space="preserve"> power pack was procured to serve as a portable power source, a </w:t>
-      </w:r>
-      <w:r>
-        <w:rPr>
-          <w:rFonts w:cs="Times New Roman"/>
-          <w:bCs/>
-          <w:color w:val="FF0000"/>
-          <w:szCs w:val="24"/>
-        </w:rPr>
-        <w:t>Microsoft Lifechat LX-3000</w:t>
+        <w:t xml:space="preserve"> power pack was procured to serve as a portable power source</w:t>
+      </w:r>
+    </w:p>
+    <w:p>
+      <w:pPr>
+        <w:pStyle w:val="ListParagraph"/>
+        <w:numPr>
+          <w:ilvl w:val="0"/>
+          <w:numId w:val="1"/>
+        </w:numPr>
+        <w:jc w:val="both"/>
+        <w:rPr>
+          <w:rFonts w:cs="Times New Roman"/>
+          <w:bCs/>
+          <w:szCs w:val="24"/>
+        </w:rPr>
+      </w:pPr>
+      <w:r>
+        <w:rPr>
+          <w:rFonts w:cs="Times New Roman"/>
+          <w:bCs/>
+          <w:szCs w:val="24"/>
+        </w:rPr>
+        <w:t>A</w:t>
+      </w:r>
+      <w:r>
+        <w:rPr>
+          <w:rFonts w:cs="Times New Roman"/>
+          <w:bCs/>
+          <w:szCs w:val="24"/>
+        </w:rPr>
+        <w:t xml:space="preserve"> </w:t>
+      </w:r>
+      <w:r>
+        <w:rPr>
+          <w:rFonts w:cs="Times New Roman"/>
+          <w:bCs/>
+          <w:color w:val="FF0000"/>
+          <w:szCs w:val="24"/>
+        </w:rPr>
+        <w:t xml:space="preserve">Microsoft </w:t>
+      </w:r>
+      <w:proofErr w:type="spellStart"/>
+      <w:r>
+        <w:rPr>
+          <w:rFonts w:cs="Times New Roman"/>
+          <w:bCs/>
+          <w:color w:val="FF0000"/>
+          <w:szCs w:val="24"/>
+        </w:rPr>
+        <w:t>Lifechat</w:t>
+      </w:r>
+      <w:proofErr w:type="spellEnd"/>
+      <w:r>
+        <w:rPr>
+          <w:rFonts w:cs="Times New Roman"/>
+          <w:bCs/>
+          <w:color w:val="FF0000"/>
+          <w:szCs w:val="24"/>
+        </w:rPr>
+        <w:t xml:space="preserve"> LX-3000</w:t>
       </w:r>
       <w:r>
         <w:rPr>
@@ -151,48 +278,137 @@
         </w:rPr>
         <w:t xml:space="preserve"> to provide audio support for the voice chat portion of the project, a </w:t>
       </w:r>
-      <w:r>
-        <w:rPr>
-          <w:rFonts w:cs="Times New Roman"/>
-          <w:bCs/>
-          <w:color w:val="FF0000"/>
-          <w:szCs w:val="24"/>
-        </w:rPr>
-        <w:t>Dynamode Nano USB WL-700N-RXS Wifi Adapter</w:t>
-      </w:r>
-      <w:r>
-        <w:rPr>
-          <w:rFonts w:cs="Times New Roman"/>
-          <w:bCs/>
-          <w:szCs w:val="24"/>
-        </w:rPr>
-        <w:t xml:space="preserve"> was bought to allow the Raspberry Pi to connect to Wireless Networks, and a </w:t>
-      </w:r>
-      <w:r>
-        <w:rPr>
-          <w:rFonts w:cs="Times New Roman"/>
-          <w:bCs/>
-          <w:color w:val="FF0000"/>
-          <w:szCs w:val="24"/>
-        </w:rPr>
-        <w:t>Kingston 16GB Micro SD C</w:t>
-      </w:r>
-      <w:r>
-        <w:rPr>
-          <w:rFonts w:cs="Times New Roman"/>
-          <w:bCs/>
-          <w:color w:val="FF0000"/>
-          <w:szCs w:val="24"/>
-        </w:rPr>
-        <w:t>ard</w:t>
-      </w:r>
-      <w:r>
-        <w:rPr>
-          <w:rFonts w:cs="Times New Roman"/>
-          <w:bCs/>
-          <w:szCs w:val="24"/>
-        </w:rPr>
-        <w:t xml:space="preserve"> was purchased to act as the Hard Drive of the Raspberry Pi.</w:t>
+      <w:proofErr w:type="spellStart"/>
+      <w:r>
+        <w:rPr>
+          <w:rFonts w:cs="Times New Roman"/>
+          <w:bCs/>
+          <w:color w:val="FF0000"/>
+          <w:szCs w:val="24"/>
+        </w:rPr>
+        <w:t>Dynamode</w:t>
+      </w:r>
+      <w:proofErr w:type="spellEnd"/>
+      <w:r>
+        <w:rPr>
+          <w:rFonts w:cs="Times New Roman"/>
+          <w:bCs/>
+          <w:color w:val="FF0000"/>
+          <w:szCs w:val="24"/>
+        </w:rPr>
+        <w:t xml:space="preserve"> </w:t>
+      </w:r>
+      <w:proofErr w:type="spellStart"/>
+      <w:r>
+        <w:rPr>
+          <w:rFonts w:cs="Times New Roman"/>
+          <w:bCs/>
+          <w:color w:val="FF0000"/>
+          <w:szCs w:val="24"/>
+        </w:rPr>
+        <w:t>Nano</w:t>
+      </w:r>
+      <w:proofErr w:type="spellEnd"/>
+      <w:r>
+        <w:rPr>
+          <w:rFonts w:cs="Times New Roman"/>
+          <w:bCs/>
+          <w:color w:val="FF0000"/>
+          <w:szCs w:val="24"/>
+        </w:rPr>
+        <w:t xml:space="preserve"> USB WL-700N-RXS </w:t>
+      </w:r>
+      <w:proofErr w:type="spellStart"/>
+      <w:r>
+        <w:rPr>
+          <w:rFonts w:cs="Times New Roman"/>
+          <w:bCs/>
+          <w:color w:val="FF0000"/>
+          <w:szCs w:val="24"/>
+        </w:rPr>
+        <w:t>Wifi</w:t>
+      </w:r>
+      <w:proofErr w:type="spellEnd"/>
+      <w:r>
+        <w:rPr>
+          <w:rFonts w:cs="Times New Roman"/>
+          <w:bCs/>
+          <w:color w:val="FF0000"/>
+          <w:szCs w:val="24"/>
+        </w:rPr>
+        <w:t xml:space="preserve"> Adapter</w:t>
+      </w:r>
+      <w:r>
+        <w:rPr>
+          <w:rFonts w:cs="Times New Roman"/>
+          <w:bCs/>
+          <w:szCs w:val="24"/>
+        </w:rPr>
+        <w:t xml:space="preserve"> was bought to allow the Raspberry Pi to connect to Wireless Networks</w:t>
+      </w:r>
+    </w:p>
+    <w:p>
+      <w:pPr>
+        <w:pStyle w:val="ListParagraph"/>
+        <w:numPr>
+          <w:ilvl w:val="0"/>
+          <w:numId w:val="1"/>
+        </w:numPr>
+        <w:jc w:val="both"/>
+        <w:rPr>
+          <w:rFonts w:cs="Times New Roman"/>
+          <w:bCs/>
+          <w:szCs w:val="24"/>
+        </w:rPr>
+      </w:pPr>
+      <w:r>
+        <w:rPr>
+          <w:rFonts w:cs="Times New Roman"/>
+          <w:bCs/>
+          <w:szCs w:val="24"/>
+        </w:rPr>
+        <w:t>A</w:t>
+      </w:r>
+      <w:r>
+        <w:rPr>
+          <w:rFonts w:cs="Times New Roman"/>
+          <w:bCs/>
+          <w:szCs w:val="24"/>
+        </w:rPr>
+        <w:t xml:space="preserve"> </w:t>
+      </w:r>
+      <w:r>
+        <w:rPr>
+          <w:rFonts w:cs="Times New Roman"/>
+          <w:bCs/>
+          <w:color w:val="FF0000"/>
+          <w:szCs w:val="24"/>
+        </w:rPr>
+        <w:t>Kingston 16GB Micro SD Card</w:t>
+      </w:r>
+      <w:r>
+        <w:rPr>
+          <w:rFonts w:cs="Times New Roman"/>
+          <w:bCs/>
+          <w:szCs w:val="24"/>
+        </w:rPr>
+        <w:t xml:space="preserve"> was purchased to act as the Hard Drive of the Raspbe</w:t>
+      </w:r>
+      <w:r>
+        <w:rPr>
+          <w:rFonts w:cs="Times New Roman"/>
+          <w:bCs/>
+          <w:szCs w:val="24"/>
+        </w:rPr>
+        <w:t>rry Pi</w:t>
+      </w:r>
+    </w:p>
+    <w:p>
+      <w:pPr>
+        <w:pStyle w:val="Title"/>
+      </w:pPr>
+      <w:r>
+        <w:t>Software Setup</w:t>
       </w:r>
     </w:p>
     <w:p>
@@ -229,6 +445,7 @@
         </w:rPr>
         <w:t xml:space="preserve">An OS called </w:t>
       </w:r>
+      <w:proofErr w:type="spellStart"/>
       <w:r>
         <w:rPr>
           <w:rFonts w:cs="Times New Roman"/>
@@ -238,13 +455,93 @@
         </w:rPr>
         <w:t>Raspbian</w:t>
       </w:r>
-      <w:r>
-        <w:rPr>
-          <w:rFonts w:cs="Times New Roman"/>
-          <w:bCs/>
-          <w:szCs w:val="24"/>
-        </w:rPr>
-        <w:t xml:space="preserve"> (based on Debian Wheezy) was chosen due to its status as the officially supported OS for Raspberry Pi, and it’s widely adopted use by Raspberry Pi users. Once the image file for this OS was downloaded, it was written to the </w:t>
+      <w:proofErr w:type="spellEnd"/>
+      <w:r>
+        <w:rPr>
+          <w:rFonts w:cs="Times New Roman"/>
+          <w:bCs/>
+          <w:szCs w:val="24"/>
+        </w:rPr>
+        <w:t xml:space="preserve"> (based on </w:t>
+      </w:r>
+      <w:r>
+        <w:rPr>
+          <w:rFonts w:cs="Times New Roman"/>
+          <w:bCs/>
+          <w:szCs w:val="24"/>
+        </w:rPr>
+        <w:t xml:space="preserve">the </w:t>
+      </w:r>
+      <w:proofErr w:type="spellStart"/>
+      <w:r>
+        <w:rPr>
+          <w:rFonts w:cs="Times New Roman"/>
+          <w:bCs/>
+          <w:color w:val="FF0000"/>
+          <w:szCs w:val="24"/>
+        </w:rPr>
+        <w:t>Debian</w:t>
+      </w:r>
+      <w:proofErr w:type="spellEnd"/>
+      <w:r>
+        <w:rPr>
+          <w:rFonts w:cs="Times New Roman"/>
+          <w:bCs/>
+          <w:color w:val="FF0000"/>
+          <w:szCs w:val="24"/>
+        </w:rPr>
+        <w:t xml:space="preserve"> Wheezy</w:t>
+      </w:r>
+      <w:r>
+        <w:rPr>
+          <w:rFonts w:cs="Times New Roman"/>
+          <w:bCs/>
+          <w:color w:val="FF0000"/>
+          <w:szCs w:val="24"/>
+        </w:rPr>
+        <w:t xml:space="preserve"> Linux distribution</w:t>
+      </w:r>
+      <w:r>
+        <w:rPr>
+          <w:rFonts w:cs="Times New Roman"/>
+          <w:bCs/>
+          <w:szCs w:val="24"/>
+        </w:rPr>
+        <w:t>) was chosen due to its status as the officially suppor</w:t>
+      </w:r>
+      <w:r>
+        <w:rPr>
+          <w:rFonts w:cs="Times New Roman"/>
+          <w:bCs/>
+          <w:szCs w:val="24"/>
+        </w:rPr>
+        <w:t xml:space="preserve">ted OS for Raspberry </w:t>
+      </w:r>
+      <w:proofErr w:type="gramStart"/>
+      <w:r>
+        <w:rPr>
+          <w:rFonts w:cs="Times New Roman"/>
+          <w:bCs/>
+          <w:szCs w:val="24"/>
+        </w:rPr>
+        <w:t>Pi,</w:t>
+      </w:r>
+      <w:proofErr w:type="gramEnd"/>
+      <w:r>
+        <w:rPr>
+          <w:rFonts w:cs="Times New Roman"/>
+          <w:bCs/>
+          <w:szCs w:val="24"/>
+        </w:rPr>
+        <w:t xml:space="preserve"> and it</w:t>
+      </w:r>
+      <w:r>
+        <w:rPr>
+          <w:rFonts w:cs="Times New Roman"/>
+          <w:bCs/>
+          <w:szCs w:val="24"/>
+        </w:rPr>
+        <w:t xml:space="preserve">s widely adopted use by Raspberry Pi users. Once the image file for this OS was downloaded, it was written to the </w:t>
       </w:r>
       <w:r>
         <w:rPr>
@@ -261,25 +558,74 @@
           <w:bCs/>
           <w:szCs w:val="24"/>
         </w:rPr>
-        <w:t xml:space="preserve"> Card using a tool called Win32DiskImager. Once written, the SD Card simply needed to be inserted into the Raspberry Pi and it could be powered and used.</w:t>
-      </w:r>
-    </w:p>
-    <w:p>
-      <w:pPr>
-        <w:jc w:val="both"/>
-        <w:rPr>
-          <w:rFonts w:cs="Times New Roman"/>
-          <w:bCs/>
-          <w:szCs w:val="24"/>
-        </w:rPr>
-      </w:pPr>
-      <w:r>
-        <w:rPr>
-          <w:rFonts w:cs="Times New Roman"/>
-          <w:bCs/>
-          <w:szCs w:val="24"/>
-        </w:rPr>
-        <w:t xml:space="preserve">While a Raspberry Pi is simple to set up to operate via </w:t>
+        <w:t xml:space="preserve"> Card using a tool called </w:t>
+      </w:r>
+      <w:r>
+        <w:rPr>
+          <w:rFonts w:cs="Times New Roman"/>
+          <w:bCs/>
+          <w:color w:val="FF0000"/>
+          <w:szCs w:val="24"/>
+        </w:rPr>
+        <w:t>Win32DiskImager</w:t>
+      </w:r>
+      <w:r>
+        <w:rPr>
+          <w:rFonts w:cs="Times New Roman"/>
+          <w:bCs/>
+          <w:szCs w:val="24"/>
+        </w:rPr>
+        <w:t>. Once written, the SD Card simply needed to be inserted into the Raspberry Pi and it could be powered and used.</w:t>
+      </w:r>
+    </w:p>
+    <w:p>
+      <w:pPr>
+        <w:jc w:val="both"/>
+        <w:rPr>
+          <w:rFonts w:cs="Times New Roman"/>
+          <w:bCs/>
+          <w:szCs w:val="24"/>
+        </w:rPr>
+      </w:pPr>
+      <w:r>
+        <w:rPr>
+          <w:rFonts w:cs="Times New Roman"/>
+          <w:bCs/>
+          <w:szCs w:val="24"/>
+        </w:rPr>
+        <w:t xml:space="preserve">While a Raspberry Pi is simple to </w:t>
+      </w:r>
+      <w:r>
+        <w:rPr>
+          <w:rFonts w:cs="Times New Roman"/>
+          <w:bCs/>
+          <w:szCs w:val="24"/>
+        </w:rPr>
+        <w:t>configure</w:t>
+      </w:r>
+      <w:r>
+        <w:rPr>
+          <w:rFonts w:cs="Times New Roman"/>
+          <w:bCs/>
+          <w:szCs w:val="24"/>
+        </w:rPr>
+        <w:t xml:space="preserve"> </w:t>
+      </w:r>
+      <w:r>
+        <w:rPr>
+          <w:rFonts w:cs="Times New Roman"/>
+          <w:bCs/>
+          <w:szCs w:val="24"/>
+        </w:rPr>
+        <w:t>for operation</w:t>
+      </w:r>
+      <w:r>
+        <w:rPr>
+          <w:rFonts w:cs="Times New Roman"/>
+          <w:bCs/>
+          <w:szCs w:val="24"/>
+        </w:rPr>
+        <w:t xml:space="preserve"> via </w:t>
       </w:r>
       <w:r>
         <w:rPr>
@@ -320,25 +666,7 @@
           <w:bCs/>
           <w:szCs w:val="24"/>
         </w:rPr>
-        <w:t>requires a screen and keyboard to provide the interface to configure SSH, wireless settings, and a handful of other settings. A small portable screen and keyboard were provided by the developer for the duration of the development process to serve this purpose, though these accessories are not required for use in the finished product.</w:t>
-      </w:r>
-    </w:p>
-    <w:p>
-      <w:pPr>
-        <w:jc w:val="both"/>
-        <w:rPr>
-          <w:rFonts w:cs="Times New Roman"/>
-          <w:bCs/>
-          <w:szCs w:val="24"/>
-        </w:rPr>
-      </w:pPr>
-      <w:r>
-        <w:rPr>
-          <w:rFonts w:cs="Times New Roman"/>
-          <w:bCs/>
-          <w:szCs w:val="24"/>
-        </w:rPr>
-        <w:t xml:space="preserve">Once powered, the Raspiconfig utility was loaded and settings to enable the Camera Module, to enable SSH, and to enable WiFi were set using the utility. Once these settings were enabled, the Raspberry Pi was rebooted and connected to a Router (again supplied by the developer) via Ethernet cable to allow for access via SSH. Once powered up again, an attempt was made to configure WiFi settings, which is performed by editing the </w:t>
+        <w:t xml:space="preserve">requires a screen and keyboard to provide the interface to configure SSH, </w:t>
       </w:r>
       <w:r>
         <w:rPr>
@@ -347,7 +675,157 @@
           <w:szCs w:val="24"/>
         </w:rPr>
         <w:lastRenderedPageBreak/>
-        <w:t xml:space="preserve">WPA_Supplicant.conf file located in /etc/WPA_Supplicant. </w:t>
+        <w:t xml:space="preserve">wireless </w:t>
+      </w:r>
+      <w:r>
+        <w:rPr>
+          <w:rFonts w:cs="Times New Roman"/>
+          <w:bCs/>
+          <w:szCs w:val="24"/>
+        </w:rPr>
+        <w:t>connections</w:t>
+      </w:r>
+      <w:r>
+        <w:rPr>
+          <w:rFonts w:cs="Times New Roman"/>
+          <w:bCs/>
+          <w:szCs w:val="24"/>
+        </w:rPr>
+        <w:t>, and a handful of other settings. A small portable screen and keyboard were provided by the developer for the duration of the development process to serve this purpose, though these accessories are not required for use in the finished product.</w:t>
+      </w:r>
+    </w:p>
+    <w:p>
+      <w:pPr>
+        <w:jc w:val="both"/>
+        <w:rPr>
+          <w:rFonts w:cs="Times New Roman"/>
+          <w:bCs/>
+          <w:szCs w:val="24"/>
+        </w:rPr>
+      </w:pPr>
+      <w:r>
+        <w:rPr>
+          <w:rFonts w:cs="Times New Roman"/>
+          <w:bCs/>
+          <w:szCs w:val="24"/>
+        </w:rPr>
+        <w:t xml:space="preserve">Once powered, the </w:t>
+      </w:r>
+      <w:proofErr w:type="spellStart"/>
+      <w:r>
+        <w:rPr>
+          <w:rFonts w:cs="Times New Roman"/>
+          <w:bCs/>
+          <w:szCs w:val="24"/>
+        </w:rPr>
+        <w:t>Raspiconfig</w:t>
+      </w:r>
+      <w:proofErr w:type="spellEnd"/>
+      <w:r>
+        <w:rPr>
+          <w:rFonts w:cs="Times New Roman"/>
+          <w:bCs/>
+          <w:szCs w:val="24"/>
+        </w:rPr>
+        <w:t xml:space="preserve"> utility was loaded and settings to enable the Camera Module, to enable SSH</w:t>
+      </w:r>
+      <w:r>
+        <w:rPr>
+          <w:rFonts w:cs="Times New Roman"/>
+          <w:bCs/>
+          <w:szCs w:val="24"/>
+        </w:rPr>
+        <w:t xml:space="preserve">, to expand the size of the partition accessible to </w:t>
+      </w:r>
+      <w:proofErr w:type="spellStart"/>
+      <w:r>
+        <w:rPr>
+          <w:rFonts w:cs="Times New Roman"/>
+          <w:bCs/>
+          <w:szCs w:val="24"/>
+        </w:rPr>
+        <w:t>Raspbian</w:t>
+      </w:r>
+      <w:proofErr w:type="spellEnd"/>
+      <w:r>
+        <w:rPr>
+          <w:rFonts w:cs="Times New Roman"/>
+          <w:bCs/>
+          <w:szCs w:val="24"/>
+        </w:rPr>
+        <w:t xml:space="preserve">, and to enable </w:t>
+      </w:r>
+      <w:proofErr w:type="spellStart"/>
+      <w:r>
+        <w:rPr>
+          <w:rFonts w:cs="Times New Roman"/>
+          <w:bCs/>
+          <w:szCs w:val="24"/>
+        </w:rPr>
+        <w:t>WiFi</w:t>
+      </w:r>
+      <w:proofErr w:type="spellEnd"/>
+      <w:r>
+        <w:rPr>
+          <w:rFonts w:cs="Times New Roman"/>
+          <w:bCs/>
+          <w:szCs w:val="24"/>
+        </w:rPr>
+        <w:t xml:space="preserve"> were set using the utility. Once these settings were enabled, the Raspberry Pi was rebooted and connected to a Router (again supplied by the developer) via Ethernet cable to allow for access via SSH. Once powered up again, an attempt was made to configure </w:t>
+      </w:r>
+      <w:proofErr w:type="spellStart"/>
+      <w:r>
+        <w:rPr>
+          <w:rFonts w:cs="Times New Roman"/>
+          <w:bCs/>
+          <w:szCs w:val="24"/>
+        </w:rPr>
+        <w:t>WiFi</w:t>
+      </w:r>
+      <w:proofErr w:type="spellEnd"/>
+      <w:r>
+        <w:rPr>
+          <w:rFonts w:cs="Times New Roman"/>
+          <w:bCs/>
+          <w:szCs w:val="24"/>
+        </w:rPr>
+        <w:t xml:space="preserve"> settings, which is performed by editing the </w:t>
+      </w:r>
+      <w:proofErr w:type="spellStart"/>
+      <w:r>
+        <w:rPr>
+          <w:rFonts w:cs="Times New Roman"/>
+          <w:bCs/>
+          <w:szCs w:val="24"/>
+        </w:rPr>
+        <w:t>WPA_Supplicant.conf</w:t>
+      </w:r>
+      <w:proofErr w:type="spellEnd"/>
+      <w:r>
+        <w:rPr>
+          <w:rFonts w:cs="Times New Roman"/>
+          <w:bCs/>
+          <w:szCs w:val="24"/>
+        </w:rPr>
+        <w:t xml:space="preserve"> file located in /etc/</w:t>
+      </w:r>
+      <w:proofErr w:type="spellStart"/>
+      <w:r>
+        <w:rPr>
+          <w:rFonts w:cs="Times New Roman"/>
+          <w:bCs/>
+          <w:szCs w:val="24"/>
+        </w:rPr>
+        <w:t>WPA_Supplicant</w:t>
+      </w:r>
+      <w:proofErr w:type="spellEnd"/>
+      <w:r>
+        <w:rPr>
+          <w:rFonts w:cs="Times New Roman"/>
+          <w:bCs/>
+          <w:szCs w:val="24"/>
+        </w:rPr>
+        <w:t xml:space="preserve">. </w:t>
       </w:r>
       <w:r>
         <w:rPr>
@@ -387,6 +865,7 @@
           <w:lang w:eastAsia="en-GB"/>
         </w:rPr>
       </w:pPr>
+      <w:proofErr w:type="gramStart"/>
       <w:r>
         <w:rPr>
           <w:rFonts w:ascii="Courier New" w:eastAsia="Times New Roman" w:hAnsi="Courier New" w:cs="Courier New"/>
@@ -394,8 +873,9 @@
           <w:szCs w:val="20"/>
           <w:lang w:eastAsia="en-GB"/>
         </w:rPr>
-        <w:t>network={</w:t>
-      </w:r>
+        <w:t>network</w:t>
+      </w:r>
+      <w:proofErr w:type="gramEnd"/>
       <w:r>
         <w:rPr>
           <w:rFonts w:ascii="Courier New" w:eastAsia="Times New Roman" w:hAnsi="Courier New" w:cs="Courier New"/>
@@ -403,9 +883,18 @@
           <w:szCs w:val="20"/>
           <w:lang w:eastAsia="en-GB"/>
         </w:rPr>
+        <w:t>={</w:t>
+      </w:r>
+      <w:r>
+        <w:rPr>
+          <w:rFonts w:ascii="Courier New" w:eastAsia="Times New Roman" w:hAnsi="Courier New" w:cs="Courier New"/>
+          <w:sz w:val="20"/>
+          <w:szCs w:val="20"/>
+          <w:lang w:eastAsia="en-GB"/>
+        </w:rPr>
         <w:br/>
-        <w:t>ssid="</w:t>
-      </w:r>
+      </w:r>
+      <w:proofErr w:type="spellStart"/>
       <w:r>
         <w:rPr>
           <w:rFonts w:ascii="Courier New" w:eastAsia="Times New Roman" w:hAnsi="Courier New" w:cs="Courier New"/>
@@ -413,6 +902,25 @@
           <w:szCs w:val="20"/>
           <w:lang w:eastAsia="en-GB"/>
         </w:rPr>
+        <w:t>ssid</w:t>
+      </w:r>
+      <w:proofErr w:type="spellEnd"/>
+      <w:r>
+        <w:rPr>
+          <w:rFonts w:ascii="Courier New" w:eastAsia="Times New Roman" w:hAnsi="Courier New" w:cs="Courier New"/>
+          <w:sz w:val="20"/>
+          <w:szCs w:val="20"/>
+          <w:lang w:eastAsia="en-GB"/>
+        </w:rPr>
+        <w:t>="</w:t>
+      </w:r>
+      <w:r>
+        <w:rPr>
+          <w:rFonts w:ascii="Courier New" w:eastAsia="Times New Roman" w:hAnsi="Courier New" w:cs="Courier New"/>
+          <w:sz w:val="20"/>
+          <w:szCs w:val="20"/>
+          <w:lang w:eastAsia="en-GB"/>
+        </w:rPr>
         <w:t>NETWORKNAME</w:t>
       </w:r>
       <w:r>
@@ -432,7 +940,26 @@
           <w:lang w:eastAsia="en-GB"/>
         </w:rPr>
         <w:br/>
-        <w:t>psk="</w:t>
+      </w:r>
+      <w:proofErr w:type="spellStart"/>
+      <w:r>
+        <w:rPr>
+          <w:rFonts w:ascii="Courier New" w:eastAsia="Times New Roman" w:hAnsi="Courier New" w:cs="Courier New"/>
+          <w:sz w:val="20"/>
+          <w:szCs w:val="20"/>
+          <w:lang w:eastAsia="en-GB"/>
+        </w:rPr>
+        <w:t>psk</w:t>
+      </w:r>
+      <w:proofErr w:type="spellEnd"/>
+      <w:r>
+        <w:rPr>
+          <w:rFonts w:ascii="Courier New" w:eastAsia="Times New Roman" w:hAnsi="Courier New" w:cs="Courier New"/>
+          <w:sz w:val="20"/>
+          <w:szCs w:val="20"/>
+          <w:lang w:eastAsia="en-GB"/>
+        </w:rPr>
+        <w:t>="</w:t>
       </w:r>
       <w:r>
         <w:rPr>
@@ -493,14 +1020,55 @@
         </w:rPr>
       </w:pPr>
       <w:r>
-        <w:t xml:space="preserve">Adding this snippet should have allowed the Raspberry Pi to connect to the router wirelessly, but this didn’t work. After a brief investigation it was found that the Nano USB WiFi Adapter was faulty, and would quickly overheat and malfunction. After a cursory search, it was found this was a common problem with this adapter. To remedy this, an </w:t>
-      </w:r>
-      <w:r>
-        <w:rPr>
-          <w:bCs/>
-          <w:color w:val="FF0000"/>
-        </w:rPr>
-        <w:t>Edimax EW-7811UN Wireless Nano USB Adapter</w:t>
+        <w:t xml:space="preserve">Adding this snippet should have allowed the Raspberry Pi to connect to the router wirelessly, but this didn’t work. After a brief investigation it was found that the </w:t>
+      </w:r>
+      <w:proofErr w:type="spellStart"/>
+      <w:r>
+        <w:t>Nano</w:t>
+      </w:r>
+      <w:proofErr w:type="spellEnd"/>
+      <w:r>
+        <w:t xml:space="preserve"> USB </w:t>
+      </w:r>
+      <w:proofErr w:type="spellStart"/>
+      <w:r>
+        <w:t>WiFi</w:t>
+      </w:r>
+      <w:proofErr w:type="spellEnd"/>
+      <w:r>
+        <w:t xml:space="preserve"> Adapter was faulty, and would quickly overheat and malfunction. After a cursory search, it was found this was a common problem with this adapter. To remedy this, an </w:t>
+      </w:r>
+      <w:proofErr w:type="spellStart"/>
+      <w:r>
+        <w:rPr>
+          <w:bCs/>
+          <w:color w:val="FF0000"/>
+        </w:rPr>
+        <w:t>Edimax</w:t>
+      </w:r>
+      <w:proofErr w:type="spellEnd"/>
+      <w:r>
+        <w:rPr>
+          <w:bCs/>
+          <w:color w:val="FF0000"/>
+        </w:rPr>
+        <w:t xml:space="preserve"> EW-7811UN Wireless </w:t>
+      </w:r>
+      <w:proofErr w:type="spellStart"/>
+      <w:r>
+        <w:rPr>
+          <w:bCs/>
+          <w:color w:val="FF0000"/>
+        </w:rPr>
+        <w:t>Nano</w:t>
+      </w:r>
+      <w:proofErr w:type="spellEnd"/>
+      <w:r>
+        <w:rPr>
+          <w:bCs/>
+          <w:color w:val="FF0000"/>
+        </w:rPr>
+        <w:t xml:space="preserve"> USB Adapter</w:t>
       </w:r>
       <w:r>
         <w:rPr>
@@ -519,15 +1087,36 @@
         <w:rPr>
           <w:bCs/>
         </w:rPr>
-        <w:t>, chosen largely due to its purported reliability and widely adopted use in other Raspberry Pi projects.</w:t>
-      </w:r>
-    </w:p>
-    <w:p>
-      <w:pPr>
-        <w:jc w:val="both"/>
-      </w:pPr>
-      <w:r>
-        <w:t xml:space="preserve">Once the new WiFi adapter was installed, the Raspberry Pi quickly connected to the router, and SSH was possible over the </w:t>
+        <w:t xml:space="preserve">, chosen largely due to its </w:t>
+      </w:r>
+      <w:r>
+        <w:rPr>
+          <w:bCs/>
+          <w:color w:val="FF0000"/>
+        </w:rPr>
+        <w:t>purported reliability</w:t>
+      </w:r>
+      <w:r>
+        <w:rPr>
+          <w:bCs/>
+        </w:rPr>
+        <w:t xml:space="preserve"> and widely adopted use in other Raspberry Pi projects.</w:t>
+      </w:r>
+    </w:p>
+    <w:p>
+      <w:pPr>
+        <w:jc w:val="both"/>
+      </w:pPr>
+      <w:r>
+        <w:t xml:space="preserve">Once the new </w:t>
+      </w:r>
+      <w:proofErr w:type="spellStart"/>
+      <w:r>
+        <w:t>WiFi</w:t>
+      </w:r>
+      <w:proofErr w:type="spellEnd"/>
+      <w:r>
+        <w:t xml:space="preserve"> adapter was installed, the Raspberry Pi quickly connected to the router, and SSH was possible over the </w:t>
       </w:r>
       <w:r>
         <w:rPr>
@@ -556,12 +1145,14 @@
       <w:r>
         <w:t xml:space="preserve">common tool called </w:t>
       </w:r>
+      <w:proofErr w:type="spellStart"/>
       <w:r>
         <w:rPr>
           <w:color w:val="FF0000"/>
         </w:rPr>
         <w:t>WinSCP</w:t>
       </w:r>
+      <w:proofErr w:type="spellEnd"/>
       <w:r>
         <w:rPr>
           <w:color w:val="FF0000"/>
@@ -583,10 +1174,25 @@
     </w:p>
     <w:p>
       <w:pPr>
-        <w:jc w:val="both"/>
-      </w:pPr>
-      <w:r>
-        <w:t xml:space="preserve">The first part of the device portion of this project tackled was providing a live video feed over the internet. It was decided due to time constraints that it would be far better to find and use existing software to provide this functionality rather than to design and build something that likely already existed. After reading various documents (blogs, articles, and forum posts) regarding other Raspberry Pi projects used for </w:t>
+        <w:pStyle w:val="Title"/>
+      </w:pPr>
+      <w:r>
+        <w:t>Raspberry Pi Implementation</w:t>
+      </w:r>
+    </w:p>
+    <w:p>
+      <w:pPr>
+        <w:jc w:val="both"/>
+      </w:pPr>
+      <w:r>
+        <w:t xml:space="preserve">The first part of the device portion of this project tackled was providing a live video feed over the internet. It was decided due to time constraints that it would be far better to find and use existing software to provide this functionality rather than to design and build </w:t>
+      </w:r>
+      <w:r>
+        <w:lastRenderedPageBreak/>
+        <w:t>programs</w:t>
+      </w:r>
+      <w:r>
+        <w:t xml:space="preserve"> that likely already existed. After reading various documents (blogs, articles, and forum posts) regarding other Raspberry Pi projects used for </w:t>
       </w:r>
       <w:r>
         <w:rPr>
@@ -595,7 +1201,21 @@
         <w:t xml:space="preserve">IP </w:t>
       </w:r>
       <w:r>
-        <w:t xml:space="preserve">Camera, WiFi Camera, and Security Camera purposes (purposes similar to those specified by this project), it was found that the most commonly used package was </w:t>
+        <w:t xml:space="preserve">Camera, </w:t>
+      </w:r>
+      <w:proofErr w:type="spellStart"/>
+      <w:r>
+        <w:t>WiFi</w:t>
+      </w:r>
+      <w:proofErr w:type="spellEnd"/>
+      <w:r>
+        <w:t xml:space="preserve"> Camera, and Security Camera purposes (</w:t>
+      </w:r>
+      <w:r>
+        <w:t>s</w:t>
+      </w:r>
+      <w:r>
+        <w:t xml:space="preserve">imilar to those specified by this project), it was found that the most commonly used package was </w:t>
       </w:r>
       <w:r>
         <w:rPr>
@@ -613,29 +1233,101 @@
         <w:t>Motion</w:t>
       </w:r>
       <w:r>
-        <w:t xml:space="preserve"> provided a basic video feed accessible over the internet, and had a large variety of configuring options, including password protection, motion detection, among other features.</w:t>
-      </w:r>
-    </w:p>
-    <w:p>
-      <w:pPr>
-        <w:jc w:val="both"/>
-      </w:pPr>
-      <w:r>
-        <w:t xml:space="preserve">Installing packages to the Raspberry Pi is usually as simple as giving a single command t the Raspberry Pi, in this case </w:t>
-      </w:r>
-      <w:r>
-        <w:rPr>
-          <w:rFonts w:ascii="Courier New" w:hAnsi="Courier New" w:cs="Courier New"/>
-          <w:sz w:val="20"/>
-          <w:szCs w:val="20"/>
-        </w:rPr>
-        <w:t>apt-get install motion</w:t>
+        <w:t xml:space="preserve"> provided a basic video feed accessible over the internet, and had a</w:t>
+      </w:r>
+      <w:r>
+        <w:t xml:space="preserve"> large variety of configuration</w:t>
+      </w:r>
+      <w:r>
+        <w:t xml:space="preserve"> options</w:t>
+      </w:r>
+      <w:r>
+        <w:t>, including password protection and</w:t>
+      </w:r>
+      <w:r>
+        <w:t xml:space="preserve"> motion detection, among other features.</w:t>
+      </w:r>
+    </w:p>
+    <w:p>
+      <w:pPr>
+        <w:jc w:val="both"/>
+      </w:pPr>
+      <w:r>
+        <w:t>Installing packages to the Raspberry Pi is usually as si</w:t>
+      </w:r>
+      <w:r>
+        <w:t xml:space="preserve">mple as giving a single command </w:t>
+      </w:r>
+      <w:r>
+        <w:t>t</w:t>
+      </w:r>
+      <w:r>
+        <w:t xml:space="preserve">o the </w:t>
+      </w:r>
+      <w:r>
+        <w:t>Raspberry Pi, in this case</w:t>
+      </w:r>
+      <w:r>
+        <w:t>:</w:t>
+      </w:r>
+      <w:r>
+        <w:t xml:space="preserve"> </w:t>
+      </w:r>
+      <w:proofErr w:type="spellStart"/>
+      <w:r>
+        <w:rPr>
+          <w:rFonts w:ascii="Courier New" w:hAnsi="Courier New" w:cs="Courier New"/>
+          <w:sz w:val="20"/>
+          <w:szCs w:val="20"/>
+        </w:rPr>
+        <w:t>sudo</w:t>
+      </w:r>
+      <w:proofErr w:type="spellEnd"/>
+      <w:r>
+        <w:rPr>
+          <w:rFonts w:ascii="Courier New" w:hAnsi="Courier New" w:cs="Courier New"/>
+          <w:sz w:val="20"/>
+          <w:szCs w:val="20"/>
+        </w:rPr>
+        <w:t xml:space="preserve"> a</w:t>
+      </w:r>
+      <w:r>
+        <w:rPr>
+          <w:rFonts w:ascii="Courier New" w:hAnsi="Courier New" w:cs="Courier New"/>
+          <w:sz w:val="20"/>
+          <w:szCs w:val="20"/>
+        </w:rPr>
+        <w:t xml:space="preserve">pt-get </w:t>
+      </w:r>
+      <w:proofErr w:type="gramStart"/>
+      <w:r>
+        <w:rPr>
+          <w:rFonts w:ascii="Courier New" w:hAnsi="Courier New" w:cs="Courier New"/>
+          <w:sz w:val="20"/>
+          <w:szCs w:val="20"/>
+        </w:rPr>
+        <w:t>install</w:t>
+      </w:r>
+      <w:proofErr w:type="gramEnd"/>
+      <w:r>
+        <w:rPr>
+          <w:rFonts w:ascii="Courier New" w:hAnsi="Courier New" w:cs="Courier New"/>
+          <w:sz w:val="20"/>
+          <w:szCs w:val="20"/>
+        </w:rPr>
+        <w:t xml:space="preserve"> motion</w:t>
       </w:r>
       <w:r>
         <w:t xml:space="preserve">. </w:t>
       </w:r>
       <w:r>
-        <w:t xml:space="preserve">Upon retrieving this instruction, the </w:t>
+        <w:t>Upon re</w:t>
+      </w:r>
+      <w:r>
+        <w:t>cei</w:t>
+      </w:r>
+      <w:r>
+        <w:t xml:space="preserve">ving this instruction, the </w:t>
       </w:r>
       <w:r>
         <w:rPr>
@@ -653,7 +1345,34 @@
         <w:t>(Advanced Packaging Tool)</w:t>
       </w:r>
       <w:r>
-        <w:t xml:space="preserve"> provided by Raspbian would lookup the package in its stored Debian Sources file found in /etc/apt/sources.list (which is updated using </w:t>
+        <w:t xml:space="preserve"> provided by </w:t>
+      </w:r>
+      <w:proofErr w:type="spellStart"/>
+      <w:r>
+        <w:t>Raspbian</w:t>
+      </w:r>
+      <w:proofErr w:type="spellEnd"/>
+      <w:r>
+        <w:t xml:space="preserve"> looks up</w:t>
+      </w:r>
+      <w:r>
+        <w:t xml:space="preserve"> the package in its stored </w:t>
+      </w:r>
+      <w:proofErr w:type="spellStart"/>
+      <w:r>
+        <w:t>Debian</w:t>
+      </w:r>
+      <w:proofErr w:type="spellEnd"/>
+      <w:r>
+        <w:t xml:space="preserve"> Sources file found in /etc/apt/</w:t>
+      </w:r>
+      <w:proofErr w:type="spellStart"/>
+      <w:r>
+        <w:t>sources.list</w:t>
+      </w:r>
+      <w:proofErr w:type="spellEnd"/>
+      <w:r>
+        <w:t xml:space="preserve"> (which is updated using </w:t>
       </w:r>
       <w:r>
         <w:rPr>
@@ -664,113 +1383,277 @@
         <w:t>apt-get update</w:t>
       </w:r>
       <w:r>
-        <w:t xml:space="preserve">), and then calculate all dependencies of the package that weren’t </w:t>
-      </w:r>
+        <w:t>), and then calculate</w:t>
+      </w:r>
+      <w:r>
+        <w:t>s</w:t>
+      </w:r>
+      <w:r>
+        <w:t xml:space="preserve"> all dependencies of the package that weren’t already installed, and download</w:t>
+      </w:r>
+      <w:r>
+        <w:t>s</w:t>
+      </w:r>
+      <w:r>
+        <w:t xml:space="preserve"> and install</w:t>
+      </w:r>
+      <w:r>
+        <w:t>s</w:t>
+      </w:r>
+      <w:r>
+        <w:t xml:space="preserve"> the package and all its depe</w:t>
+      </w:r>
+      <w:r>
+        <w:t>ndencies. However, this requires</w:t>
+      </w:r>
+      <w:r>
+        <w:t xml:space="preserve"> an internet connection to work, and it </w:t>
+      </w:r>
+      <w:r>
+        <w:t>was proving</w:t>
+      </w:r>
+      <w:r>
+        <w:t xml:space="preserve"> impossible to connect the Raspberry Pi to the internet provided by the university, </w:t>
+      </w:r>
+      <w:proofErr w:type="spellStart"/>
+      <w:r>
+        <w:t>Eduroam</w:t>
+      </w:r>
+      <w:proofErr w:type="spellEnd"/>
+      <w:r>
+        <w:t xml:space="preserve">. Unfortunately, the developer lived in university accommodation and had no other access to the internet. Instead, an attempt was made to install Motion and its dependencies manually </w:t>
+      </w:r>
+      <w:r>
+        <w:t xml:space="preserve">by finding them in the </w:t>
+      </w:r>
+      <w:proofErr w:type="spellStart"/>
+      <w:r>
+        <w:rPr>
+          <w:color w:val="FF0000"/>
+        </w:rPr>
+        <w:t>Raspbian</w:t>
+      </w:r>
+      <w:proofErr w:type="spellEnd"/>
+      <w:r>
+        <w:rPr>
+          <w:color w:val="FF0000"/>
+        </w:rPr>
+        <w:t xml:space="preserve"> Repository Archive</w:t>
+      </w:r>
+      <w:r>
+        <w:t>, writing them to the SD card, and de</w:t>
+      </w:r>
+      <w:r>
+        <w:t>-</w:t>
+      </w:r>
+      <w:r>
+        <w:t>packaging them on the Raspberry Pi.</w:t>
+      </w:r>
+      <w:r>
+        <w:t xml:space="preserve"> This did not work</w:t>
+      </w:r>
+      <w:r>
+        <w:t>, and progress was halted until internet access could be established.</w:t>
+      </w:r>
+      <w:r>
+        <w:t xml:space="preserve"> A full reinstall of </w:t>
+      </w:r>
+      <w:proofErr w:type="spellStart"/>
+      <w:r>
+        <w:t>Raspbian</w:t>
+      </w:r>
+      <w:proofErr w:type="spellEnd"/>
+      <w:r>
+        <w:t xml:space="preserve"> was then performed to remove the mismatched software and dependencies and to reset any configuration options that were</w:t>
+      </w:r>
+      <w:r>
+        <w:t xml:space="preserve"> potentially</w:t>
+      </w:r>
+      <w:r>
+        <w:t xml:space="preserve"> </w:t>
+      </w:r>
+      <w:r>
+        <w:t xml:space="preserve">incorrectly </w:t>
+      </w:r>
+      <w:r>
+        <w:t xml:space="preserve">changed in efforts to connect the Raspberry Pi to </w:t>
+      </w:r>
+      <w:proofErr w:type="spellStart"/>
+      <w:r>
+        <w:t>Eduroam</w:t>
+      </w:r>
+      <w:proofErr w:type="spellEnd"/>
+      <w:r>
+        <w:t>.</w:t>
+      </w:r>
+    </w:p>
+    <w:p>
+      <w:pPr>
+        <w:jc w:val="both"/>
+      </w:pPr>
+      <w:r>
+        <w:t xml:space="preserve">Internet access was eventually achieved by registering the Raspberry Pi to another internet service provided by the university, </w:t>
+      </w:r>
+      <w:proofErr w:type="spellStart"/>
+      <w:r>
+        <w:t>Swis-lite</w:t>
+      </w:r>
+      <w:proofErr w:type="spellEnd"/>
+      <w:r>
+        <w:t xml:space="preserve">, that is usually reserved for game consoles. Once connected, running the command </w:t>
+      </w:r>
+      <w:proofErr w:type="spellStart"/>
+      <w:r>
+        <w:rPr>
+          <w:rFonts w:ascii="Courier New" w:hAnsi="Courier New" w:cs="Courier New"/>
+          <w:sz w:val="20"/>
+          <w:szCs w:val="20"/>
+        </w:rPr>
+        <w:t>sudo</w:t>
+      </w:r>
+      <w:proofErr w:type="spellEnd"/>
+      <w:r>
+        <w:rPr>
+          <w:rFonts w:ascii="Courier New" w:hAnsi="Courier New" w:cs="Courier New"/>
+          <w:sz w:val="20"/>
+          <w:szCs w:val="20"/>
+        </w:rPr>
+        <w:t xml:space="preserve"> a</w:t>
+      </w:r>
+      <w:r>
+        <w:rPr>
+          <w:rFonts w:ascii="Courier New" w:hAnsi="Courier New" w:cs="Courier New"/>
+          <w:sz w:val="20"/>
+          <w:szCs w:val="20"/>
+        </w:rPr>
+        <w:t>pt-get install motion</w:t>
+      </w:r>
+      <w:r>
+        <w:t xml:space="preserve"> correctly installed the program to the Raspberry Pi. It was at this time that it was discovered that since</w:t>
+      </w:r>
+      <w:r>
+        <w:t xml:space="preserve"> the program was designed to be used as Security Camera</w:t>
+      </w:r>
+      <w:r>
+        <w:t xml:space="preserve"> software, it</w:t>
+      </w:r>
+      <w:r>
+        <w:t xml:space="preserve"> deliberately delivered </w:t>
+      </w:r>
+      <w:r>
+        <w:t xml:space="preserve">only </w:t>
+      </w:r>
+      <w:r>
+        <w:t>low frame-rate video to remote viewers</w:t>
+      </w:r>
+      <w:r>
+        <w:t xml:space="preserve">. Tests showed that this frame rate was unacceptably low (2-3 </w:t>
+      </w:r>
+      <w:r>
+        <w:rPr>
+          <w:color w:val="0070C0"/>
+        </w:rPr>
+        <w:t>FPS</w:t>
+      </w:r>
+      <w:r>
+        <w:t>) and could not provide higher FPS due to the limitations of the software</w:t>
+      </w:r>
+      <w:r>
+        <w:t>, since it originally designed to only provide an overview of the area live, and to record video for retrieval later only when motion was detected</w:t>
+      </w:r>
+      <w:r>
+        <w:t>.</w:t>
+      </w:r>
+    </w:p>
+    <w:p>
+      <w:pPr>
+        <w:jc w:val="both"/>
+      </w:pPr>
       <w:r>
         <w:lastRenderedPageBreak/>
-        <w:t xml:space="preserve">already installed, and download and install the package and all its dependencies. However, this required an internet connection to work, and it proved impossible to connect the Raspberry Pi to the internet provided by the university, Eduroam. Unfortunately, the developer lived in university accommodation and had no other access to the internet. Instead, an attempt was made to install Motion and its dependencies manually </w:t>
-      </w:r>
-      <w:r>
-        <w:t xml:space="preserve">by finding them in the </w:t>
-      </w:r>
-      <w:r>
-        <w:rPr>
-          <w:color w:val="FF0000"/>
-        </w:rPr>
-        <w:t>Raspbian Repository Archive</w:t>
-      </w:r>
-      <w:r>
-        <w:t>, writing them to the SD card, and de</w:t>
-      </w:r>
-      <w:r>
-        <w:t>-</w:t>
-      </w:r>
-      <w:r>
-        <w:t>packaging them on the Raspberry Pi.</w:t>
-      </w:r>
-      <w:r>
-        <w:t xml:space="preserve"> This did not work however, and progress was halted until internet access could be established.</w:t>
-      </w:r>
-      <w:r>
-        <w:t xml:space="preserve"> A full reinstall of Raspbian was then performed to remove the mismatched software and dependencies and to reset any configuration options that were changed in efforts to connect the Raspberry Pi to Eduroam.</w:t>
-      </w:r>
-    </w:p>
-    <w:p>
-      <w:pPr>
-        <w:jc w:val="both"/>
-      </w:pPr>
-      <w:r>
-        <w:t xml:space="preserve">Internet access was eventually achieved by registering the Raspberry Pi to another internet service provided by the university, Swis-lite, that is usually reserved for game consoles. Once connected, running the command </w:t>
-      </w:r>
-      <w:r>
-        <w:rPr>
-          <w:rFonts w:ascii="Courier New" w:hAnsi="Courier New" w:cs="Courier New"/>
-          <w:sz w:val="20"/>
-          <w:szCs w:val="20"/>
-        </w:rPr>
-        <w:t>apt-get install motion</w:t>
-      </w:r>
-      <w:r>
-        <w:t xml:space="preserve"> correctly installed the program to the Raspberry Pi. It was at this time that it was discovered that since</w:t>
-      </w:r>
-      <w:r>
-        <w:t xml:space="preserve"> the program was designed to be used as Security Camera</w:t>
-      </w:r>
-      <w:r>
-        <w:t xml:space="preserve"> software, it</w:t>
-      </w:r>
-      <w:r>
-        <w:t xml:space="preserve"> deliberately delivered </w:t>
-      </w:r>
-      <w:r>
-        <w:t xml:space="preserve">only </w:t>
-      </w:r>
-      <w:r>
-        <w:t xml:space="preserve">low frame-rate video that was remotely accessible, </w:t>
-      </w:r>
-      <w:r>
-        <w:t xml:space="preserve">and came </w:t>
-      </w:r>
-      <w:r>
-        <w:t xml:space="preserve">with options to begin recording locally when it detected motion. Tests showed that this frame rate was unacceptably low (2-3 </w:t>
-      </w:r>
-      <w:r>
-        <w:rPr>
-          <w:color w:val="0070C0"/>
-        </w:rPr>
-        <w:t>FPS</w:t>
-      </w:r>
-      <w:r>
-        <w:t>) and could not provide higher FPS due to the limitations of the software.</w:t>
-      </w:r>
-    </w:p>
-    <w:p>
-      <w:pPr>
-        <w:jc w:val="both"/>
-      </w:pPr>
-      <w:r>
         <w:t xml:space="preserve">A deeper search of software available for the Raspberry Pi revealed a package called </w:t>
       </w:r>
-      <w:r>
-        <w:rPr>
-          <w:color w:val="FF0000"/>
-        </w:rPr>
-        <w:t>RPi Cam Web Interface</w:t>
-      </w:r>
-      <w:r>
-        <w:t>. Though it utilised Motion to perform some of its functionality, it was designed not as a Security Camera-like application, but was designed to provide a full HD high frame rate camera feed</w:t>
-      </w:r>
-      <w:r>
-        <w:t>, as well as a comprehensive interface that allowed the user to change the desired frame rate, capture resolution, brightness and contrast settings, and a host of other configuration options, as well as access to some system tools, including buttons to shut down or reboot the Raspberry Pi (this interface would serve well to allow limited remote operation of the Raspberry Pi without full SSH connection). All of this functionally was provided as a web page viewable in any browser and accessible by the IP address of the Raspberry Pi through port 80 (meaning no port forwarding was required). This software seemed like it would well satisfy the video capabilities of the project.</w:t>
-      </w:r>
-    </w:p>
-    <w:p>
-      <w:pPr>
-        <w:jc w:val="both"/>
-      </w:pPr>
-      <w:r>
-        <w:lastRenderedPageBreak/>
-        <w:t xml:space="preserve">As it was not an archived Raspbian package, installation of RPi Cam Web Interface was not as simple as that of Motion, and required the source code to be cloned from GitHub and installed using the </w:t>
+      <w:proofErr w:type="spellStart"/>
+      <w:r>
+        <w:rPr>
+          <w:color w:val="FF0000"/>
+        </w:rPr>
+        <w:t>RPi</w:t>
+      </w:r>
+      <w:proofErr w:type="spellEnd"/>
+      <w:r>
+        <w:rPr>
+          <w:color w:val="FF0000"/>
+        </w:rPr>
+        <w:t xml:space="preserve"> Cam Web Interface</w:t>
+      </w:r>
+      <w:r>
+        <w:t xml:space="preserve">. Though it utilised Motion to </w:t>
+      </w:r>
+      <w:r>
+        <w:t>provide</w:t>
+      </w:r>
+      <w:r>
+        <w:t xml:space="preserve"> some of its functionality, it was designed not as a Security Camera-like application, but was </w:t>
+      </w:r>
+      <w:r>
+        <w:t xml:space="preserve">intended </w:t>
+      </w:r>
+      <w:r>
+        <w:t>to provide a full HD high frame rate camera feed</w:t>
+      </w:r>
+      <w:r>
+        <w:t>, as well as a comprehensive interface that allowed the user to change the desired frame rate, capture resolution, brightness and contrast settings, and a host of other configuration options, as well as access to some system tools, including buttons to shut down or reboot the Raspberry Pi (this interface would serve well to allow limited remote operation of the Raspberry Pi without full SSH connection). All of this fun</w:t>
+      </w:r>
+      <w:r>
+        <w:t>ctionalit</w:t>
+      </w:r>
+      <w:r>
+        <w:t>y was provided as a web page viewable in any browser and accessible by the IP address of t</w:t>
+      </w:r>
+      <w:r>
+        <w:t xml:space="preserve">he Raspberry Pi through port 80. </w:t>
+      </w:r>
+      <w:r>
+        <w:t xml:space="preserve">This software seemed like it would well satisfy the video </w:t>
+      </w:r>
+      <w:r>
+        <w:t>requirements</w:t>
+      </w:r>
+      <w:r>
+        <w:t xml:space="preserve"> of the project.</w:t>
+      </w:r>
+    </w:p>
+    <w:p>
+      <w:pPr>
+        <w:jc w:val="both"/>
+      </w:pPr>
+      <w:r>
+        <w:t xml:space="preserve">As it was not an archived </w:t>
+      </w:r>
+      <w:proofErr w:type="spellStart"/>
+      <w:r>
+        <w:t>Raspbian</w:t>
+      </w:r>
+      <w:proofErr w:type="spellEnd"/>
+      <w:r>
+        <w:t xml:space="preserve"> package, installation of </w:t>
+      </w:r>
+      <w:proofErr w:type="spellStart"/>
+      <w:r>
+        <w:t>RPi</w:t>
+      </w:r>
+      <w:proofErr w:type="spellEnd"/>
+      <w:r>
+        <w:t xml:space="preserve"> Cam Web Interface was not as simple as that of Motion, and required the source code to be cloned from </w:t>
+      </w:r>
+      <w:proofErr w:type="spellStart"/>
+      <w:r>
+        <w:t>GitHub</w:t>
+      </w:r>
+      <w:proofErr w:type="spellEnd"/>
+      <w:r>
+        <w:t xml:space="preserve"> and installed using the </w:t>
       </w:r>
       <w:r>
         <w:rPr>
@@ -786,8 +1669,13 @@
       <w:pPr>
         <w:pStyle w:val="HTMLPreformatted"/>
       </w:pPr>
-      <w:r>
-        <w:t>git clone https</w:t>
+      <w:proofErr w:type="gramStart"/>
+      <w:r>
+        <w:t>git</w:t>
+      </w:r>
+      <w:proofErr w:type="gramEnd"/>
+      <w:r>
+        <w:t xml:space="preserve"> clone https</w:t>
       </w:r>
       <w:r>
         <w:rPr>
@@ -806,16 +1694,39 @@
       <w:pPr>
         <w:pStyle w:val="HTMLPreformatted"/>
       </w:pPr>
-      <w:r>
-        <w:t>cd RPi_Cam_Web_Interface</w:t>
-      </w:r>
+      <w:proofErr w:type="spellStart"/>
+      <w:proofErr w:type="gramStart"/>
+      <w:r>
+        <w:t>cd</w:t>
+      </w:r>
+      <w:proofErr w:type="spellEnd"/>
+      <w:proofErr w:type="gramEnd"/>
+      <w:r>
+        <w:t xml:space="preserve"> </w:t>
+      </w:r>
+      <w:proofErr w:type="spellStart"/>
+      <w:r>
+        <w:t>RPi_Cam_Web_Interface</w:t>
+      </w:r>
+      <w:proofErr w:type="spellEnd"/>
     </w:p>
     <w:p>
       <w:pPr>
         <w:pStyle w:val="HTMLPreformatted"/>
       </w:pPr>
-      <w:r>
-        <w:t>chmod u</w:t>
+      <w:proofErr w:type="spellStart"/>
+      <w:proofErr w:type="gramStart"/>
+      <w:r>
+        <w:t>chmod</w:t>
+      </w:r>
+      <w:proofErr w:type="spellEnd"/>
+      <w:proofErr w:type="gramEnd"/>
+      <w:r>
+        <w:t xml:space="preserve"> </w:t>
+      </w:r>
+      <w:proofErr w:type="spellStart"/>
+      <w:r>
+        <w:t>u</w:t>
       </w:r>
       <w:r>
         <w:rPr>
@@ -824,7 +1735,11 @@
         <w:t>+</w:t>
       </w:r>
       <w:r>
-        <w:t>x RPi_Cam_Web_Interface_Installer.</w:t>
+        <w:t>x</w:t>
+      </w:r>
+      <w:proofErr w:type="spellEnd"/>
+      <w:r>
+        <w:t xml:space="preserve"> RPi_Cam_Web_Interface_Installer.</w:t>
       </w:r>
       <w:r>
         <w:rPr>
@@ -879,37 +1794,832 @@
         <w:jc w:val="both"/>
       </w:pPr>
       <w:r>
-        <w:t>From this point on, RPi Cam Web Interface required no further configuration. It provided a sufficiently high quality video stream that was expandable to see more detail, as well as all the interaction utilities it advertised in advance.</w:t>
-      </w:r>
-    </w:p>
-    <w:p>
-      <w:pPr>
-        <w:jc w:val="both"/>
-      </w:pPr>
-      <w:r>
-        <w:t>Next, a lightweight application that was developed alongside the Camera Registrar server was installed to the Raspberry Pi. This program would access a file called details.conf and register itself to the server with the location specified on the first line of details.conf, and receive and store a unique ID. Once registered, the application then pings the Registrar every second to inform it that the Raspberry Pi is online and to allowed the Registrar to register the IP address by which the device could be accessed.</w:t>
-      </w:r>
-    </w:p>
-    <w:p>
-      <w:pPr>
-        <w:jc w:val="both"/>
-      </w:pPr>
-    </w:p>
-    <w:p>
-      <w:pPr>
-        <w:jc w:val="both"/>
-      </w:pPr>
-      <w:r>
-        <w:t>TODO</w:t>
-      </w:r>
-    </w:p>
-    <w:p>
-      <w:pPr>
-        <w:jc w:val="both"/>
-      </w:pPr>
-      <w:r>
-        <w:t>Voice chat functionality</w:t>
-      </w:r>
+        <w:t>It was found that the application would automatically record video whenever it detected any motion. This was undesirable as it could quickly and inadvertently fill up all of the available memory space on the SD card. Since there was no option to directly deactivate this, the motion capture settings were tweaked so that motion had to be detected for over 10000 video frames before triggering recording, and ‘motion’ was changed to be defined as a difference of over 10000 (arbitrary units) between frames. This effectively made it impossible for ‘motion’ to be detected and impossible for it to last long enough to trigger recording if it was.</w:t>
+      </w:r>
+    </w:p>
+    <w:p>
+      <w:pPr>
+        <w:jc w:val="both"/>
+      </w:pPr>
+      <w:r>
+        <w:t xml:space="preserve">From this point on, </w:t>
+      </w:r>
+      <w:proofErr w:type="spellStart"/>
+      <w:r>
+        <w:t>RPi</w:t>
+      </w:r>
+      <w:proofErr w:type="spellEnd"/>
+      <w:r>
+        <w:t xml:space="preserve"> Cam Web Interface required no further configuration. It provided a sufficiently high quality video stream that was expandable to see more detail, as well as all the interaction utilities </w:t>
+      </w:r>
+      <w:r>
+        <w:t>advertised</w:t>
+      </w:r>
+      <w:r>
+        <w:t>.</w:t>
+      </w:r>
+    </w:p>
+    <w:p>
+      <w:pPr>
+        <w:jc w:val="both"/>
+      </w:pPr>
+      <w:r>
+        <w:t>Next, a lightweight application</w:t>
+      </w:r>
+      <w:r>
+        <w:t xml:space="preserve"> called </w:t>
+      </w:r>
+      <w:proofErr w:type="spellStart"/>
+      <w:r>
+        <w:t>RemotePiManager</w:t>
+      </w:r>
+      <w:proofErr w:type="spellEnd"/>
+      <w:r>
+        <w:t xml:space="preserve"> that was developed alongside the Camera Registrar server was installed to the Raspberry Pi</w:t>
+      </w:r>
+      <w:r>
+        <w:t xml:space="preserve"> stored in </w:t>
+      </w:r>
+      <w:r>
+        <w:lastRenderedPageBreak/>
+        <w:t>/</w:t>
+      </w:r>
+      <w:proofErr w:type="spellStart"/>
+      <w:r>
+        <w:t>RemotePiManager</w:t>
+      </w:r>
+      <w:proofErr w:type="spellEnd"/>
+      <w:r>
+        <w:t xml:space="preserve">. This program would access a file called </w:t>
+      </w:r>
+      <w:proofErr w:type="spellStart"/>
+      <w:r>
+        <w:t>details.conf</w:t>
+      </w:r>
+      <w:proofErr w:type="spellEnd"/>
+      <w:r>
+        <w:t xml:space="preserve"> stored in the same directory</w:t>
+      </w:r>
+      <w:r>
+        <w:t xml:space="preserve"> and register itself to the server with the location specified on the first line of </w:t>
+      </w:r>
+      <w:proofErr w:type="spellStart"/>
+      <w:r>
+        <w:t>details.conf</w:t>
+      </w:r>
+      <w:proofErr w:type="spellEnd"/>
+      <w:r>
+        <w:t>, and receive and store a unique ID. Once registered, the application then pings the Registrar every second to inform it that the Raspberry Pi is online and to allowed the Registrar to register the IP address by which the device could be accessed.</w:t>
+      </w:r>
+      <w:r>
+        <w:t xml:space="preserve"> Details of how this IP address is used can be found in the </w:t>
+      </w:r>
+      <w:r>
+        <w:rPr>
+          <w:color w:val="FF0000"/>
+        </w:rPr>
+        <w:t>Cam Registrar Implementation section on page X</w:t>
+      </w:r>
+      <w:r>
+        <w:rPr>
+          <w:color w:val="FF0000"/>
+        </w:rPr>
+        <w:t>.</w:t>
+      </w:r>
+    </w:p>
+    <w:p>
+      <w:pPr>
+        <w:jc w:val="both"/>
+      </w:pPr>
+      <w:r>
+        <w:t xml:space="preserve">Once </w:t>
+      </w:r>
+      <w:proofErr w:type="spellStart"/>
+      <w:r>
+        <w:t>RemotePiManager</w:t>
+      </w:r>
+      <w:proofErr w:type="spellEnd"/>
+      <w:r>
+        <w:t xml:space="preserve"> was tested and was working as intended,</w:t>
+      </w:r>
+      <w:r>
+        <w:t xml:space="preserve"> focus shifted to the voice chat requirements.</w:t>
+      </w:r>
+      <w:r>
+        <w:t xml:space="preserve"> Since this function is common to both the remote device and the local client, the implementation of Voice Chat has been given its own section on page </w:t>
+      </w:r>
+      <w:r>
+        <w:rPr>
+          <w:color w:val="FF0000"/>
+        </w:rPr>
+        <w:t>XX</w:t>
+      </w:r>
+      <w:r>
+        <w:t xml:space="preserve"> </w:t>
+      </w:r>
+    </w:p>
+    <w:p>
+      <w:pPr>
+        <w:pStyle w:val="Heading2"/>
+      </w:pPr>
+      <w:r>
+        <w:t>Voice Chat Implementation</w:t>
+      </w:r>
+    </w:p>
+    <w:p>
+      <w:pPr>
+        <w:jc w:val="both"/>
+      </w:pPr>
+      <w:r>
+        <w:t xml:space="preserve">During the course of development, and during the research for original specifications document, it was expected that a </w:t>
+      </w:r>
+      <w:r>
+        <w:rPr>
+          <w:color w:val="365F91" w:themeColor="accent1" w:themeShade="BF"/>
+        </w:rPr>
+        <w:t xml:space="preserve">VOIP (Voice </w:t>
+      </w:r>
+      <w:proofErr w:type="gramStart"/>
+      <w:r>
+        <w:rPr>
+          <w:color w:val="365F91" w:themeColor="accent1" w:themeShade="BF"/>
+        </w:rPr>
+        <w:t>Over</w:t>
+      </w:r>
+      <w:proofErr w:type="gramEnd"/>
+      <w:r>
+        <w:rPr>
+          <w:color w:val="365F91" w:themeColor="accent1" w:themeShade="BF"/>
+        </w:rPr>
+        <w:t xml:space="preserve"> </w:t>
+      </w:r>
+      <w:r>
+        <w:rPr>
+          <w:color w:val="365F91" w:themeColor="accent1" w:themeShade="BF"/>
+        </w:rPr>
+        <w:t xml:space="preserve">Internet </w:t>
+      </w:r>
+      <w:r>
+        <w:rPr>
+          <w:color w:val="365F91" w:themeColor="accent1" w:themeShade="BF"/>
+        </w:rPr>
+        <w:t>Protocol)</w:t>
+      </w:r>
+      <w:r>
+        <w:rPr>
+          <w:color w:val="365F91" w:themeColor="accent1" w:themeShade="BF"/>
+        </w:rPr>
+        <w:t xml:space="preserve"> </w:t>
+      </w:r>
+      <w:r>
+        <w:t xml:space="preserve">program would be installed onto the Raspberry Pi and integrated into the client running on the Technician’s computer. Some solutions offered the ability to complete calls using the IP address of each caller, which was ideal. Later on when it came to actually implement voice chat, further inspection was carried out and found that most VOIP solutions required installing several extra applications, such as a </w:t>
+      </w:r>
+      <w:proofErr w:type="spellStart"/>
+      <w:r>
+        <w:t>softphone</w:t>
+      </w:r>
+      <w:proofErr w:type="spellEnd"/>
+      <w:r>
+        <w:t xml:space="preserve"> application, and an </w:t>
+      </w:r>
+      <w:r>
+        <w:rPr>
+          <w:color w:val="365F91" w:themeColor="accent1" w:themeShade="BF"/>
+        </w:rPr>
+        <w:t>IP PBX</w:t>
+      </w:r>
+      <w:r>
+        <w:t xml:space="preserve">, among others, none of which could be properly integrated into the client. Even using Java </w:t>
+      </w:r>
+      <w:r>
+        <w:rPr>
+          <w:color w:val="365F91" w:themeColor="accent1" w:themeShade="BF"/>
+        </w:rPr>
+        <w:t>SIP</w:t>
+      </w:r>
+      <w:r>
+        <w:t xml:space="preserve"> libraries to create a client that could be integrated properly seemed unnecessarily over complicated, since these libraries were designed to handle the handshaking between devices to determine what media and devices they had in common to communicate with each. This seemed especially so when considering the fact the developer had direct control over both applications and could simply decide in advance exactly how they would communicate. In hindsight, it is also likely that while using Java SIP libraries the same problem that was found when pursuing the decided upon course of action would have occurred.</w:t>
+      </w:r>
+    </w:p>
+    <w:p>
+      <w:pPr>
+        <w:jc w:val="both"/>
+      </w:pPr>
+      <w:r>
+        <w:t xml:space="preserve">Ultimately it was decided a very simple class could be designed and added to both the client and device that would allow very simple two-way audio communication by recording small frames of audio and sending them using </w:t>
+      </w:r>
+      <w:r>
+        <w:rPr>
+          <w:color w:val="365F91" w:themeColor="accent1" w:themeShade="BF"/>
+        </w:rPr>
+        <w:t xml:space="preserve">UDP </w:t>
+      </w:r>
+      <w:r>
+        <w:t xml:space="preserve">packets and then playing them back on the receiving end. Each caller would run two threads, one that would record audio to a Byte Array and send it to the other </w:t>
+      </w:r>
+      <w:proofErr w:type="gramStart"/>
+      <w:r>
+        <w:t>caller,</w:t>
+      </w:r>
+      <w:proofErr w:type="gramEnd"/>
+      <w:r>
+        <w:t xml:space="preserve"> and another that would receive </w:t>
+      </w:r>
+      <w:r>
+        <w:lastRenderedPageBreak/>
+        <w:t>incoming Byte Arrays and play them back. At its core, the class that managed these calls</w:t>
+      </w:r>
+      <w:r>
+        <w:t xml:space="preserve">, called </w:t>
+      </w:r>
+      <w:proofErr w:type="spellStart"/>
+      <w:r>
+        <w:t>TechCall</w:t>
+      </w:r>
+      <w:proofErr w:type="spellEnd"/>
+      <w:r>
+        <w:t>,</w:t>
+      </w:r>
+      <w:r>
+        <w:t xml:space="preserve"> relied on Java </w:t>
+      </w:r>
+      <w:proofErr w:type="spellStart"/>
+      <w:r>
+        <w:t>DataLines</w:t>
+      </w:r>
+      <w:proofErr w:type="spellEnd"/>
+      <w:r>
+        <w:t xml:space="preserve">. The class would request a </w:t>
+      </w:r>
+      <w:proofErr w:type="spellStart"/>
+      <w:r>
+        <w:t>DataLine</w:t>
+      </w:r>
+      <w:proofErr w:type="spellEnd"/>
+      <w:r>
+        <w:t xml:space="preserve"> from the system’s audio mixer that suited a specific audio format (in this case, </w:t>
+      </w:r>
+      <w:proofErr w:type="gramStart"/>
+      <w:r>
+        <w:t>8KHz</w:t>
+      </w:r>
+      <w:proofErr w:type="gramEnd"/>
+      <w:r>
+        <w:t>, 16-bit, mono-channel, signed, and little-</w:t>
+      </w:r>
+      <w:proofErr w:type="spellStart"/>
+      <w:r>
+        <w:t>Endian</w:t>
+      </w:r>
+      <w:proofErr w:type="spellEnd"/>
+      <w:r>
+        <w:t xml:space="preserve">). For recording, a </w:t>
+      </w:r>
+      <w:proofErr w:type="spellStart"/>
+      <w:r>
+        <w:t>TargetDataLine</w:t>
+      </w:r>
+      <w:proofErr w:type="spellEnd"/>
+      <w:r>
+        <w:t xml:space="preserve"> was required, and a </w:t>
+      </w:r>
+      <w:proofErr w:type="spellStart"/>
+      <w:r>
+        <w:t>SourceDataLine</w:t>
+      </w:r>
+      <w:proofErr w:type="spellEnd"/>
+      <w:r>
+        <w:t xml:space="preserve"> was required for playing back </w:t>
+      </w:r>
+      <w:proofErr w:type="gramStart"/>
+      <w:r>
+        <w:t>audio</w:t>
+      </w:r>
+      <w:proofErr w:type="gramEnd"/>
+      <w:r>
+        <w:t xml:space="preserve">. Both of these objects natively wrote and read Byte Arrays, perfect for use with standard Java UDP socket libraries. </w:t>
+      </w:r>
+    </w:p>
+    <w:p>
+      <w:pPr>
+        <w:jc w:val="both"/>
+      </w:pPr>
+      <w:r>
+        <w:t>There were two constructors for this class</w:t>
+      </w:r>
+      <w:r>
+        <w:t xml:space="preserve">. One of these required no arguments to be passed to it, and </w:t>
+      </w:r>
+      <w:r>
+        <w:t xml:space="preserve">would be used by the Raspberry Pi at </w:t>
+      </w:r>
+      <w:proofErr w:type="spellStart"/>
+      <w:r>
+        <w:t>startup</w:t>
+      </w:r>
+      <w:proofErr w:type="spellEnd"/>
+      <w:r>
+        <w:t xml:space="preserve">. The other constructor required an IP address passed as a String. When the </w:t>
+      </w:r>
+      <w:proofErr w:type="spellStart"/>
+      <w:r>
+        <w:t>startCall</w:t>
+      </w:r>
+      <w:proofErr w:type="spellEnd"/>
+      <w:r>
+        <w:t>() method is called it checks to see if an IP address was actually set by the constructor, and if it was, it would initiate the call to a given IP address.</w:t>
+      </w:r>
+      <w:r>
+        <w:t xml:space="preserve"> </w:t>
+      </w:r>
+      <w:r>
+        <w:t>If no IP address was set by the constructor the class would wait for an incoming UDP packet before starting the playback and recording threads.</w:t>
+      </w:r>
+    </w:p>
+    <w:p>
+      <w:pPr>
+        <w:jc w:val="both"/>
+      </w:pPr>
+      <w:r>
+        <w:t xml:space="preserve">During testing, it was found that a problem arose when setting up </w:t>
+      </w:r>
+      <w:r>
+        <w:t xml:space="preserve">the </w:t>
+      </w:r>
+      <w:proofErr w:type="spellStart"/>
+      <w:r>
+        <w:t>DataLines</w:t>
+      </w:r>
+      <w:proofErr w:type="spellEnd"/>
+      <w:r>
+        <w:t xml:space="preserve"> on the Raspberry Pi. The following snippet of code would throw a </w:t>
+      </w:r>
+      <w:proofErr w:type="spellStart"/>
+      <w:r>
+        <w:t>LineUnavailableException</w:t>
+      </w:r>
+      <w:proofErr w:type="spellEnd"/>
+      <w:r>
+        <w:t xml:space="preserve"> once it reached the indicated line:-</w:t>
+      </w:r>
+    </w:p>
+    <w:p>
+      <w:pPr>
+        <w:spacing w:after="0"/>
+        <w:rPr>
+          <w:rFonts w:ascii="Courier New" w:hAnsi="Courier New" w:cs="Courier New"/>
+          <w:sz w:val="20"/>
+          <w:szCs w:val="20"/>
+        </w:rPr>
+      </w:pPr>
+      <w:proofErr w:type="gramStart"/>
+      <w:r>
+        <w:rPr>
+          <w:rFonts w:ascii="Courier New" w:hAnsi="Courier New" w:cs="Courier New"/>
+          <w:sz w:val="20"/>
+          <w:szCs w:val="20"/>
+        </w:rPr>
+        <w:t>private</w:t>
+      </w:r>
+      <w:proofErr w:type="gramEnd"/>
+      <w:r>
+        <w:rPr>
+          <w:rFonts w:ascii="Courier New" w:hAnsi="Courier New" w:cs="Courier New"/>
+          <w:sz w:val="20"/>
+          <w:szCs w:val="20"/>
+        </w:rPr>
+        <w:t xml:space="preserve"> </w:t>
+      </w:r>
+      <w:proofErr w:type="spellStart"/>
+      <w:r>
+        <w:rPr>
+          <w:rFonts w:ascii="Courier New" w:hAnsi="Courier New" w:cs="Courier New"/>
+          <w:sz w:val="20"/>
+          <w:szCs w:val="20"/>
+        </w:rPr>
+        <w:t>AudioFormat</w:t>
+      </w:r>
+      <w:proofErr w:type="spellEnd"/>
+      <w:r>
+        <w:rPr>
+          <w:rFonts w:ascii="Courier New" w:hAnsi="Courier New" w:cs="Courier New"/>
+          <w:sz w:val="20"/>
+          <w:szCs w:val="20"/>
+        </w:rPr>
+        <w:t xml:space="preserve"> format = new </w:t>
+      </w:r>
+      <w:proofErr w:type="spellStart"/>
+      <w:r>
+        <w:rPr>
+          <w:rFonts w:ascii="Courier New" w:hAnsi="Courier New" w:cs="Courier New"/>
+          <w:sz w:val="20"/>
+          <w:szCs w:val="20"/>
+        </w:rPr>
+        <w:t>AudioFormat</w:t>
+      </w:r>
+      <w:proofErr w:type="spellEnd"/>
+      <w:r>
+        <w:rPr>
+          <w:rFonts w:ascii="Courier New" w:hAnsi="Courier New" w:cs="Courier New"/>
+          <w:sz w:val="20"/>
+          <w:szCs w:val="20"/>
+        </w:rPr>
+        <w:t>(8000, 16, 1, true, false);</w:t>
+      </w:r>
+      <w:r>
+        <w:rPr>
+          <w:rFonts w:ascii="Courier New" w:hAnsi="Courier New" w:cs="Courier New"/>
+          <w:sz w:val="20"/>
+          <w:szCs w:val="20"/>
+        </w:rPr>
+        <w:t xml:space="preserve"> </w:t>
+      </w:r>
+      <w:proofErr w:type="spellStart"/>
+      <w:r>
+        <w:rPr>
+          <w:rFonts w:ascii="Courier New" w:hAnsi="Courier New" w:cs="Courier New"/>
+          <w:sz w:val="20"/>
+          <w:szCs w:val="20"/>
+        </w:rPr>
+        <w:t>DataLine.Info</w:t>
+      </w:r>
+      <w:proofErr w:type="spellEnd"/>
+      <w:r>
+        <w:rPr>
+          <w:rFonts w:ascii="Courier New" w:hAnsi="Courier New" w:cs="Courier New"/>
+          <w:sz w:val="20"/>
+          <w:szCs w:val="20"/>
+        </w:rPr>
+        <w:t xml:space="preserve"> </w:t>
+      </w:r>
+      <w:proofErr w:type="spellStart"/>
+      <w:r>
+        <w:rPr>
+          <w:rFonts w:ascii="Courier New" w:hAnsi="Courier New" w:cs="Courier New"/>
+          <w:sz w:val="20"/>
+          <w:szCs w:val="20"/>
+        </w:rPr>
+        <w:t>targetInfo</w:t>
+      </w:r>
+      <w:proofErr w:type="spellEnd"/>
+      <w:r>
+        <w:rPr>
+          <w:rFonts w:ascii="Courier New" w:hAnsi="Courier New" w:cs="Courier New"/>
+          <w:sz w:val="20"/>
+          <w:szCs w:val="20"/>
+        </w:rPr>
+        <w:t xml:space="preserve"> = new </w:t>
+      </w:r>
+      <w:proofErr w:type="spellStart"/>
+      <w:r>
+        <w:rPr>
+          <w:rFonts w:ascii="Courier New" w:hAnsi="Courier New" w:cs="Courier New"/>
+          <w:sz w:val="20"/>
+          <w:szCs w:val="20"/>
+        </w:rPr>
+        <w:t>DataLine.Info</w:t>
+      </w:r>
+      <w:proofErr w:type="spellEnd"/>
+      <w:r>
+        <w:rPr>
+          <w:rFonts w:ascii="Courier New" w:hAnsi="Courier New" w:cs="Courier New"/>
+          <w:sz w:val="20"/>
+          <w:szCs w:val="20"/>
+        </w:rPr>
+        <w:t>(</w:t>
+      </w:r>
+      <w:proofErr w:type="spellStart"/>
+      <w:r>
+        <w:rPr>
+          <w:rFonts w:ascii="Courier New" w:hAnsi="Courier New" w:cs="Courier New"/>
+          <w:sz w:val="20"/>
+          <w:szCs w:val="20"/>
+        </w:rPr>
+        <w:t>TargetDataLine.class</w:t>
+      </w:r>
+      <w:proofErr w:type="spellEnd"/>
+      <w:r>
+        <w:rPr>
+          <w:rFonts w:ascii="Courier New" w:hAnsi="Courier New" w:cs="Courier New"/>
+          <w:sz w:val="20"/>
+          <w:szCs w:val="20"/>
+        </w:rPr>
+        <w:t xml:space="preserve">, format);      </w:t>
+      </w:r>
+    </w:p>
+    <w:p>
+      <w:pPr>
+        <w:spacing w:after="0"/>
+        <w:rPr>
+          <w:rFonts w:ascii="Courier New" w:hAnsi="Courier New" w:cs="Courier New"/>
+          <w:sz w:val="20"/>
+          <w:szCs w:val="20"/>
+        </w:rPr>
+      </w:pPr>
+      <w:proofErr w:type="spellStart"/>
+      <w:proofErr w:type="gramStart"/>
+      <w:r>
+        <w:rPr>
+          <w:rFonts w:ascii="Courier New" w:hAnsi="Courier New" w:cs="Courier New"/>
+          <w:sz w:val="20"/>
+          <w:szCs w:val="20"/>
+        </w:rPr>
+        <w:t>targetLine</w:t>
+      </w:r>
+      <w:proofErr w:type="spellEnd"/>
+      <w:proofErr w:type="gramEnd"/>
+      <w:r>
+        <w:rPr>
+          <w:rFonts w:ascii="Courier New" w:hAnsi="Courier New" w:cs="Courier New"/>
+          <w:sz w:val="20"/>
+          <w:szCs w:val="20"/>
+        </w:rPr>
+        <w:t xml:space="preserve"> = (</w:t>
+      </w:r>
+      <w:proofErr w:type="spellStart"/>
+      <w:r>
+        <w:rPr>
+          <w:rFonts w:ascii="Courier New" w:hAnsi="Courier New" w:cs="Courier New"/>
+          <w:sz w:val="20"/>
+          <w:szCs w:val="20"/>
+        </w:rPr>
+        <w:t>TargetDataLine</w:t>
+      </w:r>
+      <w:proofErr w:type="spellEnd"/>
+      <w:r>
+        <w:rPr>
+          <w:rFonts w:ascii="Courier New" w:hAnsi="Courier New" w:cs="Courier New"/>
+          <w:sz w:val="20"/>
+          <w:szCs w:val="20"/>
+        </w:rPr>
+        <w:t xml:space="preserve">) </w:t>
+      </w:r>
+      <w:proofErr w:type="spellStart"/>
+      <w:r>
+        <w:rPr>
+          <w:rFonts w:ascii="Courier New" w:hAnsi="Courier New" w:cs="Courier New"/>
+          <w:sz w:val="20"/>
+          <w:szCs w:val="20"/>
+        </w:rPr>
+        <w:t>AudioSystem.getLine</w:t>
+      </w:r>
+      <w:proofErr w:type="spellEnd"/>
+      <w:r>
+        <w:rPr>
+          <w:rFonts w:ascii="Courier New" w:hAnsi="Courier New" w:cs="Courier New"/>
+          <w:sz w:val="20"/>
+          <w:szCs w:val="20"/>
+        </w:rPr>
+        <w:t>(</w:t>
+      </w:r>
+      <w:proofErr w:type="spellStart"/>
+      <w:r>
+        <w:rPr>
+          <w:rFonts w:ascii="Courier New" w:hAnsi="Courier New" w:cs="Courier New"/>
+          <w:sz w:val="20"/>
+          <w:szCs w:val="20"/>
+        </w:rPr>
+        <w:t>targetInfo</w:t>
+      </w:r>
+      <w:proofErr w:type="spellEnd"/>
+      <w:r>
+        <w:rPr>
+          <w:rFonts w:ascii="Courier New" w:hAnsi="Courier New" w:cs="Courier New"/>
+          <w:sz w:val="20"/>
+          <w:szCs w:val="20"/>
+        </w:rPr>
+        <w:t>); //</w:t>
+      </w:r>
+      <w:r>
+        <w:rPr>
+          <w:rFonts w:ascii="Courier New" w:hAnsi="Courier New" w:cs="Courier New"/>
+          <w:sz w:val="20"/>
+          <w:szCs w:val="20"/>
+        </w:rPr>
+        <w:t>error</w:t>
+      </w:r>
+      <w:r>
+        <w:rPr>
+          <w:rFonts w:ascii="Courier New" w:hAnsi="Courier New" w:cs="Courier New"/>
+          <w:sz w:val="20"/>
+          <w:szCs w:val="20"/>
+        </w:rPr>
+        <w:t xml:space="preserve">       </w:t>
+      </w:r>
+    </w:p>
+    <w:p>
+      <w:pPr>
+        <w:spacing w:after="0"/>
+        <w:rPr>
+          <w:rFonts w:ascii="Courier New" w:hAnsi="Courier New" w:cs="Courier New"/>
+          <w:sz w:val="20"/>
+          <w:szCs w:val="20"/>
+        </w:rPr>
+      </w:pPr>
+      <w:proofErr w:type="spellStart"/>
+      <w:proofErr w:type="gramStart"/>
+      <w:r>
+        <w:rPr>
+          <w:rFonts w:ascii="Courier New" w:hAnsi="Courier New" w:cs="Courier New"/>
+          <w:sz w:val="20"/>
+          <w:szCs w:val="20"/>
+        </w:rPr>
+        <w:t>targetLine.open</w:t>
+      </w:r>
+      <w:proofErr w:type="spellEnd"/>
+      <w:r>
+        <w:rPr>
+          <w:rFonts w:ascii="Courier New" w:hAnsi="Courier New" w:cs="Courier New"/>
+          <w:sz w:val="20"/>
+          <w:szCs w:val="20"/>
+        </w:rPr>
+        <w:t>(</w:t>
+      </w:r>
+      <w:proofErr w:type="gramEnd"/>
+      <w:r>
+        <w:rPr>
+          <w:rFonts w:ascii="Courier New" w:hAnsi="Courier New" w:cs="Courier New"/>
+          <w:sz w:val="20"/>
+          <w:szCs w:val="20"/>
+        </w:rPr>
+        <w:t>format);</w:t>
+      </w:r>
+    </w:p>
+    <w:p>
+      <w:pPr>
+        <w:spacing w:after="0"/>
+        <w:rPr>
+          <w:rFonts w:cs="Times New Roman"/>
+          <w:sz w:val="20"/>
+          <w:szCs w:val="20"/>
+        </w:rPr>
+      </w:pPr>
+    </w:p>
+    <w:p>
+      <w:pPr>
+        <w:jc w:val="both"/>
+      </w:pPr>
+      <w:r>
+        <w:t xml:space="preserve">The </w:t>
+      </w:r>
+      <w:proofErr w:type="spellStart"/>
+      <w:r>
+        <w:t>targetLine</w:t>
+      </w:r>
+      <w:proofErr w:type="spellEnd"/>
+      <w:r>
+        <w:t xml:space="preserve"> object is used to record audio, and there are no problems with this when running on Windows machines</w:t>
+      </w:r>
+      <w:r>
+        <w:t xml:space="preserve"> or when running on the Linux machines available in the Swansea University Linux Lab. This problem is present only on the Raspberry Pi, regardless of whether it is running Oracle </w:t>
+      </w:r>
+      <w:r>
+        <w:rPr>
+          <w:color w:val="365F91" w:themeColor="accent1" w:themeShade="BF"/>
+        </w:rPr>
+        <w:t>JDK</w:t>
+      </w:r>
+      <w:r>
+        <w:t xml:space="preserve"> or </w:t>
+      </w:r>
+      <w:proofErr w:type="spellStart"/>
+      <w:r>
+        <w:t>OpenJDK</w:t>
+      </w:r>
+      <w:proofErr w:type="spellEnd"/>
+      <w:r>
+        <w:t xml:space="preserve">. The problem is believed to be related to the interaction </w:t>
+      </w:r>
+      <w:proofErr w:type="gramStart"/>
+      <w:r>
+        <w:t>between  Java’s</w:t>
+      </w:r>
+      <w:proofErr w:type="gramEnd"/>
+      <w:r>
+        <w:t xml:space="preserve"> </w:t>
+      </w:r>
+      <w:proofErr w:type="spellStart"/>
+      <w:r>
+        <w:t>AudioSystem</w:t>
+      </w:r>
+      <w:proofErr w:type="spellEnd"/>
+      <w:r>
+        <w:t xml:space="preserve"> libraries and the Raspberry Pi’s hardware, or perhaps with the </w:t>
+      </w:r>
+      <w:proofErr w:type="spellStart"/>
+      <w:r>
+        <w:t>Alsa</w:t>
+      </w:r>
+      <w:proofErr w:type="spellEnd"/>
+      <w:r>
+        <w:t xml:space="preserve"> audio mixer that managed Raspberry Pi audio in </w:t>
+      </w:r>
+      <w:proofErr w:type="spellStart"/>
+      <w:r>
+        <w:t>Raspbian</w:t>
+      </w:r>
+      <w:proofErr w:type="spellEnd"/>
+      <w:r>
+        <w:t>.</w:t>
+      </w:r>
+    </w:p>
+    <w:p>
+      <w:pPr>
+        <w:jc w:val="both"/>
+      </w:pPr>
+      <w:r>
+        <w:t xml:space="preserve">Considering the popularity of </w:t>
+      </w:r>
+      <w:proofErr w:type="spellStart"/>
+      <w:r>
+        <w:t>Debian</w:t>
+      </w:r>
+      <w:proofErr w:type="spellEnd"/>
+      <w:r>
+        <w:t xml:space="preserve">, and of </w:t>
+      </w:r>
+      <w:proofErr w:type="spellStart"/>
+      <w:r>
+        <w:t>Raspbian</w:t>
+      </w:r>
+      <w:proofErr w:type="spellEnd"/>
+      <w:r>
+        <w:t xml:space="preserve"> one Raspberry </w:t>
+      </w:r>
+      <w:proofErr w:type="spellStart"/>
+      <w:r>
+        <w:t>Pis</w:t>
+      </w:r>
+      <w:proofErr w:type="spellEnd"/>
+      <w:r>
+        <w:t xml:space="preserve">, and the fact that the libraries used to implement this </w:t>
+      </w:r>
+      <w:proofErr w:type="spellStart"/>
+      <w:r>
+        <w:t>TechCall</w:t>
+      </w:r>
+      <w:proofErr w:type="spellEnd"/>
+      <w:r>
+        <w:t xml:space="preserve"> class are included in the standard JDK, the idea that this wouldn’t work was completely unforeseen and unpredicted. Research carried out after the fact reveal that it is a fairly common issue that simply has no solution available to developers, however due to the nature of the problem and the fact that it was </w:t>
+      </w:r>
+      <w:r>
+        <w:lastRenderedPageBreak/>
+        <w:t>completely unforeseen meant that no research into whether a library included in the standard Java libraries would work was carried out.</w:t>
+      </w:r>
+    </w:p>
+    <w:p>
+      <w:pPr>
+        <w:jc w:val="both"/>
+      </w:pPr>
+      <w:r>
+        <w:t>As stated earlier, using Java SIP libraries to implement VOIP would likely have encountered the same problem when trying to access any microphone connected to the Raspberry Pi.</w:t>
+      </w:r>
+    </w:p>
+    <w:p>
+      <w:pPr>
+        <w:jc w:val="both"/>
+      </w:pPr>
+      <w:r>
+        <w:t>There are potential solutions to this issue, the most obvious of which would be to re-write the program in a different language (e.g. C# or more likely C++). However, a similar issue may well have been encountered in another language, and since it would require re-writing large portions of the project, it was deemed that this would simply take too long.</w:t>
+      </w:r>
+      <w:r>
+        <w:t xml:space="preserve"> It would perhaps be possible to only write a small program to record and send audio in a different language, then start it as a separate process from </w:t>
+      </w:r>
+      <w:proofErr w:type="spellStart"/>
+      <w:r>
+        <w:t>RemotePiManager</w:t>
+      </w:r>
+      <w:proofErr w:type="spellEnd"/>
+      <w:r>
+        <w:t xml:space="preserve"> and pass it the IP address to send the packets to, but this would likely be difficult to manage properly when the call ends and might well require a reboot of the device to restart a dropped or ended call.</w:t>
+      </w:r>
+    </w:p>
+    <w:p>
+      <w:pPr>
+        <w:jc w:val="both"/>
+      </w:pPr>
+      <w:r>
+        <w:t>Suffice it to say, the Raspberry Pi would not allow recording of microphone input, but it could play back the sound frames it received. This allowed one-way communication from the Technician to the end-user, which would be sufficient for the Technician to relay instructions, but doesn’t really allow the end-user to ask questions or explain anything.</w:t>
+      </w:r>
+    </w:p>
+    <w:p>
+      <w:pPr>
+        <w:jc w:val="both"/>
+      </w:pPr>
+      <w:r>
+        <w:t>In reality, the process of using this device would usually begin with the end-user calling Tech Support on the phone for help with their problem, and only after exhausted other options would the Technician request that the user activate the camera and put it on. Ultimately, it’s likely that the Technician and end-user could and would maintain the phone call they were having, the exception to this being if the original call had been made on a wired phone. If they are already on the phone with each other, they could simply continue the phone call while the end user just wears the Raspberry Pi without a headset. Failing this, one-way communication is still possible using the Raspberry Pi and computer client, but the end-user would have to communicate with hand gestures, or by writing down more complicated questions and showing them to the camera, a cumbersome process but still a functional one.</w:t>
+      </w:r>
+    </w:p>
+    <w:p>
+      <w:pPr>
+        <w:jc w:val="both"/>
+      </w:pPr>
+    </w:p>
+    <w:p/>
+    <w:p>
+      <w:pPr>
+        <w:jc w:val="both"/>
+      </w:pPr>
     </w:p>
     <w:p>
       <w:pPr>
@@ -935,6 +2645,127 @@
     </w:sectPr>
   </w:body>
 </w:document>
+</file>
+
+<file path=word/numbering.xml><?xml version="1.0" encoding="utf-8"?>
+<w:numbering xmlns:ve="http://schemas.openxmlformats.org/markup-compatibility/2006" xmlns:o="urn:schemas-microsoft-com:office:office" xmlns:r="http://schemas.openxmlformats.org/officeDocument/2006/relationships" xmlns:m="http://schemas.openxmlformats.org/officeDocument/2006/math" xmlns:v="urn:schemas-microsoft-com:vml" xmlns:wp="http://schemas.openxmlformats.org/drawingml/2006/wordprocessingDrawing" xmlns:w10="urn:schemas-microsoft-com:office:word" xmlns:w="http://schemas.openxmlformats.org/wordprocessingml/2006/main" xmlns:wne="http://schemas.microsoft.com/office/word/2006/wordml">
+  <w:abstractNum w:abstractNumId="0">
+    <w:nsid w:val="09AA0277"/>
+    <w:multiLevelType w:val="hybridMultilevel"/>
+    <w:tmpl w:val="63BEE840"/>
+    <w:lvl w:ilvl="0" w:tplc="08090001">
+      <w:start w:val="1"/>
+      <w:numFmt w:val="bullet"/>
+      <w:lvlText w:val=""/>
+      <w:lvlJc w:val="left"/>
+      <w:pPr>
+        <w:ind w:left="720" w:hanging="360"/>
+      </w:pPr>
+      <w:rPr>
+        <w:rFonts w:ascii="Symbol" w:hAnsi="Symbol" w:hint="default"/>
+      </w:rPr>
+    </w:lvl>
+    <w:lvl w:ilvl="1" w:tplc="08090003" w:tentative="1">
+      <w:start w:val="1"/>
+      <w:numFmt w:val="bullet"/>
+      <w:lvlText w:val="o"/>
+      <w:lvlJc w:val="left"/>
+      <w:pPr>
+        <w:ind w:left="1440" w:hanging="360"/>
+      </w:pPr>
+      <w:rPr>
+        <w:rFonts w:ascii="Courier New" w:hAnsi="Courier New" w:cs="Courier New" w:hint="default"/>
+      </w:rPr>
+    </w:lvl>
+    <w:lvl w:ilvl="2" w:tplc="08090005" w:tentative="1">
+      <w:start w:val="1"/>
+      <w:numFmt w:val="bullet"/>
+      <w:lvlText w:val=""/>
+      <w:lvlJc w:val="left"/>
+      <w:pPr>
+        <w:ind w:left="2160" w:hanging="360"/>
+      </w:pPr>
+      <w:rPr>
+        <w:rFonts w:ascii="Wingdings" w:hAnsi="Wingdings" w:hint="default"/>
+      </w:rPr>
+    </w:lvl>
+    <w:lvl w:ilvl="3" w:tplc="08090001" w:tentative="1">
+      <w:start w:val="1"/>
+      <w:numFmt w:val="bullet"/>
+      <w:lvlText w:val=""/>
+      <w:lvlJc w:val="left"/>
+      <w:pPr>
+        <w:ind w:left="2880" w:hanging="360"/>
+      </w:pPr>
+      <w:rPr>
+        <w:rFonts w:ascii="Symbol" w:hAnsi="Symbol" w:hint="default"/>
+      </w:rPr>
+    </w:lvl>
+    <w:lvl w:ilvl="4" w:tplc="08090003" w:tentative="1">
+      <w:start w:val="1"/>
+      <w:numFmt w:val="bullet"/>
+      <w:lvlText w:val="o"/>
+      <w:lvlJc w:val="left"/>
+      <w:pPr>
+        <w:ind w:left="3600" w:hanging="360"/>
+      </w:pPr>
+      <w:rPr>
+        <w:rFonts w:ascii="Courier New" w:hAnsi="Courier New" w:cs="Courier New" w:hint="default"/>
+      </w:rPr>
+    </w:lvl>
+    <w:lvl w:ilvl="5" w:tplc="08090005" w:tentative="1">
+      <w:start w:val="1"/>
+      <w:numFmt w:val="bullet"/>
+      <w:lvlText w:val=""/>
+      <w:lvlJc w:val="left"/>
+      <w:pPr>
+        <w:ind w:left="4320" w:hanging="360"/>
+      </w:pPr>
+      <w:rPr>
+        <w:rFonts w:ascii="Wingdings" w:hAnsi="Wingdings" w:hint="default"/>
+      </w:rPr>
+    </w:lvl>
+    <w:lvl w:ilvl="6" w:tplc="08090001" w:tentative="1">
+      <w:start w:val="1"/>
+      <w:numFmt w:val="bullet"/>
+      <w:lvlText w:val=""/>
+      <w:lvlJc w:val="left"/>
+      <w:pPr>
+        <w:ind w:left="5040" w:hanging="360"/>
+      </w:pPr>
+      <w:rPr>
+        <w:rFonts w:ascii="Symbol" w:hAnsi="Symbol" w:hint="default"/>
+      </w:rPr>
+    </w:lvl>
+    <w:lvl w:ilvl="7" w:tplc="08090003" w:tentative="1">
+      <w:start w:val="1"/>
+      <w:numFmt w:val="bullet"/>
+      <w:lvlText w:val="o"/>
+      <w:lvlJc w:val="left"/>
+      <w:pPr>
+        <w:ind w:left="5760" w:hanging="360"/>
+      </w:pPr>
+      <w:rPr>
+        <w:rFonts w:ascii="Courier New" w:hAnsi="Courier New" w:cs="Courier New" w:hint="default"/>
+      </w:rPr>
+    </w:lvl>
+    <w:lvl w:ilvl="8" w:tplc="08090005" w:tentative="1">
+      <w:start w:val="1"/>
+      <w:numFmt w:val="bullet"/>
+      <w:lvlText w:val=""/>
+      <w:lvlJc w:val="left"/>
+      <w:pPr>
+        <w:ind w:left="6480" w:hanging="360"/>
+      </w:pPr>
+      <w:rPr>
+        <w:rFonts w:ascii="Wingdings" w:hAnsi="Wingdings" w:hint="default"/>
+      </w:rPr>
+    </w:lvl>
+  </w:abstractNum>
+  <w:num w:numId="1">
+    <w:abstractNumId w:val="0"/>
+  </w:num>
+</w:numbering>
 </file>
 
 <file path=word/styles.xml><?xml version="1.0" encoding="utf-8"?>
@@ -1133,7 +2964,6 @@
     <w:next w:val="Normal"/>
     <w:link w:val="Heading2Char"/>
     <w:uiPriority w:val="9"/>
-    <w:semiHidden/>
     <w:unhideWhenUsed/>
     <w:qFormat/>
     <w:rsid w:val="00492CD1"/>
@@ -1154,6 +2984,7 @@
   <w:style w:type="character" w:default="1" w:styleId="DefaultParagraphFont">
     <w:name w:val="Default Paragraph Font"/>
     <w:uiPriority w:val="1"/>
+    <w:semiHidden/>
     <w:unhideWhenUsed/>
   </w:style>
   <w:style w:type="table" w:default="1" w:styleId="TableNormal">
@@ -1197,7 +3028,6 @@
     <w:basedOn w:val="DefaultParagraphFont"/>
     <w:link w:val="Heading2"/>
     <w:uiPriority w:val="9"/>
-    <w:semiHidden/>
     <w:rsid w:val="00492CD1"/>
     <w:rPr>
       <w:rFonts w:ascii="Times New Roman" w:eastAsiaTheme="majorEastAsia" w:hAnsi="Times New Roman" w:cstheme="majorBidi"/>
@@ -1359,6 +3189,17 @@
     <w:name w:val="me1"/>
     <w:basedOn w:val="DefaultParagraphFont"/>
     <w:rsid w:val="00F07867"/>
+  </w:style>
+  <w:style w:type="paragraph" w:styleId="ListParagraph">
+    <w:name w:val="List Paragraph"/>
+    <w:basedOn w:val="Normal"/>
+    <w:uiPriority w:val="34"/>
+    <w:qFormat/>
+    <w:rsid w:val="00515515"/>
+    <w:pPr>
+      <w:ind w:left="720"/>
+      <w:contextualSpacing/>
+    </w:pPr>
   </w:style>
 </w:styles>
 </file>

</xml_diff>

<commit_message>
Added server implementation chapter to report
</commit_message>
<xml_diff>
--- a/report/Report.docx
+++ b/report/Report.docx
@@ -1923,6 +1923,509 @@
         <w:pStyle w:val="Heading2"/>
       </w:pPr>
       <w:r>
+        <w:t>Server Implementation</w:t>
+      </w:r>
+    </w:p>
+    <w:p>
+      <w:r>
+        <w:t>The server was supposed to function as a Registrar, to allow the remote devices whose IP address may well change over time a static address to ping to. Upon receiving the pings, the server should store the IP addresses of the devices and serve them to the Camera Viewer client.</w:t>
+      </w:r>
+    </w:p>
+    <w:p>
+      <w:r>
+        <w:t xml:space="preserve">The server was implemented in Java as a Web Service using </w:t>
+      </w:r>
+      <w:r>
+        <w:rPr>
+          <w:color w:val="365F91" w:themeColor="accent1" w:themeShade="BF"/>
+        </w:rPr>
+        <w:t>JWS</w:t>
+      </w:r>
+      <w:r>
+        <w:t xml:space="preserve"> </w:t>
+      </w:r>
+      <w:r>
+        <w:rPr>
+          <w:color w:val="FF0000"/>
+        </w:rPr>
+        <w:t>libraries</w:t>
+      </w:r>
+      <w:r>
+        <w:rPr>
+          <w:color w:val="FF0000"/>
+        </w:rPr>
+        <w:t xml:space="preserve">. </w:t>
+      </w:r>
+      <w:r>
+        <w:t>The</w:t>
+      </w:r>
+      <w:r>
+        <w:rPr>
+          <w:color w:val="FF0000"/>
+        </w:rPr>
+        <w:t xml:space="preserve"> </w:t>
+      </w:r>
+      <w:proofErr w:type="spellStart"/>
+      <w:r>
+        <w:rPr>
+          <w:color w:val="FF0000"/>
+        </w:rPr>
+        <w:t>Netbeans</w:t>
+      </w:r>
+      <w:proofErr w:type="spellEnd"/>
+      <w:r>
+        <w:t xml:space="preserve"> IDE was used for development, along with a </w:t>
+      </w:r>
+      <w:proofErr w:type="spellStart"/>
+      <w:r>
+        <w:rPr>
+          <w:color w:val="FF0000"/>
+        </w:rPr>
+        <w:t>GlassFish</w:t>
+      </w:r>
+      <w:proofErr w:type="spellEnd"/>
+      <w:r>
+        <w:t xml:space="preserve"> server for testing deployment.</w:t>
+      </w:r>
+      <w:r>
+        <w:t xml:space="preserve"> The server also had a Database designed to store a list of registered devices.</w:t>
+      </w:r>
+    </w:p>
+    <w:p>
+      <w:r>
+        <w:t xml:space="preserve">The server originally offered methods to register and retire devices, and to return lists of the devices currently online, and lists of all registered devices. To do this </w:t>
+      </w:r>
+      <w:proofErr w:type="spellStart"/>
+      <w:r>
+        <w:t>it</w:t>
+      </w:r>
+      <w:proofErr w:type="spellEnd"/>
+      <w:r>
+        <w:t xml:space="preserve"> utilised three classes.</w:t>
+      </w:r>
+    </w:p>
+    <w:p>
+      <w:r>
+        <w:t xml:space="preserve">The main </w:t>
+      </w:r>
+      <w:proofErr w:type="spellStart"/>
+      <w:r>
+        <w:t>RPITechSuppRegistrar</w:t>
+      </w:r>
+      <w:proofErr w:type="spellEnd"/>
+      <w:r>
+        <w:t xml:space="preserve"> class was the port of call for devices and clients, and contained the methods for registering and retiring devices, and for returning lists of devices.</w:t>
+      </w:r>
+    </w:p>
+    <w:p>
+      <w:proofErr w:type="spellStart"/>
+      <w:r>
+        <w:t>RPICam</w:t>
+      </w:r>
+      <w:proofErr w:type="spellEnd"/>
+      <w:r>
+        <w:t xml:space="preserve"> served as an Object to store details of individual devices, and would be used in both the server and the client. </w:t>
+      </w:r>
+      <w:proofErr w:type="spellStart"/>
+      <w:r>
+        <w:t>RPICam</w:t>
+      </w:r>
+      <w:proofErr w:type="spellEnd"/>
+      <w:r>
+        <w:t xml:space="preserve"> stores the location and ID number of a given device, as well as its IP address and a Date variable containing the precise time the last ping for the device was received. It also offered timeout methods to check whether the time since the last received ping was greater than the timeout parameter passed in its constructor. </w:t>
+      </w:r>
+      <w:r>
+        <w:t xml:space="preserve">The </w:t>
+      </w:r>
+      <w:proofErr w:type="spellStart"/>
+      <w:r>
+        <w:t>RPITechSuppRegistrar</w:t>
+      </w:r>
+      <w:proofErr w:type="spellEnd"/>
+      <w:r>
+        <w:t xml:space="preserve"> class would store instances of </w:t>
+      </w:r>
+      <w:proofErr w:type="spellStart"/>
+      <w:r>
+        <w:t>RPICam</w:t>
+      </w:r>
+      <w:proofErr w:type="spellEnd"/>
+      <w:r>
+        <w:t xml:space="preserve"> in an </w:t>
+      </w:r>
+      <w:proofErr w:type="spellStart"/>
+      <w:r>
+        <w:lastRenderedPageBreak/>
+        <w:t>ArrayList</w:t>
+      </w:r>
+      <w:proofErr w:type="spellEnd"/>
+      <w:r>
+        <w:t xml:space="preserve"> to keep track of the online devices. </w:t>
+      </w:r>
+      <w:proofErr w:type="spellStart"/>
+      <w:r>
+        <w:t>RPICam</w:t>
+      </w:r>
+      <w:proofErr w:type="spellEnd"/>
+      <w:r>
+        <w:t xml:space="preserve"> also offered methods for converting its contents into Strings for easy transfer, and contained constructors that would accept those strings.</w:t>
+      </w:r>
+    </w:p>
+    <w:p>
+      <w:proofErr w:type="spellStart"/>
+      <w:r>
+        <w:t>DBManager</w:t>
+      </w:r>
+      <w:proofErr w:type="spellEnd"/>
+      <w:r>
+        <w:t xml:space="preserve"> was the class that managed the database, and offered methods to add and remove entries, to search for specific entries based either on an ID or a location String, and for returning the entire database in String format</w:t>
+      </w:r>
+      <w:r>
+        <w:t xml:space="preserve"> that was parse-able for the </w:t>
+      </w:r>
+      <w:proofErr w:type="spellStart"/>
+      <w:r>
+        <w:t>RPICam</w:t>
+      </w:r>
+      <w:proofErr w:type="spellEnd"/>
+      <w:r>
+        <w:t xml:space="preserve"> class</w:t>
+      </w:r>
+      <w:r>
+        <w:t>.</w:t>
+      </w:r>
+    </w:p>
+    <w:p>
+      <w:r>
+        <w:t xml:space="preserve">As the managing class, </w:t>
+      </w:r>
+      <w:proofErr w:type="spellStart"/>
+      <w:r>
+        <w:t>RPITechSuppRegistrar</w:t>
+      </w:r>
+      <w:proofErr w:type="spellEnd"/>
+      <w:r>
+        <w:t xml:space="preserve"> was where most of the processes would occur.</w:t>
+      </w:r>
+    </w:p>
+    <w:p>
+      <w:r>
+        <w:t>When registering, a device would send its location to the server, and the server would then check to see if a device was already registered at that location. Only one device was allowed to be at each location, and if another was already registered at the location then the server sends back an error code. If the location was open, the server would assign the device a unique ID number (and send this pack to the device) and register it in the database.</w:t>
+      </w:r>
+      <w:r>
+        <w:t xml:space="preserve"> The </w:t>
+      </w:r>
+      <w:proofErr w:type="gramStart"/>
+      <w:r>
+        <w:rPr>
+          <w:rFonts w:ascii="Courier New" w:hAnsi="Courier New" w:cs="Courier New"/>
+          <w:sz w:val="20"/>
+          <w:szCs w:val="20"/>
+        </w:rPr>
+        <w:t>retire(</w:t>
+      </w:r>
+      <w:proofErr w:type="gramEnd"/>
+      <w:r>
+        <w:rPr>
+          <w:rFonts w:ascii="Courier New" w:hAnsi="Courier New" w:cs="Courier New"/>
+          <w:sz w:val="20"/>
+          <w:szCs w:val="20"/>
+        </w:rPr>
+        <w:t>)</w:t>
+      </w:r>
+      <w:r>
+        <w:t xml:space="preserve"> method offers the reverse of this, and removes devices from the database.</w:t>
+      </w:r>
+    </w:p>
+    <w:p>
+      <w:r>
+        <w:t xml:space="preserve">Once registered, the device can then call the </w:t>
+      </w:r>
+      <w:proofErr w:type="spellStart"/>
+      <w:proofErr w:type="gramStart"/>
+      <w:r>
+        <w:rPr>
+          <w:rFonts w:ascii="Courier New" w:hAnsi="Courier New" w:cs="Courier New"/>
+          <w:sz w:val="20"/>
+          <w:szCs w:val="20"/>
+        </w:rPr>
+        <w:t>pingAlive</w:t>
+      </w:r>
+      <w:proofErr w:type="spellEnd"/>
+      <w:r>
+        <w:rPr>
+          <w:rFonts w:ascii="Courier New" w:hAnsi="Courier New" w:cs="Courier New"/>
+          <w:sz w:val="20"/>
+          <w:szCs w:val="20"/>
+        </w:rPr>
+        <w:t>(</w:t>
+      </w:r>
+      <w:proofErr w:type="gramEnd"/>
+      <w:r>
+        <w:rPr>
+          <w:rFonts w:ascii="Courier New" w:hAnsi="Courier New" w:cs="Courier New"/>
+          <w:sz w:val="20"/>
+          <w:szCs w:val="20"/>
+        </w:rPr>
+        <w:t>)</w:t>
+      </w:r>
+      <w:r>
+        <w:t xml:space="preserve"> method to tell the server that it’s online. When receiving a ping, the server was designed to use the ID passed to it to grab the device from the database, and extract the IP address of the device from the </w:t>
+      </w:r>
+      <w:proofErr w:type="spellStart"/>
+      <w:r>
+        <w:t>MessageContext</w:t>
+      </w:r>
+      <w:proofErr w:type="spellEnd"/>
+      <w:r>
+        <w:t xml:space="preserve"> of the HTTP request. Using this information it would then construct a new instance of </w:t>
+      </w:r>
+      <w:proofErr w:type="spellStart"/>
+      <w:r>
+        <w:t>RPICam</w:t>
+      </w:r>
+      <w:proofErr w:type="spellEnd"/>
+      <w:r>
+        <w:t xml:space="preserve"> with the IP address and add it to the list of online devices</w:t>
+      </w:r>
+      <w:r>
+        <w:t xml:space="preserve"> (</w:t>
+      </w:r>
+      <w:proofErr w:type="spellStart"/>
+      <w:r>
+        <w:rPr>
+          <w:rFonts w:ascii="Courier New" w:hAnsi="Courier New" w:cs="Courier New"/>
+          <w:sz w:val="20"/>
+          <w:szCs w:val="20"/>
+        </w:rPr>
+        <w:t>onlinePis</w:t>
+      </w:r>
+      <w:proofErr w:type="spellEnd"/>
+      <w:r>
+        <w:t>)</w:t>
+      </w:r>
+      <w:r>
+        <w:t xml:space="preserve"> along with updating the </w:t>
+      </w:r>
+      <w:proofErr w:type="spellStart"/>
+      <w:r>
+        <w:t>lastPing</w:t>
+      </w:r>
+      <w:proofErr w:type="spellEnd"/>
+      <w:r>
+        <w:t xml:space="preserve"> member to the current time</w:t>
+      </w:r>
+      <w:r>
+        <w:t>.</w:t>
+      </w:r>
+      <w:r>
+        <w:t xml:space="preserve"> If the device had already pinged and had not timed out and been pruned from the list, then the entry in the online device list would be updated with the new </w:t>
+      </w:r>
+      <w:proofErr w:type="spellStart"/>
+      <w:r>
+        <w:t>lastPing</w:t>
+      </w:r>
+      <w:proofErr w:type="spellEnd"/>
+      <w:r>
+        <w:t xml:space="preserve"> time.</w:t>
+      </w:r>
+    </w:p>
+    <w:p>
+      <w:r>
+        <w:t xml:space="preserve">A number of methods were also designed to be used by the client to display information to the Technician using it. The </w:t>
+      </w:r>
+      <w:proofErr w:type="spellStart"/>
+      <w:proofErr w:type="gramStart"/>
+      <w:r>
+        <w:rPr>
+          <w:rFonts w:ascii="Courier New" w:hAnsi="Courier New" w:cs="Courier New"/>
+          <w:sz w:val="20"/>
+          <w:szCs w:val="20"/>
+        </w:rPr>
+        <w:t>getOnlineList</w:t>
+      </w:r>
+      <w:proofErr w:type="spellEnd"/>
+      <w:r>
+        <w:rPr>
+          <w:rFonts w:ascii="Courier New" w:hAnsi="Courier New" w:cs="Courier New"/>
+          <w:sz w:val="20"/>
+          <w:szCs w:val="20"/>
+        </w:rPr>
+        <w:t>(</w:t>
+      </w:r>
+      <w:proofErr w:type="gramEnd"/>
+      <w:r>
+        <w:rPr>
+          <w:rFonts w:ascii="Courier New" w:hAnsi="Courier New" w:cs="Courier New"/>
+          <w:sz w:val="20"/>
+          <w:szCs w:val="20"/>
+        </w:rPr>
+        <w:t xml:space="preserve">) </w:t>
+      </w:r>
+      <w:r>
+        <w:t>method c</w:t>
+      </w:r>
+      <w:r>
+        <w:t>ould</w:t>
+      </w:r>
+      <w:r>
+        <w:t xml:space="preserve"> be used to retrieve the list of all the devices online. Calling this method causes the server to run through the list of online devices, checking all of them to see if they have timed out and pruning them from the list if they have</w:t>
+      </w:r>
+      <w:r>
+        <w:t>, before sending the list back to the client as a parse-able String</w:t>
+      </w:r>
+      <w:r>
+        <w:t xml:space="preserve">. This method and the </w:t>
+      </w:r>
+      <w:proofErr w:type="spellStart"/>
+      <w:proofErr w:type="gramStart"/>
+      <w:r>
+        <w:rPr>
+          <w:rFonts w:ascii="Courier New" w:hAnsi="Courier New" w:cs="Courier New"/>
+          <w:sz w:val="20"/>
+          <w:szCs w:val="20"/>
+        </w:rPr>
+        <w:t>pingAlive</w:t>
+      </w:r>
+      <w:proofErr w:type="spellEnd"/>
+      <w:r>
+        <w:rPr>
+          <w:rFonts w:ascii="Courier New" w:hAnsi="Courier New" w:cs="Courier New"/>
+          <w:sz w:val="20"/>
+          <w:szCs w:val="20"/>
+        </w:rPr>
+        <w:t>(</w:t>
+      </w:r>
+      <w:proofErr w:type="gramEnd"/>
+      <w:r>
+        <w:rPr>
+          <w:rFonts w:ascii="Courier New" w:hAnsi="Courier New" w:cs="Courier New"/>
+          <w:sz w:val="20"/>
+          <w:szCs w:val="20"/>
+        </w:rPr>
+        <w:t xml:space="preserve">) </w:t>
+      </w:r>
+      <w:r>
+        <w:t xml:space="preserve">method both synchronise on </w:t>
+      </w:r>
+      <w:proofErr w:type="spellStart"/>
+      <w:r>
+        <w:rPr>
+          <w:rFonts w:ascii="Courier New" w:hAnsi="Courier New" w:cs="Courier New"/>
+          <w:sz w:val="20"/>
+          <w:szCs w:val="20"/>
+        </w:rPr>
+        <w:t>onlinePis</w:t>
+      </w:r>
+      <w:proofErr w:type="spellEnd"/>
+      <w:r>
+        <w:t xml:space="preserve"> to prevent any errors or concurrent accessing of the list.</w:t>
+      </w:r>
+    </w:p>
+    <w:p>
+      <w:r>
+        <w:lastRenderedPageBreak/>
+        <w:t xml:space="preserve">The method </w:t>
+      </w:r>
+      <w:proofErr w:type="spellStart"/>
+      <w:proofErr w:type="gramStart"/>
+      <w:r>
+        <w:rPr>
+          <w:rStyle w:val="Heading3Char"/>
+        </w:rPr>
+        <w:t>getRegisteredPiList</w:t>
+      </w:r>
+      <w:proofErr w:type="spellEnd"/>
+      <w:r>
+        <w:rPr>
+          <w:rStyle w:val="Heading3Char"/>
+        </w:rPr>
+        <w:t>(</w:t>
+      </w:r>
+      <w:proofErr w:type="gramEnd"/>
+      <w:r>
+        <w:rPr>
+          <w:rStyle w:val="Heading3Char"/>
+        </w:rPr>
+        <w:t xml:space="preserve">) </w:t>
+      </w:r>
+      <w:r>
+        <w:t>a</w:t>
+      </w:r>
+      <w:r>
+        <w:t xml:space="preserve">llows access to the list of all devices registered in the database. Much like </w:t>
+      </w:r>
+      <w:proofErr w:type="spellStart"/>
+      <w:proofErr w:type="gramStart"/>
+      <w:r>
+        <w:rPr>
+          <w:rStyle w:val="Heading3Char"/>
+        </w:rPr>
+        <w:t>getOnlineList</w:t>
+      </w:r>
+      <w:proofErr w:type="spellEnd"/>
+      <w:r>
+        <w:rPr>
+          <w:rStyle w:val="Heading3Char"/>
+        </w:rPr>
+        <w:t>(</w:t>
+      </w:r>
+      <w:proofErr w:type="gramEnd"/>
+      <w:r>
+        <w:rPr>
+          <w:rStyle w:val="Heading3Char"/>
+        </w:rPr>
+        <w:t>)</w:t>
+      </w:r>
+      <w:r>
+        <w:t>, it returns the list in a parse-able String format.</w:t>
+      </w:r>
+    </w:p>
+    <w:p>
+      <w:r>
+        <w:t>At this point the server was deployed until the client had been implemented and testing of the systems could be carried out. The server saw very little modification beyond debugging after this point.</w:t>
+      </w:r>
+    </w:p>
+    <w:p>
+      <w:r>
+        <w:t>One of the additions was added to support passing of IP addresses to devices so that a two-way VOIP call could be established between the Technician’s machine and a remote device, but was deprecated in favour of the device waiting to receive a UDP packet and extracting the IP address to return packets to from it. These methods and their related member variables remain implemented in the final version so that voice communication can be expanded to a more complex program in the future that may require methods like these.</w:t>
+      </w:r>
+    </w:p>
+    <w:p>
+      <w:r>
+        <w:t xml:space="preserve">The only other addition was to add password support. For a user to access any functions from the client a password must be entered. The password should be embedded into the HTTP request, and would then be extracted by the server </w:t>
+      </w:r>
+      <w:r>
+        <w:t xml:space="preserve">and checked each time a method is called. A </w:t>
+      </w:r>
+      <w:proofErr w:type="gramStart"/>
+      <w:r>
+        <w:rPr>
+          <w:rStyle w:val="Heading3Char"/>
+        </w:rPr>
+        <w:t>login(</w:t>
+      </w:r>
+      <w:proofErr w:type="gramEnd"/>
+      <w:r>
+        <w:rPr>
+          <w:rStyle w:val="Heading3Char"/>
+        </w:rPr>
+        <w:t>)</w:t>
+      </w:r>
+      <w:r>
+        <w:t xml:space="preserve"> method was added so that controls in the client could be locked until receiving a confirmation of the password entered from the server. Beyond this, if calls are made to other server methods don’t contain the correct password the server returns PASSWORDNOTFOUND strings to the requester.</w:t>
+      </w:r>
+    </w:p>
+    <w:p>
+      <w:pPr>
+        <w:pStyle w:val="Heading2"/>
+      </w:pPr>
+    </w:p>
+    <w:p>
+      <w:pPr>
+        <w:pStyle w:val="Heading2"/>
+      </w:pPr>
+      <w:r>
         <w:t>Voice Chat Implementation</w:t>
       </w:r>
     </w:p>
@@ -1998,7 +2501,11 @@
         <w:t>SIP</w:t>
       </w:r>
       <w:r>
-        <w:t xml:space="preserve"> libraries to create a client that could be integrated properly seemed unnecessarily over complicated, since these libraries were designed to handle the handshaking between devices to determine what media and devices they had in common to communicate with each. This seemed especially so when considering the fact the developer had direct control over both applications and could simply decide in advance exactly how they would communicate. In hindsight, it is also likely that while using Java SIP libraries the same problem that was found when pursuing the decided upon course of action would have occurred.</w:t>
+        <w:t xml:space="preserve"> libraries </w:t>
+      </w:r>
+      <w:r>
+        <w:lastRenderedPageBreak/>
+        <w:t>to create a client that could be integrated properly seemed unnecessarily over complicated, since these libraries were designed to handle the handshaking between devices to determine what media and devices they had in common to communicate with each. This seemed especially so when considering the fact the developer had direct control over both applications and could simply decide in advance exactly how they would communicate. In hindsight, it is also likely that while using Java SIP libraries the same problem that was found when pursuing the decided upon course of action would have occurred.</w:t>
       </w:r>
     </w:p>
     <w:p>
@@ -2023,590 +2530,628 @@
       </w:r>
       <w:proofErr w:type="gramEnd"/>
       <w:r>
-        <w:t xml:space="preserve"> and another that would receive </w:t>
-      </w:r>
+        <w:t xml:space="preserve"> and another that would receive incoming Byte Arrays and play them back. At its core, the class that managed these calls</w:t>
+      </w:r>
+      <w:r>
+        <w:t xml:space="preserve">, called </w:t>
+      </w:r>
+      <w:proofErr w:type="spellStart"/>
+      <w:r>
+        <w:t>TechCall</w:t>
+      </w:r>
+      <w:proofErr w:type="spellEnd"/>
+      <w:r>
+        <w:t>,</w:t>
+      </w:r>
+      <w:r>
+        <w:t xml:space="preserve"> relied on Java </w:t>
+      </w:r>
+      <w:proofErr w:type="spellStart"/>
+      <w:r>
+        <w:rPr>
+          <w:color w:val="FF0000"/>
+        </w:rPr>
+        <w:t>DataLines</w:t>
+      </w:r>
+      <w:proofErr w:type="spellEnd"/>
+      <w:r>
+        <w:t xml:space="preserve">. The class would request a </w:t>
+      </w:r>
+      <w:proofErr w:type="spellStart"/>
+      <w:r>
+        <w:t>DataLine</w:t>
+      </w:r>
+      <w:proofErr w:type="spellEnd"/>
+      <w:r>
+        <w:t xml:space="preserve"> from the system’s audio mixer that suited a specific audio format (in this case, </w:t>
+      </w:r>
+      <w:proofErr w:type="gramStart"/>
+      <w:r>
+        <w:t>8KHz</w:t>
+      </w:r>
+      <w:proofErr w:type="gramEnd"/>
+      <w:r>
+        <w:t>, 16-bit, mono-channel, signed, and little-</w:t>
+      </w:r>
+      <w:proofErr w:type="spellStart"/>
+      <w:r>
+        <w:t>Endian</w:t>
+      </w:r>
+      <w:proofErr w:type="spellEnd"/>
+      <w:r>
+        <w:t xml:space="preserve">). For recording, a </w:t>
+      </w:r>
+      <w:proofErr w:type="spellStart"/>
+      <w:r>
+        <w:t>TargetDataLine</w:t>
+      </w:r>
+      <w:proofErr w:type="spellEnd"/>
+      <w:r>
+        <w:t xml:space="preserve"> was required, and a </w:t>
+      </w:r>
+      <w:proofErr w:type="spellStart"/>
+      <w:r>
+        <w:t>SourceDataLine</w:t>
+      </w:r>
+      <w:proofErr w:type="spellEnd"/>
+      <w:r>
+        <w:t xml:space="preserve"> was required for playing back </w:t>
+      </w:r>
+      <w:proofErr w:type="gramStart"/>
+      <w:r>
+        <w:t>audio</w:t>
+      </w:r>
+      <w:proofErr w:type="gramEnd"/>
+      <w:r>
+        <w:t xml:space="preserve">. Both of these objects natively wrote and read Byte Arrays, perfect for use with standard Java UDP socket libraries. </w:t>
+      </w:r>
+    </w:p>
+    <w:p>
+      <w:pPr>
+        <w:jc w:val="both"/>
+      </w:pPr>
+      <w:r>
+        <w:t>There were two constructors for this class</w:t>
+      </w:r>
+      <w:r>
+        <w:t xml:space="preserve">. One of these required no arguments to be passed to it, and </w:t>
+      </w:r>
+      <w:r>
+        <w:t xml:space="preserve">would be used by the Raspberry Pi at </w:t>
+      </w:r>
+      <w:proofErr w:type="spellStart"/>
+      <w:r>
+        <w:t>startup</w:t>
+      </w:r>
+      <w:proofErr w:type="spellEnd"/>
+      <w:r>
+        <w:t xml:space="preserve">. The other constructor required an IP address passed as a String. When the </w:t>
+      </w:r>
+      <w:proofErr w:type="spellStart"/>
+      <w:r>
+        <w:t>startCall</w:t>
+      </w:r>
+      <w:proofErr w:type="spellEnd"/>
+      <w:r>
+        <w:t>() method is called it checks to see if an IP address was actually set by the constructor, and if it was, it would initiate the call to a given IP address.</w:t>
+      </w:r>
+      <w:r>
+        <w:t xml:space="preserve"> </w:t>
+      </w:r>
+      <w:r>
+        <w:t>If no IP address was set by the constructor the class would wait for an incoming UDP packet before starting the playback and recording threads.</w:t>
+      </w:r>
+    </w:p>
+    <w:p>
+      <w:pPr>
+        <w:jc w:val="both"/>
+      </w:pPr>
+      <w:r>
+        <w:t xml:space="preserve">During testing, it was found that a problem arose when setting up </w:t>
+      </w:r>
+      <w:r>
+        <w:t xml:space="preserve">the </w:t>
+      </w:r>
+      <w:proofErr w:type="spellStart"/>
+      <w:r>
+        <w:t>DataLines</w:t>
+      </w:r>
+      <w:proofErr w:type="spellEnd"/>
+      <w:r>
+        <w:t xml:space="preserve"> on the Raspberry Pi. The following snippet of code would throw a </w:t>
+      </w:r>
+      <w:proofErr w:type="spellStart"/>
+      <w:r>
+        <w:t>LineUnavailableException</w:t>
+      </w:r>
+      <w:proofErr w:type="spellEnd"/>
+      <w:r>
+        <w:t xml:space="preserve"> once it reached the indicated line:-</w:t>
+      </w:r>
+    </w:p>
+    <w:p>
+      <w:pPr>
+        <w:spacing w:after="0"/>
+        <w:rPr>
+          <w:rFonts w:ascii="Courier New" w:hAnsi="Courier New" w:cs="Courier New"/>
+          <w:sz w:val="20"/>
+          <w:szCs w:val="20"/>
+        </w:rPr>
+      </w:pPr>
+      <w:proofErr w:type="gramStart"/>
+      <w:r>
+        <w:rPr>
+          <w:rFonts w:ascii="Courier New" w:hAnsi="Courier New" w:cs="Courier New"/>
+          <w:sz w:val="20"/>
+          <w:szCs w:val="20"/>
+        </w:rPr>
+        <w:t>private</w:t>
+      </w:r>
+      <w:proofErr w:type="gramEnd"/>
+      <w:r>
+        <w:rPr>
+          <w:rFonts w:ascii="Courier New" w:hAnsi="Courier New" w:cs="Courier New"/>
+          <w:sz w:val="20"/>
+          <w:szCs w:val="20"/>
+        </w:rPr>
+        <w:t xml:space="preserve"> </w:t>
+      </w:r>
+      <w:proofErr w:type="spellStart"/>
+      <w:r>
+        <w:rPr>
+          <w:rFonts w:ascii="Courier New" w:hAnsi="Courier New" w:cs="Courier New"/>
+          <w:sz w:val="20"/>
+          <w:szCs w:val="20"/>
+        </w:rPr>
+        <w:t>AudioFormat</w:t>
+      </w:r>
+      <w:proofErr w:type="spellEnd"/>
+      <w:r>
+        <w:rPr>
+          <w:rFonts w:ascii="Courier New" w:hAnsi="Courier New" w:cs="Courier New"/>
+          <w:sz w:val="20"/>
+          <w:szCs w:val="20"/>
+        </w:rPr>
+        <w:t xml:space="preserve"> format = new </w:t>
+      </w:r>
+      <w:proofErr w:type="spellStart"/>
+      <w:r>
+        <w:rPr>
+          <w:rFonts w:ascii="Courier New" w:hAnsi="Courier New" w:cs="Courier New"/>
+          <w:sz w:val="20"/>
+          <w:szCs w:val="20"/>
+        </w:rPr>
+        <w:t>AudioFormat</w:t>
+      </w:r>
+      <w:proofErr w:type="spellEnd"/>
+      <w:r>
+        <w:rPr>
+          <w:rFonts w:ascii="Courier New" w:hAnsi="Courier New" w:cs="Courier New"/>
+          <w:sz w:val="20"/>
+          <w:szCs w:val="20"/>
+        </w:rPr>
+        <w:t>(8000, 16, 1, true, false);</w:t>
+      </w:r>
+      <w:r>
+        <w:rPr>
+          <w:rFonts w:ascii="Courier New" w:hAnsi="Courier New" w:cs="Courier New"/>
+          <w:sz w:val="20"/>
+          <w:szCs w:val="20"/>
+        </w:rPr>
+        <w:t xml:space="preserve"> </w:t>
+      </w:r>
+      <w:proofErr w:type="spellStart"/>
+      <w:r>
+        <w:rPr>
+          <w:rFonts w:ascii="Courier New" w:hAnsi="Courier New" w:cs="Courier New"/>
+          <w:sz w:val="20"/>
+          <w:szCs w:val="20"/>
+        </w:rPr>
+        <w:t>DataLine.Info</w:t>
+      </w:r>
+      <w:proofErr w:type="spellEnd"/>
+      <w:r>
+        <w:rPr>
+          <w:rFonts w:ascii="Courier New" w:hAnsi="Courier New" w:cs="Courier New"/>
+          <w:sz w:val="20"/>
+          <w:szCs w:val="20"/>
+        </w:rPr>
+        <w:t xml:space="preserve"> </w:t>
+      </w:r>
+      <w:proofErr w:type="spellStart"/>
+      <w:r>
+        <w:rPr>
+          <w:rFonts w:ascii="Courier New" w:hAnsi="Courier New" w:cs="Courier New"/>
+          <w:sz w:val="20"/>
+          <w:szCs w:val="20"/>
+        </w:rPr>
+        <w:t>targetInfo</w:t>
+      </w:r>
+      <w:proofErr w:type="spellEnd"/>
+      <w:r>
+        <w:rPr>
+          <w:rFonts w:ascii="Courier New" w:hAnsi="Courier New" w:cs="Courier New"/>
+          <w:sz w:val="20"/>
+          <w:szCs w:val="20"/>
+        </w:rPr>
+        <w:t xml:space="preserve"> = new </w:t>
+      </w:r>
+      <w:proofErr w:type="spellStart"/>
+      <w:r>
+        <w:rPr>
+          <w:rFonts w:ascii="Courier New" w:hAnsi="Courier New" w:cs="Courier New"/>
+          <w:sz w:val="20"/>
+          <w:szCs w:val="20"/>
+        </w:rPr>
+        <w:t>DataLine.Info</w:t>
+      </w:r>
+      <w:proofErr w:type="spellEnd"/>
+      <w:r>
+        <w:rPr>
+          <w:rFonts w:ascii="Courier New" w:hAnsi="Courier New" w:cs="Courier New"/>
+          <w:sz w:val="20"/>
+          <w:szCs w:val="20"/>
+        </w:rPr>
+        <w:t>(</w:t>
+      </w:r>
+      <w:proofErr w:type="spellStart"/>
+      <w:r>
+        <w:rPr>
+          <w:rFonts w:ascii="Courier New" w:hAnsi="Courier New" w:cs="Courier New"/>
+          <w:sz w:val="20"/>
+          <w:szCs w:val="20"/>
+        </w:rPr>
+        <w:t>TargetDataLine.class</w:t>
+      </w:r>
+      <w:proofErr w:type="spellEnd"/>
+      <w:r>
+        <w:rPr>
+          <w:rFonts w:ascii="Courier New" w:hAnsi="Courier New" w:cs="Courier New"/>
+          <w:sz w:val="20"/>
+          <w:szCs w:val="20"/>
+        </w:rPr>
+        <w:t xml:space="preserve">, format);      </w:t>
+      </w:r>
+    </w:p>
+    <w:p>
+      <w:pPr>
+        <w:spacing w:after="0"/>
+        <w:rPr>
+          <w:rFonts w:ascii="Courier New" w:hAnsi="Courier New" w:cs="Courier New"/>
+          <w:sz w:val="20"/>
+          <w:szCs w:val="20"/>
+        </w:rPr>
+      </w:pPr>
+      <w:proofErr w:type="spellStart"/>
+      <w:proofErr w:type="gramStart"/>
+      <w:r>
+        <w:rPr>
+          <w:rFonts w:ascii="Courier New" w:hAnsi="Courier New" w:cs="Courier New"/>
+          <w:sz w:val="20"/>
+          <w:szCs w:val="20"/>
+        </w:rPr>
+        <w:t>targetLine</w:t>
+      </w:r>
+      <w:proofErr w:type="spellEnd"/>
+      <w:proofErr w:type="gramEnd"/>
+      <w:r>
+        <w:rPr>
+          <w:rFonts w:ascii="Courier New" w:hAnsi="Courier New" w:cs="Courier New"/>
+          <w:sz w:val="20"/>
+          <w:szCs w:val="20"/>
+        </w:rPr>
+        <w:t xml:space="preserve"> = (</w:t>
+      </w:r>
+      <w:proofErr w:type="spellStart"/>
+      <w:r>
+        <w:rPr>
+          <w:rFonts w:ascii="Courier New" w:hAnsi="Courier New" w:cs="Courier New"/>
+          <w:sz w:val="20"/>
+          <w:szCs w:val="20"/>
+        </w:rPr>
+        <w:t>TargetDataLine</w:t>
+      </w:r>
+      <w:proofErr w:type="spellEnd"/>
+      <w:r>
+        <w:rPr>
+          <w:rFonts w:ascii="Courier New" w:hAnsi="Courier New" w:cs="Courier New"/>
+          <w:sz w:val="20"/>
+          <w:szCs w:val="20"/>
+        </w:rPr>
+        <w:t xml:space="preserve">) </w:t>
+      </w:r>
+      <w:proofErr w:type="spellStart"/>
+      <w:r>
+        <w:rPr>
+          <w:rFonts w:ascii="Courier New" w:hAnsi="Courier New" w:cs="Courier New"/>
+          <w:sz w:val="20"/>
+          <w:szCs w:val="20"/>
+        </w:rPr>
+        <w:t>AudioSystem.getLine</w:t>
+      </w:r>
+      <w:proofErr w:type="spellEnd"/>
+      <w:r>
+        <w:rPr>
+          <w:rFonts w:ascii="Courier New" w:hAnsi="Courier New" w:cs="Courier New"/>
+          <w:sz w:val="20"/>
+          <w:szCs w:val="20"/>
+        </w:rPr>
+        <w:t>(</w:t>
+      </w:r>
+      <w:proofErr w:type="spellStart"/>
+      <w:r>
+        <w:rPr>
+          <w:rFonts w:ascii="Courier New" w:hAnsi="Courier New" w:cs="Courier New"/>
+          <w:sz w:val="20"/>
+          <w:szCs w:val="20"/>
+        </w:rPr>
+        <w:t>targetInfo</w:t>
+      </w:r>
+      <w:proofErr w:type="spellEnd"/>
+      <w:r>
+        <w:rPr>
+          <w:rFonts w:ascii="Courier New" w:hAnsi="Courier New" w:cs="Courier New"/>
+          <w:sz w:val="20"/>
+          <w:szCs w:val="20"/>
+        </w:rPr>
+        <w:t>); //</w:t>
+      </w:r>
+      <w:r>
+        <w:rPr>
+          <w:rFonts w:ascii="Courier New" w:hAnsi="Courier New" w:cs="Courier New"/>
+          <w:sz w:val="20"/>
+          <w:szCs w:val="20"/>
+        </w:rPr>
+        <w:t>error</w:t>
+      </w:r>
+      <w:r>
+        <w:rPr>
+          <w:rFonts w:ascii="Courier New" w:hAnsi="Courier New" w:cs="Courier New"/>
+          <w:sz w:val="20"/>
+          <w:szCs w:val="20"/>
+        </w:rPr>
+        <w:t xml:space="preserve">       </w:t>
+      </w:r>
+    </w:p>
+    <w:p>
+      <w:pPr>
+        <w:spacing w:after="0"/>
+        <w:rPr>
+          <w:rFonts w:ascii="Courier New" w:hAnsi="Courier New" w:cs="Courier New"/>
+          <w:sz w:val="20"/>
+          <w:szCs w:val="20"/>
+        </w:rPr>
+      </w:pPr>
+      <w:proofErr w:type="spellStart"/>
+      <w:proofErr w:type="gramStart"/>
+      <w:r>
+        <w:rPr>
+          <w:rFonts w:ascii="Courier New" w:hAnsi="Courier New" w:cs="Courier New"/>
+          <w:sz w:val="20"/>
+          <w:szCs w:val="20"/>
+        </w:rPr>
+        <w:t>targetLine.open</w:t>
+      </w:r>
+      <w:proofErr w:type="spellEnd"/>
+      <w:r>
+        <w:rPr>
+          <w:rFonts w:ascii="Courier New" w:hAnsi="Courier New" w:cs="Courier New"/>
+          <w:sz w:val="20"/>
+          <w:szCs w:val="20"/>
+        </w:rPr>
+        <w:t>(</w:t>
+      </w:r>
+      <w:proofErr w:type="gramEnd"/>
+      <w:r>
+        <w:rPr>
+          <w:rFonts w:ascii="Courier New" w:hAnsi="Courier New" w:cs="Courier New"/>
+          <w:sz w:val="20"/>
+          <w:szCs w:val="20"/>
+        </w:rPr>
+        <w:t>format);</w:t>
+      </w:r>
+    </w:p>
+    <w:p>
+      <w:pPr>
+        <w:spacing w:after="0"/>
+        <w:rPr>
+          <w:rFonts w:cs="Times New Roman"/>
+          <w:sz w:val="20"/>
+          <w:szCs w:val="20"/>
+        </w:rPr>
+      </w:pPr>
+    </w:p>
+    <w:p>
+      <w:pPr>
+        <w:jc w:val="both"/>
+      </w:pPr>
+      <w:r>
+        <w:t xml:space="preserve">The </w:t>
+      </w:r>
+      <w:proofErr w:type="spellStart"/>
+      <w:r>
+        <w:t>targetLine</w:t>
+      </w:r>
+      <w:proofErr w:type="spellEnd"/>
+      <w:r>
+        <w:t xml:space="preserve"> object is used to record audio, and there are no problems with this when running on Windows machines</w:t>
+      </w:r>
+      <w:r>
+        <w:t xml:space="preserve"> or when running on the Linux machines available in the Swansea University Linux Lab. This problem is present only on the Raspberry Pi, regardless of whether it is running Oracle </w:t>
+      </w:r>
+      <w:r>
+        <w:rPr>
+          <w:color w:val="365F91" w:themeColor="accent1" w:themeShade="BF"/>
+        </w:rPr>
+        <w:t>JDK</w:t>
+      </w:r>
+      <w:r>
+        <w:t xml:space="preserve"> or </w:t>
+      </w:r>
+      <w:proofErr w:type="spellStart"/>
+      <w:r>
+        <w:t>OpenJDK</w:t>
+      </w:r>
+      <w:proofErr w:type="spellEnd"/>
+      <w:r>
+        <w:t xml:space="preserve">. The problem is believed to be related to the interaction </w:t>
+      </w:r>
+      <w:proofErr w:type="gramStart"/>
+      <w:r>
+        <w:t>between  Java’s</w:t>
+      </w:r>
+      <w:proofErr w:type="gramEnd"/>
+      <w:r>
+        <w:t xml:space="preserve"> </w:t>
+      </w:r>
+      <w:proofErr w:type="spellStart"/>
+      <w:r>
+        <w:rPr>
+          <w:color w:val="FF0000"/>
+        </w:rPr>
+        <w:t>AudioSystem</w:t>
+      </w:r>
+      <w:proofErr w:type="spellEnd"/>
+      <w:r>
+        <w:t xml:space="preserve"> libraries and the Raspberry Pi’s hardware, or perhaps with the </w:t>
+      </w:r>
+      <w:proofErr w:type="spellStart"/>
+      <w:r>
+        <w:rPr>
+          <w:color w:val="FF0000"/>
+        </w:rPr>
+        <w:t>Alsa</w:t>
+      </w:r>
+      <w:proofErr w:type="spellEnd"/>
+      <w:r>
+        <w:t xml:space="preserve"> audio mixer that managed Raspberry Pi audio in </w:t>
+      </w:r>
+      <w:proofErr w:type="spellStart"/>
+      <w:r>
+        <w:t>Raspbian</w:t>
+      </w:r>
+      <w:proofErr w:type="spellEnd"/>
+      <w:r>
+        <w:t>.</w:t>
+      </w:r>
+    </w:p>
+    <w:p>
+      <w:pPr>
+        <w:jc w:val="both"/>
+      </w:pPr>
+      <w:r>
+        <w:t>Considering the populari</w:t>
+      </w:r>
+      <w:r>
+        <w:t xml:space="preserve">ty of </w:t>
+      </w:r>
+      <w:proofErr w:type="spellStart"/>
+      <w:r>
+        <w:t>Debian</w:t>
+      </w:r>
+      <w:proofErr w:type="spellEnd"/>
+      <w:r>
+        <w:t xml:space="preserve">, and of </w:t>
+      </w:r>
+      <w:proofErr w:type="spellStart"/>
+      <w:proofErr w:type="gramStart"/>
+      <w:r>
+        <w:t>Raspbian</w:t>
+      </w:r>
+      <w:proofErr w:type="spellEnd"/>
+      <w:r>
+        <w:t>,</w:t>
+      </w:r>
+      <w:proofErr w:type="gramEnd"/>
+      <w:r>
+        <w:t xml:space="preserve"> and the fact that the libraries used to implement this </w:t>
+      </w:r>
+      <w:proofErr w:type="spellStart"/>
+      <w:r>
+        <w:t>TechCall</w:t>
+      </w:r>
+      <w:proofErr w:type="spellEnd"/>
+      <w:r>
+        <w:t xml:space="preserve"> class are included in the standard JDK, the idea that this wouldn’</w:t>
+      </w:r>
+      <w:r>
+        <w:t>t work was completely unforeseen</w:t>
+      </w:r>
+      <w:r>
+        <w:t xml:space="preserve">. Research carried out after the fact reveal that it is a fairly common issue that simply has no solution available to developers, however due to the nature of the problem and the fact that it was completely unforeseen meant that no research into whether a library included in the standard Java libraries </w:t>
+      </w:r>
+      <w:r>
+        <w:t>might not</w:t>
+      </w:r>
+      <w:r>
+        <w:t xml:space="preserve"> work was carried out.</w:t>
+      </w:r>
+    </w:p>
+    <w:p>
+      <w:pPr>
+        <w:jc w:val="both"/>
+      </w:pPr>
+      <w:r>
+        <w:t>As stated earlier, using Java SIP libraries to implement VOIP would likely have encountered the same problem when trying to access any microphone connected to the Raspberry Pi.</w:t>
+      </w:r>
+    </w:p>
+    <w:p>
+      <w:pPr>
+        <w:jc w:val="both"/>
+      </w:pPr>
+      <w:r>
+        <w:t xml:space="preserve">There are potential solutions to this issue, the </w:t>
+      </w:r>
+      <w:r>
+        <w:t>first</w:t>
+      </w:r>
+      <w:r>
+        <w:t xml:space="preserve"> of which would be to re-write the program in a different language (e.g. C# or more likely C++). However, a similar issue may well have been encountered in another language, and since it would require re-writing large portions of the project, it was deemed that this would simply take too long.</w:t>
+      </w:r>
+      <w:r>
+        <w:t xml:space="preserve"> It would perhaps be possible to only write a small program </w:t>
+      </w:r>
+      <w:r>
+        <w:t xml:space="preserve">in a different language that would only </w:t>
+      </w:r>
+      <w:r>
+        <w:t>record and send audio</w:t>
+      </w:r>
+      <w:r>
+        <w:t>,</w:t>
+      </w:r>
+      <w:r>
+        <w:t xml:space="preserve"> then start it as a separate process from </w:t>
+      </w:r>
+      <w:proofErr w:type="spellStart"/>
+      <w:r>
+        <w:t>RemotePiManager</w:t>
+      </w:r>
+      <w:proofErr w:type="spellEnd"/>
+      <w:r>
+        <w:t xml:space="preserve"> and pass it the IP address to send the packets to, but this would </w:t>
+      </w:r>
+      <w:r>
+        <w:t>likely be difficult to manage,</w:t>
+      </w:r>
+      <w:r>
+        <w:t xml:space="preserve"> and might well require a reboot of the device to restart a dropped or ended call.</w:t>
+      </w:r>
+    </w:p>
+    <w:p>
+      <w:pPr>
+        <w:jc w:val="both"/>
+      </w:pPr>
+      <w:r>
+        <w:t>Suffice it to say, the Raspberry Pi would not allow recording of microphone input, but it could play back the sound frames it received. This allowed one-way communication from the Technician to the end-user, which would be sufficient for the Technician to relay instructions, but doesn’t really allow the end-user to ask questions or explain anything.</w:t>
+      </w:r>
+    </w:p>
+    <w:p>
+      <w:pPr>
+        <w:jc w:val="both"/>
+      </w:pPr>
       <w:r>
         <w:lastRenderedPageBreak/>
-        <w:t>incoming Byte Arrays and play them back. At its core, the class that managed these calls</w:t>
-      </w:r>
-      <w:r>
-        <w:t xml:space="preserve">, called </w:t>
-      </w:r>
-      <w:proofErr w:type="spellStart"/>
-      <w:r>
-        <w:t>TechCall</w:t>
-      </w:r>
-      <w:proofErr w:type="spellEnd"/>
-      <w:r>
-        <w:t>,</w:t>
-      </w:r>
-      <w:r>
-        <w:t xml:space="preserve"> relied on Java </w:t>
-      </w:r>
-      <w:proofErr w:type="spellStart"/>
-      <w:r>
-        <w:t>DataLines</w:t>
-      </w:r>
-      <w:proofErr w:type="spellEnd"/>
-      <w:r>
-        <w:t xml:space="preserve">. The class would request a </w:t>
-      </w:r>
-      <w:proofErr w:type="spellStart"/>
-      <w:r>
-        <w:t>DataLine</w:t>
-      </w:r>
-      <w:proofErr w:type="spellEnd"/>
-      <w:r>
-        <w:t xml:space="preserve"> from the system’s audio mixer that suited a specific audio format (in this case, </w:t>
-      </w:r>
-      <w:proofErr w:type="gramStart"/>
-      <w:r>
-        <w:t>8KHz</w:t>
-      </w:r>
-      <w:proofErr w:type="gramEnd"/>
-      <w:r>
-        <w:t>, 16-bit, mono-channel, signed, and little-</w:t>
-      </w:r>
-      <w:proofErr w:type="spellStart"/>
-      <w:r>
-        <w:t>Endian</w:t>
-      </w:r>
-      <w:proofErr w:type="spellEnd"/>
-      <w:r>
-        <w:t xml:space="preserve">). For recording, a </w:t>
-      </w:r>
-      <w:proofErr w:type="spellStart"/>
-      <w:r>
-        <w:t>TargetDataLine</w:t>
-      </w:r>
-      <w:proofErr w:type="spellEnd"/>
-      <w:r>
-        <w:t xml:space="preserve"> was required, and a </w:t>
-      </w:r>
-      <w:proofErr w:type="spellStart"/>
-      <w:r>
-        <w:t>SourceDataLine</w:t>
-      </w:r>
-      <w:proofErr w:type="spellEnd"/>
-      <w:r>
-        <w:t xml:space="preserve"> was required for playing back </w:t>
-      </w:r>
-      <w:proofErr w:type="gramStart"/>
-      <w:r>
-        <w:t>audio</w:t>
-      </w:r>
-      <w:proofErr w:type="gramEnd"/>
-      <w:r>
-        <w:t xml:space="preserve">. Both of these objects natively wrote and read Byte Arrays, perfect for use with standard Java UDP socket libraries. </w:t>
-      </w:r>
-    </w:p>
-    <w:p>
-      <w:pPr>
-        <w:jc w:val="both"/>
-      </w:pPr>
-      <w:r>
-        <w:t>There were two constructors for this class</w:t>
-      </w:r>
-      <w:r>
-        <w:t xml:space="preserve">. One of these required no arguments to be passed to it, and </w:t>
-      </w:r>
-      <w:r>
-        <w:t xml:space="preserve">would be used by the Raspberry Pi at </w:t>
-      </w:r>
-      <w:proofErr w:type="spellStart"/>
-      <w:r>
-        <w:t>startup</w:t>
-      </w:r>
-      <w:proofErr w:type="spellEnd"/>
-      <w:r>
-        <w:t xml:space="preserve">. The other constructor required an IP address passed as a String. When the </w:t>
-      </w:r>
-      <w:proofErr w:type="spellStart"/>
-      <w:r>
-        <w:t>startCall</w:t>
-      </w:r>
-      <w:proofErr w:type="spellEnd"/>
-      <w:r>
-        <w:t>() method is called it checks to see if an IP address was actually set by the constructor, and if it was, it would initiate the call to a given IP address.</w:t>
-      </w:r>
-      <w:r>
-        <w:t xml:space="preserve"> </w:t>
-      </w:r>
-      <w:r>
-        <w:t>If no IP address was set by the constructor the class would wait for an incoming UDP packet before starting the playback and recording threads.</w:t>
-      </w:r>
-    </w:p>
-    <w:p>
-      <w:pPr>
-        <w:jc w:val="both"/>
-      </w:pPr>
-      <w:r>
-        <w:t xml:space="preserve">During testing, it was found that a problem arose when setting up </w:t>
-      </w:r>
-      <w:r>
-        <w:t xml:space="preserve">the </w:t>
-      </w:r>
-      <w:proofErr w:type="spellStart"/>
-      <w:r>
-        <w:t>DataLines</w:t>
-      </w:r>
-      <w:proofErr w:type="spellEnd"/>
-      <w:r>
-        <w:t xml:space="preserve"> on the Raspberry Pi. The following snippet of code would throw a </w:t>
-      </w:r>
-      <w:proofErr w:type="spellStart"/>
-      <w:r>
-        <w:t>LineUnavailableException</w:t>
-      </w:r>
-      <w:proofErr w:type="spellEnd"/>
-      <w:r>
-        <w:t xml:space="preserve"> once it reached the indicated line:-</w:t>
-      </w:r>
-    </w:p>
-    <w:p>
-      <w:pPr>
-        <w:spacing w:after="0"/>
-        <w:rPr>
-          <w:rFonts w:ascii="Courier New" w:hAnsi="Courier New" w:cs="Courier New"/>
-          <w:sz w:val="20"/>
-          <w:szCs w:val="20"/>
-        </w:rPr>
-      </w:pPr>
-      <w:proofErr w:type="gramStart"/>
-      <w:r>
-        <w:rPr>
-          <w:rFonts w:ascii="Courier New" w:hAnsi="Courier New" w:cs="Courier New"/>
-          <w:sz w:val="20"/>
-          <w:szCs w:val="20"/>
-        </w:rPr>
-        <w:t>private</w:t>
-      </w:r>
-      <w:proofErr w:type="gramEnd"/>
-      <w:r>
-        <w:rPr>
-          <w:rFonts w:ascii="Courier New" w:hAnsi="Courier New" w:cs="Courier New"/>
-          <w:sz w:val="20"/>
-          <w:szCs w:val="20"/>
-        </w:rPr>
-        <w:t xml:space="preserve"> </w:t>
-      </w:r>
-      <w:proofErr w:type="spellStart"/>
-      <w:r>
-        <w:rPr>
-          <w:rFonts w:ascii="Courier New" w:hAnsi="Courier New" w:cs="Courier New"/>
-          <w:sz w:val="20"/>
-          <w:szCs w:val="20"/>
-        </w:rPr>
-        <w:t>AudioFormat</w:t>
-      </w:r>
-      <w:proofErr w:type="spellEnd"/>
-      <w:r>
-        <w:rPr>
-          <w:rFonts w:ascii="Courier New" w:hAnsi="Courier New" w:cs="Courier New"/>
-          <w:sz w:val="20"/>
-          <w:szCs w:val="20"/>
-        </w:rPr>
-        <w:t xml:space="preserve"> format = new </w:t>
-      </w:r>
-      <w:proofErr w:type="spellStart"/>
-      <w:r>
-        <w:rPr>
-          <w:rFonts w:ascii="Courier New" w:hAnsi="Courier New" w:cs="Courier New"/>
-          <w:sz w:val="20"/>
-          <w:szCs w:val="20"/>
-        </w:rPr>
-        <w:t>AudioFormat</w:t>
-      </w:r>
-      <w:proofErr w:type="spellEnd"/>
-      <w:r>
-        <w:rPr>
-          <w:rFonts w:ascii="Courier New" w:hAnsi="Courier New" w:cs="Courier New"/>
-          <w:sz w:val="20"/>
-          <w:szCs w:val="20"/>
-        </w:rPr>
-        <w:t>(8000, 16, 1, true, false);</w:t>
-      </w:r>
-      <w:r>
-        <w:rPr>
-          <w:rFonts w:ascii="Courier New" w:hAnsi="Courier New" w:cs="Courier New"/>
-          <w:sz w:val="20"/>
-          <w:szCs w:val="20"/>
-        </w:rPr>
-        <w:t xml:space="preserve"> </w:t>
-      </w:r>
-      <w:proofErr w:type="spellStart"/>
-      <w:r>
-        <w:rPr>
-          <w:rFonts w:ascii="Courier New" w:hAnsi="Courier New" w:cs="Courier New"/>
-          <w:sz w:val="20"/>
-          <w:szCs w:val="20"/>
-        </w:rPr>
-        <w:t>DataLine.Info</w:t>
-      </w:r>
-      <w:proofErr w:type="spellEnd"/>
-      <w:r>
-        <w:rPr>
-          <w:rFonts w:ascii="Courier New" w:hAnsi="Courier New" w:cs="Courier New"/>
-          <w:sz w:val="20"/>
-          <w:szCs w:val="20"/>
-        </w:rPr>
-        <w:t xml:space="preserve"> </w:t>
-      </w:r>
-      <w:proofErr w:type="spellStart"/>
-      <w:r>
-        <w:rPr>
-          <w:rFonts w:ascii="Courier New" w:hAnsi="Courier New" w:cs="Courier New"/>
-          <w:sz w:val="20"/>
-          <w:szCs w:val="20"/>
-        </w:rPr>
-        <w:t>targetInfo</w:t>
-      </w:r>
-      <w:proofErr w:type="spellEnd"/>
-      <w:r>
-        <w:rPr>
-          <w:rFonts w:ascii="Courier New" w:hAnsi="Courier New" w:cs="Courier New"/>
-          <w:sz w:val="20"/>
-          <w:szCs w:val="20"/>
-        </w:rPr>
-        <w:t xml:space="preserve"> = new </w:t>
-      </w:r>
-      <w:proofErr w:type="spellStart"/>
-      <w:r>
-        <w:rPr>
-          <w:rFonts w:ascii="Courier New" w:hAnsi="Courier New" w:cs="Courier New"/>
-          <w:sz w:val="20"/>
-          <w:szCs w:val="20"/>
-        </w:rPr>
-        <w:t>DataLine.Info</w:t>
-      </w:r>
-      <w:proofErr w:type="spellEnd"/>
-      <w:r>
-        <w:rPr>
-          <w:rFonts w:ascii="Courier New" w:hAnsi="Courier New" w:cs="Courier New"/>
-          <w:sz w:val="20"/>
-          <w:szCs w:val="20"/>
-        </w:rPr>
-        <w:t>(</w:t>
-      </w:r>
-      <w:proofErr w:type="spellStart"/>
-      <w:r>
-        <w:rPr>
-          <w:rFonts w:ascii="Courier New" w:hAnsi="Courier New" w:cs="Courier New"/>
-          <w:sz w:val="20"/>
-          <w:szCs w:val="20"/>
-        </w:rPr>
-        <w:t>TargetDataLine.class</w:t>
-      </w:r>
-      <w:proofErr w:type="spellEnd"/>
-      <w:r>
-        <w:rPr>
-          <w:rFonts w:ascii="Courier New" w:hAnsi="Courier New" w:cs="Courier New"/>
-          <w:sz w:val="20"/>
-          <w:szCs w:val="20"/>
-        </w:rPr>
-        <w:t xml:space="preserve">, format);      </w:t>
-      </w:r>
-    </w:p>
-    <w:p>
-      <w:pPr>
-        <w:spacing w:after="0"/>
-        <w:rPr>
-          <w:rFonts w:ascii="Courier New" w:hAnsi="Courier New" w:cs="Courier New"/>
-          <w:sz w:val="20"/>
-          <w:szCs w:val="20"/>
-        </w:rPr>
-      </w:pPr>
-      <w:proofErr w:type="spellStart"/>
-      <w:proofErr w:type="gramStart"/>
-      <w:r>
-        <w:rPr>
-          <w:rFonts w:ascii="Courier New" w:hAnsi="Courier New" w:cs="Courier New"/>
-          <w:sz w:val="20"/>
-          <w:szCs w:val="20"/>
-        </w:rPr>
-        <w:t>targetLine</w:t>
-      </w:r>
-      <w:proofErr w:type="spellEnd"/>
-      <w:proofErr w:type="gramEnd"/>
-      <w:r>
-        <w:rPr>
-          <w:rFonts w:ascii="Courier New" w:hAnsi="Courier New" w:cs="Courier New"/>
-          <w:sz w:val="20"/>
-          <w:szCs w:val="20"/>
-        </w:rPr>
-        <w:t xml:space="preserve"> = (</w:t>
-      </w:r>
-      <w:proofErr w:type="spellStart"/>
-      <w:r>
-        <w:rPr>
-          <w:rFonts w:ascii="Courier New" w:hAnsi="Courier New" w:cs="Courier New"/>
-          <w:sz w:val="20"/>
-          <w:szCs w:val="20"/>
-        </w:rPr>
-        <w:t>TargetDataLine</w:t>
-      </w:r>
-      <w:proofErr w:type="spellEnd"/>
-      <w:r>
-        <w:rPr>
-          <w:rFonts w:ascii="Courier New" w:hAnsi="Courier New" w:cs="Courier New"/>
-          <w:sz w:val="20"/>
-          <w:szCs w:val="20"/>
-        </w:rPr>
-        <w:t xml:space="preserve">) </w:t>
-      </w:r>
-      <w:proofErr w:type="spellStart"/>
-      <w:r>
-        <w:rPr>
-          <w:rFonts w:ascii="Courier New" w:hAnsi="Courier New" w:cs="Courier New"/>
-          <w:sz w:val="20"/>
-          <w:szCs w:val="20"/>
-        </w:rPr>
-        <w:t>AudioSystem.getLine</w:t>
-      </w:r>
-      <w:proofErr w:type="spellEnd"/>
-      <w:r>
-        <w:rPr>
-          <w:rFonts w:ascii="Courier New" w:hAnsi="Courier New" w:cs="Courier New"/>
-          <w:sz w:val="20"/>
-          <w:szCs w:val="20"/>
-        </w:rPr>
-        <w:t>(</w:t>
-      </w:r>
-      <w:proofErr w:type="spellStart"/>
-      <w:r>
-        <w:rPr>
-          <w:rFonts w:ascii="Courier New" w:hAnsi="Courier New" w:cs="Courier New"/>
-          <w:sz w:val="20"/>
-          <w:szCs w:val="20"/>
-        </w:rPr>
-        <w:t>targetInfo</w:t>
-      </w:r>
-      <w:proofErr w:type="spellEnd"/>
-      <w:r>
-        <w:rPr>
-          <w:rFonts w:ascii="Courier New" w:hAnsi="Courier New" w:cs="Courier New"/>
-          <w:sz w:val="20"/>
-          <w:szCs w:val="20"/>
-        </w:rPr>
-        <w:t>); //</w:t>
-      </w:r>
-      <w:r>
-        <w:rPr>
-          <w:rFonts w:ascii="Courier New" w:hAnsi="Courier New" w:cs="Courier New"/>
-          <w:sz w:val="20"/>
-          <w:szCs w:val="20"/>
-        </w:rPr>
-        <w:t>error</w:t>
-      </w:r>
-      <w:r>
-        <w:rPr>
-          <w:rFonts w:ascii="Courier New" w:hAnsi="Courier New" w:cs="Courier New"/>
-          <w:sz w:val="20"/>
-          <w:szCs w:val="20"/>
-        </w:rPr>
-        <w:t xml:space="preserve">       </w:t>
-      </w:r>
-    </w:p>
-    <w:p>
-      <w:pPr>
-        <w:spacing w:after="0"/>
-        <w:rPr>
-          <w:rFonts w:ascii="Courier New" w:hAnsi="Courier New" w:cs="Courier New"/>
-          <w:sz w:val="20"/>
-          <w:szCs w:val="20"/>
-        </w:rPr>
-      </w:pPr>
-      <w:proofErr w:type="spellStart"/>
-      <w:proofErr w:type="gramStart"/>
-      <w:r>
-        <w:rPr>
-          <w:rFonts w:ascii="Courier New" w:hAnsi="Courier New" w:cs="Courier New"/>
-          <w:sz w:val="20"/>
-          <w:szCs w:val="20"/>
-        </w:rPr>
-        <w:t>targetLine.open</w:t>
-      </w:r>
-      <w:proofErr w:type="spellEnd"/>
-      <w:r>
-        <w:rPr>
-          <w:rFonts w:ascii="Courier New" w:hAnsi="Courier New" w:cs="Courier New"/>
-          <w:sz w:val="20"/>
-          <w:szCs w:val="20"/>
-        </w:rPr>
-        <w:t>(</w:t>
-      </w:r>
-      <w:proofErr w:type="gramEnd"/>
-      <w:r>
-        <w:rPr>
-          <w:rFonts w:ascii="Courier New" w:hAnsi="Courier New" w:cs="Courier New"/>
-          <w:sz w:val="20"/>
-          <w:szCs w:val="20"/>
-        </w:rPr>
-        <w:t>format);</w:t>
-      </w:r>
-    </w:p>
-    <w:p>
-      <w:pPr>
-        <w:spacing w:after="0"/>
-        <w:rPr>
-          <w:rFonts w:cs="Times New Roman"/>
-          <w:sz w:val="20"/>
-          <w:szCs w:val="20"/>
-        </w:rPr>
-      </w:pPr>
-    </w:p>
-    <w:p>
-      <w:pPr>
-        <w:jc w:val="both"/>
-      </w:pPr>
-      <w:r>
-        <w:t xml:space="preserve">The </w:t>
-      </w:r>
-      <w:proofErr w:type="spellStart"/>
-      <w:r>
-        <w:t>targetLine</w:t>
-      </w:r>
-      <w:proofErr w:type="spellEnd"/>
-      <w:r>
-        <w:t xml:space="preserve"> object is used to record audio, and there are no problems with this when running on Windows machines</w:t>
-      </w:r>
-      <w:r>
-        <w:t xml:space="preserve"> or when running on the Linux machines available in the Swansea University Linux Lab. This problem is present only on the Raspberry Pi, regardless of whether it is running Oracle </w:t>
-      </w:r>
-      <w:r>
-        <w:rPr>
-          <w:color w:val="365F91" w:themeColor="accent1" w:themeShade="BF"/>
-        </w:rPr>
-        <w:t>JDK</w:t>
-      </w:r>
-      <w:r>
-        <w:t xml:space="preserve"> or </w:t>
-      </w:r>
-      <w:proofErr w:type="spellStart"/>
-      <w:r>
-        <w:t>OpenJDK</w:t>
-      </w:r>
-      <w:proofErr w:type="spellEnd"/>
-      <w:r>
-        <w:t xml:space="preserve">. The problem is believed to be related to the interaction </w:t>
-      </w:r>
-      <w:proofErr w:type="gramStart"/>
-      <w:r>
-        <w:t>between  Java’s</w:t>
-      </w:r>
-      <w:proofErr w:type="gramEnd"/>
-      <w:r>
-        <w:t xml:space="preserve"> </w:t>
-      </w:r>
-      <w:proofErr w:type="spellStart"/>
-      <w:r>
-        <w:t>AudioSystem</w:t>
-      </w:r>
-      <w:proofErr w:type="spellEnd"/>
-      <w:r>
-        <w:t xml:space="preserve"> libraries and the Raspberry Pi’s hardware, or perhaps with the </w:t>
-      </w:r>
-      <w:proofErr w:type="spellStart"/>
-      <w:r>
-        <w:t>Alsa</w:t>
-      </w:r>
-      <w:proofErr w:type="spellEnd"/>
-      <w:r>
-        <w:t xml:space="preserve"> audio mixer that managed Raspberry Pi audio in </w:t>
-      </w:r>
-      <w:proofErr w:type="spellStart"/>
-      <w:r>
-        <w:t>Raspbian</w:t>
-      </w:r>
-      <w:proofErr w:type="spellEnd"/>
-      <w:r>
-        <w:t>.</w:t>
-      </w:r>
-    </w:p>
-    <w:p>
-      <w:pPr>
-        <w:jc w:val="both"/>
-      </w:pPr>
-      <w:r>
-        <w:t xml:space="preserve">Considering the popularity of </w:t>
-      </w:r>
-      <w:proofErr w:type="spellStart"/>
-      <w:r>
-        <w:t>Debian</w:t>
-      </w:r>
-      <w:proofErr w:type="spellEnd"/>
-      <w:r>
-        <w:t xml:space="preserve">, and of </w:t>
-      </w:r>
-      <w:proofErr w:type="spellStart"/>
-      <w:r>
-        <w:t>Raspbian</w:t>
-      </w:r>
-      <w:proofErr w:type="spellEnd"/>
-      <w:r>
-        <w:t xml:space="preserve"> one Raspberry </w:t>
-      </w:r>
-      <w:proofErr w:type="spellStart"/>
-      <w:r>
-        <w:t>Pis</w:t>
-      </w:r>
-      <w:proofErr w:type="spellEnd"/>
-      <w:r>
-        <w:t xml:space="preserve">, and the fact that the libraries used to implement this </w:t>
-      </w:r>
-      <w:proofErr w:type="spellStart"/>
-      <w:r>
-        <w:t>TechCall</w:t>
-      </w:r>
-      <w:proofErr w:type="spellEnd"/>
-      <w:r>
-        <w:t xml:space="preserve"> class are included in the standard JDK, the idea that this wouldn’t work was completely unforeseen and unpredicted. Research carried out after the fact reveal that it is a fairly common issue that simply has no solution available to developers, however due to the nature of the problem and the fact that it was </w:t>
-      </w:r>
-      <w:r>
-        <w:lastRenderedPageBreak/>
-        <w:t>completely unforeseen meant that no research into whether a library included in the standard Java libraries would work was carried out.</w:t>
-      </w:r>
-    </w:p>
-    <w:p>
-      <w:pPr>
-        <w:jc w:val="both"/>
-      </w:pPr>
-      <w:r>
-        <w:t>As stated earlier, using Java SIP libraries to implement VOIP would likely have encountered the same problem when trying to access any microphone connected to the Raspberry Pi.</w:t>
-      </w:r>
-    </w:p>
-    <w:p>
-      <w:pPr>
-        <w:jc w:val="both"/>
-      </w:pPr>
-      <w:r>
-        <w:t>There are potential solutions to this issue, the most obvious of which would be to re-write the program in a different language (e.g. C# or more likely C++). However, a similar issue may well have been encountered in another language, and since it would require re-writing large portions of the project, it was deemed that this would simply take too long.</w:t>
-      </w:r>
-      <w:r>
-        <w:t xml:space="preserve"> It would perhaps be possible to only write a small program to record and send audio in a different language, then start it as a separate process from </w:t>
-      </w:r>
-      <w:proofErr w:type="spellStart"/>
-      <w:r>
-        <w:t>RemotePiManager</w:t>
-      </w:r>
-      <w:proofErr w:type="spellEnd"/>
-      <w:r>
-        <w:t xml:space="preserve"> and pass it the IP address to send the packets to, but this would likely be difficult to manage properly when the call ends and might well require a reboot of the device to restart a dropped or ended call.</w:t>
-      </w:r>
-    </w:p>
-    <w:p>
-      <w:pPr>
-        <w:jc w:val="both"/>
-      </w:pPr>
-      <w:r>
-        <w:t>Suffice it to say, the Raspberry Pi would not allow recording of microphone input, but it could play back the sound frames it received. This allowed one-way communication from the Technician to the end-user, which would be sufficient for the Technician to relay instructions, but doesn’t really allow the end-user to ask questions or explain anything.</w:t>
-      </w:r>
-    </w:p>
-    <w:p>
-      <w:pPr>
-        <w:jc w:val="both"/>
-      </w:pPr>
-      <w:r>
         <w:t>In reality, the process of using this device would usually begin with the end-user calling Tech Support on the phone for help with their problem, and only after exhausted other options would the Technician request that the user activate the camera and put it on. Ultimately, it’s likely that the Technician and end-user could and would maintain the phone call they were having, the exception to this being if the original call had been made on a wired phone. If they are already on the phone with each other, they could simply continue the phone call while the end user just wears the Raspberry Pi without a headset. Failing this, one-way communication is still possible using the Raspberry Pi and computer client, but the end-user would have to communicate with hand gestures, or by writing down more complicated questions and showing them to the camera, a cumbersome process but still a functional one.</w:t>
       </w:r>
     </w:p>
@@ -2645,6 +3190,56 @@
     </w:sectPr>
   </w:body>
 </w:document>
+</file>
+
+<file path=word/endnotes.xml><?xml version="1.0" encoding="utf-8"?>
+<w:endnotes xmlns:ve="http://schemas.openxmlformats.org/markup-compatibility/2006" xmlns:o="urn:schemas-microsoft-com:office:office" xmlns:r="http://schemas.openxmlformats.org/officeDocument/2006/relationships" xmlns:m="http://schemas.openxmlformats.org/officeDocument/2006/math" xmlns:v="urn:schemas-microsoft-com:vml" xmlns:wp="http://schemas.openxmlformats.org/drawingml/2006/wordprocessingDrawing" xmlns:w10="urn:schemas-microsoft-com:office:word" xmlns:w="http://schemas.openxmlformats.org/wordprocessingml/2006/main" xmlns:wne="http://schemas.microsoft.com/office/word/2006/wordml">
+  <w:endnote w:type="separator" w:id="-1">
+    <w:p>
+      <w:pPr>
+        <w:spacing w:after="0" w:line="240" w:lineRule="auto"/>
+      </w:pPr>
+      <w:r>
+        <w:separator/>
+      </w:r>
+    </w:p>
+  </w:endnote>
+  <w:endnote w:type="continuationSeparator" w:id="0">
+    <w:p>
+      <w:pPr>
+        <w:spacing w:after="0" w:line="240" w:lineRule="auto"/>
+      </w:pPr>
+      <w:r>
+        <w:continuationSeparator/>
+      </w:r>
+    </w:p>
+  </w:endnote>
+</w:endnotes>
+</file>
+
+<file path=word/footnotes.xml><?xml version="1.0" encoding="utf-8"?>
+<w:footnotes xmlns:ve="http://schemas.openxmlformats.org/markup-compatibility/2006" xmlns:o="urn:schemas-microsoft-com:office:office" xmlns:r="http://schemas.openxmlformats.org/officeDocument/2006/relationships" xmlns:m="http://schemas.openxmlformats.org/officeDocument/2006/math" xmlns:v="urn:schemas-microsoft-com:vml" xmlns:wp="http://schemas.openxmlformats.org/drawingml/2006/wordprocessingDrawing" xmlns:w10="urn:schemas-microsoft-com:office:word" xmlns:w="http://schemas.openxmlformats.org/wordprocessingml/2006/main" xmlns:wne="http://schemas.microsoft.com/office/word/2006/wordml">
+  <w:footnote w:type="separator" w:id="-1">
+    <w:p>
+      <w:pPr>
+        <w:spacing w:after="0" w:line="240" w:lineRule="auto"/>
+      </w:pPr>
+      <w:r>
+        <w:separator/>
+      </w:r>
+    </w:p>
+  </w:footnote>
+  <w:footnote w:type="continuationSeparator" w:id="0">
+    <w:p>
+      <w:pPr>
+        <w:spacing w:after="0" w:line="240" w:lineRule="auto"/>
+      </w:pPr>
+      <w:r>
+        <w:continuationSeparator/>
+      </w:r>
+    </w:p>
+  </w:footnote>
+</w:footnotes>
 </file>
 
 <file path=word/numbering.xml><?xml version="1.0" encoding="utf-8"?>
@@ -2981,10 +3576,31 @@
       <w:szCs w:val="26"/>
     </w:rPr>
   </w:style>
+  <w:style w:type="paragraph" w:styleId="Heading3">
+    <w:name w:val="heading 3"/>
+    <w:aliases w:val="code"/>
+    <w:basedOn w:val="Normal"/>
+    <w:next w:val="Normal"/>
+    <w:link w:val="Heading3Char"/>
+    <w:uiPriority w:val="9"/>
+    <w:unhideWhenUsed/>
+    <w:qFormat/>
+    <w:rsid w:val="009500E3"/>
+    <w:pPr>
+      <w:keepNext/>
+      <w:keepLines/>
+      <w:spacing w:before="200" w:after="0"/>
+      <w:outlineLvl w:val="2"/>
+    </w:pPr>
+    <w:rPr>
+      <w:rFonts w:ascii="Courier New" w:eastAsiaTheme="majorEastAsia" w:hAnsi="Courier New" w:cstheme="majorBidi"/>
+      <w:bCs/>
+      <w:sz w:val="20"/>
+    </w:rPr>
+  </w:style>
   <w:style w:type="character" w:default="1" w:styleId="DefaultParagraphFont">
     <w:name w:val="Default Paragraph Font"/>
     <w:uiPriority w:val="1"/>
-    <w:semiHidden/>
     <w:unhideWhenUsed/>
   </w:style>
   <w:style w:type="table" w:default="1" w:styleId="TableNormal">
@@ -3200,6 +3816,75 @@
       <w:ind w:left="720"/>
       <w:contextualSpacing/>
     </w:pPr>
+  </w:style>
+  <w:style w:type="character" w:customStyle="1" w:styleId="Heading3Char">
+    <w:name w:val="Heading 3 Char"/>
+    <w:aliases w:val="code Char"/>
+    <w:basedOn w:val="DefaultParagraphFont"/>
+    <w:link w:val="Heading3"/>
+    <w:uiPriority w:val="9"/>
+    <w:rsid w:val="009500E3"/>
+    <w:rPr>
+      <w:rFonts w:ascii="Courier New" w:eastAsiaTheme="majorEastAsia" w:hAnsi="Courier New" w:cstheme="majorBidi"/>
+      <w:bCs/>
+      <w:sz w:val="20"/>
+    </w:rPr>
+  </w:style>
+  <w:style w:type="paragraph" w:styleId="Header">
+    <w:name w:val="header"/>
+    <w:basedOn w:val="Normal"/>
+    <w:link w:val="HeaderChar"/>
+    <w:uiPriority w:val="99"/>
+    <w:semiHidden/>
+    <w:unhideWhenUsed/>
+    <w:rsid w:val="006405C1"/>
+    <w:pPr>
+      <w:tabs>
+        <w:tab w:val="center" w:pos="4513"/>
+        <w:tab w:val="right" w:pos="9026"/>
+      </w:tabs>
+      <w:spacing w:after="0" w:line="240" w:lineRule="auto"/>
+    </w:pPr>
+  </w:style>
+  <w:style w:type="character" w:customStyle="1" w:styleId="HeaderChar">
+    <w:name w:val="Header Char"/>
+    <w:basedOn w:val="DefaultParagraphFont"/>
+    <w:link w:val="Header"/>
+    <w:uiPriority w:val="99"/>
+    <w:semiHidden/>
+    <w:rsid w:val="006405C1"/>
+    <w:rPr>
+      <w:rFonts w:ascii="Times New Roman" w:hAnsi="Times New Roman"/>
+      <w:sz w:val="24"/>
+    </w:rPr>
+  </w:style>
+  <w:style w:type="paragraph" w:styleId="Footer">
+    <w:name w:val="footer"/>
+    <w:basedOn w:val="Normal"/>
+    <w:link w:val="FooterChar"/>
+    <w:uiPriority w:val="99"/>
+    <w:semiHidden/>
+    <w:unhideWhenUsed/>
+    <w:rsid w:val="006405C1"/>
+    <w:pPr>
+      <w:tabs>
+        <w:tab w:val="center" w:pos="4513"/>
+        <w:tab w:val="right" w:pos="9026"/>
+      </w:tabs>
+      <w:spacing w:after="0" w:line="240" w:lineRule="auto"/>
+    </w:pPr>
+  </w:style>
+  <w:style w:type="character" w:customStyle="1" w:styleId="FooterChar">
+    <w:name w:val="Footer Char"/>
+    <w:basedOn w:val="DefaultParagraphFont"/>
+    <w:link w:val="Footer"/>
+    <w:uiPriority w:val="99"/>
+    <w:semiHidden/>
+    <w:rsid w:val="006405C1"/>
+    <w:rPr>
+      <w:rFonts w:ascii="Times New Roman" w:hAnsi="Times New Roman"/>
+      <w:sz w:val="24"/>
+    </w:rPr>
   </w:style>
 </w:styles>
 </file>

</xml_diff>

<commit_message>
Fixed numerous control enable/disable bugs in GUI Fixed bug where hanging up a call and starting a new one would cause exception Fixed bug where ending a call would cause the program to hang on socket/close Fixed bug where timeout was not set on socket for calls Removed extraneous System.out.println in numerous classes Disables non-functioning features in techCall of RemotePiManager Removed unused event listeneres from GUI Moved start call button on GUI to the call panel Changed remove issue and equipment to remove 'selected' issue and equipment Changed where RemotePiManager finds details.conf to home/pi/RemotePiManager Added function to RemotePiManager to handle creating call handlers
</commit_message>
<xml_diff>
--- a/report/Report.docx
+++ b/report/Report.docx
@@ -3038,12 +3038,14 @@
       <w:r>
         <w:t xml:space="preserve"> or </w:t>
       </w:r>
+      <w:proofErr w:type="spellStart"/>
       <w:r>
         <w:rPr>
           <w:color w:val="FF0000"/>
         </w:rPr>
         <w:t>Facetime</w:t>
       </w:r>
+      <w:proofErr w:type="spellEnd"/>
       <w:r>
         <w:t>.</w:t>
       </w:r>
@@ -3146,7 +3148,15 @@
         <w:t>and USB and other ports to add generic</w:t>
       </w:r>
       <w:r>
-        <w:t xml:space="preserve"> accessories. A WiFi adapter would allow it to connect to the internet and a headset would allow voice communication. Due to the fact that the Raspberry Pi 2 is powered via a Mini-USB port, it can even be powered using a smart phone power bank, meaning it can be portable and even wearable, as it is a small device. It has low power requirements and so can be powered for a significant length of time by a relatively cheap power pack. Also, the fact that it is effectively a small computer means it is inherently capable of running applications with no extra development license costs, allowing for modification for management by a remote desktop client. If nothing else, a solution built upon a Raspberry Pi would serve as an excellent proof of concept to justify increasing the budget to expand upon this project to develop a potentially better system.</w:t>
+        <w:t xml:space="preserve"> accessories. A </w:t>
+      </w:r>
+      <w:proofErr w:type="spellStart"/>
+      <w:r>
+        <w:t>WiFi</w:t>
+      </w:r>
+      <w:proofErr w:type="spellEnd"/>
+      <w:r>
+        <w:t xml:space="preserve"> adapter would allow it to connect to the internet and a headset would allow voice communication. Due to the fact that the Raspberry Pi 2 is powered via a Mini-USB port, it can even be powered using a smart phone power bank, meaning it can be portable and even wearable, as it is a small device. It has low power requirements and so can be powered for a significant length of time by a relatively cheap power pack. Also, the fact that it is effectively a small computer means it is inherently capable of running applications with no extra development license costs, allowing for modification for management by a remote desktop client. If nothing else, a solution built upon a Raspberry Pi would serve as an excellent proof of concept to justify increasing the budget to expand upon this project to develop a potentially better system.</w:t>
       </w:r>
     </w:p>
     <w:p>
@@ -3752,12 +3762,14 @@
       <w:r>
         <w:t xml:space="preserve"> web service running on a </w:t>
       </w:r>
+      <w:proofErr w:type="spellStart"/>
       <w:r>
         <w:rPr>
           <w:color w:val="FF0000"/>
         </w:rPr>
         <w:t>GlassFish</w:t>
       </w:r>
+      <w:proofErr w:type="spellEnd"/>
       <w:r>
         <w:t xml:space="preserve"> server</w:t>
       </w:r>
@@ -3765,7 +3777,15 @@
         <w:t xml:space="preserve"> along with a database to store data</w:t>
       </w:r>
       <w:r>
-        <w:t>. It is important to note that deploying to an actual server machine is beyond the scope of this project, as WVN will need to set up their own services to run the system.</w:t>
+        <w:t xml:space="preserve">. It is important to note that deploying to an actual server machine is beyond the scope of this project, as WVN will need to set up </w:t>
+      </w:r>
+      <w:proofErr w:type="gramStart"/>
+      <w:r>
+        <w:t>their own</w:t>
+      </w:r>
+      <w:proofErr w:type="gramEnd"/>
+      <w:r>
+        <w:t xml:space="preserve"> services to run the system.</w:t>
       </w:r>
     </w:p>
     <w:p>
@@ -4054,13 +4074,23 @@
         </w:rPr>
         <w:t xml:space="preserve">n </w:t>
       </w:r>
+      <w:proofErr w:type="spellStart"/>
       <w:r>
         <w:rPr>
           <w:rFonts w:cs="Times New Roman"/>
           <w:color w:val="FF0000"/>
           <w:szCs w:val="24"/>
         </w:rPr>
-        <w:t xml:space="preserve">EasyAcc </w:t>
+        <w:t>EasyAcc</w:t>
+      </w:r>
+      <w:proofErr w:type="spellEnd"/>
+      <w:r>
+        <w:rPr>
+          <w:rFonts w:cs="Times New Roman"/>
+          <w:color w:val="FF0000"/>
+          <w:szCs w:val="24"/>
+        </w:rPr>
+        <w:t xml:space="preserve"> </w:t>
       </w:r>
       <w:r>
         <w:rPr>
@@ -4117,7 +4147,27 @@
           <w:color w:val="FF0000"/>
           <w:szCs w:val="24"/>
         </w:rPr>
-        <w:t>Microsoft Lifechat LX-3000</w:t>
+        <w:t xml:space="preserve">Microsoft </w:t>
+      </w:r>
+      <w:proofErr w:type="spellStart"/>
+      <w:r>
+        <w:rPr>
+          <w:rFonts w:cs="Times New Roman"/>
+          <w:bCs/>
+          <w:color w:val="FF0000"/>
+          <w:szCs w:val="24"/>
+        </w:rPr>
+        <w:t>Lifechat</w:t>
+      </w:r>
+      <w:proofErr w:type="spellEnd"/>
+      <w:r>
+        <w:rPr>
+          <w:rFonts w:cs="Times New Roman"/>
+          <w:bCs/>
+          <w:color w:val="FF0000"/>
+          <w:szCs w:val="24"/>
+        </w:rPr>
+        <w:t xml:space="preserve"> LX-3000</w:t>
       </w:r>
       <w:r>
         <w:rPr>
@@ -4144,6 +4194,7 @@
         </w:rPr>
         <w:t xml:space="preserve"> to provide audio support for the voice chat portion of the project, a </w:t>
       </w:r>
+      <w:proofErr w:type="spellStart"/>
       <w:r>
         <w:rPr>
           <w:rFonts w:cs="Times New Roman"/>
@@ -4151,7 +4202,57 @@
           <w:color w:val="FF0000"/>
           <w:szCs w:val="24"/>
         </w:rPr>
-        <w:t>Dynamode Nano USB WL-700N-RXS Wifi Adapter</w:t>
+        <w:t>Dynamode</w:t>
+      </w:r>
+      <w:proofErr w:type="spellEnd"/>
+      <w:r>
+        <w:rPr>
+          <w:rFonts w:cs="Times New Roman"/>
+          <w:bCs/>
+          <w:color w:val="FF0000"/>
+          <w:szCs w:val="24"/>
+        </w:rPr>
+        <w:t xml:space="preserve"> </w:t>
+      </w:r>
+      <w:proofErr w:type="spellStart"/>
+      <w:r>
+        <w:rPr>
+          <w:rFonts w:cs="Times New Roman"/>
+          <w:bCs/>
+          <w:color w:val="FF0000"/>
+          <w:szCs w:val="24"/>
+        </w:rPr>
+        <w:t>Nano</w:t>
+      </w:r>
+      <w:proofErr w:type="spellEnd"/>
+      <w:r>
+        <w:rPr>
+          <w:rFonts w:cs="Times New Roman"/>
+          <w:bCs/>
+          <w:color w:val="FF0000"/>
+          <w:szCs w:val="24"/>
+        </w:rPr>
+        <w:t xml:space="preserve"> USB WL-700N-RXS </w:t>
+      </w:r>
+      <w:proofErr w:type="spellStart"/>
+      <w:r>
+        <w:rPr>
+          <w:rFonts w:cs="Times New Roman"/>
+          <w:bCs/>
+          <w:color w:val="FF0000"/>
+          <w:szCs w:val="24"/>
+        </w:rPr>
+        <w:t>Wifi</w:t>
+      </w:r>
+      <w:proofErr w:type="spellEnd"/>
+      <w:r>
+        <w:rPr>
+          <w:rFonts w:cs="Times New Roman"/>
+          <w:bCs/>
+          <w:color w:val="FF0000"/>
+          <w:szCs w:val="24"/>
+        </w:rPr>
+        <w:t xml:space="preserve"> Adapter</w:t>
       </w:r>
       <w:r>
         <w:rPr>
@@ -4266,6 +4367,7 @@
         </w:rPr>
         <w:t xml:space="preserve">An OS called </w:t>
       </w:r>
+      <w:proofErr w:type="spellStart"/>
       <w:r>
         <w:rPr>
           <w:rFonts w:cs="Times New Roman"/>
@@ -4275,6 +4377,7 @@
         </w:rPr>
         <w:t>Raspbian</w:t>
       </w:r>
+      <w:proofErr w:type="spellEnd"/>
       <w:r>
         <w:rPr>
           <w:rFonts w:cs="Times New Roman"/>
@@ -4291,6 +4394,7 @@
         </w:rPr>
         <w:t xml:space="preserve">the </w:t>
       </w:r>
+      <w:proofErr w:type="spellStart"/>
       <w:r>
         <w:rPr>
           <w:rFonts w:cs="Times New Roman"/>
@@ -4298,8 +4402,9 @@
           <w:color w:val="FF0000"/>
           <w:szCs w:val="24"/>
         </w:rPr>
-        <w:t>Debian Wheezy</w:t>
-      </w:r>
+        <w:t>Debian</w:t>
+      </w:r>
+      <w:proofErr w:type="spellEnd"/>
       <w:r>
         <w:rPr>
           <w:rFonts w:cs="Times New Roman"/>
@@ -4307,6 +4412,15 @@
           <w:color w:val="FF0000"/>
           <w:szCs w:val="24"/>
         </w:rPr>
+        <w:t xml:space="preserve"> Wheezy</w:t>
+      </w:r>
+      <w:r>
+        <w:rPr>
+          <w:rFonts w:cs="Times New Roman"/>
+          <w:bCs/>
+          <w:color w:val="FF0000"/>
+          <w:szCs w:val="24"/>
+        </w:rPr>
         <w:t xml:space="preserve"> Linux distribution</w:t>
       </w:r>
       <w:r>
@@ -4323,7 +4437,25 @@
           <w:bCs/>
           <w:szCs w:val="24"/>
         </w:rPr>
-        <w:t>ted OS for Raspberry Pi, and it</w:t>
+        <w:t xml:space="preserve">ted OS for Raspberry </w:t>
+      </w:r>
+      <w:proofErr w:type="gramStart"/>
+      <w:r>
+        <w:rPr>
+          <w:rFonts w:cs="Times New Roman"/>
+          <w:bCs/>
+          <w:szCs w:val="24"/>
+        </w:rPr>
+        <w:t>Pi,</w:t>
+      </w:r>
+      <w:proofErr w:type="gramEnd"/>
+      <w:r>
+        <w:rPr>
+          <w:rFonts w:cs="Times New Roman"/>
+          <w:bCs/>
+          <w:szCs w:val="24"/>
+        </w:rPr>
+        <w:t xml:space="preserve"> and it</w:t>
       </w:r>
       <w:r>
         <w:rPr>
@@ -4490,23 +4622,123 @@
           <w:bCs/>
           <w:szCs w:val="24"/>
         </w:rPr>
-        <w:t>Once powered, the Raspiconfig utility was loaded and settings to enable the Camera Module, to enable SSH</w:t>
-      </w:r>
+        <w:t xml:space="preserve">Once powered, the </w:t>
+      </w:r>
+      <w:proofErr w:type="spellStart"/>
       <w:r>
         <w:rPr>
           <w:rFonts w:cs="Times New Roman"/>
           <w:bCs/>
           <w:szCs w:val="24"/>
         </w:rPr>
-        <w:t>, to expand the size of the partition accessible to Raspbian</w:t>
-      </w:r>
+        <w:t>Raspiconfig</w:t>
+      </w:r>
+      <w:proofErr w:type="spellEnd"/>
       <w:r>
         <w:rPr>
           <w:rFonts w:cs="Times New Roman"/>
           <w:bCs/>
           <w:szCs w:val="24"/>
         </w:rPr>
-        <w:t xml:space="preserve">, and to enable WiFi were set using the utility. Once these settings were enabled, the Raspberry Pi was rebooted and connected to a Router (again supplied by the developer) via Ethernet cable to allow for access via SSH. Once powered up again, an attempt was made to configure WiFi settings, which is performed by editing the WPA_Supplicant.conf file located in /etc/WPA_Supplicant. </w:t>
+        <w:t xml:space="preserve"> utility was loaded and settings to enable the Camera Module, to enable SSH</w:t>
+      </w:r>
+      <w:r>
+        <w:rPr>
+          <w:rFonts w:cs="Times New Roman"/>
+          <w:bCs/>
+          <w:szCs w:val="24"/>
+        </w:rPr>
+        <w:t xml:space="preserve">, to expand the size of the partition accessible to </w:t>
+      </w:r>
+      <w:proofErr w:type="spellStart"/>
+      <w:r>
+        <w:rPr>
+          <w:rFonts w:cs="Times New Roman"/>
+          <w:bCs/>
+          <w:szCs w:val="24"/>
+        </w:rPr>
+        <w:t>Raspbian</w:t>
+      </w:r>
+      <w:proofErr w:type="spellEnd"/>
+      <w:r>
+        <w:rPr>
+          <w:rFonts w:cs="Times New Roman"/>
+          <w:bCs/>
+          <w:szCs w:val="24"/>
+        </w:rPr>
+        <w:t xml:space="preserve">, and to enable </w:t>
+      </w:r>
+      <w:proofErr w:type="spellStart"/>
+      <w:r>
+        <w:rPr>
+          <w:rFonts w:cs="Times New Roman"/>
+          <w:bCs/>
+          <w:szCs w:val="24"/>
+        </w:rPr>
+        <w:t>WiFi</w:t>
+      </w:r>
+      <w:proofErr w:type="spellEnd"/>
+      <w:r>
+        <w:rPr>
+          <w:rFonts w:cs="Times New Roman"/>
+          <w:bCs/>
+          <w:szCs w:val="24"/>
+        </w:rPr>
+        <w:t xml:space="preserve"> were set using the utility. Once these settings were enabled, the Raspberry Pi was rebooted and connected to a Router (again supplied by the developer) via Ethernet cable to allow for access via SSH. Once powered up again, an attempt was made to configure </w:t>
+      </w:r>
+      <w:proofErr w:type="spellStart"/>
+      <w:r>
+        <w:rPr>
+          <w:rFonts w:cs="Times New Roman"/>
+          <w:bCs/>
+          <w:szCs w:val="24"/>
+        </w:rPr>
+        <w:t>WiFi</w:t>
+      </w:r>
+      <w:proofErr w:type="spellEnd"/>
+      <w:r>
+        <w:rPr>
+          <w:rFonts w:cs="Times New Roman"/>
+          <w:bCs/>
+          <w:szCs w:val="24"/>
+        </w:rPr>
+        <w:t xml:space="preserve"> settings, which is performed by editing the </w:t>
+      </w:r>
+      <w:proofErr w:type="spellStart"/>
+      <w:r>
+        <w:rPr>
+          <w:rFonts w:cs="Times New Roman"/>
+          <w:bCs/>
+          <w:szCs w:val="24"/>
+        </w:rPr>
+        <w:t>WPA_Supplicant.conf</w:t>
+      </w:r>
+      <w:proofErr w:type="spellEnd"/>
+      <w:r>
+        <w:rPr>
+          <w:rFonts w:cs="Times New Roman"/>
+          <w:bCs/>
+          <w:szCs w:val="24"/>
+        </w:rPr>
+        <w:t xml:space="preserve"> file located in /etc/</w:t>
+      </w:r>
+      <w:proofErr w:type="spellStart"/>
+      <w:r>
+        <w:rPr>
+          <w:rFonts w:cs="Times New Roman"/>
+          <w:bCs/>
+          <w:szCs w:val="24"/>
+        </w:rPr>
+        <w:t>WPA_Supplicant</w:t>
+      </w:r>
+      <w:proofErr w:type="spellEnd"/>
+      <w:r>
+        <w:rPr>
+          <w:rFonts w:cs="Times New Roman"/>
+          <w:bCs/>
+          <w:szCs w:val="24"/>
+        </w:rPr>
+        <w:t xml:space="preserve">. </w:t>
       </w:r>
       <w:r>
         <w:rPr>
@@ -4546,6 +4778,7 @@
           <w:lang w:eastAsia="en-GB"/>
         </w:rPr>
       </w:pPr>
+      <w:proofErr w:type="gramStart"/>
       <w:r>
         <w:rPr>
           <w:rFonts w:ascii="Courier New" w:eastAsia="Times New Roman" w:hAnsi="Courier New" w:cs="Courier New"/>
@@ -4553,8 +4786,9 @@
           <w:szCs w:val="20"/>
           <w:lang w:eastAsia="en-GB"/>
         </w:rPr>
-        <w:t>network={</w:t>
-      </w:r>
+        <w:t>network</w:t>
+      </w:r>
+      <w:proofErr w:type="gramEnd"/>
       <w:r>
         <w:rPr>
           <w:rFonts w:ascii="Courier New" w:eastAsia="Times New Roman" w:hAnsi="Courier New" w:cs="Courier New"/>
@@ -4562,8 +4796,7 @@
           <w:szCs w:val="20"/>
           <w:lang w:eastAsia="en-GB"/>
         </w:rPr>
-        <w:br/>
-        <w:t>ssid="</w:t>
+        <w:t>={</w:t>
       </w:r>
       <w:r>
         <w:rPr>
@@ -4572,8 +4805,9 @@
           <w:szCs w:val="20"/>
           <w:lang w:eastAsia="en-GB"/>
         </w:rPr>
-        <w:t>NETWORKNAME</w:t>
-      </w:r>
+        <w:br/>
+      </w:r>
+      <w:proofErr w:type="spellStart"/>
       <w:r>
         <w:rPr>
           <w:rFonts w:ascii="Courier New" w:eastAsia="Times New Roman" w:hAnsi="Courier New" w:cs="Courier New"/>
@@ -4581,8 +4815,9 @@
           <w:szCs w:val="20"/>
           <w:lang w:eastAsia="en-GB"/>
         </w:rPr>
-        <w:t>"</w:t>
-      </w:r>
+        <w:t>ssid</w:t>
+      </w:r>
+      <w:proofErr w:type="spellEnd"/>
       <w:r>
         <w:rPr>
           <w:rFonts w:ascii="Courier New" w:eastAsia="Times New Roman" w:hAnsi="Courier New" w:cs="Courier New"/>
@@ -4590,8 +4825,54 @@
           <w:szCs w:val="20"/>
           <w:lang w:eastAsia="en-GB"/>
         </w:rPr>
+        <w:t>="</w:t>
+      </w:r>
+      <w:r>
+        <w:rPr>
+          <w:rFonts w:ascii="Courier New" w:eastAsia="Times New Roman" w:hAnsi="Courier New" w:cs="Courier New"/>
+          <w:sz w:val="20"/>
+          <w:szCs w:val="20"/>
+          <w:lang w:eastAsia="en-GB"/>
+        </w:rPr>
+        <w:t>NETWORKNAME</w:t>
+      </w:r>
+      <w:r>
+        <w:rPr>
+          <w:rFonts w:ascii="Courier New" w:eastAsia="Times New Roman" w:hAnsi="Courier New" w:cs="Courier New"/>
+          <w:sz w:val="20"/>
+          <w:szCs w:val="20"/>
+          <w:lang w:eastAsia="en-GB"/>
+        </w:rPr>
+        <w:t>"</w:t>
+      </w:r>
+      <w:r>
+        <w:rPr>
+          <w:rFonts w:ascii="Courier New" w:eastAsia="Times New Roman" w:hAnsi="Courier New" w:cs="Courier New"/>
+          <w:sz w:val="20"/>
+          <w:szCs w:val="20"/>
+          <w:lang w:eastAsia="en-GB"/>
+        </w:rPr>
         <w:br/>
-        <w:t>psk="</w:t>
+      </w:r>
+      <w:proofErr w:type="spellStart"/>
+      <w:r>
+        <w:rPr>
+          <w:rFonts w:ascii="Courier New" w:eastAsia="Times New Roman" w:hAnsi="Courier New" w:cs="Courier New"/>
+          <w:sz w:val="20"/>
+          <w:szCs w:val="20"/>
+          <w:lang w:eastAsia="en-GB"/>
+        </w:rPr>
+        <w:t>psk</w:t>
+      </w:r>
+      <w:proofErr w:type="spellEnd"/>
+      <w:r>
+        <w:rPr>
+          <w:rFonts w:ascii="Courier New" w:eastAsia="Times New Roman" w:hAnsi="Courier New" w:cs="Courier New"/>
+          <w:sz w:val="20"/>
+          <w:szCs w:val="20"/>
+          <w:lang w:eastAsia="en-GB"/>
+        </w:rPr>
+        <w:t>="</w:t>
       </w:r>
       <w:r>
         <w:rPr>
@@ -4652,43 +4933,84 @@
         </w:rPr>
       </w:pPr>
       <w:r>
-        <w:t xml:space="preserve">Adding this snippet should have allowed the Raspberry Pi to connect to the router wirelessly, but this didn’t work. After a brief investigation it was found that the Nano USB WiFi Adapter was faulty, and would quickly overheat and malfunction. After a cursory search, it was found this was a common problem with this adapter. To remedy </w:t>
+        <w:t xml:space="preserve">Adding this snippet should have allowed the Raspberry Pi to connect to the router wirelessly, but this didn’t work. After a brief investigation it was found that the </w:t>
+      </w:r>
+      <w:proofErr w:type="spellStart"/>
+      <w:r>
+        <w:t>Nano</w:t>
+      </w:r>
+      <w:proofErr w:type="spellEnd"/>
+      <w:r>
+        <w:t xml:space="preserve"> USB </w:t>
+      </w:r>
+      <w:proofErr w:type="spellStart"/>
+      <w:r>
+        <w:t>WiFi</w:t>
+      </w:r>
+      <w:proofErr w:type="spellEnd"/>
+      <w:r>
+        <w:t xml:space="preserve"> Adapter was faulty, and would quickly overheat and malfunction. After a cursory search, it was found this was a common problem with this adapter. To remedy </w:t>
       </w:r>
       <w:r>
         <w:lastRenderedPageBreak/>
         <w:t xml:space="preserve">this, an </w:t>
       </w:r>
+      <w:proofErr w:type="spellStart"/>
       <w:r>
         <w:rPr>
           <w:bCs/>
           <w:color w:val="FF0000"/>
         </w:rPr>
-        <w:t>Edimax EW-7811UN Wireless Nano USB Adapter</w:t>
-      </w:r>
+        <w:t>Edimax</w:t>
+      </w:r>
+      <w:proofErr w:type="spellEnd"/>
       <w:r>
         <w:rPr>
           <w:bCs/>
           <w:color w:val="FF0000"/>
         </w:rPr>
-        <w:t xml:space="preserve"> </w:t>
-      </w:r>
-      <w:r>
-        <w:rPr>
-          <w:bCs/>
-        </w:rPr>
-        <w:t>was purchased as a replacement</w:t>
-      </w:r>
-      <w:r>
-        <w:rPr>
-          <w:bCs/>
-        </w:rPr>
-        <w:t xml:space="preserve">, chosen largely due to its </w:t>
-      </w:r>
+        <w:t xml:space="preserve"> EW-7811UN Wireless </w:t>
+      </w:r>
+      <w:proofErr w:type="spellStart"/>
       <w:r>
         <w:rPr>
           <w:bCs/>
           <w:color w:val="FF0000"/>
         </w:rPr>
+        <w:t>Nano</w:t>
+      </w:r>
+      <w:proofErr w:type="spellEnd"/>
+      <w:r>
+        <w:rPr>
+          <w:bCs/>
+          <w:color w:val="FF0000"/>
+        </w:rPr>
+        <w:t xml:space="preserve"> USB Adapter</w:t>
+      </w:r>
+      <w:r>
+        <w:rPr>
+          <w:bCs/>
+          <w:color w:val="FF0000"/>
+        </w:rPr>
+        <w:t xml:space="preserve"> </w:t>
+      </w:r>
+      <w:r>
+        <w:rPr>
+          <w:bCs/>
+        </w:rPr>
+        <w:t>was purchased as a replacement</w:t>
+      </w:r>
+      <w:r>
+        <w:rPr>
+          <w:bCs/>
+        </w:rPr>
+        <w:t xml:space="preserve">, chosen largely due to its </w:t>
+      </w:r>
+      <w:r>
+        <w:rPr>
+          <w:bCs/>
+          <w:color w:val="FF0000"/>
+        </w:rPr>
         <w:t>purported reliability</w:t>
       </w:r>
       <w:r>
@@ -4703,7 +5025,15 @@
         <w:jc w:val="both"/>
       </w:pPr>
       <w:r>
-        <w:t xml:space="preserve">Once the new WiFi adapter was installed, the Raspberry Pi quickly connected to the router, and SSH was possible over the </w:t>
+        <w:t xml:space="preserve">Once the new </w:t>
+      </w:r>
+      <w:proofErr w:type="spellStart"/>
+      <w:r>
+        <w:t>WiFi</w:t>
+      </w:r>
+      <w:proofErr w:type="spellEnd"/>
+      <w:r>
+        <w:t xml:space="preserve"> adapter was installed, the Raspberry Pi quickly connected to the router, and SSH was possible over the </w:t>
       </w:r>
       <w:r>
         <w:rPr>
@@ -4732,12 +5062,14 @@
       <w:r>
         <w:t xml:space="preserve">common tool called </w:t>
       </w:r>
+      <w:proofErr w:type="spellStart"/>
       <w:r>
         <w:rPr>
           <w:color w:val="FF0000"/>
         </w:rPr>
         <w:t>WinSCP</w:t>
       </w:r>
+      <w:proofErr w:type="spellEnd"/>
       <w:r>
         <w:rPr>
           <w:color w:val="FF0000"/>
@@ -4787,7 +5119,15 @@
         <w:t xml:space="preserve">IP </w:t>
       </w:r>
       <w:r>
-        <w:t>Camera, WiFi Camera, and Security Camera purposes (</w:t>
+        <w:t xml:space="preserve">Camera, </w:t>
+      </w:r>
+      <w:proofErr w:type="spellStart"/>
+      <w:r>
+        <w:t>WiFi</w:t>
+      </w:r>
+      <w:proofErr w:type="spellEnd"/>
+      <w:r>
+        <w:t xml:space="preserve"> Camera, and Security Camera purposes (</w:t>
       </w:r>
       <w:r>
         <w:t>s</w:t>
@@ -4851,54 +5191,23 @@
       <w:r>
         <w:t xml:space="preserve"> </w:t>
       </w:r>
+      <w:proofErr w:type="spellStart"/>
       <w:r>
         <w:rPr>
           <w:rFonts w:ascii="Courier New" w:hAnsi="Courier New" w:cs="Courier New"/>
           <w:sz w:val="20"/>
           <w:szCs w:val="20"/>
         </w:rPr>
-        <w:t>sudo a</w:t>
-      </w:r>
+        <w:t>sudo</w:t>
+      </w:r>
+      <w:proofErr w:type="spellEnd"/>
       <w:r>
         <w:rPr>
           <w:rFonts w:ascii="Courier New" w:hAnsi="Courier New" w:cs="Courier New"/>
           <w:sz w:val="20"/>
           <w:szCs w:val="20"/>
         </w:rPr>
-        <w:t>pt-get install motion</w:t>
-      </w:r>
-      <w:r>
-        <w:t xml:space="preserve">. </w:t>
-      </w:r>
-      <w:r>
-        <w:t>Upon re</w:t>
-      </w:r>
-      <w:r>
-        <w:t>cei</w:t>
-      </w:r>
-      <w:r>
-        <w:t xml:space="preserve">ving this instruction, the </w:t>
-      </w:r>
-      <w:r>
-        <w:rPr>
-          <w:color w:val="0070C0"/>
-        </w:rPr>
-        <w:t>APT</w:t>
-      </w:r>
-      <w:r>
-        <w:t xml:space="preserve"> </w:t>
-      </w:r>
-      <w:r>
-        <w:rPr>
-          <w:color w:val="FF0000"/>
-        </w:rPr>
-        <w:t>(Advanced Packaging Tool)</w:t>
-      </w:r>
-      <w:r>
-        <w:t xml:space="preserve"> provided by Raspbian looks up</w:t>
-      </w:r>
-      <w:r>
-        <w:t xml:space="preserve"> the package in its stored Debian Sources file found in /etc/apt/sources.list (which is updated using </w:t>
+        <w:t xml:space="preserve"> a</w:t>
       </w:r>
       <w:r>
         <w:rPr>
@@ -4906,500 +5215,82 @@
           <w:sz w:val="20"/>
           <w:szCs w:val="20"/>
         </w:rPr>
-        <w:t>apt-get update</w:t>
-      </w:r>
-      <w:r>
-        <w:t>), and then calculate</w:t>
-      </w:r>
-      <w:r>
-        <w:t>s</w:t>
-      </w:r>
-      <w:r>
-        <w:t xml:space="preserve"> all dependencies of the package that weren’t already installed, and download</w:t>
-      </w:r>
-      <w:r>
-        <w:t>s</w:t>
-      </w:r>
-      <w:r>
-        <w:t xml:space="preserve"> and install</w:t>
-      </w:r>
-      <w:r>
-        <w:t>s</w:t>
-      </w:r>
-      <w:r>
-        <w:t xml:space="preserve"> the package and all its depe</w:t>
-      </w:r>
-      <w:r>
-        <w:t>ndencies. However, this requires</w:t>
-      </w:r>
-      <w:r>
-        <w:t xml:space="preserve"> an internet connection to work, and it </w:t>
-      </w:r>
-      <w:r>
-        <w:t>was proving</w:t>
-      </w:r>
-      <w:r>
-        <w:t xml:space="preserve"> impossible to connect the Raspberry Pi to the internet provided by the university, Eduroam. Unfortunately, the developer lived in university accommodation and had no other access to the internet. Instead, an attempt was made to install Motion and its dependencies manually </w:t>
-      </w:r>
-      <w:r>
-        <w:t xml:space="preserve">by finding them in the </w:t>
-      </w:r>
-      <w:r>
-        <w:rPr>
-          <w:color w:val="FF0000"/>
-        </w:rPr>
-        <w:t>Raspbian Repository Archive</w:t>
-      </w:r>
-      <w:r>
-        <w:t>, writing them to the SD card, and de</w:t>
-      </w:r>
-      <w:r>
-        <w:t>-</w:t>
-      </w:r>
-      <w:r>
-        <w:t>packaging them on the Raspberry Pi.</w:t>
-      </w:r>
-      <w:r>
-        <w:t xml:space="preserve"> This did not work</w:t>
-      </w:r>
-      <w:r>
-        <w:t>, and progress was halted until internet access could be established.</w:t>
-      </w:r>
-      <w:r>
-        <w:t xml:space="preserve"> A full reinstall of Raspbian was then performed to remove the mismatched software and dependencies and to reset any </w:t>
-      </w:r>
-      <w:r>
-        <w:lastRenderedPageBreak/>
-        <w:t>configuration options that were</w:t>
-      </w:r>
-      <w:r>
-        <w:t xml:space="preserve"> potentially</w:t>
-      </w:r>
-      <w:r>
-        <w:t xml:space="preserve"> </w:t>
-      </w:r>
-      <w:r>
-        <w:t xml:space="preserve">incorrectly </w:t>
-      </w:r>
-      <w:r>
-        <w:t>changed in efforts to connect the Raspberry Pi to Eduroam.</w:t>
-      </w:r>
-    </w:p>
-    <w:p>
-      <w:pPr>
-        <w:jc w:val="both"/>
-      </w:pPr>
-      <w:r>
-        <w:t xml:space="preserve">Internet access was eventually achieved by registering the Raspberry Pi to another internet service provided by the university, Swis-lite, that is usually reserved for game consoles. Once connected, running the command </w:t>
-      </w:r>
+        <w:t xml:space="preserve">pt-get </w:t>
+      </w:r>
+      <w:proofErr w:type="gramStart"/>
       <w:r>
         <w:rPr>
           <w:rFonts w:ascii="Courier New" w:hAnsi="Courier New" w:cs="Courier New"/>
           <w:sz w:val="20"/>
           <w:szCs w:val="20"/>
         </w:rPr>
-        <w:t>sudo a</w:t>
-      </w:r>
+        <w:t>install</w:t>
+      </w:r>
+      <w:proofErr w:type="gramEnd"/>
       <w:r>
         <w:rPr>
           <w:rFonts w:ascii="Courier New" w:hAnsi="Courier New" w:cs="Courier New"/>
           <w:sz w:val="20"/>
           <w:szCs w:val="20"/>
         </w:rPr>
-        <w:t>pt-get install motion</w:t>
-      </w:r>
-      <w:r>
-        <w:t xml:space="preserve"> correctly installed the program to the Raspberry Pi. It was at this time that it was discovered that since</w:t>
-      </w:r>
-      <w:r>
-        <w:t xml:space="preserve"> the program was designed to be used as Security Camera</w:t>
-      </w:r>
-      <w:r>
-        <w:t xml:space="preserve"> software, it</w:t>
-      </w:r>
-      <w:r>
-        <w:t xml:space="preserve"> deliberately delivered </w:t>
-      </w:r>
-      <w:r>
-        <w:t xml:space="preserve">only </w:t>
-      </w:r>
-      <w:r>
-        <w:t>low frame-rate video to remote viewers</w:t>
-      </w:r>
-      <w:r>
-        <w:t xml:space="preserve">. Tests showed that this frame rate was unacceptably low (2-3 </w:t>
+        <w:t xml:space="preserve"> motion</w:t>
+      </w:r>
+      <w:r>
+        <w:t xml:space="preserve">. </w:t>
+      </w:r>
+      <w:r>
+        <w:t>Upon re</w:t>
+      </w:r>
+      <w:r>
+        <w:t>cei</w:t>
+      </w:r>
+      <w:r>
+        <w:t xml:space="preserve">ving this instruction, the </w:t>
       </w:r>
       <w:r>
         <w:rPr>
           <w:color w:val="0070C0"/>
         </w:rPr>
-        <w:t>FPS</w:t>
-      </w:r>
-      <w:r>
-        <w:t>) and could not provide higher FPS due to the limitations of the software</w:t>
-      </w:r>
-      <w:r>
-        <w:t>, since it originally designed to only provide an overview of the area live, and to record video for retrieval later only when motion was detected</w:t>
-      </w:r>
-      <w:r>
-        <w:t>.</w:t>
-      </w:r>
-    </w:p>
-    <w:p>
-      <w:pPr>
-        <w:jc w:val="both"/>
-      </w:pPr>
-      <w:r>
-        <w:t xml:space="preserve">A deeper search of software available for the Raspberry Pi revealed a package called </w:t>
+        <w:t>APT</w:t>
+      </w:r>
+      <w:r>
+        <w:t xml:space="preserve"> </w:t>
       </w:r>
       <w:r>
         <w:rPr>
           <w:color w:val="FF0000"/>
         </w:rPr>
-        <w:t>RPi Cam Web Interface</w:t>
-      </w:r>
-      <w:r>
-        <w:t xml:space="preserve">. Though it utilised Motion to </w:t>
-      </w:r>
-      <w:r>
-        <w:t>provide</w:t>
-      </w:r>
-      <w:r>
-        <w:t xml:space="preserve"> some of its functionality, it was designed not as a Security Camera-like application, but was </w:t>
-      </w:r>
-      <w:r>
-        <w:t xml:space="preserve">intended </w:t>
-      </w:r>
-      <w:r>
-        <w:t>to provide a full HD high frame rate camera feed</w:t>
-      </w:r>
-      <w:r>
-        <w:t>, as well as a comprehensive interface that allowed the user to change the desired frame rate, capture resolution, brightness and contrast settings, and a host of other configuration options, as well as access to some system tools, including buttons to shut down or reboot the Raspberry Pi (this interface would serve well to allow limited remote operation of the Raspberry Pi without full SSH connection). All of this fun</w:t>
-      </w:r>
-      <w:r>
-        <w:t>ctionalit</w:t>
-      </w:r>
-      <w:r>
-        <w:t>y was provided as a web page viewable in any browser and accessible by the IP address of t</w:t>
-      </w:r>
-      <w:r>
-        <w:t xml:space="preserve">he Raspberry Pi through port 80. </w:t>
-      </w:r>
-      <w:r>
-        <w:t xml:space="preserve">This software seemed like it would well satisfy the video </w:t>
-      </w:r>
-      <w:r>
-        <w:t>requirements</w:t>
-      </w:r>
-      <w:r>
-        <w:t xml:space="preserve"> of the project.</w:t>
-      </w:r>
-    </w:p>
-    <w:p>
-      <w:pPr>
-        <w:jc w:val="both"/>
-      </w:pPr>
-      <w:r>
-        <w:t xml:space="preserve">As it was not an archived Raspbian package, installation of RPi Cam Web Interface was not as simple as that of Motion, and required the source code to be cloned from GitHub and installed using the </w:t>
-      </w:r>
-      <w:r>
-        <w:rPr>
-          <w:color w:val="FF0000"/>
-        </w:rPr>
-        <w:t>following set of commands</w:t>
-      </w:r>
-      <w:r>
-        <w:t>:-</w:t>
-      </w:r>
-    </w:p>
-    <w:p>
-      <w:pPr>
-        <w:pStyle w:val="HTMLPreformatted"/>
-      </w:pPr>
-      <w:r>
-        <w:t>git clone https</w:t>
-      </w:r>
-      <w:r>
-        <w:rPr>
-          <w:rStyle w:val="sy0"/>
-        </w:rPr>
-        <w:t>:</w:t>
-      </w:r>
-      <w:r>
-        <w:rPr>
-          <w:rStyle w:val="co1"/>
-        </w:rPr>
-        <w:t>//github.com/silvanmelchior/RPi_Cam_Web_Interface.git</w:t>
-      </w:r>
-    </w:p>
-    <w:p>
-      <w:pPr>
-        <w:pStyle w:val="HTMLPreformatted"/>
-      </w:pPr>
-      <w:r>
-        <w:t>cd RPi_Cam_Web_Interface</w:t>
-      </w:r>
-    </w:p>
-    <w:p>
-      <w:pPr>
-        <w:pStyle w:val="HTMLPreformatted"/>
-      </w:pPr>
-      <w:r>
-        <w:t>chmod u</w:t>
-      </w:r>
-      <w:r>
-        <w:rPr>
-          <w:rStyle w:val="sy0"/>
-        </w:rPr>
-        <w:t>+</w:t>
-      </w:r>
-      <w:r>
-        <w:t>x RPi_Cam_Web_Interface_Installer.</w:t>
-      </w:r>
-      <w:r>
-        <w:rPr>
-          <w:rStyle w:val="me1"/>
-          <w:rFonts w:eastAsiaTheme="majorEastAsia"/>
-        </w:rPr>
-        <w:t>sh</w:t>
-      </w:r>
-    </w:p>
-    <w:p>
-      <w:pPr>
-        <w:pStyle w:val="HTMLPreformatted"/>
-      </w:pPr>
-      <w:r>
-        <w:t>.</w:t>
-      </w:r>
-      <w:r>
-        <w:rPr>
-          <w:rStyle w:val="sy0"/>
-        </w:rPr>
-        <w:t>/</w:t>
-      </w:r>
-      <w:r>
-        <w:t>RPi_Cam_Web_Interface_Installer.</w:t>
-      </w:r>
-      <w:r>
-        <w:rPr>
-          <w:rStyle w:val="me1"/>
-          <w:rFonts w:eastAsiaTheme="majorEastAsia"/>
-        </w:rPr>
-        <w:t>sh</w:t>
-      </w:r>
-      <w:r>
-        <w:t xml:space="preserve"> install</w:t>
-      </w:r>
-    </w:p>
-    <w:p>
-      <w:pPr>
-        <w:pStyle w:val="HTMLPreformatted"/>
-      </w:pPr>
-    </w:p>
-    <w:p>
-      <w:pPr>
-        <w:jc w:val="both"/>
-      </w:pPr>
-      <w:r>
-        <w:t>At this point an installer menu provided access to installing the program itself as well as a pre-configured Apache client to provide the web capabilities.</w:t>
-      </w:r>
-    </w:p>
-    <w:p>
-      <w:pPr>
-        <w:jc w:val="both"/>
-      </w:pPr>
-      <w:r>
-        <w:lastRenderedPageBreak/>
-        <w:t>It was found that the application would automatically record video whenever it detected any motion. This was undesirable as it could quickly and inadvertently fill up all of the available memory space on the SD card. Since there was no option to directly deactivate this, the motion capture settings were tweaked so that motion had to be detected for over 10000 video frames before triggering recording, and ‘motion’ was changed to be defined as a difference of over 10000 (arbitrary units) between frames. This effectively made it impossible for ‘motion’ to be detected and impossible for it to last long enough to trigger recording if it was.</w:t>
-      </w:r>
-    </w:p>
-    <w:p>
-      <w:pPr>
-        <w:jc w:val="both"/>
-      </w:pPr>
-      <w:r>
-        <w:t xml:space="preserve">From this point on, RPi Cam Web Interface required no further configuration. It provided a sufficiently high quality video stream that was expandable to see more detail, as well as all the interaction utilities </w:t>
-      </w:r>
-      <w:r>
-        <w:t>advertised</w:t>
-      </w:r>
-      <w:r>
-        <w:t>.</w:t>
-      </w:r>
-    </w:p>
-    <w:p>
-      <w:pPr>
-        <w:jc w:val="both"/>
-      </w:pPr>
-      <w:r>
-        <w:t>Next, a lightweight application</w:t>
-      </w:r>
-      <w:r>
-        <w:t xml:space="preserve"> called RemotePiManager</w:t>
-      </w:r>
-      <w:r>
-        <w:t xml:space="preserve"> that was developed </w:t>
-      </w:r>
-      <w:r>
-        <w:t xml:space="preserve">and written </w:t>
-      </w:r>
-      <w:r>
-        <w:t>alongside the Camera Registrar server was installed to the Raspberry Pi</w:t>
-      </w:r>
-      <w:r>
-        <w:t xml:space="preserve"> stored in /RemotePiManager</w:t>
-      </w:r>
-      <w:r>
-        <w:t>. This program would access a file called details.conf</w:t>
-      </w:r>
-      <w:r>
-        <w:t xml:space="preserve"> stored in the same directory</w:t>
-      </w:r>
-      <w:r>
-        <w:t xml:space="preserve"> and register itself to the server with the location specified on the first line of details.conf, and receive and store a unique ID. Once registered, the application then pings the Registrar every second to inform it that the Raspberry Pi is online and to allowed the Registrar to register the IP address by which the device could be accessed.</w:t>
-      </w:r>
-      <w:r>
-        <w:t xml:space="preserve"> </w:t>
-      </w:r>
-    </w:p>
-    <w:p>
-      <w:pPr>
-        <w:jc w:val="both"/>
-      </w:pPr>
-      <w:r>
-        <w:t>Once RemotePiManager was tested and was working as intended,</w:t>
-      </w:r>
-      <w:r>
-        <w:t xml:space="preserve"> focus shifted to the voice chat requirements.</w:t>
-      </w:r>
-      <w:r>
-        <w:t xml:space="preserve"> Since this function is common to both the remote device and the local client, the implementation of Voice Chat has been given its own section on page </w:t>
-      </w:r>
-      <w:r>
-        <w:rPr>
-          <w:color w:val="FF0000"/>
-        </w:rPr>
-        <w:t>XX</w:t>
-      </w:r>
-      <w:r>
-        <w:t xml:space="preserve"> </w:t>
-      </w:r>
-    </w:p>
-    <w:p>
-      <w:pPr>
-        <w:pStyle w:val="Heading2"/>
-      </w:pPr>
-      <w:bookmarkStart w:id="22" w:name="_Toc429419970"/>
-      <w:r>
-        <w:t>Server Implementation</w:t>
-      </w:r>
-      <w:bookmarkEnd w:id="22"/>
-    </w:p>
-    <w:p>
-      <w:r>
-        <w:t>The server was supposed to function as a Registrar, to allow the remote devices whose IP address may well change over time a static address to ping to. Upon receiving the pings, the server should store the IP addresses of the devices and serve them to the Camera Viewer client.</w:t>
-      </w:r>
-    </w:p>
-    <w:p>
-      <w:r>
-        <w:t xml:space="preserve">The server was implemented in Java as a Web Service using </w:t>
-      </w:r>
-      <w:r>
-        <w:rPr>
-          <w:color w:val="365F91" w:themeColor="accent1" w:themeShade="BF"/>
-        </w:rPr>
-        <w:t>JWS</w:t>
-      </w:r>
-      <w:r>
-        <w:t xml:space="preserve"> </w:t>
-      </w:r>
-      <w:r>
-        <w:rPr>
-          <w:color w:val="FF0000"/>
-        </w:rPr>
-        <w:t>libraries</w:t>
-      </w:r>
-      <w:r>
-        <w:rPr>
-          <w:color w:val="FF0000"/>
-        </w:rPr>
-        <w:t xml:space="preserve">. </w:t>
-      </w:r>
-      <w:r>
-        <w:t>The</w:t>
-      </w:r>
-      <w:r>
-        <w:rPr>
-          <w:color w:val="FF0000"/>
-        </w:rPr>
-        <w:t xml:space="preserve"> </w:t>
-      </w:r>
-      <w:r>
-        <w:rPr>
-          <w:color w:val="FF0000"/>
-        </w:rPr>
-        <w:t>Netbeans</w:t>
-      </w:r>
-      <w:r>
-        <w:t xml:space="preserve"> IDE was used for development, along with a </w:t>
-      </w:r>
-      <w:r>
-        <w:rPr>
-          <w:color w:val="FF0000"/>
-        </w:rPr>
-        <w:t>GlassFish</w:t>
-      </w:r>
-      <w:r>
-        <w:t xml:space="preserve"> server for testing deployment.</w:t>
-      </w:r>
-      <w:r>
-        <w:t xml:space="preserve"> The server also had a Database designed to store a list of registered devices.</w:t>
-      </w:r>
-    </w:p>
-    <w:p>
-      <w:r>
-        <w:lastRenderedPageBreak/>
-        <w:t>The server originally offered methods to register and retire devices, and to return lists of the devices currently online, and lists of all registered devices. To do this it utilised three classes.</w:t>
-      </w:r>
-    </w:p>
-    <w:p>
-      <w:r>
-        <w:t>The main RPITechSuppRegistrar class was the port of call for devices and clients, and contained the methods for registering and retiring devices, and for returning lists of devices.</w:t>
-      </w:r>
-    </w:p>
-    <w:p>
-      <w:r>
-        <w:t xml:space="preserve">RPICam served as an Object to store details of individual devices, and would be used in both the server and the client. </w:t>
-      </w:r>
-      <w:r>
-        <w:t xml:space="preserve">RPICam stores the location and ID number of a given device, as well as its IP address and a Date variable containing the precise time the last ping for the device was received. It also offered timeout methods to check whether the time since the last received ping was greater than the timeout parameter passed in its constructor. </w:t>
-      </w:r>
-      <w:r>
-        <w:t>The RPITechSuppRegistrar class would store instances of RPICam in an ArrayList to keep track of the online devices. RPICam also offered methods for converting its contents into Strings for easy transfer, and contained constructors that would accept those strings.</w:t>
-      </w:r>
-    </w:p>
-    <w:p>
-      <w:r>
-        <w:t>DBManager was the class that managed the database, and offered methods to add and remove entries, to search for specific entries based either on an ID or a location String, and for returning the entire database in String format</w:t>
-      </w:r>
-      <w:r>
-        <w:t xml:space="preserve"> that was parse-able for the RPICam class</w:t>
-      </w:r>
-      <w:r>
-        <w:t>.</w:t>
-      </w:r>
-    </w:p>
-    <w:p>
-      <w:r>
-        <w:t>As the managing class, RPITechSuppRegistrar was where most of the processes would occur.</w:t>
-      </w:r>
-    </w:p>
-    <w:p>
-      <w:r>
-        <w:t>When registering, a device would send its location to the server, and the server would then check to see if a device was already registered at that location. Only one device was allowed to be at each location, and if another was already registered at the location then the server sends back an error code. If the location was open, the server would assign the device a unique ID number (and send this pack to the device) and register it in the database.</w:t>
-      </w:r>
-      <w:r>
-        <w:t xml:space="preserve"> The </w:t>
+        <w:t>(Advanced Packaging Tool)</w:t>
+      </w:r>
+      <w:r>
+        <w:t xml:space="preserve"> provided by </w:t>
+      </w:r>
+      <w:proofErr w:type="spellStart"/>
+      <w:r>
+        <w:t>Raspbian</w:t>
+      </w:r>
+      <w:proofErr w:type="spellEnd"/>
+      <w:r>
+        <w:t xml:space="preserve"> looks up</w:t>
+      </w:r>
+      <w:r>
+        <w:t xml:space="preserve"> the package in its stored </w:t>
+      </w:r>
+      <w:proofErr w:type="spellStart"/>
+      <w:r>
+        <w:t>Debian</w:t>
+      </w:r>
+      <w:proofErr w:type="spellEnd"/>
+      <w:r>
+        <w:t xml:space="preserve"> Sources file found in /etc/apt/</w:t>
+      </w:r>
+      <w:proofErr w:type="spellStart"/>
+      <w:r>
+        <w:t>sources.list</w:t>
+      </w:r>
+      <w:proofErr w:type="spellEnd"/>
+      <w:r>
+        <w:t xml:space="preserve"> (which is updated using </w:t>
       </w:r>
       <w:r>
         <w:rPr>
@@ -5407,61 +5298,149 @@
           <w:sz w:val="20"/>
           <w:szCs w:val="20"/>
         </w:rPr>
-        <w:t>retire()</w:t>
-      </w:r>
-      <w:r>
-        <w:t xml:space="preserve"> method offers the reverse of this, and removes devices from the database.</w:t>
-      </w:r>
-    </w:p>
-    <w:p>
-      <w:r>
-        <w:t xml:space="preserve">Once registered, the device can then call the </w:t>
-      </w:r>
+        <w:t>apt-get update</w:t>
+      </w:r>
+      <w:r>
+        <w:t>), and then calculate</w:t>
+      </w:r>
+      <w:r>
+        <w:t>s</w:t>
+      </w:r>
+      <w:r>
+        <w:t xml:space="preserve"> all dependencies of the package that weren’t already installed, and download</w:t>
+      </w:r>
+      <w:r>
+        <w:t>s</w:t>
+      </w:r>
+      <w:r>
+        <w:t xml:space="preserve"> and install</w:t>
+      </w:r>
+      <w:r>
+        <w:t>s</w:t>
+      </w:r>
+      <w:r>
+        <w:t xml:space="preserve"> the package and all its depe</w:t>
+      </w:r>
+      <w:r>
+        <w:t>ndencies. However, this requires</w:t>
+      </w:r>
+      <w:r>
+        <w:t xml:space="preserve"> an internet connection to work, and it </w:t>
+      </w:r>
+      <w:r>
+        <w:t>was proving</w:t>
+      </w:r>
+      <w:r>
+        <w:t xml:space="preserve"> impossible to connect the Raspberry Pi to the internet provided by the university, </w:t>
+      </w:r>
+      <w:proofErr w:type="spellStart"/>
+      <w:r>
+        <w:t>Eduroam</w:t>
+      </w:r>
+      <w:proofErr w:type="spellEnd"/>
+      <w:r>
+        <w:t xml:space="preserve">. Unfortunately, the developer lived in university accommodation and had no other access to the internet. Instead, an attempt was made to install Motion and its dependencies manually </w:t>
+      </w:r>
+      <w:r>
+        <w:t xml:space="preserve">by finding them in the </w:t>
+      </w:r>
+      <w:proofErr w:type="spellStart"/>
+      <w:r>
+        <w:rPr>
+          <w:color w:val="FF0000"/>
+        </w:rPr>
+        <w:t>Raspbian</w:t>
+      </w:r>
+      <w:proofErr w:type="spellEnd"/>
+      <w:r>
+        <w:rPr>
+          <w:color w:val="FF0000"/>
+        </w:rPr>
+        <w:t xml:space="preserve"> Repository Archive</w:t>
+      </w:r>
+      <w:r>
+        <w:t>, writing them to the SD card, and de</w:t>
+      </w:r>
+      <w:r>
+        <w:t>-</w:t>
+      </w:r>
+      <w:r>
+        <w:t>packaging them on the Raspberry Pi.</w:t>
+      </w:r>
+      <w:r>
+        <w:t xml:space="preserve"> This did not work</w:t>
+      </w:r>
+      <w:r>
+        <w:t>, and progress was halted until internet access could be established.</w:t>
+      </w:r>
+      <w:r>
+        <w:t xml:space="preserve"> A full reinstall of </w:t>
+      </w:r>
+      <w:proofErr w:type="spellStart"/>
+      <w:r>
+        <w:t>Raspbian</w:t>
+      </w:r>
+      <w:proofErr w:type="spellEnd"/>
+      <w:r>
+        <w:t xml:space="preserve"> was then performed to remove the mismatched software and dependencies and to reset any </w:t>
+      </w:r>
+      <w:r>
+        <w:lastRenderedPageBreak/>
+        <w:t>configuration options that were</w:t>
+      </w:r>
+      <w:r>
+        <w:t xml:space="preserve"> potentially</w:t>
+      </w:r>
+      <w:r>
+        <w:t xml:space="preserve"> </w:t>
+      </w:r>
+      <w:r>
+        <w:t xml:space="preserve">incorrectly </w:t>
+      </w:r>
+      <w:r>
+        <w:t xml:space="preserve">changed in efforts to connect the Raspberry Pi to </w:t>
+      </w:r>
+      <w:proofErr w:type="spellStart"/>
+      <w:r>
+        <w:t>Eduroam</w:t>
+      </w:r>
+      <w:proofErr w:type="spellEnd"/>
+      <w:r>
+        <w:t>.</w:t>
+      </w:r>
+    </w:p>
+    <w:p>
+      <w:pPr>
+        <w:jc w:val="both"/>
+      </w:pPr>
+      <w:r>
+        <w:t xml:space="preserve">Internet access was eventually achieved by registering the Raspberry Pi to another internet service provided by the university, </w:t>
+      </w:r>
+      <w:proofErr w:type="spellStart"/>
+      <w:r>
+        <w:t>Swis-lite</w:t>
+      </w:r>
+      <w:proofErr w:type="spellEnd"/>
+      <w:r>
+        <w:t xml:space="preserve">, that is usually reserved for game consoles. Once connected, running the command </w:t>
+      </w:r>
+      <w:proofErr w:type="spellStart"/>
       <w:r>
         <w:rPr>
           <w:rFonts w:ascii="Courier New" w:hAnsi="Courier New" w:cs="Courier New"/>
           <w:sz w:val="20"/>
           <w:szCs w:val="20"/>
         </w:rPr>
-        <w:t>pingAlive()</w:t>
-      </w:r>
-      <w:r>
-        <w:t xml:space="preserve"> method to tell the server that it’s online. When receiving a ping, the server was designed to use the ID passed to it to grab the device from the database, and extract the IP address of the device from the </w:t>
-      </w:r>
-      <w:r>
-        <w:lastRenderedPageBreak/>
-        <w:t>MessageContext of the HTTP request. Using this information it would then construct a new instance of RPICam with the IP address and add it to the list of online devices</w:t>
-      </w:r>
-      <w:r>
-        <w:t xml:space="preserve"> (</w:t>
-      </w:r>
+        <w:t>sudo</w:t>
+      </w:r>
+      <w:proofErr w:type="spellEnd"/>
       <w:r>
         <w:rPr>
           <w:rFonts w:ascii="Courier New" w:hAnsi="Courier New" w:cs="Courier New"/>
           <w:sz w:val="20"/>
           <w:szCs w:val="20"/>
         </w:rPr>
-        <w:t>onlinePis</w:t>
-      </w:r>
-      <w:r>
-        <w:t>)</w:t>
-      </w:r>
-      <w:r>
-        <w:t xml:space="preserve"> along with updating the </w:t>
-      </w:r>
-      <w:r>
-        <w:t>lastPing member to the current time</w:t>
-      </w:r>
-      <w:r>
-        <w:t>.</w:t>
-      </w:r>
-      <w:r>
-        <w:t xml:space="preserve"> If the device had already pinged and had not timed out and been pruned from the list, then the entry in the online device list would be updated with the new lastPing time.</w:t>
-      </w:r>
-    </w:p>
-    <w:p>
-      <w:r>
-        <w:t xml:space="preserve">A number of methods were also designed to be used by the client to display information to the Technician using it. The </w:t>
+        <w:t xml:space="preserve"> a</w:t>
       </w:r>
       <w:r>
         <w:rPr>
@@ -5469,42 +5448,791 @@
           <w:sz w:val="20"/>
           <w:szCs w:val="20"/>
         </w:rPr>
-        <w:t xml:space="preserve">getOnlineList() </w:t>
-      </w:r>
-      <w:r>
-        <w:t>method c</w:t>
-      </w:r>
-      <w:r>
-        <w:t>ould</w:t>
-      </w:r>
-      <w:r>
-        <w:t xml:space="preserve"> be used to retrieve the list of all the devices online. Calling this method causes the server to run through the list of online devices, checking all of them to see if they have timed out and pruning them from the list if they have</w:t>
-      </w:r>
-      <w:r>
-        <w:t>, before sending the list back to the client as a parse-able String</w:t>
-      </w:r>
-      <w:r>
-        <w:t xml:space="preserve">. This method and the </w:t>
-      </w:r>
+        <w:t>pt-get install motion</w:t>
+      </w:r>
+      <w:r>
+        <w:t xml:space="preserve"> correctly installed the program to the Raspberry Pi. It was at this time that it was discovered that since</w:t>
+      </w:r>
+      <w:r>
+        <w:t xml:space="preserve"> the program was designed to be used as Security Camera</w:t>
+      </w:r>
+      <w:r>
+        <w:t xml:space="preserve"> software, it</w:t>
+      </w:r>
+      <w:r>
+        <w:t xml:space="preserve"> deliberately delivered </w:t>
+      </w:r>
+      <w:r>
+        <w:t xml:space="preserve">only </w:t>
+      </w:r>
+      <w:r>
+        <w:t>low frame-rate video to remote viewers</w:t>
+      </w:r>
+      <w:r>
+        <w:t xml:space="preserve">. Tests showed that this frame rate was unacceptably low (2-3 </w:t>
+      </w:r>
+      <w:r>
+        <w:rPr>
+          <w:color w:val="0070C0"/>
+        </w:rPr>
+        <w:t>FPS</w:t>
+      </w:r>
+      <w:r>
+        <w:t>) and could not provide higher FPS due to the limitations of the software</w:t>
+      </w:r>
+      <w:r>
+        <w:t>, since it originally designed to only provide an overview of the area live, and to record video for retrieval later only when motion was detected</w:t>
+      </w:r>
+      <w:r>
+        <w:t>.</w:t>
+      </w:r>
+    </w:p>
+    <w:p>
+      <w:pPr>
+        <w:jc w:val="both"/>
+      </w:pPr>
+      <w:r>
+        <w:t xml:space="preserve">A deeper search of software available for the Raspberry Pi revealed a package called </w:t>
+      </w:r>
+      <w:proofErr w:type="spellStart"/>
+      <w:r>
+        <w:rPr>
+          <w:color w:val="FF0000"/>
+        </w:rPr>
+        <w:t>RPi</w:t>
+      </w:r>
+      <w:proofErr w:type="spellEnd"/>
+      <w:r>
+        <w:rPr>
+          <w:color w:val="FF0000"/>
+        </w:rPr>
+        <w:t xml:space="preserve"> Cam Web Interface</w:t>
+      </w:r>
+      <w:r>
+        <w:t xml:space="preserve">. Though it utilised Motion to </w:t>
+      </w:r>
+      <w:r>
+        <w:t>provide</w:t>
+      </w:r>
+      <w:r>
+        <w:t xml:space="preserve"> some of its functionality, it was designed not as a Security Camera-like application, but was </w:t>
+      </w:r>
+      <w:r>
+        <w:t xml:space="preserve">intended </w:t>
+      </w:r>
+      <w:r>
+        <w:t>to provide a full HD high frame rate camera feed</w:t>
+      </w:r>
+      <w:r>
+        <w:t>, as well as a comprehensive interface that allowed the user to change the desired frame rate, capture resolution, brightness and contrast settings, and a host of other configuration options, as well as access to some system tools, including buttons to shut down or reboot the Raspberry Pi (this interface would serve well to allow limited remote operation of the Raspberry Pi without full SSH connection). All of this fun</w:t>
+      </w:r>
+      <w:r>
+        <w:t>ctionalit</w:t>
+      </w:r>
+      <w:r>
+        <w:t>y was provided as a web page viewable in any browser and accessible by the IP address of t</w:t>
+      </w:r>
+      <w:r>
+        <w:t xml:space="preserve">he Raspberry Pi through port 80. </w:t>
+      </w:r>
+      <w:r>
+        <w:t xml:space="preserve">This software seemed like it would well satisfy the video </w:t>
+      </w:r>
+      <w:r>
+        <w:t>requirements</w:t>
+      </w:r>
+      <w:r>
+        <w:t xml:space="preserve"> of the project.</w:t>
+      </w:r>
+    </w:p>
+    <w:p>
+      <w:pPr>
+        <w:jc w:val="both"/>
+      </w:pPr>
+      <w:r>
+        <w:t xml:space="preserve">As it was not an archived </w:t>
+      </w:r>
+      <w:proofErr w:type="spellStart"/>
+      <w:r>
+        <w:t>Raspbian</w:t>
+      </w:r>
+      <w:proofErr w:type="spellEnd"/>
+      <w:r>
+        <w:t xml:space="preserve"> package, installation of </w:t>
+      </w:r>
+      <w:proofErr w:type="spellStart"/>
+      <w:r>
+        <w:t>RPi</w:t>
+      </w:r>
+      <w:proofErr w:type="spellEnd"/>
+      <w:r>
+        <w:t xml:space="preserve"> Cam Web Interface was not as simple as that of Motion, and required the source code to be cloned from </w:t>
+      </w:r>
+      <w:proofErr w:type="spellStart"/>
+      <w:r>
+        <w:t>GitHub</w:t>
+      </w:r>
+      <w:proofErr w:type="spellEnd"/>
+      <w:r>
+        <w:t xml:space="preserve"> and installed using the </w:t>
+      </w:r>
+      <w:r>
+        <w:rPr>
+          <w:color w:val="FF0000"/>
+        </w:rPr>
+        <w:t>following set of commands</w:t>
+      </w:r>
+      <w:r>
+        <w:t>:-</w:t>
+      </w:r>
+    </w:p>
+    <w:p>
+      <w:pPr>
+        <w:pStyle w:val="HTMLPreformatted"/>
+      </w:pPr>
+      <w:proofErr w:type="gramStart"/>
+      <w:r>
+        <w:t>git</w:t>
+      </w:r>
+      <w:proofErr w:type="gramEnd"/>
+      <w:r>
+        <w:t xml:space="preserve"> clone https</w:t>
+      </w:r>
+      <w:r>
+        <w:rPr>
+          <w:rStyle w:val="sy0"/>
+        </w:rPr>
+        <w:t>:</w:t>
+      </w:r>
+      <w:r>
+        <w:rPr>
+          <w:rStyle w:val="co1"/>
+        </w:rPr>
+        <w:t>//github.com/silvanmelchior/RPi_Cam_Web_Interface.git</w:t>
+      </w:r>
+    </w:p>
+    <w:p>
+      <w:pPr>
+        <w:pStyle w:val="HTMLPreformatted"/>
+      </w:pPr>
+      <w:proofErr w:type="spellStart"/>
+      <w:proofErr w:type="gramStart"/>
+      <w:r>
+        <w:t>cd</w:t>
+      </w:r>
+      <w:proofErr w:type="spellEnd"/>
+      <w:proofErr w:type="gramEnd"/>
+      <w:r>
+        <w:t xml:space="preserve"> </w:t>
+      </w:r>
+      <w:proofErr w:type="spellStart"/>
+      <w:r>
+        <w:t>RPi_Cam_Web_Interface</w:t>
+      </w:r>
+      <w:proofErr w:type="spellEnd"/>
+    </w:p>
+    <w:p>
+      <w:pPr>
+        <w:pStyle w:val="HTMLPreformatted"/>
+      </w:pPr>
+      <w:proofErr w:type="spellStart"/>
+      <w:proofErr w:type="gramStart"/>
+      <w:r>
+        <w:t>chmod</w:t>
+      </w:r>
+      <w:proofErr w:type="spellEnd"/>
+      <w:proofErr w:type="gramEnd"/>
+      <w:r>
+        <w:t xml:space="preserve"> </w:t>
+      </w:r>
+      <w:proofErr w:type="spellStart"/>
+      <w:r>
+        <w:t>u</w:t>
+      </w:r>
+      <w:r>
+        <w:rPr>
+          <w:rStyle w:val="sy0"/>
+        </w:rPr>
+        <w:t>+</w:t>
+      </w:r>
+      <w:r>
+        <w:t>x</w:t>
+      </w:r>
+      <w:proofErr w:type="spellEnd"/>
+      <w:r>
+        <w:t xml:space="preserve"> RPi_Cam_Web_Interface_Installer.</w:t>
+      </w:r>
+      <w:r>
+        <w:rPr>
+          <w:rStyle w:val="me1"/>
+          <w:rFonts w:eastAsiaTheme="majorEastAsia"/>
+        </w:rPr>
+        <w:t>sh</w:t>
+      </w:r>
+    </w:p>
+    <w:p>
+      <w:pPr>
+        <w:pStyle w:val="HTMLPreformatted"/>
+      </w:pPr>
+      <w:r>
+        <w:t>.</w:t>
+      </w:r>
+      <w:r>
+        <w:rPr>
+          <w:rStyle w:val="sy0"/>
+        </w:rPr>
+        <w:t>/</w:t>
+      </w:r>
+      <w:r>
+        <w:t>RPi_Cam_Web_Interface_Installer.</w:t>
+      </w:r>
+      <w:r>
+        <w:rPr>
+          <w:rStyle w:val="me1"/>
+          <w:rFonts w:eastAsiaTheme="majorEastAsia"/>
+        </w:rPr>
+        <w:t>sh</w:t>
+      </w:r>
+      <w:r>
+        <w:t xml:space="preserve"> install</w:t>
+      </w:r>
+    </w:p>
+    <w:p>
+      <w:pPr>
+        <w:pStyle w:val="HTMLPreformatted"/>
+      </w:pPr>
+    </w:p>
+    <w:p>
+      <w:pPr>
+        <w:jc w:val="both"/>
+      </w:pPr>
+      <w:r>
+        <w:t>At this point an installer menu provided access to installing the program itself as well as a pre-configured Apache client to provide the web capabilities.</w:t>
+      </w:r>
+    </w:p>
+    <w:p>
+      <w:pPr>
+        <w:jc w:val="both"/>
+      </w:pPr>
+      <w:r>
+        <w:lastRenderedPageBreak/>
+        <w:t>It was found that the application would automatically record video whenever it detected any motion. This was undesirable as it could quickly and inadvertently fill up all of the available memory space on the SD card. Since there was no option to directly deactivate this, the motion capture settings were tweaked so that motion had to be detected for over 10000 video frames before triggering recording, and ‘motion’ was changed to be defined as a difference of over 10000 (arbitrary units) between frames. This effectively made it impossible for ‘motion’ to be detected and impossible for it to last long enough to trigger recording if it was.</w:t>
+      </w:r>
+    </w:p>
+    <w:p>
+      <w:pPr>
+        <w:jc w:val="both"/>
+      </w:pPr>
+      <w:r>
+        <w:t xml:space="preserve">From this point on, </w:t>
+      </w:r>
+      <w:proofErr w:type="spellStart"/>
+      <w:r>
+        <w:t>RPi</w:t>
+      </w:r>
+      <w:proofErr w:type="spellEnd"/>
+      <w:r>
+        <w:t xml:space="preserve"> Cam Web Interface required no further configuration. It provided a sufficiently high quality video stream that was expandable to see more detail, as well as all the interaction utilities </w:t>
+      </w:r>
+      <w:r>
+        <w:t>advertised</w:t>
+      </w:r>
+      <w:r>
+        <w:t>.</w:t>
+      </w:r>
+    </w:p>
+    <w:p>
+      <w:pPr>
+        <w:jc w:val="both"/>
+      </w:pPr>
+      <w:r>
+        <w:t>Next, a lightweight application</w:t>
+      </w:r>
+      <w:r>
+        <w:t xml:space="preserve"> called </w:t>
+      </w:r>
+      <w:proofErr w:type="spellStart"/>
+      <w:r>
+        <w:t>RemotePiManager</w:t>
+      </w:r>
+      <w:proofErr w:type="spellEnd"/>
+      <w:r>
+        <w:t xml:space="preserve"> that was developed </w:t>
+      </w:r>
+      <w:r>
+        <w:t xml:space="preserve">and written </w:t>
+      </w:r>
+      <w:r>
+        <w:t>alongside the Camera Registrar server was installed to the Raspberry Pi</w:t>
+      </w:r>
+      <w:r>
+        <w:t xml:space="preserve"> stored in /</w:t>
+      </w:r>
+      <w:proofErr w:type="spellStart"/>
+      <w:r>
+        <w:t>RemotePiManager</w:t>
+      </w:r>
+      <w:proofErr w:type="spellEnd"/>
+      <w:r>
+        <w:t xml:space="preserve">. This program would access a file called </w:t>
+      </w:r>
+      <w:proofErr w:type="spellStart"/>
+      <w:r>
+        <w:t>details.conf</w:t>
+      </w:r>
+      <w:proofErr w:type="spellEnd"/>
+      <w:r>
+        <w:t xml:space="preserve"> stored in the same directory</w:t>
+      </w:r>
+      <w:r>
+        <w:t xml:space="preserve"> and register itself to the server with the location specified on the first line of </w:t>
+      </w:r>
+      <w:proofErr w:type="spellStart"/>
+      <w:r>
+        <w:t>details.conf</w:t>
+      </w:r>
+      <w:proofErr w:type="spellEnd"/>
+      <w:r>
+        <w:t>, and receive and store a unique ID. Once registered, the application then pings the Registrar every second to inform it that the Raspberry Pi is online and to allowed the Registrar to register the IP address by which the device could be accessed.</w:t>
+      </w:r>
+      <w:r>
+        <w:t xml:space="preserve"> </w:t>
+      </w:r>
+    </w:p>
+    <w:p>
+      <w:pPr>
+        <w:jc w:val="both"/>
+      </w:pPr>
+      <w:r>
+        <w:t xml:space="preserve">Once </w:t>
+      </w:r>
+      <w:proofErr w:type="spellStart"/>
+      <w:r>
+        <w:t>RemotePiManager</w:t>
+      </w:r>
+      <w:proofErr w:type="spellEnd"/>
+      <w:r>
+        <w:t xml:space="preserve"> was tested and was working as intended,</w:t>
+      </w:r>
+      <w:r>
+        <w:t xml:space="preserve"> focus shifted to the voice chat requirements.</w:t>
+      </w:r>
+      <w:r>
+        <w:t xml:space="preserve"> Since this function is common to both the remote device and the local client, the implementation of Voice Chat has been given its own section on page </w:t>
+      </w:r>
+      <w:r>
+        <w:rPr>
+          <w:color w:val="FF0000"/>
+        </w:rPr>
+        <w:t>XX</w:t>
+      </w:r>
+      <w:r>
+        <w:t xml:space="preserve"> </w:t>
+      </w:r>
+    </w:p>
+    <w:p>
+      <w:pPr>
+        <w:pStyle w:val="Heading2"/>
+      </w:pPr>
+      <w:bookmarkStart w:id="22" w:name="_Toc429419970"/>
+      <w:r>
+        <w:t>Server Implementation</w:t>
+      </w:r>
+      <w:bookmarkEnd w:id="22"/>
+    </w:p>
+    <w:p>
+      <w:r>
+        <w:t>The server was supposed to function as a Registrar, to allow the remote devices whose IP address may well change over time a static address to ping to. Upon receiving the pings, the server should store the IP addresses of the devices and serve them to the Camera Viewer client.</w:t>
+      </w:r>
+    </w:p>
+    <w:p>
+      <w:r>
+        <w:t xml:space="preserve">The server was implemented in Java as a Web Service using </w:t>
+      </w:r>
+      <w:r>
+        <w:rPr>
+          <w:color w:val="365F91" w:themeColor="accent1" w:themeShade="BF"/>
+        </w:rPr>
+        <w:t>JWS</w:t>
+      </w:r>
+      <w:r>
+        <w:t xml:space="preserve"> </w:t>
+      </w:r>
+      <w:r>
+        <w:rPr>
+          <w:color w:val="FF0000"/>
+        </w:rPr>
+        <w:t>libraries</w:t>
+      </w:r>
+      <w:r>
+        <w:rPr>
+          <w:color w:val="FF0000"/>
+        </w:rPr>
+        <w:t xml:space="preserve">. </w:t>
+      </w:r>
+      <w:r>
+        <w:t>The</w:t>
+      </w:r>
+      <w:r>
+        <w:rPr>
+          <w:color w:val="FF0000"/>
+        </w:rPr>
+        <w:t xml:space="preserve"> </w:t>
+      </w:r>
+      <w:proofErr w:type="spellStart"/>
+      <w:r>
+        <w:rPr>
+          <w:color w:val="FF0000"/>
+        </w:rPr>
+        <w:t>Netbeans</w:t>
+      </w:r>
+      <w:proofErr w:type="spellEnd"/>
+      <w:r>
+        <w:t xml:space="preserve"> IDE was used for development, along with a </w:t>
+      </w:r>
+      <w:proofErr w:type="spellStart"/>
+      <w:r>
+        <w:rPr>
+          <w:color w:val="FF0000"/>
+        </w:rPr>
+        <w:t>GlassFish</w:t>
+      </w:r>
+      <w:proofErr w:type="spellEnd"/>
+      <w:r>
+        <w:t xml:space="preserve"> server for testing deployment.</w:t>
+      </w:r>
+      <w:r>
+        <w:t xml:space="preserve"> The server also had a Database designed to store a list of registered devices.</w:t>
+      </w:r>
+    </w:p>
+    <w:p>
+      <w:r>
+        <w:lastRenderedPageBreak/>
+        <w:t xml:space="preserve">The server originally offered methods to register and retire devices, and to return lists of the devices currently online, and lists of all registered devices. To do this </w:t>
+      </w:r>
+      <w:proofErr w:type="spellStart"/>
+      <w:r>
+        <w:t>it</w:t>
+      </w:r>
+      <w:proofErr w:type="spellEnd"/>
+      <w:r>
+        <w:t xml:space="preserve"> utilised three classes.</w:t>
+      </w:r>
+    </w:p>
+    <w:p>
+      <w:r>
+        <w:t xml:space="preserve">The main </w:t>
+      </w:r>
+      <w:proofErr w:type="spellStart"/>
+      <w:r>
+        <w:t>RPITechSuppRegistrar</w:t>
+      </w:r>
+      <w:proofErr w:type="spellEnd"/>
+      <w:r>
+        <w:t xml:space="preserve"> class was the port of call for devices and clients, and contained the methods for registering and retiring devices, and for returning lists of devices.</w:t>
+      </w:r>
+    </w:p>
+    <w:p>
+      <w:proofErr w:type="spellStart"/>
+      <w:r>
+        <w:t>RPICam</w:t>
+      </w:r>
+      <w:proofErr w:type="spellEnd"/>
+      <w:r>
+        <w:t xml:space="preserve"> served as an Object to store details of individual devices, and would be used in both the server and the client. </w:t>
+      </w:r>
+      <w:proofErr w:type="spellStart"/>
+      <w:r>
+        <w:t>RPICam</w:t>
+      </w:r>
+      <w:proofErr w:type="spellEnd"/>
+      <w:r>
+        <w:t xml:space="preserve"> stores the location and ID number of a given device, as well as its IP address and a Date variable containing the precise time the last ping for the device was received. It also offered timeout methods to check whether the time since the last received ping was greater than the timeout parameter passed in its constructor. </w:t>
+      </w:r>
+      <w:r>
+        <w:t xml:space="preserve">The </w:t>
+      </w:r>
+      <w:proofErr w:type="spellStart"/>
+      <w:r>
+        <w:t>RPITechSuppRegistrar</w:t>
+      </w:r>
+      <w:proofErr w:type="spellEnd"/>
+      <w:r>
+        <w:t xml:space="preserve"> class would store instances of </w:t>
+      </w:r>
+      <w:proofErr w:type="spellStart"/>
+      <w:r>
+        <w:t>RPICam</w:t>
+      </w:r>
+      <w:proofErr w:type="spellEnd"/>
+      <w:r>
+        <w:t xml:space="preserve"> in an </w:t>
+      </w:r>
+      <w:proofErr w:type="spellStart"/>
+      <w:r>
+        <w:t>ArrayList</w:t>
+      </w:r>
+      <w:proofErr w:type="spellEnd"/>
+      <w:r>
+        <w:t xml:space="preserve"> to keep track of the online devices. </w:t>
+      </w:r>
+      <w:proofErr w:type="spellStart"/>
+      <w:r>
+        <w:t>RPICam</w:t>
+      </w:r>
+      <w:proofErr w:type="spellEnd"/>
+      <w:r>
+        <w:t xml:space="preserve"> also offered methods for converting its contents into Strings for easy transfer, and contained constructors that would accept those strings.</w:t>
+      </w:r>
+    </w:p>
+    <w:p>
+      <w:proofErr w:type="spellStart"/>
+      <w:r>
+        <w:t>DBManager</w:t>
+      </w:r>
+      <w:proofErr w:type="spellEnd"/>
+      <w:r>
+        <w:t xml:space="preserve"> was the class that managed the database, and offered methods to add and remove entries, to search for specific entries based either on an ID or a location String, and for returning the entire database in String format</w:t>
+      </w:r>
+      <w:r>
+        <w:t xml:space="preserve"> that was parse-able for the </w:t>
+      </w:r>
+      <w:proofErr w:type="spellStart"/>
+      <w:r>
+        <w:t>RPICam</w:t>
+      </w:r>
+      <w:proofErr w:type="spellEnd"/>
+      <w:r>
+        <w:t xml:space="preserve"> class</w:t>
+      </w:r>
+      <w:r>
+        <w:t>.</w:t>
+      </w:r>
+    </w:p>
+    <w:p>
+      <w:r>
+        <w:t xml:space="preserve">As the managing class, </w:t>
+      </w:r>
+      <w:proofErr w:type="spellStart"/>
+      <w:r>
+        <w:t>RPITechSuppRegistrar</w:t>
+      </w:r>
+      <w:proofErr w:type="spellEnd"/>
+      <w:r>
+        <w:t xml:space="preserve"> was where most of the processes would occur.</w:t>
+      </w:r>
+    </w:p>
+    <w:p>
+      <w:r>
+        <w:t>When registering, a device would send its location to the server, and the server would then check to see if a device was already registered at that location. Only one device was allowed to be at each location, and if another was already registered at the location then the server sends back an error code. If the location was open, the server would assign the device a unique ID number (and send this pack to the device) and register it in the database.</w:t>
+      </w:r>
+      <w:r>
+        <w:t xml:space="preserve"> The </w:t>
+      </w:r>
+      <w:proofErr w:type="gramStart"/>
       <w:r>
         <w:rPr>
           <w:rFonts w:ascii="Courier New" w:hAnsi="Courier New" w:cs="Courier New"/>
           <w:sz w:val="20"/>
           <w:szCs w:val="20"/>
         </w:rPr>
-        <w:t xml:space="preserve">pingAlive() </w:t>
-      </w:r>
-      <w:r>
-        <w:t xml:space="preserve">method both synchronise on </w:t>
-      </w:r>
+        <w:t>retire(</w:t>
+      </w:r>
+      <w:proofErr w:type="gramEnd"/>
       <w:r>
         <w:rPr>
           <w:rFonts w:ascii="Courier New" w:hAnsi="Courier New" w:cs="Courier New"/>
           <w:sz w:val="20"/>
           <w:szCs w:val="20"/>
         </w:rPr>
+        <w:t>)</w:t>
+      </w:r>
+      <w:r>
+        <w:t xml:space="preserve"> method offers the reverse of this, and removes devices from the database.</w:t>
+      </w:r>
+    </w:p>
+    <w:p>
+      <w:r>
+        <w:t xml:space="preserve">Once registered, the device can then call the </w:t>
+      </w:r>
+      <w:proofErr w:type="spellStart"/>
+      <w:proofErr w:type="gramStart"/>
+      <w:r>
+        <w:rPr>
+          <w:rFonts w:ascii="Courier New" w:hAnsi="Courier New" w:cs="Courier New"/>
+          <w:sz w:val="20"/>
+          <w:szCs w:val="20"/>
+        </w:rPr>
+        <w:t>pingAlive</w:t>
+      </w:r>
+      <w:proofErr w:type="spellEnd"/>
+      <w:r>
+        <w:rPr>
+          <w:rFonts w:ascii="Courier New" w:hAnsi="Courier New" w:cs="Courier New"/>
+          <w:sz w:val="20"/>
+          <w:szCs w:val="20"/>
+        </w:rPr>
+        <w:t>(</w:t>
+      </w:r>
+      <w:proofErr w:type="gramEnd"/>
+      <w:r>
+        <w:rPr>
+          <w:rFonts w:ascii="Courier New" w:hAnsi="Courier New" w:cs="Courier New"/>
+          <w:sz w:val="20"/>
+          <w:szCs w:val="20"/>
+        </w:rPr>
+        <w:t>)</w:t>
+      </w:r>
+      <w:r>
+        <w:t xml:space="preserve"> method to tell the server that it’s online. When receiving a ping, the server was designed to use the ID passed to it to grab the device from the database, and extract the IP address of the device from the </w:t>
+      </w:r>
+      <w:proofErr w:type="spellStart"/>
+      <w:r>
+        <w:lastRenderedPageBreak/>
+        <w:t>MessageContext</w:t>
+      </w:r>
+      <w:proofErr w:type="spellEnd"/>
+      <w:r>
+        <w:t xml:space="preserve"> of the HTTP request. Using this information it would then construct a new instance of </w:t>
+      </w:r>
+      <w:proofErr w:type="spellStart"/>
+      <w:r>
+        <w:t>RPICam</w:t>
+      </w:r>
+      <w:proofErr w:type="spellEnd"/>
+      <w:r>
+        <w:t xml:space="preserve"> with the IP address and add it to the list of online devices</w:t>
+      </w:r>
+      <w:r>
+        <w:t xml:space="preserve"> (</w:t>
+      </w:r>
+      <w:proofErr w:type="spellStart"/>
+      <w:r>
+        <w:rPr>
+          <w:rFonts w:ascii="Courier New" w:hAnsi="Courier New" w:cs="Courier New"/>
+          <w:sz w:val="20"/>
+          <w:szCs w:val="20"/>
+        </w:rPr>
         <w:t>onlinePis</w:t>
       </w:r>
+      <w:proofErr w:type="spellEnd"/>
+      <w:r>
+        <w:t>)</w:t>
+      </w:r>
+      <w:r>
+        <w:t xml:space="preserve"> along with updating the </w:t>
+      </w:r>
+      <w:proofErr w:type="spellStart"/>
+      <w:r>
+        <w:t>lastPing</w:t>
+      </w:r>
+      <w:proofErr w:type="spellEnd"/>
+      <w:r>
+        <w:t xml:space="preserve"> member to the current time</w:t>
+      </w:r>
+      <w:r>
+        <w:t>.</w:t>
+      </w:r>
+      <w:r>
+        <w:t xml:space="preserve"> If the device had already pinged and had not timed out and been pruned from the list, then the entry in the online device list would be updated with the new </w:t>
+      </w:r>
+      <w:proofErr w:type="spellStart"/>
+      <w:r>
+        <w:t>lastPing</w:t>
+      </w:r>
+      <w:proofErr w:type="spellEnd"/>
+      <w:r>
+        <w:t xml:space="preserve"> time.</w:t>
+      </w:r>
+    </w:p>
+    <w:p>
+      <w:r>
+        <w:t xml:space="preserve">A number of methods were also designed to be used by the client to display information to the Technician using it. The </w:t>
+      </w:r>
+      <w:proofErr w:type="spellStart"/>
+      <w:proofErr w:type="gramStart"/>
+      <w:r>
+        <w:rPr>
+          <w:rFonts w:ascii="Courier New" w:hAnsi="Courier New" w:cs="Courier New"/>
+          <w:sz w:val="20"/>
+          <w:szCs w:val="20"/>
+        </w:rPr>
+        <w:t>getOnlineList</w:t>
+      </w:r>
+      <w:proofErr w:type="spellEnd"/>
+      <w:r>
+        <w:rPr>
+          <w:rFonts w:ascii="Courier New" w:hAnsi="Courier New" w:cs="Courier New"/>
+          <w:sz w:val="20"/>
+          <w:szCs w:val="20"/>
+        </w:rPr>
+        <w:t>(</w:t>
+      </w:r>
+      <w:proofErr w:type="gramEnd"/>
+      <w:r>
+        <w:rPr>
+          <w:rFonts w:ascii="Courier New" w:hAnsi="Courier New" w:cs="Courier New"/>
+          <w:sz w:val="20"/>
+          <w:szCs w:val="20"/>
+        </w:rPr>
+        <w:t xml:space="preserve">) </w:t>
+      </w:r>
+      <w:r>
+        <w:t>method c</w:t>
+      </w:r>
+      <w:r>
+        <w:t>ould</w:t>
+      </w:r>
+      <w:r>
+        <w:t xml:space="preserve"> be used to retrieve the list of all the devices online. Calling this method causes the server to run through the list of online devices, checking all of them to see if they have timed out and pruning them from the list if they have</w:t>
+      </w:r>
+      <w:r>
+        <w:t>, before sending the list back to the client as a parse-able String</w:t>
+      </w:r>
+      <w:r>
+        <w:t xml:space="preserve">. This method and the </w:t>
+      </w:r>
+      <w:proofErr w:type="spellStart"/>
+      <w:proofErr w:type="gramStart"/>
+      <w:r>
+        <w:rPr>
+          <w:rFonts w:ascii="Courier New" w:hAnsi="Courier New" w:cs="Courier New"/>
+          <w:sz w:val="20"/>
+          <w:szCs w:val="20"/>
+        </w:rPr>
+        <w:t>pingAlive</w:t>
+      </w:r>
+      <w:proofErr w:type="spellEnd"/>
+      <w:r>
+        <w:rPr>
+          <w:rFonts w:ascii="Courier New" w:hAnsi="Courier New" w:cs="Courier New"/>
+          <w:sz w:val="20"/>
+          <w:szCs w:val="20"/>
+        </w:rPr>
+        <w:t>(</w:t>
+      </w:r>
+      <w:proofErr w:type="gramEnd"/>
+      <w:r>
+        <w:rPr>
+          <w:rFonts w:ascii="Courier New" w:hAnsi="Courier New" w:cs="Courier New"/>
+          <w:sz w:val="20"/>
+          <w:szCs w:val="20"/>
+        </w:rPr>
+        <w:t xml:space="preserve">) </w:t>
+      </w:r>
+      <w:r>
+        <w:t xml:space="preserve">method both synchronise on </w:t>
+      </w:r>
+      <w:proofErr w:type="spellStart"/>
+      <w:r>
+        <w:rPr>
+          <w:rFonts w:ascii="Courier New" w:hAnsi="Courier New" w:cs="Courier New"/>
+          <w:sz w:val="20"/>
+          <w:szCs w:val="20"/>
+        </w:rPr>
+        <w:t>onlinePis</w:t>
+      </w:r>
+      <w:proofErr w:type="spellEnd"/>
       <w:r>
         <w:t xml:space="preserve"> to prevent any errors or concurrent accessing of the list.</w:t>
       </w:r>
@@ -5513,11 +6241,27 @@
       <w:r>
         <w:t xml:space="preserve">The method </w:t>
       </w:r>
+      <w:proofErr w:type="spellStart"/>
+      <w:proofErr w:type="gramStart"/>
       <w:r>
         <w:rPr>
           <w:rStyle w:val="Heading3Char"/>
         </w:rPr>
-        <w:t xml:space="preserve">getRegisteredPiList() </w:t>
+        <w:t>getRegisteredPiList</w:t>
+      </w:r>
+      <w:proofErr w:type="spellEnd"/>
+      <w:r>
+        <w:rPr>
+          <w:rStyle w:val="Heading3Char"/>
+        </w:rPr>
+        <w:t>(</w:t>
+      </w:r>
+      <w:proofErr w:type="gramEnd"/>
+      <w:r>
+        <w:rPr>
+          <w:rStyle w:val="Heading3Char"/>
+        </w:rPr>
+        <w:t xml:space="preserve">) </w:t>
       </w:r>
       <w:r>
         <w:t>a</w:t>
@@ -5525,11 +6269,27 @@
       <w:r>
         <w:t xml:space="preserve">llows access to the list of all devices registered in the database. Much like </w:t>
       </w:r>
+      <w:proofErr w:type="spellStart"/>
+      <w:proofErr w:type="gramStart"/>
       <w:r>
         <w:rPr>
           <w:rStyle w:val="Heading3Char"/>
         </w:rPr>
-        <w:t>getOnlineList()</w:t>
+        <w:t>getOnlineList</w:t>
+      </w:r>
+      <w:proofErr w:type="spellEnd"/>
+      <w:r>
+        <w:rPr>
+          <w:rStyle w:val="Heading3Char"/>
+        </w:rPr>
+        <w:t>(</w:t>
+      </w:r>
+      <w:proofErr w:type="gramEnd"/>
+      <w:r>
+        <w:rPr>
+          <w:rStyle w:val="Heading3Char"/>
+        </w:rPr>
+        <w:t>)</w:t>
       </w:r>
       <w:r>
         <w:t>, it returns the list in a parse-able String format.</w:t>
@@ -5552,11 +6312,19 @@
       <w:r>
         <w:t xml:space="preserve">and checked each time a method is called. A </w:t>
       </w:r>
+      <w:proofErr w:type="gramStart"/>
       <w:r>
         <w:rPr>
           <w:rStyle w:val="Heading3Char"/>
         </w:rPr>
-        <w:t>login()</w:t>
+        <w:t>login(</w:t>
+      </w:r>
+      <w:proofErr w:type="gramEnd"/>
+      <w:r>
+        <w:rPr>
+          <w:rStyle w:val="Heading3Char"/>
+        </w:rPr>
+        <w:t>)</w:t>
       </w:r>
       <w:r>
         <w:t xml:space="preserve"> method was added so that controls in the client could be locked until receiving a confirmation of the password entered from the server. Beyond this, if calls are </w:t>
@@ -5593,7 +6361,15 @@
         <w:t xml:space="preserve"> </w:t>
       </w:r>
       <w:r>
-        <w:t>was the first part of the client that was actually designed and implemented. The GUI was designed using the built-in Netbeans form designer. The following controls were added:-</w:t>
+        <w:t xml:space="preserve">was the first part of the client that was actually designed and implemented. The GUI was designed using the built-in </w:t>
+      </w:r>
+      <w:proofErr w:type="spellStart"/>
+      <w:r>
+        <w:t>Netbeans</w:t>
+      </w:r>
+      <w:proofErr w:type="spellEnd"/>
+      <w:r>
+        <w:t xml:space="preserve"> form designer. The following controls were added:-</w:t>
       </w:r>
     </w:p>
     <w:p>
@@ -5617,7 +6393,15 @@
         </w:numPr>
       </w:pPr>
       <w:r>
-        <w:t>A combobox to allow the user to switch between online devices view and all registered devices view</w:t>
+        <w:t xml:space="preserve">A </w:t>
+      </w:r>
+      <w:proofErr w:type="spellStart"/>
+      <w:r>
+        <w:t>combobox</w:t>
+      </w:r>
+      <w:proofErr w:type="spellEnd"/>
+      <w:r>
+        <w:t xml:space="preserve"> to allow the user to switch between online devices view and all registered devices view</w:t>
       </w:r>
     </w:p>
     <w:p>
@@ -5646,7 +6430,15 @@
     </w:p>
     <w:p>
       <w:r>
-        <w:t xml:space="preserve">The GUI itself is contained in its own class, TechSuppGUI, as </w:t>
+        <w:t xml:space="preserve">The GUI itself is contained in its own class, </w:t>
+      </w:r>
+      <w:proofErr w:type="spellStart"/>
+      <w:r>
+        <w:t>TechSuppGUI</w:t>
+      </w:r>
+      <w:proofErr w:type="spellEnd"/>
+      <w:r>
+        <w:t xml:space="preserve">, as </w:t>
       </w:r>
       <w:r>
         <w:rPr>
@@ -5655,18 +6447,42 @@
         <w:t>MVC</w:t>
       </w:r>
       <w:r>
-        <w:t xml:space="preserve"> principles were born in mind while designing the application. This class not only handles all the required events thrown by the GUI controls, but offered a few methods to allow the controller class to enable and disable parts of the UI, as well as update them with new information as needed. A method to return the index of which device was selected from the device list was also added, as the index of the device list corresponds to the index of the same device stored in an ArrayList in the controller class.</w:t>
+        <w:t xml:space="preserve"> principles were born in mind while designing the application. This class not only handles all the required events thrown by the GUI controls, but offered a few methods to allow the controller class to enable and disable parts of the UI, as well as update them with new information as needed. A method to return the index of which device was selected from the device list was also added, as the index of the device list corresponds to the index of the same device stored in an </w:t>
+      </w:r>
+      <w:proofErr w:type="spellStart"/>
+      <w:r>
+        <w:t>ArrayList</w:t>
+      </w:r>
+      <w:proofErr w:type="spellEnd"/>
+      <w:r>
+        <w:t xml:space="preserve"> in the controller class.</w:t>
       </w:r>
       <w:r>
         <w:t xml:space="preserve"> </w:t>
       </w:r>
       <w:r>
-        <w:t>Each of these GUIs were also responsible for validating user input before sending it to the controller class.</w:t>
-      </w:r>
-    </w:p>
-    <w:p>
-      <w:r>
-        <w:t>The controller class, RPITechSuppCamViewer, was designed to offer a variety of functions</w:t>
+        <w:t xml:space="preserve">Each of these GUIs </w:t>
+      </w:r>
+      <w:proofErr w:type="gramStart"/>
+      <w:r>
+        <w:t>were</w:t>
+      </w:r>
+      <w:proofErr w:type="gramEnd"/>
+      <w:r>
+        <w:t xml:space="preserve"> also responsible for validating user input before sending it to the controller class.</w:t>
+      </w:r>
+    </w:p>
+    <w:p>
+      <w:r>
+        <w:t xml:space="preserve">The controller class, </w:t>
+      </w:r>
+      <w:proofErr w:type="spellStart"/>
+      <w:r>
+        <w:t>RPITechSuppCamViewer</w:t>
+      </w:r>
+      <w:proofErr w:type="spellEnd"/>
+      <w:r>
+        <w:t>, was designed to offer a variety of functions</w:t>
       </w:r>
       <w:r>
         <w:t xml:space="preserve"> and acts as the access point for the server and the database that stores location specific issues and equipment. It stored a local list of devices that changed depending on whether the user was viewing online or all registered devices, as well as the web service and GUI references. The methods it offered include:-</w:t>
@@ -5717,7 +6533,15 @@
     <w:p>
       <w:r>
         <w:lastRenderedPageBreak/>
-        <w:t>This list was later expanded more features were added. The first of these features was the ability to perform calls to devices (though as was stated previously these calls only functioned one-way). Methods for initiating and ending calls as well as dealing with call timeouts were added to RPITechSuppCamViewer, and related UI objects were added to the GUI.</w:t>
+        <w:t xml:space="preserve">This list was later expanded more features were added. The first of these features was the ability to perform calls to devices (though as was stated previously these calls only functioned one-way). Methods for initiating and ending calls as well as dealing with call timeouts were added to </w:t>
+      </w:r>
+      <w:proofErr w:type="spellStart"/>
+      <w:r>
+        <w:t>RPITechSuppCamViewer</w:t>
+      </w:r>
+      <w:proofErr w:type="spellEnd"/>
+      <w:r>
+        <w:t>, and related UI objects were added to the GUI.</w:t>
       </w:r>
     </w:p>
     <w:p>
@@ -5728,29 +6552,98 @@
         <w:t xml:space="preserve">It was originally intended that an existing ticketing database filled by WVN’s own ticketing system would be integrated and the panel for view location details would simply pull data from this database, but unfortunately WVN was unable to provide a copy of the database in time for it to be integrated into the application before development halted. Instead, a custom database was designed </w:t>
       </w:r>
       <w:r>
-        <w:t>and a class called LocationDBManager was implemented to access it</w:t>
-      </w:r>
-      <w:r>
-        <w:t>, as well as methods added to RPITechSuppCamViewer to serve as an interface between the GUI and LocationDBManager</w:t>
-      </w:r>
+        <w:t xml:space="preserve">and a class called </w:t>
+      </w:r>
+      <w:proofErr w:type="spellStart"/>
+      <w:r>
+        <w:t>LocationDBManager</w:t>
+      </w:r>
+      <w:proofErr w:type="spellEnd"/>
+      <w:r>
+        <w:t xml:space="preserve"> was implemented to access it</w:t>
+      </w:r>
+      <w:r>
+        <w:t xml:space="preserve">, as well as methods added to </w:t>
+      </w:r>
+      <w:proofErr w:type="spellStart"/>
+      <w:r>
+        <w:t>RPITechSuppCamViewer</w:t>
+      </w:r>
+      <w:proofErr w:type="spellEnd"/>
+      <w:r>
+        <w:t xml:space="preserve"> to serve as an interface between the GUI and </w:t>
+      </w:r>
+      <w:proofErr w:type="spellStart"/>
+      <w:r>
+        <w:t>LocationDBManager</w:t>
+      </w:r>
+      <w:proofErr w:type="spellEnd"/>
       <w:r>
         <w:t xml:space="preserve">. </w:t>
       </w:r>
     </w:p>
     <w:p>
       <w:r>
-        <w:t>Buttons were added to the panel to allow a user to add and remove issues and equipment from the database. The buttons to add entries to the database were designed to open instances of the AddEquipment and AddIssue form classes which actually provide the interface for typing and adding new database entries</w:t>
+        <w:t xml:space="preserve">Buttons were added to the panel to allow a user to add and remove issues and equipment from the database. The buttons to add entries to the database were designed to open instances of the </w:t>
+      </w:r>
+      <w:proofErr w:type="spellStart"/>
+      <w:r>
+        <w:t>AddEquipment</w:t>
+      </w:r>
+      <w:proofErr w:type="spellEnd"/>
+      <w:r>
+        <w:t xml:space="preserve"> and </w:t>
+      </w:r>
+      <w:proofErr w:type="spellStart"/>
+      <w:r>
+        <w:t>AddIssue</w:t>
+      </w:r>
+      <w:proofErr w:type="spellEnd"/>
+      <w:r>
+        <w:t xml:space="preserve"> form classes which actually provide the interface for typing and adding new database entries</w:t>
       </w:r>
       <w:r>
         <w:t xml:space="preserve"> as well as serving to validate user input before submitting it for entry into or removal from the database</w:t>
       </w:r>
       <w:r>
-        <w:t>. The reference to these instances are stored in the TechGUI class and are simply set visible and invisible when needed instead of new instances being created and destroyed.</w:t>
-      </w:r>
-    </w:p>
-    <w:p>
-      <w:r>
-        <w:t>Lastly, the requirement of a password was added to access the user interface to add some security. This was implemented as a new form class called LoginForm that appears before the full GUI is loaded. The user has to enter the correct password which is then sent to the server (via the login() method of the RPITechSuppCamViewer class which adds the password to the header of every HTTP request sent to the server in future) for verification. If the server confirms the password, then the full GUI is loaded.</w:t>
+        <w:t xml:space="preserve">. The reference to these instances are stored in the </w:t>
+      </w:r>
+      <w:proofErr w:type="spellStart"/>
+      <w:r>
+        <w:t>TechGUI</w:t>
+      </w:r>
+      <w:proofErr w:type="spellEnd"/>
+      <w:r>
+        <w:t xml:space="preserve"> class and are simply set visible and invisible when needed instead of new instances being created and destroyed.</w:t>
+      </w:r>
+    </w:p>
+    <w:p>
+      <w:r>
+        <w:t xml:space="preserve">Lastly, the requirement of a password was added to access the user interface to add some security. This was implemented as a new form class called </w:t>
+      </w:r>
+      <w:proofErr w:type="spellStart"/>
+      <w:r>
+        <w:t>LoginForm</w:t>
+      </w:r>
+      <w:proofErr w:type="spellEnd"/>
+      <w:r>
+        <w:t xml:space="preserve"> that appears before the full GUI is loaded. The user has to enter the correct password which is then sent to the server (via the </w:t>
+      </w:r>
+      <w:proofErr w:type="gramStart"/>
+      <w:r>
+        <w:t>login(</w:t>
+      </w:r>
+      <w:proofErr w:type="gramEnd"/>
+      <w:r>
+        <w:t xml:space="preserve">) method of the </w:t>
+      </w:r>
+      <w:proofErr w:type="spellStart"/>
+      <w:r>
+        <w:t>RPITechSuppCamViewer</w:t>
+      </w:r>
+      <w:proofErr w:type="spellEnd"/>
+      <w:r>
+        <w:t xml:space="preserve"> class which adds the password to the header of every HTTP request sent to the server in future) for verification. If the server confirms the password, then the full GUI is loaded.</w:t>
       </w:r>
     </w:p>
     <w:p/>
@@ -5775,7 +6668,21 @@
         <w:rPr>
           <w:color w:val="365F91" w:themeColor="accent1" w:themeShade="BF"/>
         </w:rPr>
-        <w:t xml:space="preserve">VOIP (Voice Over </w:t>
+        <w:t xml:space="preserve">VOIP (Voice </w:t>
+      </w:r>
+      <w:proofErr w:type="gramStart"/>
+      <w:r>
+        <w:rPr>
+          <w:color w:val="365F91" w:themeColor="accent1" w:themeShade="BF"/>
+        </w:rPr>
+        <w:t>Over</w:t>
+      </w:r>
+      <w:proofErr w:type="gramEnd"/>
+      <w:r>
+        <w:rPr>
+          <w:color w:val="365F91" w:themeColor="accent1" w:themeShade="BF"/>
+        </w:rPr>
+        <w:t xml:space="preserve"> </w:t>
       </w:r>
       <w:r>
         <w:rPr>
@@ -5850,22 +6757,88 @@
         <w:t xml:space="preserve">UDP </w:t>
       </w:r>
       <w:r>
-        <w:t>packets and then playing them back on the receiving end. Each caller would run two threads, one that would record audio to a Byte Array and send it to the other caller, and another that would receive incoming Byte Arrays and play them back. At its core, the class that managed these calls</w:t>
-      </w:r>
-      <w:r>
-        <w:t>, called TechCall,</w:t>
+        <w:t xml:space="preserve">packets and then playing them back on the receiving end. Each caller would run two threads, one that would record audio to a Byte Array and send it to the other </w:t>
+      </w:r>
+      <w:proofErr w:type="gramStart"/>
+      <w:r>
+        <w:t>caller,</w:t>
+      </w:r>
+      <w:proofErr w:type="gramEnd"/>
+      <w:r>
+        <w:t xml:space="preserve"> and another that would receive incoming Byte Arrays and play them back. At its core, the class that managed these calls</w:t>
+      </w:r>
+      <w:r>
+        <w:t xml:space="preserve">, called </w:t>
+      </w:r>
+      <w:proofErr w:type="spellStart"/>
+      <w:r>
+        <w:t>TechCall</w:t>
+      </w:r>
+      <w:proofErr w:type="spellEnd"/>
+      <w:r>
+        <w:t>,</w:t>
       </w:r>
       <w:r>
         <w:t xml:space="preserve"> relied on Java </w:t>
       </w:r>
+      <w:proofErr w:type="spellStart"/>
       <w:r>
         <w:rPr>
           <w:color w:val="FF0000"/>
         </w:rPr>
         <w:t>DataLines</w:t>
       </w:r>
-      <w:r>
-        <w:t xml:space="preserve">. The class would request a DataLine from the system’s audio mixer that suited a specific audio format (in this case, 8KHz, 16-bit, mono-channel, signed, and little-Endian). For recording, a TargetDataLine was required, and a SourceDataLine was required for playing back audio. Both of these objects natively wrote and read Byte Arrays, perfect for use with standard Java UDP socket libraries. </w:t>
+      <w:proofErr w:type="spellEnd"/>
+      <w:r>
+        <w:t xml:space="preserve">. The class would request a </w:t>
+      </w:r>
+      <w:proofErr w:type="spellStart"/>
+      <w:r>
+        <w:t>DataLine</w:t>
+      </w:r>
+      <w:proofErr w:type="spellEnd"/>
+      <w:r>
+        <w:t xml:space="preserve"> from the system’s audio mixer that suited a specific audio format (in this case, </w:t>
+      </w:r>
+      <w:proofErr w:type="gramStart"/>
+      <w:r>
+        <w:t>8KHz</w:t>
+      </w:r>
+      <w:proofErr w:type="gramEnd"/>
+      <w:r>
+        <w:t>, 16-bit, mono-channel, signed, and little-</w:t>
+      </w:r>
+      <w:proofErr w:type="spellStart"/>
+      <w:r>
+        <w:t>Endian</w:t>
+      </w:r>
+      <w:proofErr w:type="spellEnd"/>
+      <w:r>
+        <w:t xml:space="preserve">). For recording, a </w:t>
+      </w:r>
+      <w:proofErr w:type="spellStart"/>
+      <w:r>
+        <w:t>TargetDataLine</w:t>
+      </w:r>
+      <w:proofErr w:type="spellEnd"/>
+      <w:r>
+        <w:t xml:space="preserve"> was required, and a </w:t>
+      </w:r>
+      <w:proofErr w:type="spellStart"/>
+      <w:r>
+        <w:t>SourceDataLine</w:t>
+      </w:r>
+      <w:proofErr w:type="spellEnd"/>
+      <w:r>
+        <w:t xml:space="preserve"> was required for playing back </w:t>
+      </w:r>
+      <w:proofErr w:type="gramStart"/>
+      <w:r>
+        <w:t>audio</w:t>
+      </w:r>
+      <w:proofErr w:type="gramEnd"/>
+      <w:r>
+        <w:t xml:space="preserve">. Both of these objects natively wrote and read Byte Arrays, perfect for use with standard Java UDP socket libraries. </w:t>
       </w:r>
     </w:p>
     <w:p>
@@ -5879,10 +6852,23 @@
         <w:t xml:space="preserve">. One of these required no arguments to be passed to it, and </w:t>
       </w:r>
       <w:r>
-        <w:t>would be used by the Raspberry Pi at startup</w:t>
-      </w:r>
-      <w:r>
-        <w:t>. The other constructor required an IP address passed as a String. When the startCall() method is called it checks to see if an IP address was actually set by the constructor, and if it was, it would initiate the call to a given IP address.</w:t>
+        <w:t xml:space="preserve">would be used by the Raspberry Pi at </w:t>
+      </w:r>
+      <w:proofErr w:type="spellStart"/>
+      <w:r>
+        <w:t>startup</w:t>
+      </w:r>
+      <w:proofErr w:type="spellEnd"/>
+      <w:r>
+        <w:t xml:space="preserve">. The other constructor required an IP address passed as a String. When the </w:t>
+      </w:r>
+      <w:proofErr w:type="spellStart"/>
+      <w:r>
+        <w:t>startCall</w:t>
+      </w:r>
+      <w:proofErr w:type="spellEnd"/>
+      <w:r>
+        <w:t>() method is called it checks to see if an IP address was actually set by the constructor, and if it was, it would initiate the call to a given IP address.</w:t>
       </w:r>
       <w:r>
         <w:t xml:space="preserve"> </w:t>
@@ -5900,7 +6886,23 @@
         <w:t xml:space="preserve">During testing, it was found that a problem arose when setting up </w:t>
       </w:r>
       <w:r>
-        <w:t>the DataLines on the Raspberry Pi. The following snippet of code would throw a LineUnavailableException once it reached the indicated line:-</w:t>
+        <w:t xml:space="preserve">the </w:t>
+      </w:r>
+      <w:proofErr w:type="spellStart"/>
+      <w:r>
+        <w:t>DataLines</w:t>
+      </w:r>
+      <w:proofErr w:type="spellEnd"/>
+      <w:r>
+        <w:t xml:space="preserve"> on the Raspberry Pi. The following snippet of code would throw a </w:t>
+      </w:r>
+      <w:proofErr w:type="spellStart"/>
+      <w:r>
+        <w:t>LineUnavailableException</w:t>
+      </w:r>
+      <w:proofErr w:type="spellEnd"/>
+      <w:r>
+        <w:t xml:space="preserve"> once it reached the indicated line:-</w:t>
       </w:r>
     </w:p>
     <w:p>
@@ -5912,14 +6914,16 @@
           <w:szCs w:val="20"/>
         </w:rPr>
       </w:pPr>
+      <w:proofErr w:type="gramStart"/>
       <w:r>
         <w:rPr>
           <w:rFonts w:ascii="Courier New" w:hAnsi="Courier New" w:cs="Courier New"/>
           <w:sz w:val="20"/>
           <w:szCs w:val="20"/>
         </w:rPr>
-        <w:t>private AudioFormat format = new AudioFormat(8000, 16, 1, true, false);</w:t>
-      </w:r>
+        <w:t>private</w:t>
+      </w:r>
+      <w:proofErr w:type="gramEnd"/>
       <w:r>
         <w:rPr>
           <w:rFonts w:ascii="Courier New" w:hAnsi="Courier New" w:cs="Courier New"/>
@@ -5928,92 +6932,296 @@
         </w:rPr>
         <w:t xml:space="preserve"> </w:t>
       </w:r>
+      <w:proofErr w:type="spellStart"/>
       <w:r>
         <w:rPr>
           <w:rFonts w:ascii="Courier New" w:hAnsi="Courier New" w:cs="Courier New"/>
           <w:sz w:val="20"/>
           <w:szCs w:val="20"/>
         </w:rPr>
-        <w:t>DataLine.Info targetInfo = new DataLine.Info(TargetDataLine.class,</w:t>
-      </w:r>
-    </w:p>
-    <w:p>
-      <w:pPr>
-        <w:spacing w:after="0"/>
-        <w:ind w:left="2880"/>
+        <w:t>AudioFormat</w:t>
+      </w:r>
+      <w:proofErr w:type="spellEnd"/>
+      <w:r>
         <w:rPr>
           <w:rFonts w:ascii="Courier New" w:hAnsi="Courier New" w:cs="Courier New"/>
           <w:sz w:val="20"/>
           <w:szCs w:val="20"/>
         </w:rPr>
-      </w:pPr>
+        <w:t xml:space="preserve"> format = new </w:t>
+      </w:r>
+      <w:proofErr w:type="spellStart"/>
       <w:r>
         <w:rPr>
           <w:rFonts w:ascii="Courier New" w:hAnsi="Courier New" w:cs="Courier New"/>
           <w:sz w:val="20"/>
           <w:szCs w:val="20"/>
         </w:rPr>
-        <w:t xml:space="preserve">                     </w:t>
-      </w:r>
+        <w:t>AudioFormat</w:t>
+      </w:r>
+      <w:proofErr w:type="spellEnd"/>
       <w:r>
         <w:rPr>
           <w:rFonts w:ascii="Courier New" w:hAnsi="Courier New" w:cs="Courier New"/>
           <w:sz w:val="20"/>
           <w:szCs w:val="20"/>
         </w:rPr>
-        <w:t xml:space="preserve">format);      </w:t>
-      </w:r>
-    </w:p>
-    <w:p>
-      <w:pPr>
-        <w:spacing w:after="0"/>
+        <w:t>(8000, 16, 1, true, false);</w:t>
+      </w:r>
+      <w:r>
         <w:rPr>
           <w:rFonts w:ascii="Courier New" w:hAnsi="Courier New" w:cs="Courier New"/>
           <w:sz w:val="20"/>
           <w:szCs w:val="20"/>
         </w:rPr>
-      </w:pPr>
+        <w:t xml:space="preserve"> </w:t>
+      </w:r>
+      <w:proofErr w:type="spellStart"/>
       <w:r>
         <w:rPr>
           <w:rFonts w:ascii="Courier New" w:hAnsi="Courier New" w:cs="Courier New"/>
           <w:sz w:val="20"/>
           <w:szCs w:val="20"/>
         </w:rPr>
-        <w:t>targetLine = (TargetDataLine) AudioSystem.getLine(targetInfo); //</w:t>
-      </w:r>
+        <w:t>DataLine.Info</w:t>
+      </w:r>
+      <w:proofErr w:type="spellEnd"/>
       <w:r>
         <w:rPr>
           <w:rFonts w:ascii="Courier New" w:hAnsi="Courier New" w:cs="Courier New"/>
           <w:sz w:val="20"/>
           <w:szCs w:val="20"/>
         </w:rPr>
-        <w:t>error</w:t>
-      </w:r>
+        <w:t xml:space="preserve"> </w:t>
+      </w:r>
+      <w:proofErr w:type="spellStart"/>
       <w:r>
         <w:rPr>
           <w:rFonts w:ascii="Courier New" w:hAnsi="Courier New" w:cs="Courier New"/>
           <w:sz w:val="20"/>
           <w:szCs w:val="20"/>
         </w:rPr>
-        <w:t xml:space="preserve">       </w:t>
-      </w:r>
-    </w:p>
-    <w:p>
-      <w:pPr>
-        <w:spacing w:after="0"/>
+        <w:t>targetInfo</w:t>
+      </w:r>
+      <w:proofErr w:type="spellEnd"/>
+      <w:r>
         <w:rPr>
           <w:rFonts w:ascii="Courier New" w:hAnsi="Courier New" w:cs="Courier New"/>
           <w:sz w:val="20"/>
           <w:szCs w:val="20"/>
         </w:rPr>
-      </w:pPr>
+        <w:t xml:space="preserve"> = new </w:t>
+      </w:r>
+      <w:proofErr w:type="spellStart"/>
       <w:r>
         <w:rPr>
           <w:rFonts w:ascii="Courier New" w:hAnsi="Courier New" w:cs="Courier New"/>
           <w:sz w:val="20"/>
           <w:szCs w:val="20"/>
         </w:rPr>
-        <w:t>targetLine.open(format);</w:t>
+        <w:t>DataLine.Info</w:t>
+      </w:r>
+      <w:proofErr w:type="spellEnd"/>
+      <w:r>
+        <w:rPr>
+          <w:rFonts w:ascii="Courier New" w:hAnsi="Courier New" w:cs="Courier New"/>
+          <w:sz w:val="20"/>
+          <w:szCs w:val="20"/>
+        </w:rPr>
+        <w:t>(</w:t>
+      </w:r>
+      <w:proofErr w:type="spellStart"/>
+      <w:r>
+        <w:rPr>
+          <w:rFonts w:ascii="Courier New" w:hAnsi="Courier New" w:cs="Courier New"/>
+          <w:sz w:val="20"/>
+          <w:szCs w:val="20"/>
+        </w:rPr>
+        <w:t>TargetDataLine.class</w:t>
+      </w:r>
+      <w:proofErr w:type="spellEnd"/>
+      <w:r>
+        <w:rPr>
+          <w:rFonts w:ascii="Courier New" w:hAnsi="Courier New" w:cs="Courier New"/>
+          <w:sz w:val="20"/>
+          <w:szCs w:val="20"/>
+        </w:rPr>
+        <w:t>,</w:t>
+      </w:r>
+    </w:p>
+    <w:p>
+      <w:pPr>
+        <w:spacing w:after="0"/>
+        <w:ind w:left="2880"/>
+        <w:rPr>
+          <w:rFonts w:ascii="Courier New" w:hAnsi="Courier New" w:cs="Courier New"/>
+          <w:sz w:val="20"/>
+          <w:szCs w:val="20"/>
+        </w:rPr>
+      </w:pPr>
+      <w:r>
+        <w:rPr>
+          <w:rFonts w:ascii="Courier New" w:hAnsi="Courier New" w:cs="Courier New"/>
+          <w:sz w:val="20"/>
+          <w:szCs w:val="20"/>
+        </w:rPr>
+        <w:t xml:space="preserve">                     </w:t>
+      </w:r>
+      <w:proofErr w:type="gramStart"/>
+      <w:r>
+        <w:rPr>
+          <w:rFonts w:ascii="Courier New" w:hAnsi="Courier New" w:cs="Courier New"/>
+          <w:sz w:val="20"/>
+          <w:szCs w:val="20"/>
+        </w:rPr>
+        <w:t>format</w:t>
+      </w:r>
+      <w:proofErr w:type="gramEnd"/>
+      <w:r>
+        <w:rPr>
+          <w:rFonts w:ascii="Courier New" w:hAnsi="Courier New" w:cs="Courier New"/>
+          <w:sz w:val="20"/>
+          <w:szCs w:val="20"/>
+        </w:rPr>
+        <w:t xml:space="preserve">);      </w:t>
+      </w:r>
+    </w:p>
+    <w:p>
+      <w:pPr>
+        <w:spacing w:after="0"/>
+        <w:rPr>
+          <w:rFonts w:ascii="Courier New" w:hAnsi="Courier New" w:cs="Courier New"/>
+          <w:sz w:val="20"/>
+          <w:szCs w:val="20"/>
+        </w:rPr>
+      </w:pPr>
+      <w:proofErr w:type="spellStart"/>
+      <w:proofErr w:type="gramStart"/>
+      <w:r>
+        <w:rPr>
+          <w:rFonts w:ascii="Courier New" w:hAnsi="Courier New" w:cs="Courier New"/>
+          <w:sz w:val="20"/>
+          <w:szCs w:val="20"/>
+        </w:rPr>
+        <w:t>targetLine</w:t>
+      </w:r>
+      <w:proofErr w:type="spellEnd"/>
+      <w:proofErr w:type="gramEnd"/>
+      <w:r>
+        <w:rPr>
+          <w:rFonts w:ascii="Courier New" w:hAnsi="Courier New" w:cs="Courier New"/>
+          <w:sz w:val="20"/>
+          <w:szCs w:val="20"/>
+        </w:rPr>
+        <w:t xml:space="preserve"> = (</w:t>
+      </w:r>
+      <w:proofErr w:type="spellStart"/>
+      <w:r>
+        <w:rPr>
+          <w:rFonts w:ascii="Courier New" w:hAnsi="Courier New" w:cs="Courier New"/>
+          <w:sz w:val="20"/>
+          <w:szCs w:val="20"/>
+        </w:rPr>
+        <w:t>TargetDataLine</w:t>
+      </w:r>
+      <w:proofErr w:type="spellEnd"/>
+      <w:r>
+        <w:rPr>
+          <w:rFonts w:ascii="Courier New" w:hAnsi="Courier New" w:cs="Courier New"/>
+          <w:sz w:val="20"/>
+          <w:szCs w:val="20"/>
+        </w:rPr>
+        <w:t xml:space="preserve">) </w:t>
+      </w:r>
+      <w:proofErr w:type="spellStart"/>
+      <w:r>
+        <w:rPr>
+          <w:rFonts w:ascii="Courier New" w:hAnsi="Courier New" w:cs="Courier New"/>
+          <w:sz w:val="20"/>
+          <w:szCs w:val="20"/>
+        </w:rPr>
+        <w:t>AudioSystem.getLine</w:t>
+      </w:r>
+      <w:proofErr w:type="spellEnd"/>
+      <w:r>
+        <w:rPr>
+          <w:rFonts w:ascii="Courier New" w:hAnsi="Courier New" w:cs="Courier New"/>
+          <w:sz w:val="20"/>
+          <w:szCs w:val="20"/>
+        </w:rPr>
+        <w:t>(</w:t>
+      </w:r>
+      <w:proofErr w:type="spellStart"/>
+      <w:r>
+        <w:rPr>
+          <w:rFonts w:ascii="Courier New" w:hAnsi="Courier New" w:cs="Courier New"/>
+          <w:sz w:val="20"/>
+          <w:szCs w:val="20"/>
+        </w:rPr>
+        <w:t>targetInfo</w:t>
+      </w:r>
+      <w:proofErr w:type="spellEnd"/>
+      <w:r>
+        <w:rPr>
+          <w:rFonts w:ascii="Courier New" w:hAnsi="Courier New" w:cs="Courier New"/>
+          <w:sz w:val="20"/>
+          <w:szCs w:val="20"/>
+        </w:rPr>
+        <w:t>); //</w:t>
+      </w:r>
+      <w:r>
+        <w:rPr>
+          <w:rFonts w:ascii="Courier New" w:hAnsi="Courier New" w:cs="Courier New"/>
+          <w:sz w:val="20"/>
+          <w:szCs w:val="20"/>
+        </w:rPr>
+        <w:t>error</w:t>
+      </w:r>
+      <w:r>
+        <w:rPr>
+          <w:rFonts w:ascii="Courier New" w:hAnsi="Courier New" w:cs="Courier New"/>
+          <w:sz w:val="20"/>
+          <w:szCs w:val="20"/>
+        </w:rPr>
+        <w:t xml:space="preserve">       </w:t>
+      </w:r>
+    </w:p>
+    <w:p>
+      <w:pPr>
+        <w:spacing w:after="0"/>
+        <w:rPr>
+          <w:rFonts w:ascii="Courier New" w:hAnsi="Courier New" w:cs="Courier New"/>
+          <w:sz w:val="20"/>
+          <w:szCs w:val="20"/>
+        </w:rPr>
+      </w:pPr>
+      <w:proofErr w:type="spellStart"/>
+      <w:proofErr w:type="gramStart"/>
+      <w:r>
+        <w:rPr>
+          <w:rFonts w:ascii="Courier New" w:hAnsi="Courier New" w:cs="Courier New"/>
+          <w:sz w:val="20"/>
+          <w:szCs w:val="20"/>
+        </w:rPr>
+        <w:t>targetLine.open</w:t>
+      </w:r>
+      <w:proofErr w:type="spellEnd"/>
+      <w:r>
+        <w:rPr>
+          <w:rFonts w:ascii="Courier New" w:hAnsi="Courier New" w:cs="Courier New"/>
+          <w:sz w:val="20"/>
+          <w:szCs w:val="20"/>
+        </w:rPr>
+        <w:t>(</w:t>
+      </w:r>
+      <w:proofErr w:type="gramEnd"/>
+      <w:r>
+        <w:rPr>
+          <w:rFonts w:ascii="Courier New" w:hAnsi="Courier New" w:cs="Courier New"/>
+          <w:sz w:val="20"/>
+          <w:szCs w:val="20"/>
+        </w:rPr>
+        <w:t>format);</w:t>
       </w:r>
     </w:p>
     <w:p>
@@ -6031,7 +7239,15 @@
         <w:jc w:val="both"/>
       </w:pPr>
       <w:r>
-        <w:t>The targetLine object is used to record audio, and there are no problems with this when running on Windows machines</w:t>
+        <w:t xml:space="preserve">The </w:t>
+      </w:r>
+      <w:proofErr w:type="spellStart"/>
+      <w:r>
+        <w:t>targetLine</w:t>
+      </w:r>
+      <w:proofErr w:type="spellEnd"/>
+      <w:r>
+        <w:t xml:space="preserve"> object is used to record audio, and there are no problems with this when running on Windows machines</w:t>
       </w:r>
       <w:r>
         <w:t xml:space="preserve"> or when running on the Linux machines available in the Swansea University Linux Lab. This problem is present only on the Raspberry Pi, regardless of whether it is running Oracle </w:t>
@@ -6043,25 +7259,53 @@
         <w:t>JDK</w:t>
       </w:r>
       <w:r>
-        <w:t xml:space="preserve"> or OpenJDK. The problem is believed to be related to the interaction between  Java’s </w:t>
-      </w:r>
+        <w:t xml:space="preserve"> or </w:t>
+      </w:r>
+      <w:proofErr w:type="spellStart"/>
+      <w:r>
+        <w:t>OpenJDK</w:t>
+      </w:r>
+      <w:proofErr w:type="spellEnd"/>
+      <w:r>
+        <w:t xml:space="preserve">. The problem is believed to be related to the interaction </w:t>
+      </w:r>
+      <w:proofErr w:type="gramStart"/>
+      <w:r>
+        <w:t>between  Java’s</w:t>
+      </w:r>
+      <w:proofErr w:type="gramEnd"/>
+      <w:r>
+        <w:t xml:space="preserve"> </w:t>
+      </w:r>
+      <w:proofErr w:type="spellStart"/>
       <w:r>
         <w:rPr>
           <w:color w:val="FF0000"/>
         </w:rPr>
         <w:t>AudioSystem</w:t>
       </w:r>
+      <w:proofErr w:type="spellEnd"/>
       <w:r>
         <w:t xml:space="preserve"> libraries and the Raspberry Pi’s hardware, or perhaps with the </w:t>
       </w:r>
+      <w:proofErr w:type="spellStart"/>
       <w:r>
         <w:rPr>
           <w:color w:val="FF0000"/>
         </w:rPr>
         <w:t>Alsa</w:t>
       </w:r>
-      <w:r>
-        <w:t xml:space="preserve"> audio mixer that managed Raspberry Pi audio in Raspbian.</w:t>
+      <w:proofErr w:type="spellEnd"/>
+      <w:r>
+        <w:t xml:space="preserve"> audio mixer that managed Raspberry Pi audio in </w:t>
+      </w:r>
+      <w:proofErr w:type="spellStart"/>
+      <w:r>
+        <w:t>Raspbian</w:t>
+      </w:r>
+      <w:proofErr w:type="spellEnd"/>
+      <w:r>
+        <w:t>.</w:t>
       </w:r>
     </w:p>
     <w:p>
@@ -6072,10 +7316,36 @@
         <w:t>Considering the populari</w:t>
       </w:r>
       <w:r>
-        <w:t>ty of Debian, and of Raspbian</w:t>
-      </w:r>
-      <w:r>
-        <w:t>, and the fact that the libraries used to implement this TechCall class are included in the standard JDK, the idea that this wouldn’</w:t>
+        <w:t xml:space="preserve">ty of </w:t>
+      </w:r>
+      <w:proofErr w:type="spellStart"/>
+      <w:r>
+        <w:t>Debian</w:t>
+      </w:r>
+      <w:proofErr w:type="spellEnd"/>
+      <w:r>
+        <w:t xml:space="preserve">, and of </w:t>
+      </w:r>
+      <w:proofErr w:type="spellStart"/>
+      <w:proofErr w:type="gramStart"/>
+      <w:r>
+        <w:t>Raspbian</w:t>
+      </w:r>
+      <w:proofErr w:type="spellEnd"/>
+      <w:r>
+        <w:t>,</w:t>
+      </w:r>
+      <w:proofErr w:type="gramEnd"/>
+      <w:r>
+        <w:t xml:space="preserve"> and the fact that the libraries used to implement this </w:t>
+      </w:r>
+      <w:proofErr w:type="spellStart"/>
+      <w:r>
+        <w:t>TechCall</w:t>
+      </w:r>
+      <w:proofErr w:type="spellEnd"/>
+      <w:r>
+        <w:t xml:space="preserve"> class are included in the standard JDK, the idea that this wouldn’</w:t>
       </w:r>
       <w:r>
         <w:t>t work was completely unforeseen</w:t>
@@ -6124,7 +7394,15 @@
         <w:t>,</w:t>
       </w:r>
       <w:r>
-        <w:t xml:space="preserve"> then start it as a separate process from RemotePiManager and pass it the IP address to send the packets to, but this would </w:t>
+        <w:t xml:space="preserve"> then start it as a separate process from </w:t>
+      </w:r>
+      <w:proofErr w:type="spellStart"/>
+      <w:r>
+        <w:t>RemotePiManager</w:t>
+      </w:r>
+      <w:proofErr w:type="spellEnd"/>
+      <w:r>
+        <w:t xml:space="preserve"> and pass it the IP address to send the packets to, but this would </w:t>
       </w:r>
       <w:r>
         <w:t xml:space="preserve">likely </w:t>
@@ -6203,11 +7481,17 @@
         <w:t xml:space="preserve"> who had never seen the interface before and had no technical support experience </w:t>
       </w:r>
       <w:r>
-        <w:t xml:space="preserve">were placed in front of the UI and asked to perform a short series of tasks relating to the UI. The time between being asked the question and completion of the task was then measured. There were 2 categories of tasks, </w:t>
+        <w:t xml:space="preserve">were placed in front of the UI </w:t>
+      </w:r>
+      <w:r>
+        <w:t xml:space="preserve">for the first time </w:t>
+      </w:r>
+      <w:r>
+        <w:t xml:space="preserve">and asked to perform a short series of tasks relating to the UI. The time between being asked the question and completion of the task was then measured. There were 2 </w:t>
       </w:r>
       <w:r>
         <w:lastRenderedPageBreak/>
-        <w:t>one where the user would simply point out where controls were, and another where they would actually have to carry out an operation. For the first category a special version of the UI</w:t>
+        <w:t>categories of tasks, one where the user would simply point out where controls were, and another where they would actually have to carry out an operation. For the first category a special version of the UI</w:t>
       </w:r>
       <w:r>
         <w:t xml:space="preserve"> (</w:t>
@@ -6309,7 +7593,10 @@
         </w:numPr>
       </w:pPr>
       <w:r>
-        <w:t>Switch the camera view to offline mode</w:t>
+        <w:t xml:space="preserve">Switch the camera view to </w:t>
+      </w:r>
+      <w:r>
+        <w:t>‘all registered’ mode</w:t>
       </w:r>
     </w:p>
     <w:p>
@@ -6321,7 +7608,10 @@
         </w:numPr>
       </w:pPr>
       <w:r>
-        <w:t>Select the device at Swansea</w:t>
+        <w:t xml:space="preserve">Select the device at </w:t>
+      </w:r>
+      <w:r>
+        <w:t>Cardiff</w:t>
       </w:r>
     </w:p>
     <w:p>
@@ -6333,7 +7623,22 @@
         </w:numPr>
       </w:pPr>
       <w:r>
-        <w:t>Add a piece of equipment to the list for this device</w:t>
+        <w:t>Add a piece of equipment</w:t>
+      </w:r>
+      <w:r>
+        <w:t xml:space="preserve"> called </w:t>
+      </w:r>
+      <w:r>
+        <w:t>‘</w:t>
+      </w:r>
+      <w:r>
+        <w:t>computer</w:t>
+      </w:r>
+      <w:r>
+        <w:t>’</w:t>
+      </w:r>
+      <w:r>
+        <w:t xml:space="preserve"> to the list for this device</w:t>
       </w:r>
     </w:p>
     <w:p>
@@ -6358,7 +7663,15 @@
     </w:p>
     <w:p>
       <w:r>
-        <w:t xml:space="preserve">In this test 2 users worked together to find an object in a room they were both familiar with. One user (hereafter referred to as the technician) sat in front of a computer running the client the Technician would have access to, and had already been familiarised with. This user would also have been shown how the device works. The other user (hereafter referred to as the remote-user) was to stand in the room with the device next to them, but they did not know how the device worked. </w:t>
+        <w:t xml:space="preserve">In </w:t>
+      </w:r>
+      <w:proofErr w:type="gramStart"/>
+      <w:r>
+        <w:t>this test 2 users</w:t>
+      </w:r>
+      <w:proofErr w:type="gramEnd"/>
+      <w:r>
+        <w:t xml:space="preserve"> worked together to find an object in a room they were both familiar with. One user (hereafter referred to as the technician) sat in front of a computer running the client the Technician would have access to, and had already been familiarised with. This user would also have been shown how the device works. The other user (hereafter referred to as the remote-user) was to stand in the room with the device next to them, but they did not know how the device worked. </w:t>
       </w:r>
       <w:r>
         <w:t>The technician was the same individual throughout the tests, while the remote-user changed for each test, to simulate the technician who would be used to the process and a remote-user who wouldn’t know what was happening.</w:t>
@@ -6368,9 +7681,14 @@
       <w:r>
         <w:t xml:space="preserve">The technician knew what the object was and what it looked like, but was not allowed to tell the remote-user what the object was (they could however tell them what it looked like). The remote-user was to call the technician, and the technician would walk them through using the device, and then finding the object. Since only one-way communication was possible, the technician was given the choice of continuing to use the phone they had </w:t>
       </w:r>
+      <w:proofErr w:type="gramStart"/>
       <w:r>
         <w:lastRenderedPageBreak/>
-        <w:t xml:space="preserve">started the conversation with, or whether to switch to the client’s own </w:t>
+        <w:t>started</w:t>
+      </w:r>
+      <w:proofErr w:type="gramEnd"/>
+      <w:r>
+        <w:t xml:space="preserve"> the conversation with, or whether to switch to the client’s own </w:t>
       </w:r>
       <w:r>
         <w:t>voice communication.</w:t>
@@ -6508,7 +7826,6 @@
               <w:rPr>
                 <w:rFonts w:ascii="Calibri" w:eastAsia="Times New Roman" w:hAnsi="Calibri" w:cs="Times New Roman"/>
                 <w:color w:val="000000"/>
-                <w:sz w:val="22"/>
                 <w:lang w:eastAsia="en-GB"/>
               </w:rPr>
             </w:pPr>
@@ -6546,7 +7863,6 @@
               <w:rPr>
                 <w:rFonts w:ascii="Calibri" w:eastAsia="Times New Roman" w:hAnsi="Calibri" w:cs="Times New Roman"/>
                 <w:color w:val="000000"/>
-                <w:sz w:val="22"/>
                 <w:lang w:eastAsia="en-GB"/>
               </w:rPr>
             </w:pPr>
@@ -6602,7 +7918,6 @@
               <w:rPr>
                 <w:rFonts w:ascii="Calibri" w:eastAsia="Times New Roman" w:hAnsi="Calibri" w:cs="Times New Roman"/>
                 <w:color w:val="000000"/>
-                <w:sz w:val="22"/>
                 <w:lang w:eastAsia="en-GB"/>
               </w:rPr>
             </w:pPr>
@@ -6640,7 +7955,6 @@
               <w:rPr>
                 <w:rFonts w:ascii="Calibri" w:eastAsia="Times New Roman" w:hAnsi="Calibri" w:cs="Times New Roman"/>
                 <w:color w:val="000000"/>
-                <w:sz w:val="22"/>
                 <w:lang w:eastAsia="en-GB"/>
               </w:rPr>
             </w:pPr>
@@ -6684,7 +7998,6 @@
               <w:rPr>
                 <w:rFonts w:ascii="Calibri" w:eastAsia="Times New Roman" w:hAnsi="Calibri" w:cs="Times New Roman"/>
                 <w:color w:val="000000"/>
-                <w:sz w:val="22"/>
                 <w:lang w:eastAsia="en-GB"/>
               </w:rPr>
             </w:pPr>
@@ -6714,7 +8027,6 @@
               <w:rPr>
                 <w:rFonts w:ascii="Calibri" w:eastAsia="Times New Roman" w:hAnsi="Calibri" w:cs="Times New Roman"/>
                 <w:color w:val="000000"/>
-                <w:sz w:val="22"/>
                 <w:lang w:eastAsia="en-GB"/>
               </w:rPr>
             </w:pPr>
@@ -6744,7 +8056,6 @@
               <w:rPr>
                 <w:rFonts w:ascii="Calibri" w:eastAsia="Times New Roman" w:hAnsi="Calibri" w:cs="Times New Roman"/>
                 <w:color w:val="000000"/>
-                <w:sz w:val="22"/>
                 <w:lang w:eastAsia="en-GB"/>
               </w:rPr>
             </w:pPr>
@@ -6774,7 +8085,6 @@
               <w:rPr>
                 <w:rFonts w:ascii="Calibri" w:eastAsia="Times New Roman" w:hAnsi="Calibri" w:cs="Times New Roman"/>
                 <w:color w:val="000000"/>
-                <w:sz w:val="22"/>
                 <w:lang w:eastAsia="en-GB"/>
               </w:rPr>
             </w:pPr>
@@ -6809,7 +8119,6 @@
               <w:rPr>
                 <w:rFonts w:ascii="Calibri" w:eastAsia="Times New Roman" w:hAnsi="Calibri" w:cs="Times New Roman"/>
                 <w:color w:val="000000"/>
-                <w:sz w:val="22"/>
                 <w:lang w:eastAsia="en-GB"/>
               </w:rPr>
             </w:pPr>
@@ -6839,7 +8148,6 @@
               <w:rPr>
                 <w:rFonts w:ascii="Calibri" w:eastAsia="Times New Roman" w:hAnsi="Calibri" w:cs="Times New Roman"/>
                 <w:color w:val="000000"/>
-                <w:sz w:val="22"/>
                 <w:lang w:eastAsia="en-GB"/>
               </w:rPr>
             </w:pPr>
@@ -6869,7 +8177,6 @@
               <w:rPr>
                 <w:rFonts w:ascii="Calibri" w:eastAsia="Times New Roman" w:hAnsi="Calibri" w:cs="Times New Roman"/>
                 <w:color w:val="000000"/>
-                <w:sz w:val="22"/>
                 <w:lang w:eastAsia="en-GB"/>
               </w:rPr>
             </w:pPr>
@@ -6908,7 +8215,6 @@
               <w:rPr>
                 <w:rFonts w:ascii="Calibri" w:eastAsia="Times New Roman" w:hAnsi="Calibri" w:cs="Times New Roman"/>
                 <w:color w:val="000000"/>
-                <w:sz w:val="22"/>
                 <w:lang w:eastAsia="en-GB"/>
               </w:rPr>
             </w:pPr>
@@ -6943,7 +8249,6 @@
               <w:rPr>
                 <w:rFonts w:ascii="Calibri" w:eastAsia="Times New Roman" w:hAnsi="Calibri" w:cs="Times New Roman"/>
                 <w:color w:val="000000"/>
-                <w:sz w:val="22"/>
                 <w:lang w:eastAsia="en-GB"/>
               </w:rPr>
             </w:pPr>
@@ -6973,7 +8278,6 @@
               <w:rPr>
                 <w:rFonts w:ascii="Calibri" w:eastAsia="Times New Roman" w:hAnsi="Calibri" w:cs="Times New Roman"/>
                 <w:color w:val="000000"/>
-                <w:sz w:val="22"/>
                 <w:lang w:eastAsia="en-GB"/>
               </w:rPr>
             </w:pPr>
@@ -7003,7 +8307,6 @@
               <w:rPr>
                 <w:rFonts w:ascii="Calibri" w:eastAsia="Times New Roman" w:hAnsi="Calibri" w:cs="Times New Roman"/>
                 <w:color w:val="000000"/>
-                <w:sz w:val="22"/>
                 <w:lang w:eastAsia="en-GB"/>
               </w:rPr>
             </w:pPr>
@@ -7033,7 +8336,6 @@
               <w:rPr>
                 <w:rFonts w:ascii="Calibri" w:eastAsia="Times New Roman" w:hAnsi="Calibri" w:cs="Times New Roman"/>
                 <w:color w:val="000000"/>
-                <w:sz w:val="22"/>
                 <w:lang w:eastAsia="en-GB"/>
               </w:rPr>
             </w:pPr>
@@ -7068,7 +8370,6 @@
               <w:rPr>
                 <w:rFonts w:ascii="Calibri" w:eastAsia="Times New Roman" w:hAnsi="Calibri" w:cs="Times New Roman"/>
                 <w:color w:val="000000"/>
-                <w:sz w:val="22"/>
                 <w:lang w:eastAsia="en-GB"/>
               </w:rPr>
             </w:pPr>
@@ -7098,7 +8399,6 @@
               <w:rPr>
                 <w:rFonts w:ascii="Calibri" w:eastAsia="Times New Roman" w:hAnsi="Calibri" w:cs="Times New Roman"/>
                 <w:color w:val="000000"/>
-                <w:sz w:val="22"/>
                 <w:lang w:eastAsia="en-GB"/>
               </w:rPr>
             </w:pPr>
@@ -7128,7 +8428,6 @@
               <w:rPr>
                 <w:rFonts w:ascii="Calibri" w:eastAsia="Times New Roman" w:hAnsi="Calibri" w:cs="Times New Roman"/>
                 <w:color w:val="000000"/>
-                <w:sz w:val="22"/>
                 <w:lang w:eastAsia="en-GB"/>
               </w:rPr>
             </w:pPr>
@@ -7158,7 +8457,6 @@
               <w:rPr>
                 <w:rFonts w:ascii="Calibri" w:eastAsia="Times New Roman" w:hAnsi="Calibri" w:cs="Times New Roman"/>
                 <w:color w:val="000000"/>
-                <w:sz w:val="22"/>
                 <w:lang w:eastAsia="en-GB"/>
               </w:rPr>
             </w:pPr>
@@ -7193,7 +8491,6 @@
               <w:rPr>
                 <w:rFonts w:ascii="Calibri" w:eastAsia="Times New Roman" w:hAnsi="Calibri" w:cs="Times New Roman"/>
                 <w:color w:val="000000"/>
-                <w:sz w:val="22"/>
                 <w:lang w:eastAsia="en-GB"/>
               </w:rPr>
             </w:pPr>
@@ -7223,7 +8520,6 @@
               <w:rPr>
                 <w:rFonts w:ascii="Calibri" w:eastAsia="Times New Roman" w:hAnsi="Calibri" w:cs="Times New Roman"/>
                 <w:color w:val="000000"/>
-                <w:sz w:val="22"/>
                 <w:lang w:eastAsia="en-GB"/>
               </w:rPr>
             </w:pPr>
@@ -7253,7 +8549,6 @@
               <w:rPr>
                 <w:rFonts w:ascii="Calibri" w:eastAsia="Times New Roman" w:hAnsi="Calibri" w:cs="Times New Roman"/>
                 <w:color w:val="000000"/>
-                <w:sz w:val="22"/>
                 <w:lang w:eastAsia="en-GB"/>
               </w:rPr>
             </w:pPr>
@@ -7283,7 +8578,6 @@
               <w:rPr>
                 <w:rFonts w:ascii="Calibri" w:eastAsia="Times New Roman" w:hAnsi="Calibri" w:cs="Times New Roman"/>
                 <w:color w:val="000000"/>
-                <w:sz w:val="22"/>
                 <w:lang w:eastAsia="en-GB"/>
               </w:rPr>
             </w:pPr>
@@ -7318,7 +8612,6 @@
               <w:rPr>
                 <w:rFonts w:ascii="Calibri" w:eastAsia="Times New Roman" w:hAnsi="Calibri" w:cs="Times New Roman"/>
                 <w:color w:val="000000"/>
-                <w:sz w:val="22"/>
                 <w:lang w:eastAsia="en-GB"/>
               </w:rPr>
             </w:pPr>
@@ -7348,7 +8641,6 @@
               <w:rPr>
                 <w:rFonts w:ascii="Calibri" w:eastAsia="Times New Roman" w:hAnsi="Calibri" w:cs="Times New Roman"/>
                 <w:color w:val="000000"/>
-                <w:sz w:val="22"/>
                 <w:lang w:eastAsia="en-GB"/>
               </w:rPr>
             </w:pPr>
@@ -7378,7 +8670,6 @@
               <w:rPr>
                 <w:rFonts w:ascii="Calibri" w:eastAsia="Times New Roman" w:hAnsi="Calibri" w:cs="Times New Roman"/>
                 <w:color w:val="000000"/>
-                <w:sz w:val="22"/>
                 <w:lang w:eastAsia="en-GB"/>
               </w:rPr>
             </w:pPr>
@@ -7408,7 +8699,6 @@
               <w:rPr>
                 <w:rFonts w:ascii="Calibri" w:eastAsia="Times New Roman" w:hAnsi="Calibri" w:cs="Times New Roman"/>
                 <w:color w:val="000000"/>
-                <w:sz w:val="22"/>
                 <w:lang w:eastAsia="en-GB"/>
               </w:rPr>
             </w:pPr>
@@ -7443,7 +8733,6 @@
               <w:rPr>
                 <w:rFonts w:ascii="Calibri" w:eastAsia="Times New Roman" w:hAnsi="Calibri" w:cs="Times New Roman"/>
                 <w:color w:val="000000"/>
-                <w:sz w:val="22"/>
                 <w:lang w:eastAsia="en-GB"/>
               </w:rPr>
             </w:pPr>
@@ -7473,7 +8762,6 @@
               <w:rPr>
                 <w:rFonts w:ascii="Calibri" w:eastAsia="Times New Roman" w:hAnsi="Calibri" w:cs="Times New Roman"/>
                 <w:color w:val="000000"/>
-                <w:sz w:val="22"/>
                 <w:lang w:eastAsia="en-GB"/>
               </w:rPr>
             </w:pPr>
@@ -7503,7 +8791,6 @@
               <w:rPr>
                 <w:rFonts w:ascii="Calibri" w:eastAsia="Times New Roman" w:hAnsi="Calibri" w:cs="Times New Roman"/>
                 <w:color w:val="000000"/>
-                <w:sz w:val="22"/>
                 <w:lang w:eastAsia="en-GB"/>
               </w:rPr>
             </w:pPr>
@@ -7533,7 +8820,6 @@
               <w:rPr>
                 <w:rFonts w:ascii="Calibri" w:eastAsia="Times New Roman" w:hAnsi="Calibri" w:cs="Times New Roman"/>
                 <w:color w:val="000000"/>
-                <w:sz w:val="22"/>
                 <w:lang w:eastAsia="en-GB"/>
               </w:rPr>
             </w:pPr>
@@ -7568,7 +8854,6 @@
               <w:rPr>
                 <w:rFonts w:ascii="Calibri" w:eastAsia="Times New Roman" w:hAnsi="Calibri" w:cs="Times New Roman"/>
                 <w:color w:val="000000"/>
-                <w:sz w:val="22"/>
                 <w:lang w:eastAsia="en-GB"/>
               </w:rPr>
             </w:pPr>
@@ -7598,7 +8883,6 @@
               <w:rPr>
                 <w:rFonts w:ascii="Calibri" w:eastAsia="Times New Roman" w:hAnsi="Calibri" w:cs="Times New Roman"/>
                 <w:color w:val="000000"/>
-                <w:sz w:val="22"/>
                 <w:lang w:eastAsia="en-GB"/>
               </w:rPr>
             </w:pPr>
@@ -7628,7 +8912,6 @@
               <w:rPr>
                 <w:rFonts w:ascii="Calibri" w:eastAsia="Times New Roman" w:hAnsi="Calibri" w:cs="Times New Roman"/>
                 <w:color w:val="000000"/>
-                <w:sz w:val="22"/>
                 <w:lang w:eastAsia="en-GB"/>
               </w:rPr>
             </w:pPr>
@@ -7658,7 +8941,6 @@
               <w:rPr>
                 <w:rFonts w:ascii="Calibri" w:eastAsia="Times New Roman" w:hAnsi="Calibri" w:cs="Times New Roman"/>
                 <w:color w:val="000000"/>
-                <w:sz w:val="22"/>
                 <w:lang w:eastAsia="en-GB"/>
               </w:rPr>
             </w:pPr>
@@ -7693,7 +8975,6 @@
               <w:rPr>
                 <w:rFonts w:ascii="Calibri" w:eastAsia="Times New Roman" w:hAnsi="Calibri" w:cs="Times New Roman"/>
                 <w:color w:val="000000"/>
-                <w:sz w:val="22"/>
                 <w:lang w:eastAsia="en-GB"/>
               </w:rPr>
             </w:pPr>
@@ -7723,7 +9004,6 @@
               <w:rPr>
                 <w:rFonts w:ascii="Calibri" w:eastAsia="Times New Roman" w:hAnsi="Calibri" w:cs="Times New Roman"/>
                 <w:color w:val="000000"/>
-                <w:sz w:val="22"/>
                 <w:lang w:eastAsia="en-GB"/>
               </w:rPr>
             </w:pPr>
@@ -7753,7 +9033,6 @@
               <w:rPr>
                 <w:rFonts w:ascii="Calibri" w:eastAsia="Times New Roman" w:hAnsi="Calibri" w:cs="Times New Roman"/>
                 <w:color w:val="000000"/>
-                <w:sz w:val="22"/>
                 <w:lang w:eastAsia="en-GB"/>
               </w:rPr>
             </w:pPr>
@@ -7783,7 +9062,6 @@
               <w:rPr>
                 <w:rFonts w:ascii="Calibri" w:eastAsia="Times New Roman" w:hAnsi="Calibri" w:cs="Times New Roman"/>
                 <w:color w:val="000000"/>
-                <w:sz w:val="22"/>
                 <w:lang w:eastAsia="en-GB"/>
               </w:rPr>
             </w:pPr>
@@ -7818,7 +9096,6 @@
               <w:rPr>
                 <w:rFonts w:ascii="Calibri" w:eastAsia="Times New Roman" w:hAnsi="Calibri" w:cs="Times New Roman"/>
                 <w:color w:val="000000"/>
-                <w:sz w:val="22"/>
                 <w:lang w:eastAsia="en-GB"/>
               </w:rPr>
             </w:pPr>
@@ -7848,7 +9125,6 @@
               <w:rPr>
                 <w:rFonts w:ascii="Calibri" w:eastAsia="Times New Roman" w:hAnsi="Calibri" w:cs="Times New Roman"/>
                 <w:color w:val="000000"/>
-                <w:sz w:val="22"/>
                 <w:lang w:eastAsia="en-GB"/>
               </w:rPr>
             </w:pPr>
@@ -7878,7 +9154,6 @@
               <w:rPr>
                 <w:rFonts w:ascii="Calibri" w:eastAsia="Times New Roman" w:hAnsi="Calibri" w:cs="Times New Roman"/>
                 <w:color w:val="000000"/>
-                <w:sz w:val="22"/>
                 <w:lang w:eastAsia="en-GB"/>
               </w:rPr>
             </w:pPr>
@@ -7908,7 +9183,6 @@
               <w:rPr>
                 <w:rFonts w:ascii="Calibri" w:eastAsia="Times New Roman" w:hAnsi="Calibri" w:cs="Times New Roman"/>
                 <w:color w:val="000000"/>
-                <w:sz w:val="22"/>
                 <w:lang w:eastAsia="en-GB"/>
               </w:rPr>
             </w:pPr>
@@ -7943,7 +9217,6 @@
               <w:rPr>
                 <w:rFonts w:ascii="Calibri" w:eastAsia="Times New Roman" w:hAnsi="Calibri" w:cs="Times New Roman"/>
                 <w:color w:val="000000"/>
-                <w:sz w:val="22"/>
                 <w:lang w:eastAsia="en-GB"/>
               </w:rPr>
             </w:pPr>
@@ -7973,7 +9246,6 @@
               <w:rPr>
                 <w:rFonts w:ascii="Calibri" w:eastAsia="Times New Roman" w:hAnsi="Calibri" w:cs="Times New Roman"/>
                 <w:color w:val="000000"/>
-                <w:sz w:val="22"/>
                 <w:lang w:eastAsia="en-GB"/>
               </w:rPr>
             </w:pPr>
@@ -8003,7 +9275,6 @@
               <w:rPr>
                 <w:rFonts w:ascii="Calibri" w:eastAsia="Times New Roman" w:hAnsi="Calibri" w:cs="Times New Roman"/>
                 <w:color w:val="000000"/>
-                <w:sz w:val="22"/>
                 <w:lang w:eastAsia="en-GB"/>
               </w:rPr>
             </w:pPr>
@@ -8033,7 +9304,6 @@
               <w:rPr>
                 <w:rFonts w:ascii="Calibri" w:eastAsia="Times New Roman" w:hAnsi="Calibri" w:cs="Times New Roman"/>
                 <w:color w:val="000000"/>
-                <w:sz w:val="22"/>
                 <w:lang w:eastAsia="en-GB"/>
               </w:rPr>
             </w:pPr>
@@ -8068,7 +9338,6 @@
               <w:rPr>
                 <w:rFonts w:ascii="Calibri" w:eastAsia="Times New Roman" w:hAnsi="Calibri" w:cs="Times New Roman"/>
                 <w:color w:val="000000"/>
-                <w:sz w:val="22"/>
                 <w:lang w:eastAsia="en-GB"/>
               </w:rPr>
             </w:pPr>
@@ -8098,7 +9367,6 @@
               <w:rPr>
                 <w:rFonts w:ascii="Calibri" w:eastAsia="Times New Roman" w:hAnsi="Calibri" w:cs="Times New Roman"/>
                 <w:color w:val="000000"/>
-                <w:sz w:val="22"/>
                 <w:lang w:eastAsia="en-GB"/>
               </w:rPr>
             </w:pPr>
@@ -8128,7 +9396,6 @@
               <w:rPr>
                 <w:rFonts w:ascii="Calibri" w:eastAsia="Times New Roman" w:hAnsi="Calibri" w:cs="Times New Roman"/>
                 <w:color w:val="000000"/>
-                <w:sz w:val="22"/>
                 <w:lang w:eastAsia="en-GB"/>
               </w:rPr>
             </w:pPr>
@@ -8158,7 +9425,6 @@
               <w:rPr>
                 <w:rFonts w:ascii="Calibri" w:eastAsia="Times New Roman" w:hAnsi="Calibri" w:cs="Times New Roman"/>
                 <w:color w:val="000000"/>
-                <w:sz w:val="22"/>
                 <w:lang w:eastAsia="en-GB"/>
               </w:rPr>
             </w:pPr>
@@ -8193,7 +9459,6 @@
               <w:rPr>
                 <w:rFonts w:ascii="Calibri" w:eastAsia="Times New Roman" w:hAnsi="Calibri" w:cs="Times New Roman"/>
                 <w:color w:val="000000"/>
-                <w:sz w:val="22"/>
                 <w:lang w:eastAsia="en-GB"/>
               </w:rPr>
             </w:pPr>
@@ -8223,7 +9488,6 @@
               <w:rPr>
                 <w:rFonts w:ascii="Calibri" w:eastAsia="Times New Roman" w:hAnsi="Calibri" w:cs="Times New Roman"/>
                 <w:color w:val="000000"/>
-                <w:sz w:val="22"/>
                 <w:lang w:eastAsia="en-GB"/>
               </w:rPr>
             </w:pPr>
@@ -8253,7 +9517,6 @@
               <w:rPr>
                 <w:rFonts w:ascii="Calibri" w:eastAsia="Times New Roman" w:hAnsi="Calibri" w:cs="Times New Roman"/>
                 <w:color w:val="000000"/>
-                <w:sz w:val="22"/>
                 <w:lang w:eastAsia="en-GB"/>
               </w:rPr>
             </w:pPr>
@@ -8283,7 +9546,6 @@
               <w:rPr>
                 <w:rFonts w:ascii="Calibri" w:eastAsia="Times New Roman" w:hAnsi="Calibri" w:cs="Times New Roman"/>
                 <w:color w:val="000000"/>
-                <w:sz w:val="22"/>
                 <w:lang w:eastAsia="en-GB"/>
               </w:rPr>
             </w:pPr>
@@ -8318,7 +9580,6 @@
               <w:rPr>
                 <w:rFonts w:ascii="Calibri" w:eastAsia="Times New Roman" w:hAnsi="Calibri" w:cs="Times New Roman"/>
                 <w:color w:val="000000"/>
-                <w:sz w:val="22"/>
                 <w:lang w:eastAsia="en-GB"/>
               </w:rPr>
             </w:pPr>
@@ -8348,7 +9609,6 @@
               <w:rPr>
                 <w:rFonts w:ascii="Calibri" w:eastAsia="Times New Roman" w:hAnsi="Calibri" w:cs="Times New Roman"/>
                 <w:color w:val="000000"/>
-                <w:sz w:val="22"/>
                 <w:lang w:eastAsia="en-GB"/>
               </w:rPr>
             </w:pPr>
@@ -8378,7 +9638,6 @@
               <w:rPr>
                 <w:rFonts w:ascii="Calibri" w:eastAsia="Times New Roman" w:hAnsi="Calibri" w:cs="Times New Roman"/>
                 <w:color w:val="000000"/>
-                <w:sz w:val="22"/>
                 <w:lang w:eastAsia="en-GB"/>
               </w:rPr>
             </w:pPr>
@@ -8408,7 +9667,6 @@
               <w:rPr>
                 <w:rFonts w:ascii="Calibri" w:eastAsia="Times New Roman" w:hAnsi="Calibri" w:cs="Times New Roman"/>
                 <w:color w:val="000000"/>
-                <w:sz w:val="22"/>
                 <w:lang w:eastAsia="en-GB"/>
               </w:rPr>
             </w:pPr>
@@ -8443,7 +9701,6 @@
               <w:rPr>
                 <w:rFonts w:ascii="Calibri" w:eastAsia="Times New Roman" w:hAnsi="Calibri" w:cs="Times New Roman"/>
                 <w:color w:val="000000"/>
-                <w:sz w:val="22"/>
                 <w:lang w:eastAsia="en-GB"/>
               </w:rPr>
             </w:pPr>
@@ -8473,7 +9730,6 @@
               <w:rPr>
                 <w:rFonts w:ascii="Calibri" w:eastAsia="Times New Roman" w:hAnsi="Calibri" w:cs="Times New Roman"/>
                 <w:color w:val="000000"/>
-                <w:sz w:val="22"/>
                 <w:lang w:eastAsia="en-GB"/>
               </w:rPr>
             </w:pPr>
@@ -8503,7 +9759,6 @@
               <w:rPr>
                 <w:rFonts w:ascii="Calibri" w:eastAsia="Times New Roman" w:hAnsi="Calibri" w:cs="Times New Roman"/>
                 <w:color w:val="000000"/>
-                <w:sz w:val="22"/>
                 <w:lang w:eastAsia="en-GB"/>
               </w:rPr>
             </w:pPr>
@@ -8533,7 +9788,6 @@
               <w:rPr>
                 <w:rFonts w:ascii="Calibri" w:eastAsia="Times New Roman" w:hAnsi="Calibri" w:cs="Times New Roman"/>
                 <w:color w:val="000000"/>
-                <w:sz w:val="22"/>
                 <w:lang w:eastAsia="en-GB"/>
               </w:rPr>
             </w:pPr>
@@ -8568,7 +9822,6 @@
               <w:rPr>
                 <w:rFonts w:ascii="Calibri" w:eastAsia="Times New Roman" w:hAnsi="Calibri" w:cs="Times New Roman"/>
                 <w:color w:val="000000"/>
-                <w:sz w:val="22"/>
                 <w:lang w:eastAsia="en-GB"/>
               </w:rPr>
             </w:pPr>
@@ -8598,7 +9851,6 @@
               <w:rPr>
                 <w:rFonts w:ascii="Calibri" w:eastAsia="Times New Roman" w:hAnsi="Calibri" w:cs="Times New Roman"/>
                 <w:color w:val="000000"/>
-                <w:sz w:val="22"/>
                 <w:lang w:eastAsia="en-GB"/>
               </w:rPr>
             </w:pPr>
@@ -8628,7 +9880,6 @@
               <w:rPr>
                 <w:rFonts w:ascii="Calibri" w:eastAsia="Times New Roman" w:hAnsi="Calibri" w:cs="Times New Roman"/>
                 <w:color w:val="000000"/>
-                <w:sz w:val="22"/>
                 <w:lang w:eastAsia="en-GB"/>
               </w:rPr>
             </w:pPr>
@@ -8658,7 +9909,6 @@
               <w:rPr>
                 <w:rFonts w:ascii="Calibri" w:eastAsia="Times New Roman" w:hAnsi="Calibri" w:cs="Times New Roman"/>
                 <w:color w:val="000000"/>
-                <w:sz w:val="22"/>
                 <w:lang w:eastAsia="en-GB"/>
               </w:rPr>
             </w:pPr>
@@ -8693,7 +9943,6 @@
               <w:rPr>
                 <w:rFonts w:ascii="Calibri" w:eastAsia="Times New Roman" w:hAnsi="Calibri" w:cs="Times New Roman"/>
                 <w:color w:val="000000"/>
-                <w:sz w:val="22"/>
                 <w:lang w:eastAsia="en-GB"/>
               </w:rPr>
             </w:pPr>
@@ -8723,7 +9972,6 @@
               <w:rPr>
                 <w:rFonts w:ascii="Calibri" w:eastAsia="Times New Roman" w:hAnsi="Calibri" w:cs="Times New Roman"/>
                 <w:color w:val="000000"/>
-                <w:sz w:val="22"/>
                 <w:lang w:eastAsia="en-GB"/>
               </w:rPr>
             </w:pPr>
@@ -8753,7 +10001,6 @@
               <w:rPr>
                 <w:rFonts w:ascii="Calibri" w:eastAsia="Times New Roman" w:hAnsi="Calibri" w:cs="Times New Roman"/>
                 <w:color w:val="000000"/>
-                <w:sz w:val="22"/>
                 <w:lang w:eastAsia="en-GB"/>
               </w:rPr>
             </w:pPr>
@@ -8792,7 +10039,6 @@
               <w:rPr>
                 <w:rFonts w:ascii="Calibri" w:eastAsia="Times New Roman" w:hAnsi="Calibri" w:cs="Times New Roman"/>
                 <w:color w:val="000000"/>
-                <w:sz w:val="22"/>
                 <w:lang w:eastAsia="en-GB"/>
               </w:rPr>
             </w:pPr>
@@ -8827,7 +10073,6 @@
               <w:rPr>
                 <w:rFonts w:ascii="Calibri" w:eastAsia="Times New Roman" w:hAnsi="Calibri" w:cs="Times New Roman"/>
                 <w:color w:val="000000"/>
-                <w:sz w:val="22"/>
                 <w:lang w:eastAsia="en-GB"/>
               </w:rPr>
             </w:pPr>
@@ -8858,7 +10103,6 @@
               <w:rPr>
                 <w:rFonts w:ascii="Calibri" w:eastAsia="Times New Roman" w:hAnsi="Calibri" w:cs="Times New Roman"/>
                 <w:color w:val="000000"/>
-                <w:sz w:val="22"/>
                 <w:lang w:eastAsia="en-GB"/>
               </w:rPr>
             </w:pPr>
@@ -8888,7 +10132,6 @@
               <w:rPr>
                 <w:rFonts w:ascii="Calibri" w:eastAsia="Times New Roman" w:hAnsi="Calibri" w:cs="Times New Roman"/>
                 <w:color w:val="000000"/>
-                <w:sz w:val="22"/>
                 <w:lang w:eastAsia="en-GB"/>
               </w:rPr>
             </w:pPr>
@@ -8927,7 +10170,6 @@
               <w:rPr>
                 <w:rFonts w:ascii="Calibri" w:eastAsia="Times New Roman" w:hAnsi="Calibri" w:cs="Times New Roman"/>
                 <w:color w:val="000000"/>
-                <w:sz w:val="22"/>
                 <w:lang w:eastAsia="en-GB"/>
               </w:rPr>
             </w:pPr>
@@ -8962,7 +10204,6 @@
               <w:rPr>
                 <w:rFonts w:ascii="Calibri" w:eastAsia="Times New Roman" w:hAnsi="Calibri" w:cs="Times New Roman"/>
                 <w:color w:val="000000"/>
-                <w:sz w:val="22"/>
                 <w:lang w:eastAsia="en-GB"/>
               </w:rPr>
             </w:pPr>
@@ -8992,7 +10233,6 @@
               <w:rPr>
                 <w:rFonts w:ascii="Calibri" w:eastAsia="Times New Roman" w:hAnsi="Calibri" w:cs="Times New Roman"/>
                 <w:color w:val="000000"/>
-                <w:sz w:val="22"/>
                 <w:lang w:eastAsia="en-GB"/>
               </w:rPr>
             </w:pPr>
@@ -9022,7 +10262,6 @@
               <w:rPr>
                 <w:rFonts w:ascii="Calibri" w:eastAsia="Times New Roman" w:hAnsi="Calibri" w:cs="Times New Roman"/>
                 <w:color w:val="000000"/>
-                <w:sz w:val="22"/>
                 <w:lang w:eastAsia="en-GB"/>
               </w:rPr>
             </w:pPr>
@@ -9052,7 +10291,6 @@
               <w:rPr>
                 <w:rFonts w:ascii="Calibri" w:eastAsia="Times New Roman" w:hAnsi="Calibri" w:cs="Times New Roman"/>
                 <w:color w:val="000000"/>
-                <w:sz w:val="22"/>
                 <w:lang w:eastAsia="en-GB"/>
               </w:rPr>
             </w:pPr>
@@ -9087,7 +10325,6 @@
               <w:rPr>
                 <w:rFonts w:ascii="Calibri" w:eastAsia="Times New Roman" w:hAnsi="Calibri" w:cs="Times New Roman"/>
                 <w:color w:val="000000"/>
-                <w:sz w:val="22"/>
                 <w:lang w:eastAsia="en-GB"/>
               </w:rPr>
             </w:pPr>
@@ -9117,7 +10354,6 @@
               <w:rPr>
                 <w:rFonts w:ascii="Calibri" w:eastAsia="Times New Roman" w:hAnsi="Calibri" w:cs="Times New Roman"/>
                 <w:color w:val="000000"/>
-                <w:sz w:val="22"/>
                 <w:lang w:eastAsia="en-GB"/>
               </w:rPr>
             </w:pPr>
@@ -9147,7 +10383,6 @@
               <w:rPr>
                 <w:rFonts w:ascii="Calibri" w:eastAsia="Times New Roman" w:hAnsi="Calibri" w:cs="Times New Roman"/>
                 <w:color w:val="000000"/>
-                <w:sz w:val="22"/>
                 <w:lang w:eastAsia="en-GB"/>
               </w:rPr>
             </w:pPr>
@@ -9177,7 +10412,6 @@
               <w:rPr>
                 <w:rFonts w:ascii="Calibri" w:eastAsia="Times New Roman" w:hAnsi="Calibri" w:cs="Times New Roman"/>
                 <w:color w:val="000000"/>
-                <w:sz w:val="22"/>
                 <w:lang w:eastAsia="en-GB"/>
               </w:rPr>
             </w:pPr>
@@ -9212,7 +10446,6 @@
               <w:rPr>
                 <w:rFonts w:ascii="Calibri" w:eastAsia="Times New Roman" w:hAnsi="Calibri" w:cs="Times New Roman"/>
                 <w:color w:val="000000"/>
-                <w:sz w:val="22"/>
                 <w:lang w:eastAsia="en-GB"/>
               </w:rPr>
             </w:pPr>
@@ -9242,7 +10475,6 @@
               <w:rPr>
                 <w:rFonts w:ascii="Calibri" w:eastAsia="Times New Roman" w:hAnsi="Calibri" w:cs="Times New Roman"/>
                 <w:color w:val="000000"/>
-                <w:sz w:val="22"/>
                 <w:lang w:eastAsia="en-GB"/>
               </w:rPr>
             </w:pPr>
@@ -9272,7 +10504,6 @@
               <w:rPr>
                 <w:rFonts w:ascii="Calibri" w:eastAsia="Times New Roman" w:hAnsi="Calibri" w:cs="Times New Roman"/>
                 <w:color w:val="000000"/>
-                <w:sz w:val="22"/>
                 <w:lang w:eastAsia="en-GB"/>
               </w:rPr>
             </w:pPr>
@@ -9302,7 +10533,6 @@
               <w:rPr>
                 <w:rFonts w:ascii="Calibri" w:eastAsia="Times New Roman" w:hAnsi="Calibri" w:cs="Times New Roman"/>
                 <w:color w:val="000000"/>
-                <w:sz w:val="22"/>
                 <w:lang w:eastAsia="en-GB"/>
               </w:rPr>
             </w:pPr>
@@ -9337,7 +10567,6 @@
               <w:rPr>
                 <w:rFonts w:ascii="Calibri" w:eastAsia="Times New Roman" w:hAnsi="Calibri" w:cs="Times New Roman"/>
                 <w:color w:val="000000"/>
-                <w:sz w:val="22"/>
                 <w:lang w:eastAsia="en-GB"/>
               </w:rPr>
             </w:pPr>
@@ -9367,7 +10596,6 @@
               <w:rPr>
                 <w:rFonts w:ascii="Calibri" w:eastAsia="Times New Roman" w:hAnsi="Calibri" w:cs="Times New Roman"/>
                 <w:color w:val="000000"/>
-                <w:sz w:val="22"/>
                 <w:lang w:eastAsia="en-GB"/>
               </w:rPr>
             </w:pPr>
@@ -9397,7 +10625,6 @@
               <w:rPr>
                 <w:rFonts w:ascii="Calibri" w:eastAsia="Times New Roman" w:hAnsi="Calibri" w:cs="Times New Roman"/>
                 <w:color w:val="000000"/>
-                <w:sz w:val="22"/>
                 <w:lang w:eastAsia="en-GB"/>
               </w:rPr>
             </w:pPr>
@@ -9427,7 +10654,6 @@
               <w:rPr>
                 <w:rFonts w:ascii="Calibri" w:eastAsia="Times New Roman" w:hAnsi="Calibri" w:cs="Times New Roman"/>
                 <w:color w:val="000000"/>
-                <w:sz w:val="22"/>
                 <w:lang w:eastAsia="en-GB"/>
               </w:rPr>
             </w:pPr>
@@ -9462,7 +10688,6 @@
               <w:rPr>
                 <w:rFonts w:ascii="Calibri" w:eastAsia="Times New Roman" w:hAnsi="Calibri" w:cs="Times New Roman"/>
                 <w:color w:val="000000"/>
-                <w:sz w:val="22"/>
                 <w:lang w:eastAsia="en-GB"/>
               </w:rPr>
             </w:pPr>
@@ -9492,7 +10717,6 @@
               <w:rPr>
                 <w:rFonts w:ascii="Calibri" w:eastAsia="Times New Roman" w:hAnsi="Calibri" w:cs="Times New Roman"/>
                 <w:color w:val="000000"/>
-                <w:sz w:val="22"/>
                 <w:lang w:eastAsia="en-GB"/>
               </w:rPr>
             </w:pPr>
@@ -9522,7 +10746,6 @@
               <w:rPr>
                 <w:rFonts w:ascii="Calibri" w:eastAsia="Times New Roman" w:hAnsi="Calibri" w:cs="Times New Roman"/>
                 <w:color w:val="000000"/>
-                <w:sz w:val="22"/>
                 <w:lang w:eastAsia="en-GB"/>
               </w:rPr>
             </w:pPr>
@@ -9552,7 +10775,6 @@
               <w:rPr>
                 <w:rFonts w:ascii="Calibri" w:eastAsia="Times New Roman" w:hAnsi="Calibri" w:cs="Times New Roman"/>
                 <w:color w:val="000000"/>
-                <w:sz w:val="22"/>
                 <w:lang w:eastAsia="en-GB"/>
               </w:rPr>
             </w:pPr>
@@ -9587,7 +10809,6 @@
               <w:rPr>
                 <w:rFonts w:ascii="Calibri" w:eastAsia="Times New Roman" w:hAnsi="Calibri" w:cs="Times New Roman"/>
                 <w:color w:val="000000"/>
-                <w:sz w:val="22"/>
                 <w:lang w:eastAsia="en-GB"/>
               </w:rPr>
             </w:pPr>
@@ -9617,7 +10838,6 @@
               <w:rPr>
                 <w:rFonts w:ascii="Calibri" w:eastAsia="Times New Roman" w:hAnsi="Calibri" w:cs="Times New Roman"/>
                 <w:color w:val="000000"/>
-                <w:sz w:val="22"/>
                 <w:lang w:eastAsia="en-GB"/>
               </w:rPr>
             </w:pPr>
@@ -9647,7 +10867,6 @@
               <w:rPr>
                 <w:rFonts w:ascii="Calibri" w:eastAsia="Times New Roman" w:hAnsi="Calibri" w:cs="Times New Roman"/>
                 <w:color w:val="000000"/>
-                <w:sz w:val="22"/>
                 <w:lang w:eastAsia="en-GB"/>
               </w:rPr>
             </w:pPr>
@@ -9677,7 +10896,6 @@
               <w:rPr>
                 <w:rFonts w:ascii="Calibri" w:eastAsia="Times New Roman" w:hAnsi="Calibri" w:cs="Times New Roman"/>
                 <w:color w:val="000000"/>
-                <w:sz w:val="22"/>
                 <w:lang w:eastAsia="en-GB"/>
               </w:rPr>
             </w:pPr>
@@ -9712,7 +10930,6 @@
               <w:rPr>
                 <w:rFonts w:ascii="Calibri" w:eastAsia="Times New Roman" w:hAnsi="Calibri" w:cs="Times New Roman"/>
                 <w:color w:val="000000"/>
-                <w:sz w:val="22"/>
                 <w:lang w:eastAsia="en-GB"/>
               </w:rPr>
             </w:pPr>
@@ -9742,7 +10959,6 @@
               <w:rPr>
                 <w:rFonts w:ascii="Calibri" w:eastAsia="Times New Roman" w:hAnsi="Calibri" w:cs="Times New Roman"/>
                 <w:color w:val="000000"/>
-                <w:sz w:val="22"/>
                 <w:lang w:eastAsia="en-GB"/>
               </w:rPr>
             </w:pPr>
@@ -9772,7 +10988,6 @@
               <w:rPr>
                 <w:rFonts w:ascii="Calibri" w:eastAsia="Times New Roman" w:hAnsi="Calibri" w:cs="Times New Roman"/>
                 <w:color w:val="000000"/>
-                <w:sz w:val="22"/>
                 <w:lang w:eastAsia="en-GB"/>
               </w:rPr>
             </w:pPr>
@@ -9802,7 +11017,6 @@
               <w:rPr>
                 <w:rFonts w:ascii="Calibri" w:eastAsia="Times New Roman" w:hAnsi="Calibri" w:cs="Times New Roman"/>
                 <w:color w:val="000000"/>
-                <w:sz w:val="22"/>
                 <w:lang w:eastAsia="en-GB"/>
               </w:rPr>
             </w:pPr>
@@ -9827,6 +11041,10 @@
     </w:p>
     <w:p>
       <w:r>
+        <w:rPr>
+          <w:noProof/>
+          <w:lang w:eastAsia="en-GB"/>
+        </w:rPr>
         <w:drawing>
           <wp:inline distT="0" distB="0" distL="0" distR="0">
             <wp:extent cx="5507990" cy="5033691"/>
@@ -10041,7 +11259,7 @@
                             <w:noProof/>
                             <w:color w:val="8C8C8C" w:themeColor="background1" w:themeShade="8C"/>
                           </w:rPr>
-                          <w:t>25</w:t>
+                          <w:t>21</w:t>
                         </w:r>
                       </w:fldSimple>
                     </w:p>
@@ -11846,6 +13064,7 @@
   <w:style w:type="character" w:default="1" w:styleId="DefaultParagraphFont">
     <w:name w:val="Default Paragraph Font"/>
     <w:uiPriority w:val="1"/>
+    <w:semiHidden/>
     <w:unhideWhenUsed/>
   </w:style>
   <w:style w:type="table" w:default="1" w:styleId="TableNormal">
@@ -12446,19 +13665,19 @@
                   <c:v>0.5625</c:v>
                 </c:pt>
                 <c:pt idx="4">
-                  <c:v>0.56944444444444453</c:v>
+                  <c:v>0.56944444444444464</c:v>
                 </c:pt>
                 <c:pt idx="5">
                   <c:v>0.57638888888888895</c:v>
                 </c:pt>
                 <c:pt idx="6">
-                  <c:v>0.58333333333333337</c:v>
+                  <c:v>0.58333333333333348</c:v>
                 </c:pt>
                 <c:pt idx="7">
-                  <c:v>0.59027777777777768</c:v>
+                  <c:v>0.59027777777777757</c:v>
                 </c:pt>
                 <c:pt idx="8">
-                  <c:v>0.5972222222222221</c:v>
+                  <c:v>0.59722222222222199</c:v>
                 </c:pt>
                 <c:pt idx="9">
                   <c:v>0.60416666666666652</c:v>
@@ -12467,46 +13686,46 @@
                   <c:v>0.61111111111111105</c:v>
                 </c:pt>
                 <c:pt idx="11">
-                  <c:v>0.6180555555555558</c:v>
+                  <c:v>0.61805555555555602</c:v>
                 </c:pt>
                 <c:pt idx="12">
-                  <c:v>0.62500000000000011</c:v>
+                  <c:v>0.62500000000000033</c:v>
                 </c:pt>
                 <c:pt idx="13">
-                  <c:v>0.63194444444444464</c:v>
+                  <c:v>0.63194444444444486</c:v>
                 </c:pt>
                 <c:pt idx="14">
-                  <c:v>0.63888888888888906</c:v>
+                  <c:v>0.63888888888888951</c:v>
                 </c:pt>
                 <c:pt idx="15">
-                  <c:v>0.64583333333333359</c:v>
+                  <c:v>0.64583333333333393</c:v>
                 </c:pt>
                 <c:pt idx="16">
-                  <c:v>0.6527777777777779</c:v>
+                  <c:v>0.65277777777777812</c:v>
                 </c:pt>
                 <c:pt idx="17">
-                  <c:v>0.65972222222222232</c:v>
+                  <c:v>0.65972222222222254</c:v>
                 </c:pt>
                 <c:pt idx="18">
                   <c:v>0.66666666666666663</c:v>
                 </c:pt>
                 <c:pt idx="19">
-                  <c:v>0.67361111111111138</c:v>
+                  <c:v>0.67361111111111172</c:v>
                 </c:pt>
                 <c:pt idx="20">
-                  <c:v>0.68055555555555558</c:v>
+                  <c:v>0.6805555555555558</c:v>
                 </c:pt>
                 <c:pt idx="21">
-                  <c:v>0.6875</c:v>
+                  <c:v>0.68750000000000011</c:v>
                 </c:pt>
                 <c:pt idx="22">
-                  <c:v>0.69444444444444464</c:v>
+                  <c:v>0.69444444444444475</c:v>
                 </c:pt>
                 <c:pt idx="23">
                   <c:v>0.70138888888888884</c:v>
                 </c:pt>
                 <c:pt idx="24">
-                  <c:v>0.70833333333333348</c:v>
+                  <c:v>0.7083333333333337</c:v>
                 </c:pt>
               </c:numCache>
             </c:numRef>
@@ -12609,52 +13828,52 @@
                 <c:formatCode>General</c:formatCode>
                 <c:ptCount val="25"/>
                 <c:pt idx="0">
-                  <c:v>0.43000000000000005</c:v>
+                  <c:v>0.43000000000000016</c:v>
                 </c:pt>
                 <c:pt idx="1">
                   <c:v>0.4</c:v>
                 </c:pt>
                 <c:pt idx="2">
-                  <c:v>0.39000000000000007</c:v>
+                  <c:v>0.39000000000000018</c:v>
                 </c:pt>
                 <c:pt idx="3">
-                  <c:v>0.39000000000000007</c:v>
+                  <c:v>0.39000000000000018</c:v>
                 </c:pt>
                 <c:pt idx="4">
-                  <c:v>0.38000000000000006</c:v>
+                  <c:v>0.38000000000000017</c:v>
                 </c:pt>
                 <c:pt idx="5">
-                  <c:v>0.39000000000000007</c:v>
+                  <c:v>0.39000000000000018</c:v>
                 </c:pt>
                 <c:pt idx="6">
-                  <c:v>0.39000000000000007</c:v>
+                  <c:v>0.39000000000000018</c:v>
                 </c:pt>
                 <c:pt idx="7">
-                  <c:v>0.42000000000000004</c:v>
+                  <c:v>0.42000000000000015</c:v>
                 </c:pt>
                 <c:pt idx="8">
-                  <c:v>0.35000000000000003</c:v>
+                  <c:v>0.35000000000000014</c:v>
                 </c:pt>
                 <c:pt idx="9">
-                  <c:v>0.39000000000000007</c:v>
+                  <c:v>0.39000000000000018</c:v>
                 </c:pt>
                 <c:pt idx="10">
-                  <c:v>0.35000000000000003</c:v>
+                  <c:v>0.35000000000000014</c:v>
                 </c:pt>
                 <c:pt idx="11">
-                  <c:v>0.36000000000000004</c:v>
+                  <c:v>0.36000000000000015</c:v>
                 </c:pt>
                 <c:pt idx="12">
-                  <c:v>0.39000000000000007</c:v>
+                  <c:v>0.39000000000000018</c:v>
                 </c:pt>
                 <c:pt idx="13">
-                  <c:v>0.42000000000000004</c:v>
+                  <c:v>0.42000000000000015</c:v>
                 </c:pt>
                 <c:pt idx="14">
-                  <c:v>0.41000000000000003</c:v>
+                  <c:v>0.41000000000000014</c:v>
                 </c:pt>
                 <c:pt idx="15">
-                  <c:v>0.38000000000000006</c:v>
+                  <c:v>0.38000000000000017</c:v>
                 </c:pt>
                 <c:pt idx="16">
                   <c:v>0.4</c:v>
@@ -12663,22 +13882,22 @@
                   <c:v>0.4</c:v>
                 </c:pt>
                 <c:pt idx="18">
-                  <c:v>0.44</c:v>
+                  <c:v>0.44000000000000006</c:v>
                 </c:pt>
                 <c:pt idx="19">
-                  <c:v>0.39000000000000007</c:v>
+                  <c:v>0.39000000000000018</c:v>
                 </c:pt>
                 <c:pt idx="20">
-                  <c:v>0.44</c:v>
+                  <c:v>0.44000000000000006</c:v>
                 </c:pt>
                 <c:pt idx="21">
                   <c:v>0.46</c:v>
                 </c:pt>
                 <c:pt idx="22">
-                  <c:v>0.48000000000000004</c:v>
+                  <c:v>0.48000000000000015</c:v>
                 </c:pt>
                 <c:pt idx="23">
-                  <c:v>0.49000000000000005</c:v>
+                  <c:v>0.49000000000000016</c:v>
                 </c:pt>
                 <c:pt idx="24">
                   <c:v>0.45</c:v>
@@ -12703,70 +13922,70 @@
                   <c:v>2.1629</c:v>
                 </c:pt>
                 <c:pt idx="1">
-                  <c:v>2.0159999999999996</c:v>
+                  <c:v>2.0159999999999987</c:v>
                 </c:pt>
                 <c:pt idx="2">
-                  <c:v>1.9656</c:v>
+                  <c:v>1.9655999999999998</c:v>
                 </c:pt>
                 <c:pt idx="3">
-                  <c:v>1.9656</c:v>
+                  <c:v>1.9655999999999998</c:v>
                 </c:pt>
                 <c:pt idx="4">
-                  <c:v>1.9152</c:v>
+                  <c:v>1.9151999999999998</c:v>
                 </c:pt>
                 <c:pt idx="5">
-                  <c:v>1.9656</c:v>
+                  <c:v>1.9655999999999998</c:v>
                 </c:pt>
                 <c:pt idx="6">
-                  <c:v>1.9656</c:v>
+                  <c:v>1.9655999999999998</c:v>
                 </c:pt>
                 <c:pt idx="7">
-                  <c:v>2.1167999999999996</c:v>
+                  <c:v>2.1167999999999987</c:v>
                 </c:pt>
                 <c:pt idx="8">
-                  <c:v>1.7639999999999996</c:v>
+                  <c:v>1.7639999999999993</c:v>
                 </c:pt>
                 <c:pt idx="9">
-                  <c:v>1.9656</c:v>
+                  <c:v>1.9655999999999998</c:v>
                 </c:pt>
                 <c:pt idx="10">
-                  <c:v>1.7639999999999996</c:v>
+                  <c:v>1.7639999999999993</c:v>
                 </c:pt>
                 <c:pt idx="11">
                   <c:v>1.8144</c:v>
                 </c:pt>
                 <c:pt idx="12">
-                  <c:v>1.9656</c:v>
+                  <c:v>1.9655999999999998</c:v>
                 </c:pt>
                 <c:pt idx="13">
-                  <c:v>2.1167999999999996</c:v>
+                  <c:v>2.1167999999999987</c:v>
                 </c:pt>
                 <c:pt idx="14">
                   <c:v>2.0663999999999998</c:v>
                 </c:pt>
                 <c:pt idx="15">
-                  <c:v>1.9152</c:v>
+                  <c:v>1.9151999999999998</c:v>
                 </c:pt>
                 <c:pt idx="16">
-                  <c:v>2.0159999999999996</c:v>
+                  <c:v>2.0159999999999987</c:v>
                 </c:pt>
                 <c:pt idx="17">
-                  <c:v>2.0159999999999996</c:v>
+                  <c:v>2.0159999999999987</c:v>
                 </c:pt>
                 <c:pt idx="18">
                   <c:v>2.2176</c:v>
                 </c:pt>
                 <c:pt idx="19">
-                  <c:v>1.9656</c:v>
+                  <c:v>1.9655999999999998</c:v>
                 </c:pt>
                 <c:pt idx="20">
                   <c:v>2.2176</c:v>
                 </c:pt>
                 <c:pt idx="21">
-                  <c:v>2.3137999999999996</c:v>
+                  <c:v>2.3137999999999987</c:v>
                 </c:pt>
                 <c:pt idx="22">
-                  <c:v>2.4191999999999996</c:v>
+                  <c:v>2.4191999999999987</c:v>
                 </c:pt>
                 <c:pt idx="23">
                   <c:v>2.4695999999999998</c:v>
@@ -12779,11 +13998,11 @@
           </c:val>
         </c:ser>
         <c:marker val="1"/>
-        <c:axId val="102320000"/>
-        <c:axId val="102326272"/>
+        <c:axId val="59800960"/>
+        <c:axId val="60302848"/>
       </c:lineChart>
       <c:catAx>
-        <c:axId val="102320000"/>
+        <c:axId val="59800960"/>
         <c:scaling>
           <c:orientation val="minMax"/>
         </c:scaling>
@@ -12807,14 +14026,14 @@
         </c:title>
         <c:numFmt formatCode="hh:mm" sourceLinked="1"/>
         <c:tickLblPos val="nextTo"/>
-        <c:crossAx val="102326272"/>
+        <c:crossAx val="60302848"/>
         <c:crosses val="autoZero"/>
         <c:auto val="1"/>
         <c:lblAlgn val="ctr"/>
         <c:lblOffset val="100"/>
       </c:catAx>
       <c:valAx>
-        <c:axId val="102326272"/>
+        <c:axId val="60302848"/>
         <c:scaling>
           <c:orientation val="minMax"/>
         </c:scaling>
@@ -12822,7 +14041,7 @@
         <c:majorGridlines/>
         <c:numFmt formatCode="General" sourceLinked="1"/>
         <c:tickLblPos val="nextTo"/>
-        <c:crossAx val="102320000"/>
+        <c:crossAx val="59800960"/>
         <c:crosses val="autoZero"/>
         <c:crossBetween val="between"/>
       </c:valAx>
@@ -13124,7 +14343,7 @@
 </file>
 
 <file path=customXml/itemProps1.xml><?xml version="1.0" encoding="utf-8"?>
-<ds:datastoreItem xmlns:ds="http://schemas.openxmlformats.org/officeDocument/2006/customXml" ds:itemID="{A51E4C0D-BDFA-4E44-AB19-3685C51846D4}">
+<ds:datastoreItem xmlns:ds="http://schemas.openxmlformats.org/officeDocument/2006/customXml" ds:itemID="{F199AC2C-F27B-4618-9173-4D5F7CDC71B0}">
   <ds:schemaRefs>
     <ds:schemaRef ds:uri="http://schemas.openxmlformats.org/officeDocument/2006/bibliography"/>
   </ds:schemaRefs>

</xml_diff>

<commit_message>
General cleanup of Repo
</commit_message>
<xml_diff>
--- a/report/Report.docx
+++ b/report/Report.docx
@@ -4281,25 +4281,26 @@
         <w:jc w:val="both"/>
       </w:pPr>
       <w:r>
-        <w:t xml:space="preserve">The most obvious potential solution would be to take advantage of the popularity and power of smart phone devices. Most are easily capable of high quality video recording and transmitting video over the internet, and are inherently capable of verbal communication. All that would be required would be an app that handles the routing of the video call, which could even be an existing app like </w:t>
-      </w:r>
-      <w:r>
-        <w:rPr>
-          <w:color w:val="FF0000"/>
-        </w:rPr>
+        <w:t xml:space="preserve">The most obvious potential solution would be to take advantage of the popularity and power of smart phone devices. Most are easily capable of high quality video recording and transmitting video over the internet, and are inherently capable of verbal communication. All that would be required would be an app that handles the routing of the video call, which could even be an existing app </w:t>
+      </w:r>
+      <w:r>
+        <w:t xml:space="preserve">like </w:t>
+      </w:r>
+      <w:r>
         <w:t>Skype</w:t>
       </w:r>
       <w:r>
-        <w:t xml:space="preserve"> or </w:t>
-      </w:r>
-      <w:proofErr w:type="spellStart"/>
-      <w:r>
-        <w:rPr>
-          <w:color w:val="FF0000"/>
-        </w:rPr>
-        <w:t>Facetime</w:t>
-      </w:r>
-      <w:proofErr w:type="spellEnd"/>
+        <w:rPr>
+          <w:b/>
+        </w:rPr>
+        <w:t xml:space="preserve"> [2</w:t>
+      </w:r>
+      <w:r>
+        <w:rPr>
+          <w:b/>
+        </w:rPr>
+        <w:t>]</w:t>
+      </w:r>
       <w:r>
         <w:t>.</w:t>
       </w:r>
@@ -4318,12 +4319,18 @@
         <w:t xml:space="preserve">ould be prohibitively expensive due to the licensing fees involved with becoming a developer able to release and distribute applications on each major operating system’s app store. A developer license on Apple’s app store alone costs </w:t>
       </w:r>
       <w:r>
-        <w:rPr>
-          <w:color w:val="FF0000"/>
-        </w:rPr>
         <w:t>over £65 a year</w:t>
       </w:r>
       <w:r>
+        <w:t xml:space="preserve"> </w:t>
+      </w:r>
+      <w:r>
+        <w:rPr>
+          <w:b/>
+        </w:rPr>
+        <w:t>[3]</w:t>
+      </w:r>
+      <w:r>
         <w:t>.</w:t>
       </w:r>
       <w:r>
@@ -4349,13 +4356,22 @@
         <w:t xml:space="preserve">Another pre-existing and well established technology is that of the </w:t>
       </w:r>
       <w:r>
-        <w:rPr>
-          <w:color w:val="FF0000"/>
-        </w:rPr>
         <w:t>IP Camera</w:t>
       </w:r>
       <w:r>
-        <w:t xml:space="preserve">. Most come with software already installed that allow remote control of </w:t>
+        <w:t xml:space="preserve"> </w:t>
+      </w:r>
+      <w:r>
+        <w:rPr>
+          <w:b/>
+        </w:rPr>
+        <w:t>[4]</w:t>
+      </w:r>
+      <w:r>
+        <w:t>.</w:t>
+      </w:r>
+      <w:r>
+        <w:t xml:space="preserve"> Most come with software already installed that allow remote control of </w:t>
       </w:r>
       <w:r>
         <w:t>certain functions of the device</w:t>
@@ -4385,21 +4401,42 @@
         <w:t xml:space="preserve">Another solution, while instantly discountable as viable due to the fact development of it ended before it was released as a consumer product, would be </w:t>
       </w:r>
       <w:r>
-        <w:rPr>
-          <w:color w:val="FF0000"/>
-        </w:rPr>
         <w:t>Google Glass</w:t>
       </w:r>
       <w:r>
-        <w:t>. As a device it could satisfy nearly every requirement set by the project proposal. It has an embedded camera, in-built speakers and microphone, is inherently wearable, can connect to the internet, and would likely have been able to run apps just like a smart phone could. This could, ultimately, have been the perfect solution that could provide all of the requested functionality. However, disregarding the fact the product was discontinued, the cost of purchasing a Google Glass device for over 100 locations is well beyond the cost limitations set in the proposal.</w:t>
-      </w:r>
-    </w:p>
-    <w:p>
-      <w:pPr>
-        <w:jc w:val="both"/>
-      </w:pPr>
-      <w:r>
-        <w:t>The solution ultimately decided upon was to use a Raspberry Pi. The Raspberry Pi is effectively a small, lightweight, low-cost computer board that has a variety of accessories available for it</w:t>
+        <w:t xml:space="preserve"> </w:t>
+      </w:r>
+      <w:r>
+        <w:rPr>
+          <w:b/>
+        </w:rPr>
+        <w:t>[5]</w:t>
+      </w:r>
+      <w:r>
+        <w:t>.</w:t>
+      </w:r>
+      <w:r>
+        <w:t xml:space="preserve"> As a device it could satisfy nearly every requirement set by the project proposal. It has an embedded camera, in-built speakers and microphone, is inherently wearable, can connect to the internet, and would likely have been able to run apps just like a smart phone could. This could, ultimately, have been the perfect solution that could provide all of the requested functionality. However, disregarding the fact the product was discontinued, the cost of purchasing a Google Glass device for over 100 locations is well beyond the cost limitations set in the proposal.</w:t>
+      </w:r>
+    </w:p>
+    <w:p>
+      <w:pPr>
+        <w:jc w:val="both"/>
+      </w:pPr>
+      <w:r>
+        <w:t>The solution ultimately decided upon was to use a Raspberry Pi</w:t>
+      </w:r>
+      <w:r>
+        <w:t xml:space="preserve"> </w:t>
+      </w:r>
+      <w:r>
+        <w:rPr>
+          <w:b/>
+        </w:rPr>
+        <w:t>[6]</w:t>
+      </w:r>
+      <w:r>
+        <w:t>. The Raspberry Pi is effectively a small, lightweight, low-cost computer board that has a variety of accessories available for it</w:t>
       </w:r>
       <w:r>
         <w:t>, including a specialised</w:t>
@@ -4421,11 +4458,26 @@
       </w:r>
       <w:proofErr w:type="spellStart"/>
       <w:r>
+        <w:rPr>
+          <w:color w:val="365F91" w:themeColor="accent1" w:themeShade="BF"/>
+        </w:rPr>
         <w:t>WiFi</w:t>
       </w:r>
       <w:proofErr w:type="spellEnd"/>
       <w:r>
-        <w:t xml:space="preserve"> adapter would allow it to connect to the internet and a headset would allow voice communication. Due to the fact that the Raspberry Pi 2 is powered via a Mini-USB port, it can even be powered using a smart phone power bank, meaning it can be portable and even wearable, as it is a small device. It has low power requirements and so can be powered for a significant length of time by a relatively cheap power pack. Also, the fact that it is effectively a small computer means it is inherently capable of running applications with no extra development license costs, allowing for modification for management by a remote desktop client. If nothing else, a solution built upon a Raspberry Pi would serve as an excellent proof of concept to justify increasing the budget to expand upon this project to develop a potentially better system.</w:t>
+        <w:t xml:space="preserve"> adapter would allow it to connect to the internet and a headset would allow voice communication. Due to the fact that the Raspberry Pi 2 is powered via a Mini-USB port, it can even be powered using a smart phone power bank, meaning it can be portable and even wearable, as it is a small device. It has low power requirements and so can be powered for a significant length of time by a relatively cheap power pack. Also, the fact that it is effectively a </w:t>
+      </w:r>
+      <w:r>
+        <w:t>small</w:t>
+      </w:r>
+      <w:r>
+        <w:t xml:space="preserve"> computer means it is inherently capable of running applications with no extra development license costs, allowing for modification for management by a remote desktop client. If nothing </w:t>
+      </w:r>
+      <w:r>
+        <w:t>else</w:t>
+      </w:r>
+      <w:r>
+        <w:t>, a solution built upon a Raspberry Pi would serve as an excellent proof of concept to justify increasing the budget to expand upon this project to develop a potentially better system.</w:t>
       </w:r>
     </w:p>
     <w:p>
@@ -5109,24 +5161,33 @@
         <w:t xml:space="preserve">, most likely as a Java </w:t>
       </w:r>
       <w:r>
-        <w:rPr>
-          <w:color w:val="FF0000"/>
-        </w:rPr>
-        <w:t>JAX-WS</w:t>
-      </w:r>
-      <w:r>
-        <w:t xml:space="preserve"> web service running on a </w:t>
+        <w:t xml:space="preserve">JAX-WS </w:t>
+      </w:r>
+      <w:r>
+        <w:rPr>
+          <w:b/>
+        </w:rPr>
+        <w:t xml:space="preserve">[7] </w:t>
+      </w:r>
+      <w:r>
+        <w:t xml:space="preserve">web service running on a </w:t>
       </w:r>
       <w:proofErr w:type="spellStart"/>
       <w:r>
-        <w:rPr>
-          <w:color w:val="FF0000"/>
-        </w:rPr>
         <w:t>GlassFish</w:t>
       </w:r>
       <w:proofErr w:type="spellEnd"/>
       <w:r>
-        <w:t xml:space="preserve"> server</w:t>
+        <w:t xml:space="preserve"> </w:t>
+      </w:r>
+      <w:r>
+        <w:rPr>
+          <w:b/>
+        </w:rPr>
+        <w:t xml:space="preserve">[8] </w:t>
+      </w:r>
+      <w:r>
+        <w:t>server</w:t>
       </w:r>
       <w:r>
         <w:t xml:space="preserve"> along with a database to store data</w:t>
@@ -5275,25 +5336,38 @@
         <w:t xml:space="preserve">To provide access to these functions a client would have to be developed, probably as a Java </w:t>
       </w:r>
       <w:r>
+        <w:t>Swing Forms</w:t>
+      </w:r>
+      <w:r>
+        <w:t xml:space="preserve"> </w:t>
+      </w:r>
+      <w:r>
+        <w:rPr>
+          <w:b/>
+        </w:rPr>
+        <w:t xml:space="preserve">[9] </w:t>
+      </w:r>
+      <w:r>
+        <w:t xml:space="preserve">application with a database to store location-specific data. It will also need to integrate the server’s </w:t>
+      </w:r>
+      <w:r>
         <w:rPr>
           <w:color w:val="FF0000"/>
         </w:rPr>
-        <w:t>Swing Forms</w:t>
-      </w:r>
-      <w:r>
-        <w:t xml:space="preserve"> application with a database to store location-specific data. It will also need to integrate the server’s </w:t>
+        <w:t>WSDL</w:t>
       </w:r>
       <w:r>
         <w:rPr>
           <w:color w:val="FF0000"/>
         </w:rPr>
-        <w:t>WSDL</w:t>
-      </w:r>
-      <w:r>
-        <w:rPr>
+        <w:t xml:space="preserve"> </w:t>
+      </w:r>
+      <w:r>
+        <w:rPr>
+          <w:b/>
           <w:color w:val="FF0000"/>
         </w:rPr>
-        <w:t xml:space="preserve"> </w:t>
+        <w:t xml:space="preserve">[10] </w:t>
       </w:r>
       <w:r>
         <w:t>information so that it can access the methods located on the server.</w:t>
@@ -5313,29 +5387,29 @@
     <w:p>
       <w:pPr>
         <w:jc w:val="both"/>
-        <w:rPr>
-          <w:color w:val="FF0000"/>
-        </w:rPr>
-      </w:pPr>
-      <w:r>
-        <w:rPr>
-          <w:color w:val="FF0000"/>
-        </w:rPr>
+      </w:pPr>
+      <w:r>
         <w:t xml:space="preserve">Full </w:t>
       </w:r>
       <w:proofErr w:type="spellStart"/>
       <w:r>
-        <w:rPr>
-          <w:color w:val="FF0000"/>
-        </w:rPr>
         <w:t>Javadocs</w:t>
       </w:r>
       <w:proofErr w:type="spellEnd"/>
       <w:r>
-        <w:rPr>
-          <w:color w:val="FF0000"/>
-        </w:rPr>
-        <w:t xml:space="preserve"> are available online for all classes and contain a full list of all methods and their purpose.</w:t>
+        <w:t xml:space="preserve"> are available online for all classes and contain a full list o</w:t>
+      </w:r>
+      <w:r>
+        <w:t xml:space="preserve">f all methods and their purpose </w:t>
+      </w:r>
+      <w:r>
+        <w:rPr>
+          <w:b/>
+        </w:rPr>
+        <w:t>[11]</w:t>
+      </w:r>
+      <w:r>
+        <w:t>.</w:t>
       </w:r>
     </w:p>
     <w:p>
@@ -5385,13 +5459,14 @@
         </w:numPr>
         <w:jc w:val="both"/>
       </w:pPr>
-      <w:proofErr w:type="spellStart"/>
-      <w:r>
-        <w:t>Jlist</w:t>
-      </w:r>
-      <w:proofErr w:type="spellEnd"/>
-      <w:r>
-        <w:t xml:space="preserve"> to display the list of devices. Combo-box above allows a user to switch between online devices view and all registered devices view</w:t>
+      <w:r>
+        <w:t>J</w:t>
+      </w:r>
+      <w:r>
+        <w:t>L</w:t>
+      </w:r>
+      <w:r>
+        <w:t>ist to display the list of devices. Combo-box above allows a user to switch between online devices view and all registered devices view</w:t>
       </w:r>
     </w:p>
     <w:p>
@@ -5487,10 +5562,61 @@
       <w:r>
         <w:rPr>
           <w:rFonts w:cs="Times New Roman"/>
-          <w:color w:val="FF0000"/>
           <w:szCs w:val="24"/>
         </w:rPr>
-        <w:t>Raspberry Pi 2 Model B along with the official Raspberry Pi Camera Module and Raspberry Pi 2 Model B</w:t>
+        <w:t>Raspberry Pi 2 Model B</w:t>
+      </w:r>
+      <w:r>
+        <w:rPr>
+          <w:rFonts w:cs="Times New Roman"/>
+          <w:szCs w:val="24"/>
+        </w:rPr>
+        <w:t xml:space="preserve"> </w:t>
+      </w:r>
+      <w:r>
+        <w:rPr>
+          <w:rFonts w:cs="Times New Roman"/>
+          <w:b/>
+          <w:szCs w:val="24"/>
+        </w:rPr>
+        <w:t>[12]</w:t>
+      </w:r>
+      <w:r>
+        <w:rPr>
+          <w:rFonts w:cs="Times New Roman"/>
+          <w:szCs w:val="24"/>
+        </w:rPr>
+        <w:t xml:space="preserve"> along with the official Raspberry Pi Camera Module </w:t>
+      </w:r>
+      <w:r>
+        <w:rPr>
+          <w:rFonts w:cs="Times New Roman"/>
+          <w:b/>
+          <w:szCs w:val="24"/>
+        </w:rPr>
+        <w:t xml:space="preserve">[13] </w:t>
+      </w:r>
+      <w:r>
+        <w:rPr>
+          <w:rFonts w:cs="Times New Roman"/>
+          <w:szCs w:val="24"/>
+        </w:rPr>
+        <w:t>and Raspberry Pi 2 Model B</w:t>
+      </w:r>
+      <w:r>
+        <w:rPr>
+          <w:rFonts w:cs="Times New Roman"/>
+          <w:szCs w:val="24"/>
+        </w:rPr>
+        <w:t xml:space="preserve"> </w:t>
+      </w:r>
+      <w:r>
+        <w:rPr>
+          <w:rFonts w:cs="Times New Roman"/>
+          <w:b/>
+          <w:szCs w:val="24"/>
+        </w:rPr>
+        <w:t>[14]</w:t>
       </w:r>
       <w:r>
         <w:rPr>
@@ -5598,7 +5724,6 @@
       <w:r>
         <w:rPr>
           <w:rFonts w:cs="Times New Roman"/>
-          <w:color w:val="FF0000"/>
           <w:szCs w:val="24"/>
         </w:rPr>
         <w:t>EasyAcc</w:t>
@@ -5607,19 +5732,9 @@
       <w:r>
         <w:rPr>
           <w:rFonts w:cs="Times New Roman"/>
-          <w:color w:val="FF0000"/>
           <w:szCs w:val="24"/>
         </w:rPr>
         <w:t xml:space="preserve"> </w:t>
-      </w:r>
-      <w:r>
-        <w:rPr>
-          <w:rFonts w:cs="Times New Roman"/>
-          <w:bCs/>
-          <w:color w:val="FF0000"/>
-          <w:szCs w:val="24"/>
-        </w:rPr>
-        <w:t>Ultra 16000mAh</w:t>
       </w:r>
       <w:r>
         <w:rPr>
@@ -5627,7 +5742,66 @@
           <w:bCs/>
           <w:szCs w:val="24"/>
         </w:rPr>
-        <w:t xml:space="preserve"> power pack was procured to serve as a portable power source</w:t>
+        <w:t>Ultra 1</w:t>
+      </w:r>
+      <w:r>
+        <w:rPr>
+          <w:rFonts w:cs="Times New Roman"/>
+          <w:bCs/>
+          <w:szCs w:val="24"/>
+        </w:rPr>
+        <w:t>0</w:t>
+      </w:r>
+      <w:r>
+        <w:rPr>
+          <w:rFonts w:cs="Times New Roman"/>
+          <w:bCs/>
+          <w:szCs w:val="24"/>
+        </w:rPr>
+        <w:t>000mAh</w:t>
+      </w:r>
+      <w:r>
+        <w:rPr>
+          <w:rFonts w:cs="Times New Roman"/>
+          <w:bCs/>
+          <w:szCs w:val="24"/>
+        </w:rPr>
+        <w:t xml:space="preserve"> </w:t>
+      </w:r>
+      <w:r>
+        <w:rPr>
+          <w:rFonts w:cs="Times New Roman"/>
+          <w:b/>
+          <w:bCs/>
+          <w:szCs w:val="24"/>
+        </w:rPr>
+        <w:t>[1</w:t>
+      </w:r>
+      <w:r>
+        <w:rPr>
+          <w:rFonts w:cs="Times New Roman"/>
+          <w:b/>
+          <w:bCs/>
+          <w:szCs w:val="24"/>
+        </w:rPr>
+        <w:t>5</w:t>
+      </w:r>
+      <w:r>
+        <w:rPr>
+          <w:rFonts w:cs="Times New Roman"/>
+          <w:b/>
+          <w:bCs/>
+          <w:szCs w:val="24"/>
+        </w:rPr>
+        <w:t xml:space="preserve">] </w:t>
+      </w:r>
+      <w:r>
+        <w:rPr>
+          <w:rFonts w:cs="Times New Roman"/>
+          <w:bCs/>
+          <w:szCs w:val="24"/>
+        </w:rPr>
+        <w:t>power pack was procured to serve as a portable power source</w:t>
       </w:r>
     </w:p>
     <w:p>
@@ -5664,38 +5838,70 @@
         <w:rPr>
           <w:rFonts w:cs="Times New Roman"/>
           <w:bCs/>
-          <w:color w:val="FF0000"/>
           <w:szCs w:val="24"/>
         </w:rPr>
         <w:t xml:space="preserve">Microsoft </w:t>
       </w:r>
       <w:proofErr w:type="spellStart"/>
-      <w:r>
-        <w:rPr>
-          <w:rFonts w:cs="Times New Roman"/>
-          <w:bCs/>
-          <w:color w:val="FF0000"/>
-          <w:szCs w:val="24"/>
-        </w:rPr>
-        <w:t>Lifechat</w:t>
-      </w:r>
-      <w:proofErr w:type="spellEnd"/>
-      <w:r>
-        <w:rPr>
-          <w:rFonts w:cs="Times New Roman"/>
-          <w:bCs/>
-          <w:color w:val="FF0000"/>
-          <w:szCs w:val="24"/>
-        </w:rPr>
-        <w:t xml:space="preserve"> LX-3000</w:t>
-      </w:r>
       <w:r>
         <w:rPr>
           <w:rFonts w:cs="Times New Roman"/>
           <w:bCs/>
           <w:szCs w:val="24"/>
         </w:rPr>
-        <w:t xml:space="preserve"> was borrowed from </w:t>
+        <w:t>Lifechat</w:t>
+      </w:r>
+      <w:proofErr w:type="spellEnd"/>
+      <w:r>
+        <w:rPr>
+          <w:rFonts w:cs="Times New Roman"/>
+          <w:bCs/>
+          <w:szCs w:val="24"/>
+        </w:rPr>
+        <w:t xml:space="preserve"> LX-3000</w:t>
+      </w:r>
+      <w:r>
+        <w:rPr>
+          <w:rFonts w:cs="Times New Roman"/>
+          <w:bCs/>
+          <w:szCs w:val="24"/>
+        </w:rPr>
+        <w:t xml:space="preserve"> </w:t>
+      </w:r>
+      <w:r>
+        <w:rPr>
+          <w:rFonts w:cs="Times New Roman"/>
+          <w:b/>
+          <w:bCs/>
+          <w:szCs w:val="24"/>
+        </w:rPr>
+        <w:t>[1</w:t>
+      </w:r>
+      <w:r>
+        <w:rPr>
+          <w:rFonts w:cs="Times New Roman"/>
+          <w:b/>
+          <w:bCs/>
+          <w:szCs w:val="24"/>
+        </w:rPr>
+        <w:t>6</w:t>
+      </w:r>
+      <w:r>
+        <w:rPr>
+          <w:rFonts w:cs="Times New Roman"/>
+          <w:b/>
+          <w:bCs/>
+          <w:szCs w:val="24"/>
+        </w:rPr>
+        <w:t xml:space="preserve">] </w:t>
+      </w:r>
+      <w:r>
+        <w:rPr>
+          <w:rFonts w:cs="Times New Roman"/>
+          <w:bCs/>
+          <w:szCs w:val="24"/>
+        </w:rPr>
+        <w:t xml:space="preserve">was borrowed from </w:t>
       </w:r>
       <w:r>
         <w:rPr>
@@ -5712,75 +5918,7 @@
           <w:bCs/>
           <w:szCs w:val="24"/>
         </w:rPr>
-        <w:t xml:space="preserve"> to provide audio support for the voice chat portion of the project, a </w:t>
-      </w:r>
-      <w:proofErr w:type="spellStart"/>
-      <w:r>
-        <w:rPr>
-          <w:rFonts w:cs="Times New Roman"/>
-          <w:bCs/>
-          <w:color w:val="FF0000"/>
-          <w:szCs w:val="24"/>
-        </w:rPr>
-        <w:t>Dynamode</w:t>
-      </w:r>
-      <w:proofErr w:type="spellEnd"/>
-      <w:r>
-        <w:rPr>
-          <w:rFonts w:cs="Times New Roman"/>
-          <w:bCs/>
-          <w:color w:val="FF0000"/>
-          <w:szCs w:val="24"/>
-        </w:rPr>
-        <w:t xml:space="preserve"> </w:t>
-      </w:r>
-      <w:proofErr w:type="spellStart"/>
-      <w:r>
-        <w:rPr>
-          <w:rFonts w:cs="Times New Roman"/>
-          <w:bCs/>
-          <w:color w:val="FF0000"/>
-          <w:szCs w:val="24"/>
-        </w:rPr>
-        <w:t>Nano</w:t>
-      </w:r>
-      <w:proofErr w:type="spellEnd"/>
-      <w:r>
-        <w:rPr>
-          <w:rFonts w:cs="Times New Roman"/>
-          <w:bCs/>
-          <w:color w:val="FF0000"/>
-          <w:szCs w:val="24"/>
-        </w:rPr>
-        <w:t xml:space="preserve"> USB WL-700N-RXS </w:t>
-      </w:r>
-      <w:proofErr w:type="spellStart"/>
-      <w:r>
-        <w:rPr>
-          <w:rFonts w:cs="Times New Roman"/>
-          <w:bCs/>
-          <w:color w:val="FF0000"/>
-          <w:szCs w:val="24"/>
-        </w:rPr>
-        <w:t>Wifi</w:t>
-      </w:r>
-      <w:proofErr w:type="spellEnd"/>
-      <w:r>
-        <w:rPr>
-          <w:rFonts w:cs="Times New Roman"/>
-          <w:bCs/>
-          <w:color w:val="FF0000"/>
-          <w:szCs w:val="24"/>
-        </w:rPr>
-        <w:t xml:space="preserve"> Adapter</w:t>
-      </w:r>
-      <w:r>
-        <w:rPr>
-          <w:rFonts w:cs="Times New Roman"/>
-          <w:bCs/>
-          <w:szCs w:val="24"/>
-        </w:rPr>
-        <w:t xml:space="preserve"> was bought to allow the Raspberry Pi to connect to Wireless Networks</w:t>
+        <w:t xml:space="preserve"> to provide audio support for the voice chat portion of the project</w:t>
       </w:r>
     </w:p>
     <w:p>
@@ -5813,22 +5951,184 @@
         </w:rPr>
         <w:t xml:space="preserve"> </w:t>
       </w:r>
-      <w:r>
-        <w:rPr>
-          <w:rFonts w:cs="Times New Roman"/>
-          <w:bCs/>
-          <w:color w:val="FF0000"/>
-          <w:szCs w:val="24"/>
-        </w:rPr>
-        <w:t>Kingston 16GB Micro SD Card</w:t>
-      </w:r>
+      <w:proofErr w:type="spellStart"/>
       <w:r>
         <w:rPr>
           <w:rFonts w:cs="Times New Roman"/>
           <w:bCs/>
           <w:szCs w:val="24"/>
         </w:rPr>
-        <w:t xml:space="preserve"> was purchased to act as the Hard Drive of the Raspbe</w:t>
+        <w:t>Dynamode</w:t>
+      </w:r>
+      <w:proofErr w:type="spellEnd"/>
+      <w:r>
+        <w:rPr>
+          <w:rFonts w:cs="Times New Roman"/>
+          <w:bCs/>
+          <w:szCs w:val="24"/>
+        </w:rPr>
+        <w:t xml:space="preserve"> </w:t>
+      </w:r>
+      <w:proofErr w:type="spellStart"/>
+      <w:r>
+        <w:rPr>
+          <w:rFonts w:cs="Times New Roman"/>
+          <w:bCs/>
+          <w:szCs w:val="24"/>
+        </w:rPr>
+        <w:t>Nano</w:t>
+      </w:r>
+      <w:proofErr w:type="spellEnd"/>
+      <w:r>
+        <w:rPr>
+          <w:rFonts w:cs="Times New Roman"/>
+          <w:bCs/>
+          <w:szCs w:val="24"/>
+        </w:rPr>
+        <w:t xml:space="preserve"> USB WL-700N-RXS </w:t>
+      </w:r>
+      <w:proofErr w:type="spellStart"/>
+      <w:r>
+        <w:rPr>
+          <w:rFonts w:cs="Times New Roman"/>
+          <w:bCs/>
+          <w:szCs w:val="24"/>
+        </w:rPr>
+        <w:t>Wifi</w:t>
+      </w:r>
+      <w:proofErr w:type="spellEnd"/>
+      <w:r>
+        <w:rPr>
+          <w:rFonts w:cs="Times New Roman"/>
+          <w:bCs/>
+          <w:szCs w:val="24"/>
+        </w:rPr>
+        <w:t xml:space="preserve"> Adapter</w:t>
+      </w:r>
+      <w:r>
+        <w:rPr>
+          <w:rFonts w:cs="Times New Roman"/>
+          <w:bCs/>
+          <w:szCs w:val="24"/>
+        </w:rPr>
+        <w:t xml:space="preserve"> </w:t>
+      </w:r>
+      <w:r>
+        <w:rPr>
+          <w:rFonts w:cs="Times New Roman"/>
+          <w:b/>
+          <w:bCs/>
+          <w:szCs w:val="24"/>
+        </w:rPr>
+        <w:t>[1</w:t>
+      </w:r>
+      <w:r>
+        <w:rPr>
+          <w:rFonts w:cs="Times New Roman"/>
+          <w:b/>
+          <w:bCs/>
+          <w:szCs w:val="24"/>
+        </w:rPr>
+        <w:t>7</w:t>
+      </w:r>
+      <w:r>
+        <w:rPr>
+          <w:rFonts w:cs="Times New Roman"/>
+          <w:b/>
+          <w:bCs/>
+          <w:szCs w:val="24"/>
+        </w:rPr>
+        <w:t xml:space="preserve">] </w:t>
+      </w:r>
+      <w:r>
+        <w:rPr>
+          <w:rFonts w:cs="Times New Roman"/>
+          <w:bCs/>
+          <w:szCs w:val="24"/>
+        </w:rPr>
+        <w:t>was bought to allow the Raspberry Pi to connect to Wireless Networks</w:t>
+      </w:r>
+    </w:p>
+    <w:p>
+      <w:pPr>
+        <w:pStyle w:val="ListParagraph"/>
+        <w:numPr>
+          <w:ilvl w:val="0"/>
+          <w:numId w:val="1"/>
+        </w:numPr>
+        <w:jc w:val="both"/>
+        <w:rPr>
+          <w:rFonts w:cs="Times New Roman"/>
+          <w:bCs/>
+          <w:szCs w:val="24"/>
+        </w:rPr>
+      </w:pPr>
+      <w:r>
+        <w:rPr>
+          <w:rFonts w:cs="Times New Roman"/>
+          <w:bCs/>
+          <w:szCs w:val="24"/>
+        </w:rPr>
+        <w:t>A</w:t>
+      </w:r>
+      <w:r>
+        <w:rPr>
+          <w:rFonts w:cs="Times New Roman"/>
+          <w:bCs/>
+          <w:szCs w:val="24"/>
+        </w:rPr>
+        <w:t xml:space="preserve"> </w:t>
+      </w:r>
+      <w:r>
+        <w:rPr>
+          <w:rFonts w:cs="Times New Roman"/>
+          <w:bCs/>
+          <w:szCs w:val="24"/>
+        </w:rPr>
+        <w:t>Kingston 16GB Micro SD Card</w:t>
+      </w:r>
+      <w:r>
+        <w:rPr>
+          <w:rFonts w:cs="Times New Roman"/>
+          <w:bCs/>
+          <w:szCs w:val="24"/>
+        </w:rPr>
+        <w:t xml:space="preserve"> </w:t>
+      </w:r>
+      <w:r>
+        <w:rPr>
+          <w:rFonts w:cs="Times New Roman"/>
+          <w:b/>
+          <w:bCs/>
+          <w:szCs w:val="24"/>
+        </w:rPr>
+        <w:t>[1</w:t>
+      </w:r>
+      <w:r>
+        <w:rPr>
+          <w:rFonts w:cs="Times New Roman"/>
+          <w:b/>
+          <w:bCs/>
+          <w:szCs w:val="24"/>
+        </w:rPr>
+        <w:t>8</w:t>
+      </w:r>
+      <w:r>
+        <w:rPr>
+          <w:rFonts w:cs="Times New Roman"/>
+          <w:b/>
+          <w:bCs/>
+          <w:szCs w:val="24"/>
+        </w:rPr>
+        <w:t xml:space="preserve">] </w:t>
+      </w:r>
+      <w:r>
+        <w:rPr>
+          <w:rFonts w:cs="Times New Roman"/>
+          <w:bCs/>
+          <w:szCs w:val="24"/>
+        </w:rPr>
+        <w:t>was purchased to act as the Hard Drive of the Raspbe</w:t>
       </w:r>
       <w:r>
         <w:rPr>
@@ -5885,16 +6185,7 @@
           <w:bCs/>
           <w:szCs w:val="24"/>
         </w:rPr>
-        <w:t xml:space="preserve">An OS called </w:t>
-      </w:r>
-      <w:r>
-        <w:rPr>
-          <w:rFonts w:cs="Times New Roman"/>
-          <w:bCs/>
-          <w:color w:val="FF0000"/>
-          <w:szCs w:val="24"/>
-        </w:rPr>
-        <w:t>Raspbian</w:t>
+        <w:t xml:space="preserve">An OS </w:t>
       </w:r>
       <w:r>
         <w:rPr>
@@ -5902,7 +6193,7 @@
           <w:bCs/>
           <w:szCs w:val="24"/>
         </w:rPr>
-        <w:t xml:space="preserve"> (based on </w:t>
+        <w:t>called Raspbian</w:t>
       </w:r>
       <w:r>
         <w:rPr>
@@ -5910,25 +6201,34 @@
           <w:bCs/>
           <w:szCs w:val="24"/>
         </w:rPr>
-        <w:t xml:space="preserve">the </w:t>
+        <w:t xml:space="preserve"> </w:t>
       </w:r>
       <w:r>
         <w:rPr>
           <w:rFonts w:cs="Times New Roman"/>
+          <w:b/>
           <w:bCs/>
-          <w:color w:val="FF0000"/>
           <w:szCs w:val="24"/>
         </w:rPr>
-        <w:t>Debian Wheezy</w:t>
+        <w:t>[</w:t>
       </w:r>
       <w:r>
         <w:rPr>
           <w:rFonts w:cs="Times New Roman"/>
+          <w:b/>
           <w:bCs/>
-          <w:color w:val="FF0000"/>
           <w:szCs w:val="24"/>
         </w:rPr>
-        <w:t xml:space="preserve"> Linux distribution</w:t>
+        <w:t>19</w:t>
+      </w:r>
+      <w:r>
+        <w:rPr>
+          <w:rFonts w:cs="Times New Roman"/>
+          <w:b/>
+          <w:bCs/>
+          <w:szCs w:val="24"/>
+        </w:rPr>
+        <w:t>]</w:t>
       </w:r>
       <w:r>
         <w:rPr>
@@ -5936,7 +6236,7 @@
           <w:bCs/>
           <w:szCs w:val="24"/>
         </w:rPr>
-        <w:t>) was chosen due to its status as the officially suppor</w:t>
+        <w:t xml:space="preserve"> (based on </w:t>
       </w:r>
       <w:r>
         <w:rPr>
@@ -5944,25 +6244,82 @@
           <w:bCs/>
           <w:szCs w:val="24"/>
         </w:rPr>
-        <w:t xml:space="preserve">ted OS for Raspberry </w:t>
-      </w:r>
-      <w:proofErr w:type="gramStart"/>
+        <w:t xml:space="preserve">the </w:t>
+      </w:r>
       <w:r>
         <w:rPr>
           <w:rFonts w:cs="Times New Roman"/>
           <w:bCs/>
           <w:szCs w:val="24"/>
         </w:rPr>
-        <w:t>Pi,</w:t>
-      </w:r>
-      <w:proofErr w:type="gramEnd"/>
+        <w:t xml:space="preserve">Debian </w:t>
+      </w:r>
       <w:r>
         <w:rPr>
           <w:rFonts w:cs="Times New Roman"/>
           <w:bCs/>
           <w:szCs w:val="24"/>
         </w:rPr>
-        <w:t xml:space="preserve"> and it</w:t>
+        <w:t>Linux distribution</w:t>
+      </w:r>
+      <w:r>
+        <w:rPr>
+          <w:rFonts w:cs="Times New Roman"/>
+          <w:bCs/>
+          <w:szCs w:val="24"/>
+        </w:rPr>
+        <w:t xml:space="preserve"> [</w:t>
+      </w:r>
+      <w:r>
+        <w:rPr>
+          <w:rFonts w:cs="Times New Roman"/>
+          <w:b/>
+          <w:bCs/>
+          <w:szCs w:val="24"/>
+        </w:rPr>
+        <w:t>2</w:t>
+      </w:r>
+      <w:r>
+        <w:rPr>
+          <w:rFonts w:cs="Times New Roman"/>
+          <w:b/>
+          <w:bCs/>
+          <w:szCs w:val="24"/>
+        </w:rPr>
+        <w:t>0</w:t>
+      </w:r>
+      <w:r>
+        <w:rPr>
+          <w:rFonts w:cs="Times New Roman"/>
+          <w:b/>
+          <w:bCs/>
+          <w:szCs w:val="24"/>
+        </w:rPr>
+        <w:t>]</w:t>
+      </w:r>
+      <w:r>
+        <w:rPr>
+          <w:rFonts w:cs="Times New Roman"/>
+          <w:bCs/>
+          <w:szCs w:val="24"/>
+        </w:rPr>
+        <w:t>)</w:t>
+      </w:r>
+      <w:r>
+        <w:rPr>
+          <w:rFonts w:cs="Times New Roman"/>
+          <w:bCs/>
+          <w:szCs w:val="24"/>
+        </w:rPr>
+        <w:t xml:space="preserve"> was chosen due to its status as the officially suppor</w:t>
+      </w:r>
+      <w:r>
+        <w:rPr>
+          <w:rFonts w:cs="Times New Roman"/>
+          <w:bCs/>
+          <w:szCs w:val="24"/>
+        </w:rPr>
+        <w:t>ted OS for Raspberry Pi, and it</w:t>
       </w:r>
       <w:r>
         <w:rPr>
@@ -5993,7 +6350,6 @@
         <w:rPr>
           <w:rFonts w:cs="Times New Roman"/>
           <w:bCs/>
-          <w:color w:val="FF0000"/>
           <w:szCs w:val="24"/>
         </w:rPr>
         <w:t>Win32DiskImager</w:t>
@@ -6004,7 +6360,50 @@
           <w:bCs/>
           <w:szCs w:val="24"/>
         </w:rPr>
-        <w:t>. Once written, the SD Card simply needed to be inserted into the Raspberry Pi and it could be powered and used.</w:t>
+        <w:t xml:space="preserve"> </w:t>
+      </w:r>
+      <w:r>
+        <w:rPr>
+          <w:rFonts w:cs="Times New Roman"/>
+          <w:b/>
+          <w:bCs/>
+          <w:szCs w:val="24"/>
+        </w:rPr>
+        <w:t>[2</w:t>
+      </w:r>
+      <w:r>
+        <w:rPr>
+          <w:rFonts w:cs="Times New Roman"/>
+          <w:b/>
+          <w:bCs/>
+          <w:szCs w:val="24"/>
+        </w:rPr>
+        <w:t>1</w:t>
+      </w:r>
+      <w:r>
+        <w:rPr>
+          <w:rFonts w:cs="Times New Roman"/>
+          <w:b/>
+          <w:bCs/>
+          <w:szCs w:val="24"/>
+        </w:rPr>
+        <w:t>]</w:t>
+      </w:r>
+      <w:r>
+        <w:rPr>
+          <w:rFonts w:cs="Times New Roman"/>
+          <w:bCs/>
+          <w:szCs w:val="24"/>
+        </w:rPr>
+        <w:t>.</w:t>
+      </w:r>
+      <w:r>
+        <w:rPr>
+          <w:rFonts w:cs="Times New Roman"/>
+          <w:bCs/>
+          <w:szCs w:val="24"/>
+        </w:rPr>
+        <w:t xml:space="preserve"> Once written, the SD Card simply needed to be inserted into the Raspberry Pi and it could be powered and used.</w:t>
       </w:r>
     </w:p>
     <w:p>
@@ -6453,117 +6852,173 @@
       <w:r>
         <w:rPr>
           <w:bCs/>
-          <w:color w:val="FF0000"/>
         </w:rPr>
         <w:t>Edimax</w:t>
       </w:r>
       <w:proofErr w:type="spellEnd"/>
       <w:r>
         <w:rPr>
+          <w:bCs/>
+        </w:rPr>
+        <w:t xml:space="preserve"> EW-7811UN Wireless </w:t>
+      </w:r>
+      <w:proofErr w:type="spellStart"/>
+      <w:r>
+        <w:rPr>
+          <w:bCs/>
+        </w:rPr>
+        <w:t>Nano</w:t>
+      </w:r>
+      <w:proofErr w:type="spellEnd"/>
+      <w:r>
+        <w:rPr>
+          <w:bCs/>
+        </w:rPr>
+        <w:t xml:space="preserve"> USB Adapter </w:t>
+      </w:r>
+      <w:r>
+        <w:rPr>
+          <w:b/>
+          <w:bCs/>
+        </w:rPr>
+        <w:t>[2</w:t>
+      </w:r>
+      <w:r>
+        <w:rPr>
+          <w:b/>
+          <w:bCs/>
+        </w:rPr>
+        <w:t>2</w:t>
+      </w:r>
+      <w:r>
+        <w:rPr>
+          <w:b/>
+          <w:bCs/>
+        </w:rPr>
+        <w:t>]</w:t>
+      </w:r>
+      <w:r>
+        <w:rPr>
+          <w:b/>
           <w:bCs/>
           <w:color w:val="FF0000"/>
         </w:rPr>
-        <w:t xml:space="preserve"> EW-7811UN Wireless </w:t>
+        <w:t xml:space="preserve"> </w:t>
+      </w:r>
+      <w:r>
+        <w:rPr>
+          <w:bCs/>
+        </w:rPr>
+        <w:t>was purchased as a replacement</w:t>
+      </w:r>
+      <w:r>
+        <w:rPr>
+          <w:bCs/>
+        </w:rPr>
+        <w:t xml:space="preserve">, chosen largely due to its </w:t>
+      </w:r>
+      <w:r>
+        <w:rPr>
+          <w:bCs/>
+        </w:rPr>
+        <w:t>purported reliability</w:t>
+      </w:r>
+      <w:r>
+        <w:rPr>
+          <w:bCs/>
+        </w:rPr>
+        <w:t xml:space="preserve"> and widely adopted use in other Raspberry Pi projects.</w:t>
+      </w:r>
+    </w:p>
+    <w:p>
+      <w:pPr>
+        <w:jc w:val="both"/>
+      </w:pPr>
+      <w:r>
+        <w:t xml:space="preserve">Once the new </w:t>
       </w:r>
       <w:proofErr w:type="spellStart"/>
       <w:r>
-        <w:rPr>
-          <w:bCs/>
-          <w:color w:val="FF0000"/>
-        </w:rPr>
-        <w:t>Nano</w:t>
+        <w:t>WiFi</w:t>
       </w:r>
       <w:proofErr w:type="spellEnd"/>
       <w:r>
-        <w:rPr>
-          <w:bCs/>
-          <w:color w:val="FF0000"/>
-        </w:rPr>
-        <w:t xml:space="preserve"> USB Adapter</w:t>
-      </w:r>
-      <w:r>
-        <w:rPr>
-          <w:bCs/>
-          <w:color w:val="FF0000"/>
-        </w:rPr>
+        <w:t xml:space="preserve"> adapter was installed, the Raspberry Pi quickly connected to the router, and SSH was possible over the </w:t>
+      </w:r>
+      <w:r>
+        <w:rPr>
+          <w:color w:val="0070C0"/>
+        </w:rPr>
+        <w:t>Wireless Local Area Network (WLAN)</w:t>
+      </w:r>
+      <w:r>
+        <w:t xml:space="preserve"> provided by the router.</w:t>
+      </w:r>
+      <w:r>
+        <w:t xml:space="preserve"> SSH control was established using </w:t>
+      </w:r>
+      <w:r>
+        <w:t>Putty</w:t>
+      </w:r>
+      <w:r>
         <w:t xml:space="preserve"> </w:t>
       </w:r>
       <w:r>
         <w:rPr>
-          <w:bCs/>
-        </w:rPr>
-        <w:t>was purchased as a replacement</w:t>
-      </w:r>
-      <w:r>
-        <w:rPr>
-          <w:bCs/>
-        </w:rPr>
-        <w:t xml:space="preserve">, chosen largely due to its </w:t>
-      </w:r>
-      <w:r>
-        <w:rPr>
-          <w:bCs/>
-          <w:color w:val="FF0000"/>
-        </w:rPr>
-        <w:t>purported reliability</w:t>
-      </w:r>
-      <w:r>
-        <w:rPr>
-          <w:bCs/>
-        </w:rPr>
-        <w:t xml:space="preserve"> and widely adopted use in other Raspberry Pi projects.</w:t>
-      </w:r>
-    </w:p>
-    <w:p>
-      <w:pPr>
-        <w:jc w:val="both"/>
-      </w:pPr>
-      <w:r>
-        <w:t xml:space="preserve">Once the new </w:t>
+          <w:b/>
+        </w:rPr>
+        <w:t>[2</w:t>
+      </w:r>
+      <w:r>
+        <w:rPr>
+          <w:b/>
+        </w:rPr>
+        <w:t>3</w:t>
+      </w:r>
+      <w:r>
+        <w:rPr>
+          <w:b/>
+        </w:rPr>
+        <w:t>]</w:t>
+      </w:r>
+      <w:r>
+        <w:t>,</w:t>
+      </w:r>
+      <w:r>
+        <w:t xml:space="preserve"> a common tool used for this purpose. </w:t>
+      </w:r>
+      <w:r>
+        <w:t xml:space="preserve">A similarly </w:t>
+      </w:r>
+      <w:r>
+        <w:t xml:space="preserve">common tool called </w:t>
       </w:r>
       <w:proofErr w:type="spellStart"/>
       <w:r>
-        <w:t>WiFi</w:t>
+        <w:t>WinSCP</w:t>
       </w:r>
       <w:proofErr w:type="spellEnd"/>
       <w:r>
-        <w:t xml:space="preserve"> adapter was installed, the Raspberry Pi quickly connected to the router, and SSH was possible over the </w:t>
-      </w:r>
-      <w:r>
-        <w:rPr>
-          <w:color w:val="0070C0"/>
-        </w:rPr>
-        <w:t>Wireless Local Area Network (WLAN)</w:t>
-      </w:r>
-      <w:r>
-        <w:t xml:space="preserve"> provided by the router.</w:t>
-      </w:r>
-      <w:r>
-        <w:t xml:space="preserve"> SSH control was established using </w:t>
-      </w:r>
-      <w:r>
-        <w:rPr>
-          <w:color w:val="FF0000"/>
-        </w:rPr>
-        <w:t>Putty</w:t>
-      </w:r>
-      <w:r>
-        <w:t xml:space="preserve">, a common tool used for this purpose. </w:t>
-      </w:r>
-      <w:r>
-        <w:t xml:space="preserve">A similarly </w:t>
-      </w:r>
-      <w:r>
-        <w:t xml:space="preserve">common tool called </w:t>
-      </w:r>
-      <w:proofErr w:type="spellStart"/>
-      <w:r>
-        <w:rPr>
-          <w:color w:val="FF0000"/>
-        </w:rPr>
-        <w:t>WinSCP</w:t>
-      </w:r>
-      <w:proofErr w:type="spellEnd"/>
+        <w:t xml:space="preserve"> </w:t>
+      </w:r>
+      <w:r>
+        <w:rPr>
+          <w:b/>
+        </w:rPr>
+        <w:t>[2</w:t>
+      </w:r>
+      <w:r>
+        <w:rPr>
+          <w:b/>
+        </w:rPr>
+        <w:t>4</w:t>
+      </w:r>
+      <w:r>
+        <w:rPr>
+          <w:b/>
+        </w:rPr>
+        <w:t>]</w:t>
+      </w:r>
       <w:r>
         <w:rPr>
           <w:color w:val="FF0000"/>
@@ -6632,16 +7087,37 @@
         <w:t xml:space="preserve">imilar to those specified by this project), it was found that the most commonly used package was </w:t>
       </w:r>
       <w:r>
+        <w:t>Motion</w:t>
+      </w:r>
+      <w:r>
+        <w:t xml:space="preserve"> </w:t>
+      </w:r>
+      <w:r>
+        <w:rPr>
+          <w:b/>
+        </w:rPr>
+        <w:t>[2</w:t>
+      </w:r>
+      <w:r>
+        <w:rPr>
+          <w:b/>
+        </w:rPr>
+        <w:t>5</w:t>
+      </w:r>
+      <w:r>
+        <w:rPr>
+          <w:b/>
+        </w:rPr>
+        <w:t>]</w:t>
+      </w:r>
+      <w:r>
+        <w:t>.</w:t>
+      </w:r>
+      <w:r>
         <w:rPr>
           <w:color w:val="FF0000"/>
         </w:rPr>
-        <w:t>Motion</w:t>
-      </w:r>
-      <w:r>
-        <w:rPr>
-          <w:color w:val="FF0000"/>
-        </w:rPr>
-        <w:t xml:space="preserve">. </w:t>
+        <w:t xml:space="preserve"> </w:t>
       </w:r>
       <w:r>
         <w:t>Motion</w:t>
@@ -6754,9 +7230,9 @@
       </w:r>
       <w:r>
         <w:rPr>
-          <w:color w:val="FF0000"/>
-        </w:rPr>
-        <w:t>(Advanced Packaging Tool)</w:t>
+          <w:b/>
+        </w:rPr>
+        <w:t>[26]</w:t>
       </w:r>
       <w:r>
         <w:t xml:space="preserve"> provided by Raspbian looks up</w:t>
@@ -6819,19 +7295,43 @@
       </w:r>
       <w:proofErr w:type="spellEnd"/>
       <w:r>
+        <w:t xml:space="preserve"> </w:t>
+      </w:r>
+      <w:r>
+        <w:rPr>
+          <w:b/>
+        </w:rPr>
+        <w:t>[27]</w:t>
+      </w:r>
+      <w:r>
         <w:t xml:space="preserve">. Unfortunately, the developer lived in university accommodation and had no other access to the internet. Instead, an attempt was made to install Motion and its dependencies manually </w:t>
       </w:r>
       <w:r>
-        <w:t xml:space="preserve">by finding them in the </w:t>
-      </w:r>
-      <w:r>
-        <w:rPr>
-          <w:color w:val="FF0000"/>
-        </w:rPr>
-        <w:t>Raspbian Repository Archive</w:t>
-      </w:r>
-      <w:r>
-        <w:t>, writing them to the SD card, and de</w:t>
+        <w:t xml:space="preserve">by finding them in </w:t>
+      </w:r>
+      <w:r>
+        <w:t>the Raspbian Repository Archive</w:t>
+      </w:r>
+      <w:r>
+        <w:t xml:space="preserve"> </w:t>
+      </w:r>
+      <w:r>
+        <w:rPr>
+          <w:b/>
+        </w:rPr>
+        <w:t>[28</w:t>
+      </w:r>
+      <w:r>
+        <w:rPr>
+          <w:b/>
+        </w:rPr>
+        <w:t>]</w:t>
+      </w:r>
+      <w:r>
+        <w:t>,</w:t>
+      </w:r>
+      <w:r>
+        <w:t xml:space="preserve"> writing them to the SD card, and de</w:t>
       </w:r>
       <w:r>
         <w:t>-</w:t>
@@ -6938,24 +7438,21 @@
         <w:t>FPS</w:t>
       </w:r>
       <w:r>
-        <w:t xml:space="preserve">) and could not provide higher FPS due to </w:t>
-      </w:r>
+        <w:t>) and could not provide higher FPS due to the limitations of the software</w:t>
+      </w:r>
+      <w:r>
+        <w:t>, since it originally designed to only provide an overview of the area live, and to record video for retrieval later only when motion was detected</w:t>
+      </w:r>
+      <w:r>
+        <w:t>.</w:t>
+      </w:r>
+    </w:p>
+    <w:p>
+      <w:pPr>
+        <w:jc w:val="both"/>
+      </w:pPr>
       <w:r>
         <w:lastRenderedPageBreak/>
-        <w:t>the limitations of the software</w:t>
-      </w:r>
-      <w:r>
-        <w:t>, since it originally designed to only provide an overview of the area live, and to record video for retrieval later only when motion was detected</w:t>
-      </w:r>
-      <w:r>
-        <w:t>.</w:t>
-      </w:r>
-    </w:p>
-    <w:p>
-      <w:pPr>
-        <w:jc w:val="both"/>
-      </w:pPr>
-      <w:r>
         <w:t xml:space="preserve">A deeper search of software available for the Raspberry Pi revealed a package called </w:t>
       </w:r>
       <w:proofErr w:type="spellStart"/>
@@ -6971,6 +7468,19 @@
           <w:color w:val="FF0000"/>
         </w:rPr>
         <w:t xml:space="preserve"> Cam Web Interface</w:t>
+      </w:r>
+      <w:r>
+        <w:rPr>
+          <w:color w:val="FF0000"/>
+        </w:rPr>
+        <w:t xml:space="preserve"> </w:t>
+      </w:r>
+      <w:r>
+        <w:rPr>
+          <w:b/>
+          <w:color w:val="FF0000"/>
+        </w:rPr>
+        <w:t>[29]</w:t>
       </w:r>
       <w:r>
         <w:t xml:space="preserve">. Though it utilised Motion to </w:t>
@@ -9065,7 +9575,13 @@
       </w:r>
       <w:proofErr w:type="spellEnd"/>
       <w:r>
-        <w:t xml:space="preserve"> project’s ‘dist’ folder into the RemotePiManager folder of the Raspberry Pi (when logged in as user ‘Pi’) using a program such as WINSCP.</w:t>
+        <w:t xml:space="preserve"> project’s ‘dist’ folder into the RemotePiManager folder of the Raspberry Pi (when logged in as user ‘Pi’) using a program such as </w:t>
+      </w:r>
+      <w:r>
+        <w:t>WINSCP</w:t>
+      </w:r>
+      <w:r>
+        <w:t>.</w:t>
       </w:r>
     </w:p>
     <w:p>
@@ -17381,7 +17897,13 @@
         <w:jc w:val="both"/>
       </w:pPr>
       <w:r>
-        <w:t>The software is remotely updateable via SSH using a program such as WINSCP, but will require activation of the device and manual updating</w:t>
+        <w:t xml:space="preserve">The software is remotely updateable via SSH using a program such as </w:t>
+      </w:r>
+      <w:r>
+        <w:t>WINSCP</w:t>
+      </w:r>
+      <w:r>
+        <w:t>, but will require activation of the device and manual updating</w:t>
       </w:r>
     </w:p>
     <w:p>
@@ -18021,19 +18543,17 @@
         </w:rPr>
       </w:pPr>
       <w:r>
-        <w:fldChar w:fldCharType="begin"/>
-      </w:r>
-      <w:r>
-        <w:instrText xml:space="preserve"> BIBLIOGRAPHY  \l 2057 </w:instrText>
-      </w:r>
-      <w:r>
-        <w:fldChar w:fldCharType="separate"/>
-      </w:r>
-      <w:r>
-        <w:rPr>
+        <w:rPr>
+          <w:b/>
           <w:noProof/>
         </w:rPr>
-        <w:t xml:space="preserve">Welsh Video Network, n.d. </w:t>
+        <w:t>[1]</w:t>
+      </w:r>
+      <w:r>
+        <w:rPr>
+          <w:noProof/>
+        </w:rPr>
+        <w:t xml:space="preserve"> Welsh Video Network. </w:t>
       </w:r>
       <w:r>
         <w:rPr>
@@ -18070,12 +18590,139 @@
         <w:br/>
         <w:t>[Accessed September 2015].</w:t>
       </w:r>
-    </w:p>
-    <w:p>
+      <w:r>
+        <w:fldChar w:fldCharType="begin"/>
+      </w:r>
+      <w:r>
+        <w:instrText xml:space="preserve"> BIBLIOGRAPHY  \l 2057 </w:instrText>
+      </w:r>
+      <w:r>
+        <w:fldChar w:fldCharType="separate"/>
+      </w:r>
+    </w:p>
+    <w:p>
+      <w:pPr>
+        <w:pStyle w:val="Bibliography"/>
+        <w:rPr>
+          <w:noProof/>
+        </w:rPr>
+      </w:pPr>
+      <w:r>
+        <w:rPr>
+          <w:b/>
+          <w:noProof/>
+        </w:rPr>
+        <w:t>[2]</w:t>
+      </w:r>
+      <w:r>
+        <w:rPr>
+          <w:noProof/>
+        </w:rPr>
+        <w:t xml:space="preserve"> Microsoft, 2015. </w:t>
+      </w:r>
+      <w:r>
+        <w:rPr>
+          <w:i/>
+          <w:iCs/>
+          <w:noProof/>
+        </w:rPr>
+        <w:t xml:space="preserve">About Skype. </w:t>
+      </w:r>
+      <w:r>
+        <w:rPr>
+          <w:noProof/>
+        </w:rPr>
+        <w:t xml:space="preserve">[Online] </w:t>
+      </w:r>
+      <w:r>
+        <w:rPr>
+          <w:noProof/>
+        </w:rPr>
+        <w:br/>
+        <w:t xml:space="preserve">Available at: </w:t>
+      </w:r>
+      <w:r>
+        <w:rPr>
+          <w:noProof/>
+          <w:u w:val="single"/>
+        </w:rPr>
+        <w:t>http://www.skype.com/en/about/</w:t>
+      </w:r>
+      <w:r>
+        <w:rPr>
+          <w:noProof/>
+        </w:rPr>
+        <w:br/>
+        <w:t>[Accessed September 2015].</w:t>
+      </w:r>
+    </w:p>
+    <w:p>
+      <w:pPr>
+        <w:pStyle w:val="Bibliography"/>
+        <w:rPr>
+          <w:noProof/>
+        </w:rPr>
+      </w:pPr>
       <w:r>
         <w:fldChar w:fldCharType="end"/>
       </w:r>
-    </w:p>
+      <w:r>
+        <w:rPr>
+          <w:noProof/>
+        </w:rPr>
+        <w:t xml:space="preserve"> </w:t>
+      </w:r>
+      <w:r>
+        <w:rPr>
+          <w:b/>
+          <w:noProof/>
+        </w:rPr>
+        <w:t>[3]</w:t>
+      </w:r>
+      <w:r>
+        <w:rPr>
+          <w:noProof/>
+        </w:rPr>
+        <w:t xml:space="preserve"> Apple, 2015. </w:t>
+      </w:r>
+      <w:r>
+        <w:rPr>
+          <w:i/>
+          <w:iCs/>
+          <w:noProof/>
+        </w:rPr>
+        <w:t xml:space="preserve">How it works - Apple Developer Program. </w:t>
+      </w:r>
+      <w:r>
+        <w:rPr>
+          <w:noProof/>
+        </w:rPr>
+        <w:t xml:space="preserve">[Online] </w:t>
+      </w:r>
+      <w:r>
+        <w:rPr>
+          <w:noProof/>
+        </w:rPr>
+        <w:br/>
+        <w:t xml:space="preserve">Available at: </w:t>
+      </w:r>
+      <w:r>
+        <w:rPr>
+          <w:noProof/>
+          <w:u w:val="single"/>
+        </w:rPr>
+        <w:t>https://developer.apple.com/programs/how-it-works/</w:t>
+      </w:r>
+      <w:r>
+        <w:rPr>
+          <w:noProof/>
+        </w:rPr>
+        <w:br/>
+        <w:t>[Accessed September 2015].</w:t>
+      </w:r>
+    </w:p>
+    <w:p/>
+    <w:p/>
     <w:p>
       <w:pPr>
         <w:pStyle w:val="Heading1"/>
@@ -18176,7 +18823,7 @@
                             <w:noProof/>
                             <w:color w:val="8C8C8C" w:themeColor="background1" w:themeShade="8C"/>
                           </w:rPr>
-                          <w:t>6</w:t>
+                          <w:t>14</w:t>
                         </w:r>
                       </w:fldSimple>
                     </w:p>
@@ -21713,7 +22360,7 @@
                   <c:v>0.59027777777777757</c:v>
                 </c:pt>
                 <c:pt idx="8">
-                  <c:v>0.59722222222222132</c:v>
+                  <c:v>0.59722222222222121</c:v>
                 </c:pt>
                 <c:pt idx="9">
                   <c:v>0.60416666666666652</c:v>
@@ -21722,22 +22369,22 @@
                   <c:v>0.61111111111111105</c:v>
                 </c:pt>
                 <c:pt idx="11">
-                  <c:v>0.61805555555555713</c:v>
+                  <c:v>0.61805555555555736</c:v>
                 </c:pt>
                 <c:pt idx="12">
-                  <c:v>0.62500000000000133</c:v>
+                  <c:v>0.62500000000000155</c:v>
                 </c:pt>
                 <c:pt idx="13">
-                  <c:v>0.63194444444444653</c:v>
+                  <c:v>0.63194444444444686</c:v>
                 </c:pt>
                 <c:pt idx="14">
-                  <c:v>0.63888888888889084</c:v>
+                  <c:v>0.63888888888889106</c:v>
                 </c:pt>
                 <c:pt idx="15">
-                  <c:v>0.64583333333333504</c:v>
+                  <c:v>0.64583333333333526</c:v>
                 </c:pt>
                 <c:pt idx="16">
-                  <c:v>0.65277777777777912</c:v>
+                  <c:v>0.65277777777777934</c:v>
                 </c:pt>
                 <c:pt idx="17">
                   <c:v>0.65972222222222265</c:v>
@@ -21746,16 +22393,16 @@
                   <c:v>0.66666666666666663</c:v>
                 </c:pt>
                 <c:pt idx="19">
-                  <c:v>0.67361111111111283</c:v>
+                  <c:v>0.67361111111111305</c:v>
                 </c:pt>
                 <c:pt idx="20">
-                  <c:v>0.68055555555555614</c:v>
+                  <c:v>0.68055555555555625</c:v>
                 </c:pt>
                 <c:pt idx="21">
-                  <c:v>0.68750000000000044</c:v>
+                  <c:v>0.68750000000000067</c:v>
                 </c:pt>
                 <c:pt idx="22">
-                  <c:v>0.69444444444444575</c:v>
+                  <c:v>0.69444444444444597</c:v>
                 </c:pt>
                 <c:pt idx="23">
                   <c:v>0.70138888888888884</c:v>
@@ -21870,19 +22517,19 @@
                   <c:v>0.4</c:v>
                 </c:pt>
                 <c:pt idx="2">
-                  <c:v>0.39000000000000068</c:v>
+                  <c:v>0.39000000000000085</c:v>
                 </c:pt>
                 <c:pt idx="3">
-                  <c:v>0.39000000000000068</c:v>
+                  <c:v>0.39000000000000085</c:v>
                 </c:pt>
                 <c:pt idx="4">
-                  <c:v>0.38000000000000067</c:v>
+                  <c:v>0.38000000000000084</c:v>
                 </c:pt>
                 <c:pt idx="5">
-                  <c:v>0.39000000000000068</c:v>
+                  <c:v>0.39000000000000085</c:v>
                 </c:pt>
                 <c:pt idx="6">
-                  <c:v>0.39000000000000068</c:v>
+                  <c:v>0.39000000000000085</c:v>
                 </c:pt>
                 <c:pt idx="7">
                   <c:v>0.42000000000000032</c:v>
@@ -21891,7 +22538,7 @@
                   <c:v>0.35000000000000031</c:v>
                 </c:pt>
                 <c:pt idx="9">
-                  <c:v>0.39000000000000068</c:v>
+                  <c:v>0.39000000000000085</c:v>
                 </c:pt>
                 <c:pt idx="10">
                   <c:v>0.35000000000000031</c:v>
@@ -21900,7 +22547,7 @@
                   <c:v>0.36000000000000032</c:v>
                 </c:pt>
                 <c:pt idx="12">
-                  <c:v>0.39000000000000068</c:v>
+                  <c:v>0.39000000000000085</c:v>
                 </c:pt>
                 <c:pt idx="13">
                   <c:v>0.42000000000000032</c:v>
@@ -21909,7 +22556,7 @@
                   <c:v>0.41000000000000031</c:v>
                 </c:pt>
                 <c:pt idx="15">
-                  <c:v>0.38000000000000067</c:v>
+                  <c:v>0.38000000000000084</c:v>
                 </c:pt>
                 <c:pt idx="16">
                   <c:v>0.4</c:v>
@@ -21918,13 +22565,13 @@
                   <c:v>0.4</c:v>
                 </c:pt>
                 <c:pt idx="18">
-                  <c:v>0.44000000000000022</c:v>
+                  <c:v>0.44000000000000028</c:v>
                 </c:pt>
                 <c:pt idx="19">
-                  <c:v>0.39000000000000068</c:v>
+                  <c:v>0.39000000000000085</c:v>
                 </c:pt>
                 <c:pt idx="20">
-                  <c:v>0.44000000000000022</c:v>
+                  <c:v>0.44000000000000028</c:v>
                 </c:pt>
                 <c:pt idx="21">
                   <c:v>0.46</c:v>
@@ -21961,37 +22608,37 @@
                   <c:v>2.0159999999999987</c:v>
                 </c:pt>
                 <c:pt idx="2">
-                  <c:v>1.965599999999998</c:v>
+                  <c:v>1.9655999999999976</c:v>
                 </c:pt>
                 <c:pt idx="3">
-                  <c:v>1.965599999999998</c:v>
+                  <c:v>1.9655999999999976</c:v>
                 </c:pt>
                 <c:pt idx="4">
-                  <c:v>1.915199999999998</c:v>
+                  <c:v>1.9151999999999976</c:v>
                 </c:pt>
                 <c:pt idx="5">
-                  <c:v>1.965599999999998</c:v>
+                  <c:v>1.9655999999999976</c:v>
                 </c:pt>
                 <c:pt idx="6">
-                  <c:v>1.965599999999998</c:v>
+                  <c:v>1.9655999999999976</c:v>
                 </c:pt>
                 <c:pt idx="7">
                   <c:v>2.1167999999999987</c:v>
                 </c:pt>
                 <c:pt idx="8">
-                  <c:v>1.7639999999999967</c:v>
+                  <c:v>1.763999999999996</c:v>
                 </c:pt>
                 <c:pt idx="9">
-                  <c:v>1.965599999999998</c:v>
+                  <c:v>1.9655999999999976</c:v>
                 </c:pt>
                 <c:pt idx="10">
-                  <c:v>1.7639999999999967</c:v>
+                  <c:v>1.763999999999996</c:v>
                 </c:pt>
                 <c:pt idx="11">
                   <c:v>1.8144</c:v>
                 </c:pt>
                 <c:pt idx="12">
-                  <c:v>1.965599999999998</c:v>
+                  <c:v>1.9655999999999976</c:v>
                 </c:pt>
                 <c:pt idx="13">
                   <c:v>2.1167999999999987</c:v>
@@ -22000,7 +22647,7 @@
                   <c:v>2.0663999999999998</c:v>
                 </c:pt>
                 <c:pt idx="15">
-                  <c:v>1.915199999999998</c:v>
+                  <c:v>1.9151999999999976</c:v>
                 </c:pt>
                 <c:pt idx="16">
                   <c:v>2.0159999999999987</c:v>
@@ -22012,7 +22659,7 @@
                   <c:v>2.2176</c:v>
                 </c:pt>
                 <c:pt idx="19">
-                  <c:v>1.965599999999998</c:v>
+                  <c:v>1.9655999999999976</c:v>
                 </c:pt>
                 <c:pt idx="20">
                   <c:v>2.2176</c:v>
@@ -22034,11 +22681,11 @@
           </c:val>
         </c:ser>
         <c:marker val="1"/>
-        <c:axId val="19659776"/>
-        <c:axId val="19661952"/>
+        <c:axId val="97353088"/>
+        <c:axId val="117905664"/>
       </c:lineChart>
       <c:catAx>
-        <c:axId val="19659776"/>
+        <c:axId val="97353088"/>
         <c:scaling>
           <c:orientation val="minMax"/>
         </c:scaling>
@@ -22062,14 +22709,14 @@
         </c:title>
         <c:numFmt formatCode="hh:mm" sourceLinked="1"/>
         <c:tickLblPos val="nextTo"/>
-        <c:crossAx val="19661952"/>
+        <c:crossAx val="117905664"/>
         <c:crosses val="autoZero"/>
         <c:auto val="1"/>
         <c:lblAlgn val="ctr"/>
         <c:lblOffset val="100"/>
       </c:catAx>
       <c:valAx>
-        <c:axId val="19661952"/>
+        <c:axId val="117905664"/>
         <c:scaling>
           <c:orientation val="minMax"/>
         </c:scaling>
@@ -22077,7 +22724,7 @@
         <c:majorGridlines/>
         <c:numFmt formatCode="General" sourceLinked="1"/>
         <c:tickLblPos val="nextTo"/>
-        <c:crossAx val="19659776"/>
+        <c:crossAx val="97353088"/>
         <c:crosses val="autoZero"/>
         <c:crossBetween val="between"/>
       </c:valAx>
@@ -22392,11 +23039,45 @@
     <b:URL>http://www.wvn.ac.uk/en/aboutthewvn/</b:URL>
     <b:RefOrder>1</b:RefOrder>
   </b:Source>
+  <b:Source>
+    <b:Tag>Mic15</b:Tag>
+    <b:SourceType>InternetSite</b:SourceType>
+    <b:Guid>{72AB7FDB-71C2-4F2C-BB0F-69ABDF63200D}</b:Guid>
+    <b:LCID>0</b:LCID>
+    <b:Author>
+      <b:Author>
+        <b:Corporate>Microsoft</b:Corporate>
+      </b:Author>
+    </b:Author>
+    <b:Title>About Skype</b:Title>
+    <b:Year>2015</b:Year>
+    <b:YearAccessed>2015</b:YearAccessed>
+    <b:MonthAccessed>09</b:MonthAccessed>
+    <b:URL>http://www.skype.com/en/about/</b:URL>
+    <b:RefOrder>2</b:RefOrder>
+  </b:Source>
+  <b:Source>
+    <b:Tag>App15</b:Tag>
+    <b:SourceType>InternetSite</b:SourceType>
+    <b:Guid>{2F45EAA9-C913-44E1-954C-3A0DA448B6C3}</b:Guid>
+    <b:LCID>0</b:LCID>
+    <b:Author>
+      <b:Author>
+        <b:Corporate>Apple</b:Corporate>
+      </b:Author>
+    </b:Author>
+    <b:Title>How it works - Apple Developer Program</b:Title>
+    <b:Year>2015</b:Year>
+    <b:YearAccessed>2015</b:YearAccessed>
+    <b:MonthAccessed>September</b:MonthAccessed>
+    <b:URL>https://developer.apple.com/programs/how-it-works/</b:URL>
+    <b:RefOrder>3</b:RefOrder>
+  </b:Source>
 </b:Sources>
 </file>
 
 <file path=customXml/itemProps1.xml><?xml version="1.0" encoding="utf-8"?>
-<ds:datastoreItem xmlns:ds="http://schemas.openxmlformats.org/officeDocument/2006/customXml" ds:itemID="{E5488825-F772-4DB4-A0B5-8F25657E8614}">
+<ds:datastoreItem xmlns:ds="http://schemas.openxmlformats.org/officeDocument/2006/customXml" ds:itemID="{5F658DDB-02A7-4D62-910F-6A2128B3758B}">
   <ds:schemaRefs>
     <ds:schemaRef ds:uri="http://schemas.openxmlformats.org/officeDocument/2006/bibliography"/>
   </ds:schemaRefs>

</xml_diff>